<commit_message>
addition of signed alphabet in documentation
</commit_message>
<xml_diff>
--- a/documentacion/Documentación del Proyecto.docx
+++ b/documentacion/Documentación del Proyecto.docx
@@ -233,7 +233,7 @@
           <w:lang w:eastAsia="es-ES"/>
         </w:rPr>
         <w:pict w14:anchorId="12206E96">
-          <v:rect id="_x0000_i1028" style="width:0;height:1.5pt" o:hralign="center" o:hrstd="t" o:hr="t" fillcolor="#a0a0a0" stroked="f"/>
+          <v:rect id="_x0000_i1026" style="width:0;height:1.5pt" o:hralign="center" o:hrstd="t" o:hr="t" fillcolor="#a0a0a0" stroked="f"/>
         </w:pict>
       </w:r>
     </w:p>
@@ -688,7 +688,27 @@
           <w:szCs w:val="24"/>
           <w:lang w:eastAsia="es-ES"/>
         </w:rPr>
-        <w:t>: Muestra “DevU” como marca de desarrollo.</w:t>
+        <w:t>: Muestra “</w:t>
+      </w:r>
+      <w:proofErr w:type="spellStart"/>
+      <w:r>
+        <w:rPr>
+          <w:rFonts w:ascii="Times New Roman" w:eastAsia="Times New Roman" w:hAnsi="Times New Roman" w:cs="Times New Roman"/>
+          <w:sz w:val="24"/>
+          <w:szCs w:val="24"/>
+          <w:lang w:eastAsia="es-ES"/>
+        </w:rPr>
+        <w:t>DevU</w:t>
+      </w:r>
+      <w:proofErr w:type="spellEnd"/>
+      <w:r>
+        <w:rPr>
+          <w:rFonts w:ascii="Times New Roman" w:eastAsia="Times New Roman" w:hAnsi="Times New Roman" w:cs="Times New Roman"/>
+          <w:sz w:val="24"/>
+          <w:szCs w:val="24"/>
+          <w:lang w:eastAsia="es-ES"/>
+        </w:rPr>
+        <w:t>” como marca de desarrollo.</w:t>
       </w:r>
     </w:p>
     <w:p>
@@ -709,7 +729,7 @@
           <w:lang w:eastAsia="es-ES"/>
         </w:rPr>
         <w:pict w14:anchorId="013F2B04">
-          <v:rect id="_x0000_i1029" style="width:0;height:1.5pt" o:hralign="center" o:hrstd="t" o:hr="t" fillcolor="#a0a0a0" stroked="f"/>
+          <v:rect id="_x0000_i1027" style="width:0;height:1.5pt" o:hralign="center" o:hrstd="t" o:hr="t" fillcolor="#a0a0a0" stroked="f"/>
         </w:pict>
       </w:r>
     </w:p>
@@ -926,7 +946,7 @@
           <w:lang w:eastAsia="es-ES"/>
         </w:rPr>
         <w:pict w14:anchorId="6F61E69B">
-          <v:rect id="_x0000_i1030" style="width:0;height:1.5pt" o:hralign="center" o:hrstd="t" o:hr="t" fillcolor="#a0a0a0" stroked="f"/>
+          <v:rect id="_x0000_i1028" style="width:0;height:1.5pt" o:hralign="center" o:hrstd="t" o:hr="t" fillcolor="#a0a0a0" stroked="f"/>
         </w:pict>
       </w:r>
     </w:p>
@@ -1115,7 +1135,47 @@
                 <w:szCs w:val="24"/>
                 <w:lang w:eastAsia="es-ES"/>
               </w:rPr>
-              <w:t>Escucha lo que el usuario dice y convierte el audio a texto usando Google Speech Recognition.</w:t>
+              <w:t xml:space="preserve">Escucha lo que el usuario dice y convierte el audio a texto usando Google </w:t>
+            </w:r>
+            <w:proofErr w:type="spellStart"/>
+            <w:r>
+              <w:rPr>
+                <w:rFonts w:ascii="Times New Roman" w:eastAsia="Times New Roman" w:hAnsi="Times New Roman" w:cs="Times New Roman"/>
+                <w:sz w:val="24"/>
+                <w:szCs w:val="24"/>
+                <w:lang w:eastAsia="es-ES"/>
+              </w:rPr>
+              <w:t>Speech</w:t>
+            </w:r>
+            <w:proofErr w:type="spellEnd"/>
+            <w:r>
+              <w:rPr>
+                <w:rFonts w:ascii="Times New Roman" w:eastAsia="Times New Roman" w:hAnsi="Times New Roman" w:cs="Times New Roman"/>
+                <w:sz w:val="24"/>
+                <w:szCs w:val="24"/>
+                <w:lang w:eastAsia="es-ES"/>
+              </w:rPr>
+              <w:t xml:space="preserve"> </w:t>
+            </w:r>
+            <w:proofErr w:type="spellStart"/>
+            <w:r>
+              <w:rPr>
+                <w:rFonts w:ascii="Times New Roman" w:eastAsia="Times New Roman" w:hAnsi="Times New Roman" w:cs="Times New Roman"/>
+                <w:sz w:val="24"/>
+                <w:szCs w:val="24"/>
+                <w:lang w:eastAsia="es-ES"/>
+              </w:rPr>
+              <w:t>Recognition</w:t>
+            </w:r>
+            <w:proofErr w:type="spellEnd"/>
+            <w:r>
+              <w:rPr>
+                <w:rFonts w:ascii="Times New Roman" w:eastAsia="Times New Roman" w:hAnsi="Times New Roman" w:cs="Times New Roman"/>
+                <w:sz w:val="24"/>
+                <w:szCs w:val="24"/>
+                <w:lang w:eastAsia="es-ES"/>
+              </w:rPr>
+              <w:t>.</w:t>
             </w:r>
           </w:p>
         </w:tc>
@@ -1293,7 +1353,7 @@
           <w:lang w:eastAsia="es-ES"/>
         </w:rPr>
         <w:pict w14:anchorId="19D8C452">
-          <v:rect id="_x0000_i1031" style="width:0;height:1.5pt" o:hralign="center" o:hrstd="t" o:hr="t" fillcolor="#a0a0a0" stroked="f"/>
+          <v:rect id="_x0000_i1029" style="width:0;height:1.5pt" o:hralign="center" o:hrstd="t" o:hr="t" fillcolor="#a0a0a0" stroked="f"/>
         </w:pict>
       </w:r>
     </w:p>
@@ -1569,7 +1629,7 @@
         </w:rPr>
         <w:lastRenderedPageBreak/>
         <w:pict w14:anchorId="382614CF">
-          <v:rect id="_x0000_i1033" style="width:0;height:1.5pt" o:hralign="center" o:hrstd="t" o:hr="t" fillcolor="#a0a0a0" stroked="f"/>
+          <v:rect id="_x0000_i1030" style="width:0;height:1.5pt" o:hralign="center" o:hrstd="t" o:hr="t" fillcolor="#a0a0a0" stroked="f"/>
         </w:pict>
       </w:r>
     </w:p>
@@ -1743,11 +1803,4763 @@
           <w:lang w:eastAsia="es-ES"/>
         </w:rPr>
         <w:pict w14:anchorId="27F90FDC">
-          <v:rect id="_x0000_i1034" style="width:0;height:1.5pt" o:hralign="center" o:hrstd="t" o:hr="t" fillcolor="#a0a0a0" stroked="f"/>
+          <v:rect id="_x0000_i1031" style="width:0;height:1.5pt" o:hralign="center" o:hrstd="t" o:hr="t" fillcolor="#a0a0a0" stroked="f"/>
         </w:pict>
       </w:r>
     </w:p>
     <w:p/>
+    <w:p>
+      <w:pPr>
+        <w:jc w:val="center"/>
+        <w:rPr>
+          <w:rFonts w:ascii="Times New Roman" w:hAnsi="Times New Roman" w:cs="Times New Roman"/>
+          <w:b/>
+          <w:bCs/>
+          <w:sz w:val="27"/>
+          <w:szCs w:val="27"/>
+          <w:lang w:val="es-NI"/>
+        </w:rPr>
+      </w:pPr>
+      <w:r>
+        <w:rPr>
+          <w:rFonts w:ascii="Times New Roman" w:hAnsi="Times New Roman" w:cs="Times New Roman"/>
+          <w:b/>
+          <w:bCs/>
+          <w:noProof/>
+          <w:sz w:val="27"/>
+          <w:szCs w:val="27"/>
+          <w:lang w:val="es-NI"/>
+        </w:rPr>
+        <w:drawing>
+          <wp:anchor distT="0" distB="0" distL="114300" distR="114300" simplePos="0" relativeHeight="251674624" behindDoc="0" locked="0" layoutInCell="1" allowOverlap="1" wp14:anchorId="66500A8D" wp14:editId="59473A85">
+            <wp:simplePos x="0" y="0"/>
+            <wp:positionH relativeFrom="column">
+              <wp:posOffset>4711065</wp:posOffset>
+            </wp:positionH>
+            <wp:positionV relativeFrom="paragraph">
+              <wp:posOffset>350520</wp:posOffset>
+            </wp:positionV>
+            <wp:extent cx="862965" cy="847725"/>
+            <wp:effectExtent l="0" t="0" r="0" b="9525"/>
+            <wp:wrapSquare wrapText="bothSides"/>
+            <wp:docPr id="11" name="Picture 11"/>
+            <wp:cNvGraphicFramePr>
+              <a:graphicFrameLocks xmlns:a="http://schemas.openxmlformats.org/drawingml/2006/main" noChangeAspect="1"/>
+            </wp:cNvGraphicFramePr>
+            <a:graphic xmlns:a="http://schemas.openxmlformats.org/drawingml/2006/main">
+              <a:graphicData uri="http://schemas.openxmlformats.org/drawingml/2006/picture">
+                <pic:pic xmlns:pic="http://schemas.openxmlformats.org/drawingml/2006/picture">
+                  <pic:nvPicPr>
+                    <pic:cNvPr id="1" name=""/>
+                    <pic:cNvPicPr/>
+                  </pic:nvPicPr>
+                  <pic:blipFill>
+                    <a:blip r:embed="rId6">
+                      <a:extLst>
+                        <a:ext uri="{28A0092B-C50C-407E-A947-70E740481C1C}">
+                          <a14:useLocalDpi xmlns:a14="http://schemas.microsoft.com/office/drawing/2010/main" val="0"/>
+                        </a:ext>
+                      </a:extLst>
+                    </a:blip>
+                    <a:stretch>
+                      <a:fillRect/>
+                    </a:stretch>
+                  </pic:blipFill>
+                  <pic:spPr>
+                    <a:xfrm>
+                      <a:off x="0" y="0"/>
+                      <a:ext cx="862965" cy="847725"/>
+                    </a:xfrm>
+                    <a:prstGeom prst="rect">
+                      <a:avLst/>
+                    </a:prstGeom>
+                  </pic:spPr>
+                </pic:pic>
+              </a:graphicData>
+            </a:graphic>
+            <wp14:sizeRelH relativeFrom="margin">
+              <wp14:pctWidth>0</wp14:pctWidth>
+            </wp14:sizeRelH>
+            <wp14:sizeRelV relativeFrom="margin">
+              <wp14:pctHeight>0</wp14:pctHeight>
+            </wp14:sizeRelV>
+          </wp:anchor>
+        </w:drawing>
+      </w:r>
+      <w:r>
+        <w:rPr>
+          <w:rFonts w:ascii="Times New Roman" w:hAnsi="Times New Roman" w:cs="Times New Roman"/>
+          <w:b/>
+          <w:bCs/>
+          <w:noProof/>
+          <w:sz w:val="27"/>
+          <w:szCs w:val="27"/>
+          <w:lang w:val="es-NI"/>
+        </w:rPr>
+        <w:drawing>
+          <wp:anchor distT="0" distB="0" distL="114300" distR="114300" simplePos="0" relativeHeight="251668480" behindDoc="0" locked="0" layoutInCell="1" allowOverlap="1" wp14:anchorId="3464D971" wp14:editId="10A210AA">
+            <wp:simplePos x="0" y="0"/>
+            <wp:positionH relativeFrom="column">
+              <wp:posOffset>2758440</wp:posOffset>
+            </wp:positionH>
+            <wp:positionV relativeFrom="paragraph">
+              <wp:posOffset>350520</wp:posOffset>
+            </wp:positionV>
+            <wp:extent cx="899160" cy="838200"/>
+            <wp:effectExtent l="0" t="0" r="0" b="0"/>
+            <wp:wrapSquare wrapText="bothSides"/>
+            <wp:docPr id="7" name="Picture 7"/>
+            <wp:cNvGraphicFramePr>
+              <a:graphicFrameLocks xmlns:a="http://schemas.openxmlformats.org/drawingml/2006/main" noChangeAspect="1"/>
+            </wp:cNvGraphicFramePr>
+            <a:graphic xmlns:a="http://schemas.openxmlformats.org/drawingml/2006/main">
+              <a:graphicData uri="http://schemas.openxmlformats.org/drawingml/2006/picture">
+                <pic:pic xmlns:pic="http://schemas.openxmlformats.org/drawingml/2006/picture">
+                  <pic:nvPicPr>
+                    <pic:cNvPr id="1" name=""/>
+                    <pic:cNvPicPr/>
+                  </pic:nvPicPr>
+                  <pic:blipFill>
+                    <a:blip r:embed="rId7">
+                      <a:extLst>
+                        <a:ext uri="{28A0092B-C50C-407E-A947-70E740481C1C}">
+                          <a14:useLocalDpi xmlns:a14="http://schemas.microsoft.com/office/drawing/2010/main" val="0"/>
+                        </a:ext>
+                      </a:extLst>
+                    </a:blip>
+                    <a:stretch>
+                      <a:fillRect/>
+                    </a:stretch>
+                  </pic:blipFill>
+                  <pic:spPr>
+                    <a:xfrm>
+                      <a:off x="0" y="0"/>
+                      <a:ext cx="899160" cy="838200"/>
+                    </a:xfrm>
+                    <a:prstGeom prst="rect">
+                      <a:avLst/>
+                    </a:prstGeom>
+                  </pic:spPr>
+                </pic:pic>
+              </a:graphicData>
+            </a:graphic>
+            <wp14:sizeRelH relativeFrom="margin">
+              <wp14:pctWidth>0</wp14:pctWidth>
+            </wp14:sizeRelH>
+            <wp14:sizeRelV relativeFrom="margin">
+              <wp14:pctHeight>0</wp14:pctHeight>
+            </wp14:sizeRelV>
+          </wp:anchor>
+        </w:drawing>
+      </w:r>
+      <w:r>
+        <w:rPr>
+          <w:rFonts w:ascii="Times New Roman" w:hAnsi="Times New Roman" w:cs="Times New Roman"/>
+          <w:b/>
+          <w:bCs/>
+          <w:noProof/>
+          <w:sz w:val="27"/>
+          <w:szCs w:val="27"/>
+          <w:lang w:val="es-NI"/>
+        </w:rPr>
+        <w:drawing>
+          <wp:anchor distT="0" distB="0" distL="114300" distR="114300" simplePos="0" relativeHeight="251665408" behindDoc="0" locked="0" layoutInCell="1" allowOverlap="1" wp14:anchorId="72002921" wp14:editId="022BF915">
+            <wp:simplePos x="0" y="0"/>
+            <wp:positionH relativeFrom="column">
+              <wp:posOffset>1786890</wp:posOffset>
+            </wp:positionH>
+            <wp:positionV relativeFrom="paragraph">
+              <wp:posOffset>350520</wp:posOffset>
+            </wp:positionV>
+            <wp:extent cx="857250" cy="829945"/>
+            <wp:effectExtent l="0" t="0" r="0" b="8255"/>
+            <wp:wrapSquare wrapText="bothSides"/>
+            <wp:docPr id="5" name="Picture 5"/>
+            <wp:cNvGraphicFramePr>
+              <a:graphicFrameLocks xmlns:a="http://schemas.openxmlformats.org/drawingml/2006/main" noChangeAspect="1"/>
+            </wp:cNvGraphicFramePr>
+            <a:graphic xmlns:a="http://schemas.openxmlformats.org/drawingml/2006/main">
+              <a:graphicData uri="http://schemas.openxmlformats.org/drawingml/2006/picture">
+                <pic:pic xmlns:pic="http://schemas.openxmlformats.org/drawingml/2006/picture">
+                  <pic:nvPicPr>
+                    <pic:cNvPr id="1" name=""/>
+                    <pic:cNvPicPr/>
+                  </pic:nvPicPr>
+                  <pic:blipFill>
+                    <a:blip r:embed="rId8">
+                      <a:extLst>
+                        <a:ext uri="{28A0092B-C50C-407E-A947-70E740481C1C}">
+                          <a14:useLocalDpi xmlns:a14="http://schemas.microsoft.com/office/drawing/2010/main" val="0"/>
+                        </a:ext>
+                      </a:extLst>
+                    </a:blip>
+                    <a:stretch>
+                      <a:fillRect/>
+                    </a:stretch>
+                  </pic:blipFill>
+                  <pic:spPr>
+                    <a:xfrm>
+                      <a:off x="0" y="0"/>
+                      <a:ext cx="857250" cy="829945"/>
+                    </a:xfrm>
+                    <a:prstGeom prst="rect">
+                      <a:avLst/>
+                    </a:prstGeom>
+                  </pic:spPr>
+                </pic:pic>
+              </a:graphicData>
+            </a:graphic>
+            <wp14:sizeRelH relativeFrom="margin">
+              <wp14:pctWidth>0</wp14:pctWidth>
+            </wp14:sizeRelH>
+            <wp14:sizeRelV relativeFrom="margin">
+              <wp14:pctHeight>0</wp14:pctHeight>
+            </wp14:sizeRelV>
+          </wp:anchor>
+        </w:drawing>
+      </w:r>
+      <w:r>
+        <w:rPr>
+          <w:rFonts w:ascii="Times New Roman" w:hAnsi="Times New Roman" w:cs="Times New Roman"/>
+          <w:b/>
+          <w:bCs/>
+          <w:noProof/>
+          <w:sz w:val="27"/>
+          <w:szCs w:val="27"/>
+          <w:lang w:val="es-NI"/>
+        </w:rPr>
+        <w:drawing>
+          <wp:anchor distT="0" distB="0" distL="114300" distR="114300" simplePos="0" relativeHeight="251662336" behindDoc="0" locked="0" layoutInCell="1" allowOverlap="1" wp14:anchorId="3C11F846" wp14:editId="6874ACF7">
+            <wp:simplePos x="0" y="0"/>
+            <wp:positionH relativeFrom="column">
+              <wp:posOffset>977265</wp:posOffset>
+            </wp:positionH>
+            <wp:positionV relativeFrom="paragraph">
+              <wp:posOffset>350520</wp:posOffset>
+            </wp:positionV>
+            <wp:extent cx="693420" cy="847725"/>
+            <wp:effectExtent l="0" t="0" r="0" b="9525"/>
+            <wp:wrapSquare wrapText="bothSides"/>
+            <wp:docPr id="3" name="Picture 3"/>
+            <wp:cNvGraphicFramePr>
+              <a:graphicFrameLocks xmlns:a="http://schemas.openxmlformats.org/drawingml/2006/main" noChangeAspect="1"/>
+            </wp:cNvGraphicFramePr>
+            <a:graphic xmlns:a="http://schemas.openxmlformats.org/drawingml/2006/main">
+              <a:graphicData uri="http://schemas.openxmlformats.org/drawingml/2006/picture">
+                <pic:pic xmlns:pic="http://schemas.openxmlformats.org/drawingml/2006/picture">
+                  <pic:nvPicPr>
+                    <pic:cNvPr id="1" name=""/>
+                    <pic:cNvPicPr/>
+                  </pic:nvPicPr>
+                  <pic:blipFill>
+                    <a:blip r:embed="rId9">
+                      <a:extLst>
+                        <a:ext uri="{28A0092B-C50C-407E-A947-70E740481C1C}">
+                          <a14:useLocalDpi xmlns:a14="http://schemas.microsoft.com/office/drawing/2010/main" val="0"/>
+                        </a:ext>
+                      </a:extLst>
+                    </a:blip>
+                    <a:stretch>
+                      <a:fillRect/>
+                    </a:stretch>
+                  </pic:blipFill>
+                  <pic:spPr>
+                    <a:xfrm>
+                      <a:off x="0" y="0"/>
+                      <a:ext cx="693420" cy="847725"/>
+                    </a:xfrm>
+                    <a:prstGeom prst="rect">
+                      <a:avLst/>
+                    </a:prstGeom>
+                  </pic:spPr>
+                </pic:pic>
+              </a:graphicData>
+            </a:graphic>
+            <wp14:sizeRelH relativeFrom="margin">
+              <wp14:pctWidth>0</wp14:pctWidth>
+            </wp14:sizeRelH>
+            <wp14:sizeRelV relativeFrom="margin">
+              <wp14:pctHeight>0</wp14:pctHeight>
+            </wp14:sizeRelV>
+          </wp:anchor>
+        </w:drawing>
+      </w:r>
+      <w:r>
+        <w:rPr>
+          <mc:AlternateContent>
+            <mc:Choice Requires="w16se"/>
+            <mc:Fallback>
+              <w:rFonts w:ascii="Segoe UI Emoji" w:eastAsia="Segoe UI Emoji" w:hAnsi="Segoe UI Emoji" w:cs="Segoe UI Emoji"/>
+            </mc:Fallback>
+          </mc:AlternateContent>
+          <w:sz w:val="27"/>
+          <w:szCs w:val="27"/>
+        </w:rPr>
+        <mc:AlternateContent>
+          <mc:Choice Requires="w16se">
+            <w16se:symEx w16se:font="Segoe UI Emoji" w16se:char="1F4D5"/>
+          </mc:Choice>
+          <mc:Fallback>
+            <w:t>📕</w:t>
+          </mc:Fallback>
+        </mc:AlternateContent>
+      </w:r>
+      <w:r>
+        <w:rPr>
+          <w:sz w:val="27"/>
+          <w:szCs w:val="27"/>
+        </w:rPr>
+        <w:t xml:space="preserve"> </w:t>
+      </w:r>
+      <w:r>
+        <w:rPr>
+          <w:rFonts w:ascii="Times New Roman" w:hAnsi="Times New Roman" w:cs="Times New Roman"/>
+          <w:b/>
+          <w:bCs/>
+          <w:sz w:val="27"/>
+          <w:szCs w:val="27"/>
+        </w:rPr>
+        <w:t>Abecedario para traducción Texto a Se</w:t>
+      </w:r>
+      <w:r>
+        <w:rPr>
+          <w:rFonts w:ascii="Times New Roman" w:hAnsi="Times New Roman" w:cs="Times New Roman"/>
+          <w:b/>
+          <w:bCs/>
+          <w:sz w:val="27"/>
+          <w:szCs w:val="27"/>
+          <w:lang w:val="es-NI"/>
+        </w:rPr>
+        <w:t>ña.</w:t>
+      </w:r>
+    </w:p>
+    <w:p>
+      <w:pPr>
+        <w:jc w:val="center"/>
+        <w:rPr>
+          <w:rFonts w:ascii="Times New Roman" w:hAnsi="Times New Roman" w:cs="Times New Roman"/>
+          <w:b/>
+          <w:bCs/>
+          <w:sz w:val="27"/>
+          <w:szCs w:val="27"/>
+          <w:lang w:val="es-NI"/>
+        </w:rPr>
+      </w:pPr>
+      <w:r>
+        <w:rPr>
+          <w:rFonts w:ascii="Times New Roman" w:hAnsi="Times New Roman" w:cs="Times New Roman"/>
+          <w:b/>
+          <w:bCs/>
+          <w:noProof/>
+          <w:sz w:val="27"/>
+          <w:szCs w:val="27"/>
+          <w:lang w:val="es-NI"/>
+        </w:rPr>
+        <mc:AlternateContent>
+          <mc:Choice Requires="wps">
+            <w:drawing>
+              <wp:anchor distT="45720" distB="45720" distL="114300" distR="114300" simplePos="0" relativeHeight="251692032" behindDoc="0" locked="0" layoutInCell="1" allowOverlap="1" wp14:anchorId="6010BADC" wp14:editId="31F4C184">
+                <wp:simplePos x="0" y="0"/>
+                <wp:positionH relativeFrom="margin">
+                  <wp:posOffset>4996815</wp:posOffset>
+                </wp:positionH>
+                <wp:positionV relativeFrom="paragraph">
+                  <wp:posOffset>2096770</wp:posOffset>
+                </wp:positionV>
+                <wp:extent cx="276225" cy="276225"/>
+                <wp:effectExtent l="0" t="0" r="0" b="0"/>
+                <wp:wrapSquare wrapText="bothSides"/>
+                <wp:docPr id="25" name="Text Box 2"/>
+                <wp:cNvGraphicFramePr>
+                  <a:graphicFrameLocks xmlns:a="http://schemas.openxmlformats.org/drawingml/2006/main"/>
+                </wp:cNvGraphicFramePr>
+                <a:graphic xmlns:a="http://schemas.openxmlformats.org/drawingml/2006/main">
+                  <a:graphicData uri="http://schemas.microsoft.com/office/word/2010/wordprocessingShape">
+                    <wps:wsp>
+                      <wps:cNvSpPr txBox="1">
+                        <a:spLocks noChangeArrowheads="1"/>
+                      </wps:cNvSpPr>
+                      <wps:spPr bwMode="auto">
+                        <a:xfrm>
+                          <a:off x="0" y="0"/>
+                          <a:ext cx="276225" cy="276225"/>
+                        </a:xfrm>
+                        <a:prstGeom prst="rect">
+                          <a:avLst/>
+                        </a:prstGeom>
+                        <a:noFill/>
+                        <a:ln w="9525">
+                          <a:noFill/>
+                          <a:miter lim="800000"/>
+                          <a:headEnd/>
+                          <a:tailEnd/>
+                        </a:ln>
+                      </wps:spPr>
+                      <wps:txbx>
+                        <w:txbxContent>
+                          <w:p>
+                            <w:pPr>
+                              <w:rPr>
+                                <w:lang w:val="es-NI"/>
+                              </w:rPr>
+                            </w:pPr>
+                            <w:r>
+                              <w:rPr>
+                                <w:lang w:val="es-NI"/>
+                              </w:rPr>
+                              <w:t>K</w:t>
+                            </w:r>
+                          </w:p>
+                        </w:txbxContent>
+                      </wps:txbx>
+                      <wps:bodyPr rot="0" vert="horz" wrap="square" lIns="91440" tIns="45720" rIns="91440" bIns="45720" anchor="t" anchorCtr="0">
+                        <a:noAutofit/>
+                      </wps:bodyPr>
+                    </wps:wsp>
+                  </a:graphicData>
+                </a:graphic>
+                <wp14:sizeRelH relativeFrom="margin">
+                  <wp14:pctWidth>0</wp14:pctWidth>
+                </wp14:sizeRelH>
+                <wp14:sizeRelV relativeFrom="margin">
+                  <wp14:pctHeight>0</wp14:pctHeight>
+                </wp14:sizeRelV>
+              </wp:anchor>
+            </w:drawing>
+          </mc:Choice>
+          <mc:Fallback>
+            <w:pict>
+              <v:shapetype w14:anchorId="6010BADC" id="_x0000_t202" coordsize="21600,21600" o:spt="202" path="m,l,21600r21600,l21600,xe">
+                <v:stroke joinstyle="miter"/>
+                <v:path gradientshapeok="t" o:connecttype="rect"/>
+              </v:shapetype>
+              <v:shape id="Text Box 2" o:spid="_x0000_s1026" type="#_x0000_t202" style="position:absolute;left:0;text-align:left;margin-left:393.45pt;margin-top:165.1pt;width:21.75pt;height:21.75pt;z-index:251692032;visibility:visible;mso-wrap-style:square;mso-width-percent:0;mso-height-percent:0;mso-wrap-distance-left:9pt;mso-wrap-distance-top:3.6pt;mso-wrap-distance-right:9pt;mso-wrap-distance-bottom:3.6pt;mso-position-horizontal:absolute;mso-position-horizontal-relative:margin;mso-position-vertical:absolute;mso-position-vertical-relative:text;mso-width-percent:0;mso-height-percent:0;mso-width-relative:margin;mso-height-relative:margin;v-text-anchor:top" o:gfxdata="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" filled="f" stroked="f">
+                <v:textbox>
+                  <w:txbxContent>
+                    <w:p>
+                      <w:pPr>
+                        <w:rPr>
+                          <w:lang w:val="es-NI"/>
+                        </w:rPr>
+                      </w:pPr>
+                      <w:r>
+                        <w:rPr>
+                          <w:lang w:val="es-NI"/>
+                        </w:rPr>
+                        <w:t>K</w:t>
+                      </w:r>
+                    </w:p>
+                  </w:txbxContent>
+                </v:textbox>
+                <w10:wrap type="square" anchorx="margin"/>
+              </v:shape>
+            </w:pict>
+          </mc:Fallback>
+        </mc:AlternateContent>
+      </w:r>
+      <w:r>
+        <w:rPr>
+          <w:rFonts w:ascii="Times New Roman" w:hAnsi="Times New Roman" w:cs="Times New Roman"/>
+          <w:b/>
+          <w:bCs/>
+          <w:noProof/>
+          <w:sz w:val="27"/>
+          <w:szCs w:val="27"/>
+          <w:lang w:val="es-NI"/>
+        </w:rPr>
+        <mc:AlternateContent>
+          <mc:Choice Requires="wps">
+            <w:drawing>
+              <wp:anchor distT="45720" distB="45720" distL="114300" distR="114300" simplePos="0" relativeHeight="251688960" behindDoc="0" locked="0" layoutInCell="1" allowOverlap="1" wp14:anchorId="7565370F" wp14:editId="184325EF">
+                <wp:simplePos x="0" y="0"/>
+                <wp:positionH relativeFrom="margin">
+                  <wp:posOffset>3882390</wp:posOffset>
+                </wp:positionH>
+                <wp:positionV relativeFrom="paragraph">
+                  <wp:posOffset>2101215</wp:posOffset>
+                </wp:positionV>
+                <wp:extent cx="276225" cy="276225"/>
+                <wp:effectExtent l="0" t="0" r="0" b="0"/>
+                <wp:wrapSquare wrapText="bothSides"/>
+                <wp:docPr id="23" name="Text Box 2"/>
+                <wp:cNvGraphicFramePr>
+                  <a:graphicFrameLocks xmlns:a="http://schemas.openxmlformats.org/drawingml/2006/main"/>
+                </wp:cNvGraphicFramePr>
+                <a:graphic xmlns:a="http://schemas.openxmlformats.org/drawingml/2006/main">
+                  <a:graphicData uri="http://schemas.microsoft.com/office/word/2010/wordprocessingShape">
+                    <wps:wsp>
+                      <wps:cNvSpPr txBox="1">
+                        <a:spLocks noChangeArrowheads="1"/>
+                      </wps:cNvSpPr>
+                      <wps:spPr bwMode="auto">
+                        <a:xfrm>
+                          <a:off x="0" y="0"/>
+                          <a:ext cx="276225" cy="276225"/>
+                        </a:xfrm>
+                        <a:prstGeom prst="rect">
+                          <a:avLst/>
+                        </a:prstGeom>
+                        <a:noFill/>
+                        <a:ln w="9525">
+                          <a:noFill/>
+                          <a:miter lim="800000"/>
+                          <a:headEnd/>
+                          <a:tailEnd/>
+                        </a:ln>
+                      </wps:spPr>
+                      <wps:txbx>
+                        <w:txbxContent>
+                          <w:p>
+                            <w:pPr>
+                              <w:rPr>
+                                <w:lang w:val="es-NI"/>
+                              </w:rPr>
+                            </w:pPr>
+                            <w:r>
+                              <w:rPr>
+                                <w:lang w:val="es-NI"/>
+                              </w:rPr>
+                              <w:t>J</w:t>
+                            </w:r>
+                          </w:p>
+                        </w:txbxContent>
+                      </wps:txbx>
+                      <wps:bodyPr rot="0" vert="horz" wrap="square" lIns="91440" tIns="45720" rIns="91440" bIns="45720" anchor="t" anchorCtr="0">
+                        <a:noAutofit/>
+                      </wps:bodyPr>
+                    </wps:wsp>
+                  </a:graphicData>
+                </a:graphic>
+                <wp14:sizeRelH relativeFrom="margin">
+                  <wp14:pctWidth>0</wp14:pctWidth>
+                </wp14:sizeRelH>
+                <wp14:sizeRelV relativeFrom="margin">
+                  <wp14:pctHeight>0</wp14:pctHeight>
+                </wp14:sizeRelV>
+              </wp:anchor>
+            </w:drawing>
+          </mc:Choice>
+          <mc:Fallback>
+            <w:pict>
+              <v:shape w14:anchorId="7565370F" id="_x0000_s1027" type="#_x0000_t202" style="position:absolute;left:0;text-align:left;margin-left:305.7pt;margin-top:165.45pt;width:21.75pt;height:21.75pt;z-index:251688960;visibility:visible;mso-wrap-style:square;mso-width-percent:0;mso-height-percent:0;mso-wrap-distance-left:9pt;mso-wrap-distance-top:3.6pt;mso-wrap-distance-right:9pt;mso-wrap-distance-bottom:3.6pt;mso-position-horizontal:absolute;mso-position-horizontal-relative:margin;mso-position-vertical:absolute;mso-position-vertical-relative:text;mso-width-percent:0;mso-height-percent:0;mso-width-relative:margin;mso-height-relative:margin;v-text-anchor:top" o:gfxdata="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" filled="f" stroked="f">
+                <v:textbox>
+                  <w:txbxContent>
+                    <w:p>
+                      <w:pPr>
+                        <w:rPr>
+                          <w:lang w:val="es-NI"/>
+                        </w:rPr>
+                      </w:pPr>
+                      <w:r>
+                        <w:rPr>
+                          <w:lang w:val="es-NI"/>
+                        </w:rPr>
+                        <w:t>J</w:t>
+                      </w:r>
+                    </w:p>
+                  </w:txbxContent>
+                </v:textbox>
+                <w10:wrap type="square" anchorx="margin"/>
+              </v:shape>
+            </w:pict>
+          </mc:Fallback>
+        </mc:AlternateContent>
+      </w:r>
+      <w:r>
+        <w:rPr>
+          <w:rFonts w:ascii="Times New Roman" w:hAnsi="Times New Roman" w:cs="Times New Roman"/>
+          <w:noProof/>
+          <w:sz w:val="27"/>
+          <w:szCs w:val="27"/>
+          <w:lang w:val="es-NI"/>
+        </w:rPr>
+        <w:drawing>
+          <wp:anchor distT="0" distB="0" distL="114300" distR="114300" simplePos="0" relativeHeight="251680768" behindDoc="0" locked="0" layoutInCell="1" allowOverlap="1" wp14:anchorId="2749DB91" wp14:editId="057D955A">
+            <wp:simplePos x="0" y="0"/>
+            <wp:positionH relativeFrom="column">
+              <wp:posOffset>1139190</wp:posOffset>
+            </wp:positionH>
+            <wp:positionV relativeFrom="paragraph">
+              <wp:posOffset>1231900</wp:posOffset>
+            </wp:positionV>
+            <wp:extent cx="1038225" cy="895985"/>
+            <wp:effectExtent l="0" t="0" r="9525" b="0"/>
+            <wp:wrapSquare wrapText="bothSides"/>
+            <wp:docPr id="15" name="Picture 15"/>
+            <wp:cNvGraphicFramePr>
+              <a:graphicFrameLocks xmlns:a="http://schemas.openxmlformats.org/drawingml/2006/main" noChangeAspect="1"/>
+            </wp:cNvGraphicFramePr>
+            <a:graphic xmlns:a="http://schemas.openxmlformats.org/drawingml/2006/main">
+              <a:graphicData uri="http://schemas.openxmlformats.org/drawingml/2006/picture">
+                <pic:pic xmlns:pic="http://schemas.openxmlformats.org/drawingml/2006/picture">
+                  <pic:nvPicPr>
+                    <pic:cNvPr id="1" name=""/>
+                    <pic:cNvPicPr/>
+                  </pic:nvPicPr>
+                  <pic:blipFill>
+                    <a:blip r:embed="rId10">
+                      <a:extLst>
+                        <a:ext uri="{28A0092B-C50C-407E-A947-70E740481C1C}">
+                          <a14:useLocalDpi xmlns:a14="http://schemas.microsoft.com/office/drawing/2010/main" val="0"/>
+                        </a:ext>
+                      </a:extLst>
+                    </a:blip>
+                    <a:stretch>
+                      <a:fillRect/>
+                    </a:stretch>
+                  </pic:blipFill>
+                  <pic:spPr>
+                    <a:xfrm>
+                      <a:off x="0" y="0"/>
+                      <a:ext cx="1038225" cy="895985"/>
+                    </a:xfrm>
+                    <a:prstGeom prst="rect">
+                      <a:avLst/>
+                    </a:prstGeom>
+                  </pic:spPr>
+                </pic:pic>
+              </a:graphicData>
+            </a:graphic>
+            <wp14:sizeRelH relativeFrom="margin">
+              <wp14:pctWidth>0</wp14:pctWidth>
+            </wp14:sizeRelH>
+            <wp14:sizeRelV relativeFrom="margin">
+              <wp14:pctHeight>0</wp14:pctHeight>
+            </wp14:sizeRelV>
+          </wp:anchor>
+        </w:drawing>
+      </w:r>
+      <w:r>
+        <w:rPr>
+          <w:rFonts w:ascii="Times New Roman" w:hAnsi="Times New Roman" w:cs="Times New Roman"/>
+          <w:noProof/>
+          <w:sz w:val="27"/>
+          <w:szCs w:val="27"/>
+          <w:lang w:val="es-NI"/>
+        </w:rPr>
+        <w:drawing>
+          <wp:anchor distT="0" distB="0" distL="114300" distR="114300" simplePos="0" relativeHeight="251683840" behindDoc="0" locked="0" layoutInCell="1" allowOverlap="1" wp14:anchorId="43DA72F2" wp14:editId="41E80C10">
+            <wp:simplePos x="0" y="0"/>
+            <wp:positionH relativeFrom="column">
+              <wp:posOffset>2358390</wp:posOffset>
+            </wp:positionH>
+            <wp:positionV relativeFrom="paragraph">
+              <wp:posOffset>1241425</wp:posOffset>
+            </wp:positionV>
+            <wp:extent cx="898525" cy="886460"/>
+            <wp:effectExtent l="0" t="0" r="0" b="8890"/>
+            <wp:wrapSquare wrapText="bothSides"/>
+            <wp:docPr id="17" name="Picture 17"/>
+            <wp:cNvGraphicFramePr>
+              <a:graphicFrameLocks xmlns:a="http://schemas.openxmlformats.org/drawingml/2006/main" noChangeAspect="1"/>
+            </wp:cNvGraphicFramePr>
+            <a:graphic xmlns:a="http://schemas.openxmlformats.org/drawingml/2006/main">
+              <a:graphicData uri="http://schemas.openxmlformats.org/drawingml/2006/picture">
+                <pic:pic xmlns:pic="http://schemas.openxmlformats.org/drawingml/2006/picture">
+                  <pic:nvPicPr>
+                    <pic:cNvPr id="1" name=""/>
+                    <pic:cNvPicPr/>
+                  </pic:nvPicPr>
+                  <pic:blipFill>
+                    <a:blip r:embed="rId11">
+                      <a:extLst>
+                        <a:ext uri="{28A0092B-C50C-407E-A947-70E740481C1C}">
+                          <a14:useLocalDpi xmlns:a14="http://schemas.microsoft.com/office/drawing/2010/main" val="0"/>
+                        </a:ext>
+                      </a:extLst>
+                    </a:blip>
+                    <a:stretch>
+                      <a:fillRect/>
+                    </a:stretch>
+                  </pic:blipFill>
+                  <pic:spPr>
+                    <a:xfrm>
+                      <a:off x="0" y="0"/>
+                      <a:ext cx="898525" cy="886460"/>
+                    </a:xfrm>
+                    <a:prstGeom prst="rect">
+                      <a:avLst/>
+                    </a:prstGeom>
+                  </pic:spPr>
+                </pic:pic>
+              </a:graphicData>
+            </a:graphic>
+            <wp14:sizeRelH relativeFrom="margin">
+              <wp14:pctWidth>0</wp14:pctWidth>
+            </wp14:sizeRelH>
+            <wp14:sizeRelV relativeFrom="margin">
+              <wp14:pctHeight>0</wp14:pctHeight>
+            </wp14:sizeRelV>
+          </wp:anchor>
+        </w:drawing>
+      </w:r>
+      <w:r>
+        <w:rPr>
+          <w:rFonts w:ascii="Times New Roman" w:hAnsi="Times New Roman" w:cs="Times New Roman"/>
+          <w:b/>
+          <w:bCs/>
+          <w:noProof/>
+          <w:sz w:val="27"/>
+          <w:szCs w:val="27"/>
+          <w:lang w:val="es-NI"/>
+        </w:rPr>
+        <w:drawing>
+          <wp:anchor distT="0" distB="0" distL="114300" distR="114300" simplePos="0" relativeHeight="251686912" behindDoc="0" locked="0" layoutInCell="1" allowOverlap="1" wp14:anchorId="10A1F708" wp14:editId="14EF1DB2">
+            <wp:simplePos x="0" y="0"/>
+            <wp:positionH relativeFrom="column">
+              <wp:posOffset>3529965</wp:posOffset>
+            </wp:positionH>
+            <wp:positionV relativeFrom="paragraph">
+              <wp:posOffset>1240790</wp:posOffset>
+            </wp:positionV>
+            <wp:extent cx="895350" cy="863600"/>
+            <wp:effectExtent l="0" t="0" r="0" b="0"/>
+            <wp:wrapSquare wrapText="bothSides"/>
+            <wp:docPr id="22" name="Picture 22"/>
+            <wp:cNvGraphicFramePr>
+              <a:graphicFrameLocks xmlns:a="http://schemas.openxmlformats.org/drawingml/2006/main" noChangeAspect="1"/>
+            </wp:cNvGraphicFramePr>
+            <a:graphic xmlns:a="http://schemas.openxmlformats.org/drawingml/2006/main">
+              <a:graphicData uri="http://schemas.openxmlformats.org/drawingml/2006/picture">
+                <pic:pic xmlns:pic="http://schemas.openxmlformats.org/drawingml/2006/picture">
+                  <pic:nvPicPr>
+                    <pic:cNvPr id="1" name=""/>
+                    <pic:cNvPicPr/>
+                  </pic:nvPicPr>
+                  <pic:blipFill>
+                    <a:blip r:embed="rId12">
+                      <a:extLst>
+                        <a:ext uri="{28A0092B-C50C-407E-A947-70E740481C1C}">
+                          <a14:useLocalDpi xmlns:a14="http://schemas.microsoft.com/office/drawing/2010/main" val="0"/>
+                        </a:ext>
+                      </a:extLst>
+                    </a:blip>
+                    <a:stretch>
+                      <a:fillRect/>
+                    </a:stretch>
+                  </pic:blipFill>
+                  <pic:spPr>
+                    <a:xfrm>
+                      <a:off x="0" y="0"/>
+                      <a:ext cx="895350" cy="863600"/>
+                    </a:xfrm>
+                    <a:prstGeom prst="rect">
+                      <a:avLst/>
+                    </a:prstGeom>
+                  </pic:spPr>
+                </pic:pic>
+              </a:graphicData>
+            </a:graphic>
+            <wp14:sizeRelH relativeFrom="margin">
+              <wp14:pctWidth>0</wp14:pctWidth>
+            </wp14:sizeRelH>
+            <wp14:sizeRelV relativeFrom="margin">
+              <wp14:pctHeight>0</wp14:pctHeight>
+            </wp14:sizeRelV>
+          </wp:anchor>
+        </w:drawing>
+      </w:r>
+      <w:r>
+        <w:rPr>
+          <w:rFonts w:ascii="Times New Roman" w:hAnsi="Times New Roman" w:cs="Times New Roman"/>
+          <w:b/>
+          <w:bCs/>
+          <w:noProof/>
+          <w:sz w:val="27"/>
+          <w:szCs w:val="27"/>
+          <w:lang w:val="es-NI"/>
+        </w:rPr>
+        <mc:AlternateContent>
+          <mc:Choice Requires="wps">
+            <w:drawing>
+              <wp:anchor distT="45720" distB="45720" distL="114300" distR="114300" simplePos="0" relativeHeight="251676672" behindDoc="0" locked="0" layoutInCell="1" allowOverlap="1" wp14:anchorId="6FDA8E2C" wp14:editId="28959F57">
+                <wp:simplePos x="0" y="0"/>
+                <wp:positionH relativeFrom="margin">
+                  <wp:posOffset>5047615</wp:posOffset>
+                </wp:positionH>
+                <wp:positionV relativeFrom="paragraph">
+                  <wp:posOffset>841375</wp:posOffset>
+                </wp:positionV>
+                <wp:extent cx="276225" cy="276225"/>
+                <wp:effectExtent l="0" t="0" r="0" b="0"/>
+                <wp:wrapSquare wrapText="bothSides"/>
+                <wp:docPr id="12" name="Text Box 2"/>
+                <wp:cNvGraphicFramePr>
+                  <a:graphicFrameLocks xmlns:a="http://schemas.openxmlformats.org/drawingml/2006/main"/>
+                </wp:cNvGraphicFramePr>
+                <a:graphic xmlns:a="http://schemas.openxmlformats.org/drawingml/2006/main">
+                  <a:graphicData uri="http://schemas.microsoft.com/office/word/2010/wordprocessingShape">
+                    <wps:wsp>
+                      <wps:cNvSpPr txBox="1">
+                        <a:spLocks noChangeArrowheads="1"/>
+                      </wps:cNvSpPr>
+                      <wps:spPr bwMode="auto">
+                        <a:xfrm>
+                          <a:off x="0" y="0"/>
+                          <a:ext cx="276225" cy="276225"/>
+                        </a:xfrm>
+                        <a:prstGeom prst="rect">
+                          <a:avLst/>
+                        </a:prstGeom>
+                        <a:noFill/>
+                        <a:ln w="9525">
+                          <a:noFill/>
+                          <a:miter lim="800000"/>
+                          <a:headEnd/>
+                          <a:tailEnd/>
+                        </a:ln>
+                      </wps:spPr>
+                      <wps:txbx>
+                        <w:txbxContent>
+                          <w:p>
+                            <w:pPr>
+                              <w:rPr>
+                                <w:lang w:val="es-NI"/>
+                              </w:rPr>
+                            </w:pPr>
+                            <w:r>
+                              <w:rPr>
+                                <w:lang w:val="es-NI"/>
+                              </w:rPr>
+                              <w:t>F</w:t>
+                            </w:r>
+                          </w:p>
+                        </w:txbxContent>
+                      </wps:txbx>
+                      <wps:bodyPr rot="0" vert="horz" wrap="square" lIns="91440" tIns="45720" rIns="91440" bIns="45720" anchor="t" anchorCtr="0">
+                        <a:noAutofit/>
+                      </wps:bodyPr>
+                    </wps:wsp>
+                  </a:graphicData>
+                </a:graphic>
+                <wp14:sizeRelH relativeFrom="margin">
+                  <wp14:pctWidth>0</wp14:pctWidth>
+                </wp14:sizeRelH>
+                <wp14:sizeRelV relativeFrom="margin">
+                  <wp14:pctHeight>0</wp14:pctHeight>
+                </wp14:sizeRelV>
+              </wp:anchor>
+            </w:drawing>
+          </mc:Choice>
+          <mc:Fallback>
+            <w:pict>
+              <v:shape w14:anchorId="6FDA8E2C" id="_x0000_s1028" type="#_x0000_t202" style="position:absolute;left:0;text-align:left;margin-left:397.45pt;margin-top:66.25pt;width:21.75pt;height:21.75pt;z-index:251676672;visibility:visible;mso-wrap-style:square;mso-width-percent:0;mso-height-percent:0;mso-wrap-distance-left:9pt;mso-wrap-distance-top:3.6pt;mso-wrap-distance-right:9pt;mso-wrap-distance-bottom:3.6pt;mso-position-horizontal:absolute;mso-position-horizontal-relative:margin;mso-position-vertical:absolute;mso-position-vertical-relative:text;mso-width-percent:0;mso-height-percent:0;mso-width-relative:margin;mso-height-relative:margin;v-text-anchor:top" o:gfxdata="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" filled="f" stroked="f">
+                <v:textbox>
+                  <w:txbxContent>
+                    <w:p>
+                      <w:pPr>
+                        <w:rPr>
+                          <w:lang w:val="es-NI"/>
+                        </w:rPr>
+                      </w:pPr>
+                      <w:r>
+                        <w:rPr>
+                          <w:lang w:val="es-NI"/>
+                        </w:rPr>
+                        <w:t>F</w:t>
+                      </w:r>
+                    </w:p>
+                  </w:txbxContent>
+                </v:textbox>
+                <w10:wrap type="square" anchorx="margin"/>
+              </v:shape>
+            </w:pict>
+          </mc:Fallback>
+        </mc:AlternateContent>
+      </w:r>
+      <w:r>
+        <w:rPr>
+          <w:rFonts w:ascii="Times New Roman" w:hAnsi="Times New Roman" w:cs="Times New Roman"/>
+          <w:b/>
+          <w:bCs/>
+          <w:noProof/>
+          <w:sz w:val="27"/>
+          <w:szCs w:val="27"/>
+          <w:lang w:val="es-NI"/>
+        </w:rPr>
+        <mc:AlternateContent>
+          <mc:Choice Requires="wps">
+            <w:drawing>
+              <wp:anchor distT="45720" distB="45720" distL="114300" distR="114300" simplePos="0" relativeHeight="251672576" behindDoc="0" locked="0" layoutInCell="1" allowOverlap="1" wp14:anchorId="6D9A510C" wp14:editId="34C31D70">
+                <wp:simplePos x="0" y="0"/>
+                <wp:positionH relativeFrom="column">
+                  <wp:posOffset>4063365</wp:posOffset>
+                </wp:positionH>
+                <wp:positionV relativeFrom="paragraph">
+                  <wp:posOffset>831850</wp:posOffset>
+                </wp:positionV>
+                <wp:extent cx="276225" cy="276225"/>
+                <wp:effectExtent l="0" t="0" r="0" b="0"/>
+                <wp:wrapSquare wrapText="bothSides"/>
+                <wp:docPr id="10" name="Text Box 2"/>
+                <wp:cNvGraphicFramePr>
+                  <a:graphicFrameLocks xmlns:a="http://schemas.openxmlformats.org/drawingml/2006/main"/>
+                </wp:cNvGraphicFramePr>
+                <a:graphic xmlns:a="http://schemas.openxmlformats.org/drawingml/2006/main">
+                  <a:graphicData uri="http://schemas.microsoft.com/office/word/2010/wordprocessingShape">
+                    <wps:wsp>
+                      <wps:cNvSpPr txBox="1">
+                        <a:spLocks noChangeArrowheads="1"/>
+                      </wps:cNvSpPr>
+                      <wps:spPr bwMode="auto">
+                        <a:xfrm>
+                          <a:off x="0" y="0"/>
+                          <a:ext cx="276225" cy="276225"/>
+                        </a:xfrm>
+                        <a:prstGeom prst="rect">
+                          <a:avLst/>
+                        </a:prstGeom>
+                        <a:noFill/>
+                        <a:ln w="9525">
+                          <a:noFill/>
+                          <a:miter lim="800000"/>
+                          <a:headEnd/>
+                          <a:tailEnd/>
+                        </a:ln>
+                      </wps:spPr>
+                      <wps:txbx>
+                        <w:txbxContent>
+                          <w:p>
+                            <w:pPr>
+                              <w:rPr>
+                                <w:lang w:val="es-NI"/>
+                              </w:rPr>
+                            </w:pPr>
+                            <w:r>
+                              <w:rPr>
+                                <w:lang w:val="es-NI"/>
+                              </w:rPr>
+                              <w:t>E</w:t>
+                            </w:r>
+                          </w:p>
+                        </w:txbxContent>
+                      </wps:txbx>
+                      <wps:bodyPr rot="0" vert="horz" wrap="square" lIns="91440" tIns="45720" rIns="91440" bIns="45720" anchor="t" anchorCtr="0">
+                        <a:noAutofit/>
+                      </wps:bodyPr>
+                    </wps:wsp>
+                  </a:graphicData>
+                </a:graphic>
+                <wp14:sizeRelH relativeFrom="margin">
+                  <wp14:pctWidth>0</wp14:pctWidth>
+                </wp14:sizeRelH>
+                <wp14:sizeRelV relativeFrom="margin">
+                  <wp14:pctHeight>0</wp14:pctHeight>
+                </wp14:sizeRelV>
+              </wp:anchor>
+            </w:drawing>
+          </mc:Choice>
+          <mc:Fallback>
+            <w:pict>
+              <v:shape w14:anchorId="6D9A510C" id="_x0000_s1029" type="#_x0000_t202" style="position:absolute;left:0;text-align:left;margin-left:319.95pt;margin-top:65.5pt;width:21.75pt;height:21.75pt;z-index:251672576;visibility:visible;mso-wrap-style:square;mso-width-percent:0;mso-height-percent:0;mso-wrap-distance-left:9pt;mso-wrap-distance-top:3.6pt;mso-wrap-distance-right:9pt;mso-wrap-distance-bottom:3.6pt;mso-position-horizontal:absolute;mso-position-horizontal-relative:text;mso-position-vertical:absolute;mso-position-vertical-relative:text;mso-width-percent:0;mso-height-percent:0;mso-width-relative:margin;mso-height-relative:margin;v-text-anchor:top" o:gfxdata="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" filled="f" stroked="f">
+                <v:textbox>
+                  <w:txbxContent>
+                    <w:p>
+                      <w:pPr>
+                        <w:rPr>
+                          <w:lang w:val="es-NI"/>
+                        </w:rPr>
+                      </w:pPr>
+                      <w:r>
+                        <w:rPr>
+                          <w:lang w:val="es-NI"/>
+                        </w:rPr>
+                        <w:t>E</w:t>
+                      </w:r>
+                    </w:p>
+                  </w:txbxContent>
+                </v:textbox>
+                <w10:wrap type="square"/>
+              </v:shape>
+            </w:pict>
+          </mc:Fallback>
+        </mc:AlternateContent>
+      </w:r>
+      <w:r>
+        <w:rPr>
+          <w:rFonts w:ascii="Times New Roman" w:hAnsi="Times New Roman" w:cs="Times New Roman"/>
+          <w:b/>
+          <w:bCs/>
+          <w:noProof/>
+          <w:sz w:val="27"/>
+          <w:szCs w:val="27"/>
+          <w:lang w:val="es-NI"/>
+        </w:rPr>
+        <w:drawing>
+          <wp:anchor distT="0" distB="0" distL="114300" distR="114300" simplePos="0" relativeHeight="251673600" behindDoc="0" locked="0" layoutInCell="1" allowOverlap="1" wp14:anchorId="71586D31" wp14:editId="534C590A">
+            <wp:simplePos x="0" y="0"/>
+            <wp:positionH relativeFrom="column">
+              <wp:posOffset>3768090</wp:posOffset>
+            </wp:positionH>
+            <wp:positionV relativeFrom="paragraph">
+              <wp:posOffset>3175</wp:posOffset>
+            </wp:positionV>
+            <wp:extent cx="848360" cy="838200"/>
+            <wp:effectExtent l="0" t="0" r="8890" b="0"/>
+            <wp:wrapSquare wrapText="bothSides"/>
+            <wp:docPr id="9" name="Picture 9"/>
+            <wp:cNvGraphicFramePr>
+              <a:graphicFrameLocks xmlns:a="http://schemas.openxmlformats.org/drawingml/2006/main" noChangeAspect="1"/>
+            </wp:cNvGraphicFramePr>
+            <a:graphic xmlns:a="http://schemas.openxmlformats.org/drawingml/2006/main">
+              <a:graphicData uri="http://schemas.openxmlformats.org/drawingml/2006/picture">
+                <pic:pic xmlns:pic="http://schemas.openxmlformats.org/drawingml/2006/picture">
+                  <pic:nvPicPr>
+                    <pic:cNvPr id="1" name=""/>
+                    <pic:cNvPicPr/>
+                  </pic:nvPicPr>
+                  <pic:blipFill>
+                    <a:blip r:embed="rId13">
+                      <a:extLst>
+                        <a:ext uri="{28A0092B-C50C-407E-A947-70E740481C1C}">
+                          <a14:useLocalDpi xmlns:a14="http://schemas.microsoft.com/office/drawing/2010/main" val="0"/>
+                        </a:ext>
+                      </a:extLst>
+                    </a:blip>
+                    <a:stretch>
+                      <a:fillRect/>
+                    </a:stretch>
+                  </pic:blipFill>
+                  <pic:spPr>
+                    <a:xfrm>
+                      <a:off x="0" y="0"/>
+                      <a:ext cx="848360" cy="838200"/>
+                    </a:xfrm>
+                    <a:prstGeom prst="rect">
+                      <a:avLst/>
+                    </a:prstGeom>
+                  </pic:spPr>
+                </pic:pic>
+              </a:graphicData>
+            </a:graphic>
+          </wp:anchor>
+        </w:drawing>
+      </w:r>
+      <w:r>
+        <w:rPr>
+          <w:rFonts w:ascii="Times New Roman" w:hAnsi="Times New Roman" w:cs="Times New Roman"/>
+          <w:b/>
+          <w:bCs/>
+          <w:noProof/>
+          <w:sz w:val="27"/>
+          <w:szCs w:val="27"/>
+          <w:lang w:val="es-NI"/>
+        </w:rPr>
+        <mc:AlternateContent>
+          <mc:Choice Requires="wps">
+            <w:drawing>
+              <wp:anchor distT="45720" distB="45720" distL="114300" distR="114300" simplePos="0" relativeHeight="251670528" behindDoc="0" locked="0" layoutInCell="1" allowOverlap="1" wp14:anchorId="103F48A3" wp14:editId="2E8F83E4">
+                <wp:simplePos x="0" y="0"/>
+                <wp:positionH relativeFrom="column">
+                  <wp:posOffset>3072765</wp:posOffset>
+                </wp:positionH>
+                <wp:positionV relativeFrom="paragraph">
+                  <wp:posOffset>841375</wp:posOffset>
+                </wp:positionV>
+                <wp:extent cx="276225" cy="276225"/>
+                <wp:effectExtent l="0" t="0" r="0" b="0"/>
+                <wp:wrapSquare wrapText="bothSides"/>
+                <wp:docPr id="8" name="Text Box 2"/>
+                <wp:cNvGraphicFramePr>
+                  <a:graphicFrameLocks xmlns:a="http://schemas.openxmlformats.org/drawingml/2006/main"/>
+                </wp:cNvGraphicFramePr>
+                <a:graphic xmlns:a="http://schemas.openxmlformats.org/drawingml/2006/main">
+                  <a:graphicData uri="http://schemas.microsoft.com/office/word/2010/wordprocessingShape">
+                    <wps:wsp>
+                      <wps:cNvSpPr txBox="1">
+                        <a:spLocks noChangeArrowheads="1"/>
+                      </wps:cNvSpPr>
+                      <wps:spPr bwMode="auto">
+                        <a:xfrm>
+                          <a:off x="0" y="0"/>
+                          <a:ext cx="276225" cy="276225"/>
+                        </a:xfrm>
+                        <a:prstGeom prst="rect">
+                          <a:avLst/>
+                        </a:prstGeom>
+                        <a:noFill/>
+                        <a:ln w="9525">
+                          <a:noFill/>
+                          <a:miter lim="800000"/>
+                          <a:headEnd/>
+                          <a:tailEnd/>
+                        </a:ln>
+                      </wps:spPr>
+                      <wps:txbx>
+                        <w:txbxContent>
+                          <w:p>
+                            <w:pPr>
+                              <w:rPr>
+                                <w:lang w:val="es-NI"/>
+                              </w:rPr>
+                            </w:pPr>
+                            <w:r>
+                              <w:rPr>
+                                <w:lang w:val="es-NI"/>
+                              </w:rPr>
+                              <w:t>D</w:t>
+                            </w:r>
+                          </w:p>
+                        </w:txbxContent>
+                      </wps:txbx>
+                      <wps:bodyPr rot="0" vert="horz" wrap="square" lIns="91440" tIns="45720" rIns="91440" bIns="45720" anchor="t" anchorCtr="0">
+                        <a:noAutofit/>
+                      </wps:bodyPr>
+                    </wps:wsp>
+                  </a:graphicData>
+                </a:graphic>
+                <wp14:sizeRelH relativeFrom="margin">
+                  <wp14:pctWidth>0</wp14:pctWidth>
+                </wp14:sizeRelH>
+                <wp14:sizeRelV relativeFrom="margin">
+                  <wp14:pctHeight>0</wp14:pctHeight>
+                </wp14:sizeRelV>
+              </wp:anchor>
+            </w:drawing>
+          </mc:Choice>
+          <mc:Fallback>
+            <w:pict>
+              <v:shape w14:anchorId="103F48A3" id="_x0000_s1030" type="#_x0000_t202" style="position:absolute;left:0;text-align:left;margin-left:241.95pt;margin-top:66.25pt;width:21.75pt;height:21.75pt;z-index:251670528;visibility:visible;mso-wrap-style:square;mso-width-percent:0;mso-height-percent:0;mso-wrap-distance-left:9pt;mso-wrap-distance-top:3.6pt;mso-wrap-distance-right:9pt;mso-wrap-distance-bottom:3.6pt;mso-position-horizontal:absolute;mso-position-horizontal-relative:text;mso-position-vertical:absolute;mso-position-vertical-relative:text;mso-width-percent:0;mso-height-percent:0;mso-width-relative:margin;mso-height-relative:margin;v-text-anchor:top" o:gfxdata="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" filled="f" stroked="f">
+                <v:textbox>
+                  <w:txbxContent>
+                    <w:p>
+                      <w:pPr>
+                        <w:rPr>
+                          <w:lang w:val="es-NI"/>
+                        </w:rPr>
+                      </w:pPr>
+                      <w:r>
+                        <w:rPr>
+                          <w:lang w:val="es-NI"/>
+                        </w:rPr>
+                        <w:t>D</w:t>
+                      </w:r>
+                    </w:p>
+                  </w:txbxContent>
+                </v:textbox>
+                <w10:wrap type="square"/>
+              </v:shape>
+            </w:pict>
+          </mc:Fallback>
+        </mc:AlternateContent>
+      </w:r>
+      <w:r>
+        <w:rPr>
+          <w:rFonts w:ascii="Times New Roman" w:hAnsi="Times New Roman" w:cs="Times New Roman"/>
+          <w:b/>
+          <w:bCs/>
+          <w:noProof/>
+          <w:sz w:val="27"/>
+          <w:szCs w:val="27"/>
+          <w:lang w:val="es-NI"/>
+        </w:rPr>
+        <mc:AlternateContent>
+          <mc:Choice Requires="wps">
+            <w:drawing>
+              <wp:anchor distT="45720" distB="45720" distL="114300" distR="114300" simplePos="0" relativeHeight="251667456" behindDoc="0" locked="0" layoutInCell="1" allowOverlap="1" wp14:anchorId="2F66426C" wp14:editId="23790A4F">
+                <wp:simplePos x="0" y="0"/>
+                <wp:positionH relativeFrom="column">
+                  <wp:posOffset>2120265</wp:posOffset>
+                </wp:positionH>
+                <wp:positionV relativeFrom="paragraph">
+                  <wp:posOffset>841375</wp:posOffset>
+                </wp:positionV>
+                <wp:extent cx="276225" cy="276225"/>
+                <wp:effectExtent l="0" t="0" r="0" b="0"/>
+                <wp:wrapSquare wrapText="bothSides"/>
+                <wp:docPr id="6" name="Text Box 2"/>
+                <wp:cNvGraphicFramePr>
+                  <a:graphicFrameLocks xmlns:a="http://schemas.openxmlformats.org/drawingml/2006/main"/>
+                </wp:cNvGraphicFramePr>
+                <a:graphic xmlns:a="http://schemas.openxmlformats.org/drawingml/2006/main">
+                  <a:graphicData uri="http://schemas.microsoft.com/office/word/2010/wordprocessingShape">
+                    <wps:wsp>
+                      <wps:cNvSpPr txBox="1">
+                        <a:spLocks noChangeArrowheads="1"/>
+                      </wps:cNvSpPr>
+                      <wps:spPr bwMode="auto">
+                        <a:xfrm>
+                          <a:off x="0" y="0"/>
+                          <a:ext cx="276225" cy="276225"/>
+                        </a:xfrm>
+                        <a:prstGeom prst="rect">
+                          <a:avLst/>
+                        </a:prstGeom>
+                        <a:noFill/>
+                        <a:ln w="9525">
+                          <a:noFill/>
+                          <a:miter lim="800000"/>
+                          <a:headEnd/>
+                          <a:tailEnd/>
+                        </a:ln>
+                      </wps:spPr>
+                      <wps:txbx>
+                        <w:txbxContent>
+                          <w:p>
+                            <w:pPr>
+                              <w:rPr>
+                                <w:lang w:val="es-NI"/>
+                              </w:rPr>
+                            </w:pPr>
+                            <w:r>
+                              <w:rPr>
+                                <w:lang w:val="es-NI"/>
+                              </w:rPr>
+                              <w:t>C</w:t>
+                            </w:r>
+                          </w:p>
+                        </w:txbxContent>
+                      </wps:txbx>
+                      <wps:bodyPr rot="0" vert="horz" wrap="square" lIns="91440" tIns="45720" rIns="91440" bIns="45720" anchor="t" anchorCtr="0">
+                        <a:noAutofit/>
+                      </wps:bodyPr>
+                    </wps:wsp>
+                  </a:graphicData>
+                </a:graphic>
+                <wp14:sizeRelH relativeFrom="margin">
+                  <wp14:pctWidth>0</wp14:pctWidth>
+                </wp14:sizeRelH>
+                <wp14:sizeRelV relativeFrom="margin">
+                  <wp14:pctHeight>0</wp14:pctHeight>
+                </wp14:sizeRelV>
+              </wp:anchor>
+            </w:drawing>
+          </mc:Choice>
+          <mc:Fallback>
+            <w:pict>
+              <v:shape w14:anchorId="2F66426C" id="_x0000_s1031" type="#_x0000_t202" style="position:absolute;left:0;text-align:left;margin-left:166.95pt;margin-top:66.25pt;width:21.75pt;height:21.75pt;z-index:251667456;visibility:visible;mso-wrap-style:square;mso-width-percent:0;mso-height-percent:0;mso-wrap-distance-left:9pt;mso-wrap-distance-top:3.6pt;mso-wrap-distance-right:9pt;mso-wrap-distance-bottom:3.6pt;mso-position-horizontal:absolute;mso-position-horizontal-relative:text;mso-position-vertical:absolute;mso-position-vertical-relative:text;mso-width-percent:0;mso-height-percent:0;mso-width-relative:margin;mso-height-relative:margin;v-text-anchor:top" o:gfxdata="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" filled="f" stroked="f">
+                <v:textbox>
+                  <w:txbxContent>
+                    <w:p>
+                      <w:pPr>
+                        <w:rPr>
+                          <w:lang w:val="es-NI"/>
+                        </w:rPr>
+                      </w:pPr>
+                      <w:r>
+                        <w:rPr>
+                          <w:lang w:val="es-NI"/>
+                        </w:rPr>
+                        <w:t>C</w:t>
+                      </w:r>
+                    </w:p>
+                  </w:txbxContent>
+                </v:textbox>
+                <w10:wrap type="square"/>
+              </v:shape>
+            </w:pict>
+          </mc:Fallback>
+        </mc:AlternateContent>
+      </w:r>
+      <w:r>
+        <w:rPr>
+          <w:rFonts w:ascii="Times New Roman" w:hAnsi="Times New Roman" w:cs="Times New Roman"/>
+          <w:b/>
+          <w:bCs/>
+          <w:noProof/>
+          <w:sz w:val="27"/>
+          <w:szCs w:val="27"/>
+          <w:lang w:val="es-NI"/>
+        </w:rPr>
+        <mc:AlternateContent>
+          <mc:Choice Requires="wps">
+            <w:drawing>
+              <wp:anchor distT="45720" distB="45720" distL="114300" distR="114300" simplePos="0" relativeHeight="251664384" behindDoc="0" locked="0" layoutInCell="1" allowOverlap="1" wp14:anchorId="04679B2B" wp14:editId="4384BB4C">
+                <wp:simplePos x="0" y="0"/>
+                <wp:positionH relativeFrom="column">
+                  <wp:posOffset>1205865</wp:posOffset>
+                </wp:positionH>
+                <wp:positionV relativeFrom="paragraph">
+                  <wp:posOffset>850900</wp:posOffset>
+                </wp:positionV>
+                <wp:extent cx="276225" cy="276225"/>
+                <wp:effectExtent l="0" t="0" r="0" b="0"/>
+                <wp:wrapSquare wrapText="bothSides"/>
+                <wp:docPr id="4" name="Text Box 2"/>
+                <wp:cNvGraphicFramePr>
+                  <a:graphicFrameLocks xmlns:a="http://schemas.openxmlformats.org/drawingml/2006/main"/>
+                </wp:cNvGraphicFramePr>
+                <a:graphic xmlns:a="http://schemas.openxmlformats.org/drawingml/2006/main">
+                  <a:graphicData uri="http://schemas.microsoft.com/office/word/2010/wordprocessingShape">
+                    <wps:wsp>
+                      <wps:cNvSpPr txBox="1">
+                        <a:spLocks noChangeArrowheads="1"/>
+                      </wps:cNvSpPr>
+                      <wps:spPr bwMode="auto">
+                        <a:xfrm>
+                          <a:off x="0" y="0"/>
+                          <a:ext cx="276225" cy="276225"/>
+                        </a:xfrm>
+                        <a:prstGeom prst="rect">
+                          <a:avLst/>
+                        </a:prstGeom>
+                        <a:noFill/>
+                        <a:ln w="9525">
+                          <a:noFill/>
+                          <a:miter lim="800000"/>
+                          <a:headEnd/>
+                          <a:tailEnd/>
+                        </a:ln>
+                      </wps:spPr>
+                      <wps:txbx>
+                        <w:txbxContent>
+                          <w:p>
+                            <w:pPr>
+                              <w:rPr>
+                                <w:lang w:val="es-NI"/>
+                              </w:rPr>
+                            </w:pPr>
+                            <w:r>
+                              <w:rPr>
+                                <w:lang w:val="es-NI"/>
+                              </w:rPr>
+                              <w:t>B</w:t>
+                            </w:r>
+                          </w:p>
+                        </w:txbxContent>
+                      </wps:txbx>
+                      <wps:bodyPr rot="0" vert="horz" wrap="square" lIns="91440" tIns="45720" rIns="91440" bIns="45720" anchor="t" anchorCtr="0">
+                        <a:noAutofit/>
+                      </wps:bodyPr>
+                    </wps:wsp>
+                  </a:graphicData>
+                </a:graphic>
+                <wp14:sizeRelH relativeFrom="margin">
+                  <wp14:pctWidth>0</wp14:pctWidth>
+                </wp14:sizeRelH>
+                <wp14:sizeRelV relativeFrom="margin">
+                  <wp14:pctHeight>0</wp14:pctHeight>
+                </wp14:sizeRelV>
+              </wp:anchor>
+            </w:drawing>
+          </mc:Choice>
+          <mc:Fallback>
+            <w:pict>
+              <v:shape w14:anchorId="04679B2B" id="_x0000_s1032" type="#_x0000_t202" style="position:absolute;left:0;text-align:left;margin-left:94.95pt;margin-top:67pt;width:21.75pt;height:21.75pt;z-index:251664384;visibility:visible;mso-wrap-style:square;mso-width-percent:0;mso-height-percent:0;mso-wrap-distance-left:9pt;mso-wrap-distance-top:3.6pt;mso-wrap-distance-right:9pt;mso-wrap-distance-bottom:3.6pt;mso-position-horizontal:absolute;mso-position-horizontal-relative:text;mso-position-vertical:absolute;mso-position-vertical-relative:text;mso-width-percent:0;mso-height-percent:0;mso-width-relative:margin;mso-height-relative:margin;v-text-anchor:top" o:gfxdata="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" filled="f" stroked="f">
+                <v:textbox>
+                  <w:txbxContent>
+                    <w:p>
+                      <w:pPr>
+                        <w:rPr>
+                          <w:lang w:val="es-NI"/>
+                        </w:rPr>
+                      </w:pPr>
+                      <w:r>
+                        <w:rPr>
+                          <w:lang w:val="es-NI"/>
+                        </w:rPr>
+                        <w:t>B</w:t>
+                      </w:r>
+                    </w:p>
+                  </w:txbxContent>
+                </v:textbox>
+                <w10:wrap type="square"/>
+              </v:shape>
+            </w:pict>
+          </mc:Fallback>
+        </mc:AlternateContent>
+      </w:r>
+      <w:r>
+        <w:rPr>
+          <w:rFonts w:ascii="Times New Roman" w:hAnsi="Times New Roman" w:cs="Times New Roman"/>
+          <w:b/>
+          <w:bCs/>
+          <w:noProof/>
+          <w:sz w:val="27"/>
+          <w:szCs w:val="27"/>
+          <w:lang w:val="es-NI"/>
+        </w:rPr>
+        <mc:AlternateContent>
+          <mc:Choice Requires="wps">
+            <w:drawing>
+              <wp:anchor distT="45720" distB="45720" distL="114300" distR="114300" simplePos="0" relativeHeight="251660288" behindDoc="0" locked="0" layoutInCell="1" allowOverlap="1" wp14:anchorId="7EC79B77" wp14:editId="10571769">
+                <wp:simplePos x="0" y="0"/>
+                <wp:positionH relativeFrom="column">
+                  <wp:posOffset>329565</wp:posOffset>
+                </wp:positionH>
+                <wp:positionV relativeFrom="paragraph">
+                  <wp:posOffset>850900</wp:posOffset>
+                </wp:positionV>
+                <wp:extent cx="276225" cy="276225"/>
+                <wp:effectExtent l="0" t="0" r="0" b="0"/>
+                <wp:wrapSquare wrapText="bothSides"/>
+                <wp:docPr id="217" name="Text Box 2"/>
+                <wp:cNvGraphicFramePr>
+                  <a:graphicFrameLocks xmlns:a="http://schemas.openxmlformats.org/drawingml/2006/main"/>
+                </wp:cNvGraphicFramePr>
+                <a:graphic xmlns:a="http://schemas.openxmlformats.org/drawingml/2006/main">
+                  <a:graphicData uri="http://schemas.microsoft.com/office/word/2010/wordprocessingShape">
+                    <wps:wsp>
+                      <wps:cNvSpPr txBox="1">
+                        <a:spLocks noChangeArrowheads="1"/>
+                      </wps:cNvSpPr>
+                      <wps:spPr bwMode="auto">
+                        <a:xfrm>
+                          <a:off x="0" y="0"/>
+                          <a:ext cx="276225" cy="276225"/>
+                        </a:xfrm>
+                        <a:prstGeom prst="rect">
+                          <a:avLst/>
+                        </a:prstGeom>
+                        <a:noFill/>
+                        <a:ln w="9525">
+                          <a:noFill/>
+                          <a:miter lim="800000"/>
+                          <a:headEnd/>
+                          <a:tailEnd/>
+                        </a:ln>
+                      </wps:spPr>
+                      <wps:txbx>
+                        <w:txbxContent>
+                          <w:p>
+                            <w:pPr>
+                              <w:rPr>
+                                <w:lang w:val="en-US"/>
+                              </w:rPr>
+                            </w:pPr>
+                            <w:r>
+                              <w:t>A</w:t>
+                            </w:r>
+                          </w:p>
+                        </w:txbxContent>
+                      </wps:txbx>
+                      <wps:bodyPr rot="0" vert="horz" wrap="square" lIns="91440" tIns="45720" rIns="91440" bIns="45720" anchor="t" anchorCtr="0">
+                        <a:noAutofit/>
+                      </wps:bodyPr>
+                    </wps:wsp>
+                  </a:graphicData>
+                </a:graphic>
+                <wp14:sizeRelH relativeFrom="margin">
+                  <wp14:pctWidth>0</wp14:pctWidth>
+                </wp14:sizeRelH>
+                <wp14:sizeRelV relativeFrom="margin">
+                  <wp14:pctHeight>0</wp14:pctHeight>
+                </wp14:sizeRelV>
+              </wp:anchor>
+            </w:drawing>
+          </mc:Choice>
+          <mc:Fallback>
+            <w:pict>
+              <v:shape w14:anchorId="7EC79B77" id="_x0000_s1033" type="#_x0000_t202" style="position:absolute;left:0;text-align:left;margin-left:25.95pt;margin-top:67pt;width:21.75pt;height:21.75pt;z-index:251660288;visibility:visible;mso-wrap-style:square;mso-width-percent:0;mso-height-percent:0;mso-wrap-distance-left:9pt;mso-wrap-distance-top:3.6pt;mso-wrap-distance-right:9pt;mso-wrap-distance-bottom:3.6pt;mso-position-horizontal:absolute;mso-position-horizontal-relative:text;mso-position-vertical:absolute;mso-position-vertical-relative:text;mso-width-percent:0;mso-height-percent:0;mso-width-relative:margin;mso-height-relative:margin;v-text-anchor:top" o:gfxdata="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" filled="f" stroked="f">
+                <v:textbox>
+                  <w:txbxContent>
+                    <w:p>
+                      <w:pPr>
+                        <w:rPr>
+                          <w:lang w:val="en-US"/>
+                        </w:rPr>
+                      </w:pPr>
+                      <w:r>
+                        <w:t>A</w:t>
+                      </w:r>
+                    </w:p>
+                  </w:txbxContent>
+                </v:textbox>
+                <w10:wrap type="square"/>
+              </v:shape>
+            </w:pict>
+          </mc:Fallback>
+        </mc:AlternateContent>
+      </w:r>
+      <w:r>
+        <w:rPr>
+          <w:rFonts w:ascii="Times New Roman" w:hAnsi="Times New Roman" w:cs="Times New Roman"/>
+          <w:b/>
+          <w:bCs/>
+          <w:noProof/>
+          <w:sz w:val="27"/>
+          <w:szCs w:val="27"/>
+          <w:lang w:val="es-NI"/>
+        </w:rPr>
+        <w:drawing>
+          <wp:anchor distT="0" distB="0" distL="114300" distR="114300" simplePos="0" relativeHeight="251661312" behindDoc="0" locked="0" layoutInCell="1" allowOverlap="1" wp14:anchorId="760637E8" wp14:editId="2D878C1E">
+            <wp:simplePos x="0" y="0"/>
+            <wp:positionH relativeFrom="column">
+              <wp:posOffset>-3810</wp:posOffset>
+            </wp:positionH>
+            <wp:positionV relativeFrom="paragraph">
+              <wp:posOffset>3175</wp:posOffset>
+            </wp:positionV>
+            <wp:extent cx="865505" cy="838200"/>
+            <wp:effectExtent l="0" t="0" r="0" b="0"/>
+            <wp:wrapSquare wrapText="bothSides"/>
+            <wp:docPr id="2" name="Picture 2"/>
+            <wp:cNvGraphicFramePr>
+              <a:graphicFrameLocks xmlns:a="http://schemas.openxmlformats.org/drawingml/2006/main" noChangeAspect="1"/>
+            </wp:cNvGraphicFramePr>
+            <a:graphic xmlns:a="http://schemas.openxmlformats.org/drawingml/2006/main">
+              <a:graphicData uri="http://schemas.openxmlformats.org/drawingml/2006/picture">
+                <pic:pic xmlns:pic="http://schemas.openxmlformats.org/drawingml/2006/picture">
+                  <pic:nvPicPr>
+                    <pic:cNvPr id="1" name=""/>
+                    <pic:cNvPicPr/>
+                  </pic:nvPicPr>
+                  <pic:blipFill>
+                    <a:blip r:embed="rId14">
+                      <a:extLst>
+                        <a:ext uri="{28A0092B-C50C-407E-A947-70E740481C1C}">
+                          <a14:useLocalDpi xmlns:a14="http://schemas.microsoft.com/office/drawing/2010/main" val="0"/>
+                        </a:ext>
+                      </a:extLst>
+                    </a:blip>
+                    <a:stretch>
+                      <a:fillRect/>
+                    </a:stretch>
+                  </pic:blipFill>
+                  <pic:spPr>
+                    <a:xfrm>
+                      <a:off x="0" y="0"/>
+                      <a:ext cx="865505" cy="838200"/>
+                    </a:xfrm>
+                    <a:prstGeom prst="rect">
+                      <a:avLst/>
+                    </a:prstGeom>
+                  </pic:spPr>
+                </pic:pic>
+              </a:graphicData>
+            </a:graphic>
+          </wp:anchor>
+        </w:drawing>
+      </w:r>
+    </w:p>
+    <w:p>
+      <w:pPr>
+        <w:jc w:val="center"/>
+        <w:rPr>
+          <w:rFonts w:ascii="Times New Roman" w:hAnsi="Times New Roman" w:cs="Times New Roman"/>
+          <w:b/>
+          <w:bCs/>
+          <w:sz w:val="27"/>
+          <w:szCs w:val="27"/>
+          <w:lang w:val="es-NI"/>
+        </w:rPr>
+      </w:pPr>
+      <w:r>
+        <w:rPr>
+          <w:rFonts w:ascii="Times New Roman" w:hAnsi="Times New Roman" w:cs="Times New Roman"/>
+          <w:b/>
+          <w:bCs/>
+          <w:noProof/>
+          <w:sz w:val="27"/>
+          <w:szCs w:val="27"/>
+          <w:lang w:val="es-NI"/>
+        </w:rPr>
+        <mc:AlternateContent>
+          <mc:Choice Requires="wps">
+            <w:drawing>
+              <wp:anchor distT="45720" distB="45720" distL="114300" distR="114300" simplePos="0" relativeHeight="251707392" behindDoc="0" locked="0" layoutInCell="1" allowOverlap="1" wp14:anchorId="3C766B96" wp14:editId="43EC3DF7">
+                <wp:simplePos x="0" y="0"/>
+                <wp:positionH relativeFrom="margin">
+                  <wp:posOffset>5015865</wp:posOffset>
+                </wp:positionH>
+                <wp:positionV relativeFrom="paragraph">
+                  <wp:posOffset>2190750</wp:posOffset>
+                </wp:positionV>
+                <wp:extent cx="276225" cy="276225"/>
+                <wp:effectExtent l="0" t="0" r="0" b="0"/>
+                <wp:wrapSquare wrapText="bothSides"/>
+                <wp:docPr id="35" name="Text Box 2"/>
+                <wp:cNvGraphicFramePr>
+                  <a:graphicFrameLocks xmlns:a="http://schemas.openxmlformats.org/drawingml/2006/main"/>
+                </wp:cNvGraphicFramePr>
+                <a:graphic xmlns:a="http://schemas.openxmlformats.org/drawingml/2006/main">
+                  <a:graphicData uri="http://schemas.microsoft.com/office/word/2010/wordprocessingShape">
+                    <wps:wsp>
+                      <wps:cNvSpPr txBox="1">
+                        <a:spLocks noChangeArrowheads="1"/>
+                      </wps:cNvSpPr>
+                      <wps:spPr bwMode="auto">
+                        <a:xfrm>
+                          <a:off x="0" y="0"/>
+                          <a:ext cx="276225" cy="276225"/>
+                        </a:xfrm>
+                        <a:prstGeom prst="rect">
+                          <a:avLst/>
+                        </a:prstGeom>
+                        <a:noFill/>
+                        <a:ln w="9525">
+                          <a:noFill/>
+                          <a:miter lim="800000"/>
+                          <a:headEnd/>
+                          <a:tailEnd/>
+                        </a:ln>
+                      </wps:spPr>
+                      <wps:txbx>
+                        <w:txbxContent>
+                          <w:p>
+                            <w:pPr>
+                              <w:rPr>
+                                <w:lang w:val="es-NI"/>
+                              </w:rPr>
+                            </w:pPr>
+                            <w:r>
+                              <w:rPr>
+                                <w:lang w:val="es-NI"/>
+                              </w:rPr>
+                              <w:t>O</w:t>
+                            </w:r>
+                          </w:p>
+                        </w:txbxContent>
+                      </wps:txbx>
+                      <wps:bodyPr rot="0" vert="horz" wrap="square" lIns="91440" tIns="45720" rIns="91440" bIns="45720" anchor="t" anchorCtr="0">
+                        <a:noAutofit/>
+                      </wps:bodyPr>
+                    </wps:wsp>
+                  </a:graphicData>
+                </a:graphic>
+                <wp14:sizeRelH relativeFrom="margin">
+                  <wp14:pctWidth>0</wp14:pctWidth>
+                </wp14:sizeRelH>
+                <wp14:sizeRelV relativeFrom="margin">
+                  <wp14:pctHeight>0</wp14:pctHeight>
+                </wp14:sizeRelV>
+              </wp:anchor>
+            </w:drawing>
+          </mc:Choice>
+          <mc:Fallback>
+            <w:pict>
+              <v:shape w14:anchorId="3C766B96" id="_x0000_s1034" type="#_x0000_t202" style="position:absolute;left:0;text-align:left;margin-left:394.95pt;margin-top:172.5pt;width:21.75pt;height:21.75pt;z-index:251707392;visibility:visible;mso-wrap-style:square;mso-width-percent:0;mso-height-percent:0;mso-wrap-distance-left:9pt;mso-wrap-distance-top:3.6pt;mso-wrap-distance-right:9pt;mso-wrap-distance-bottom:3.6pt;mso-position-horizontal:absolute;mso-position-horizontal-relative:margin;mso-position-vertical:absolute;mso-position-vertical-relative:text;mso-width-percent:0;mso-height-percent:0;mso-width-relative:margin;mso-height-relative:margin;v-text-anchor:top" o:gfxdata="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" filled="f" stroked="f">
+                <v:textbox>
+                  <w:txbxContent>
+                    <w:p>
+                      <w:pPr>
+                        <w:rPr>
+                          <w:lang w:val="es-NI"/>
+                        </w:rPr>
+                      </w:pPr>
+                      <w:r>
+                        <w:rPr>
+                          <w:lang w:val="es-NI"/>
+                        </w:rPr>
+                        <w:t>O</w:t>
+                      </w:r>
+                    </w:p>
+                  </w:txbxContent>
+                </v:textbox>
+                <w10:wrap type="square" anchorx="margin"/>
+              </v:shape>
+            </w:pict>
+          </mc:Fallback>
+        </mc:AlternateContent>
+      </w:r>
+      <w:r>
+        <w:rPr>
+          <w:rFonts w:ascii="Times New Roman" w:hAnsi="Times New Roman" w:cs="Times New Roman"/>
+          <w:b/>
+          <w:bCs/>
+          <w:noProof/>
+          <w:sz w:val="27"/>
+          <w:szCs w:val="27"/>
+          <w:lang w:val="es-NI"/>
+        </w:rPr>
+        <mc:AlternateContent>
+          <mc:Choice Requires="wps">
+            <w:drawing>
+              <wp:anchor distT="45720" distB="45720" distL="114300" distR="114300" simplePos="0" relativeHeight="251704320" behindDoc="0" locked="0" layoutInCell="1" allowOverlap="1" wp14:anchorId="30624414" wp14:editId="360898E7">
+                <wp:simplePos x="0" y="0"/>
+                <wp:positionH relativeFrom="margin">
+                  <wp:posOffset>3853815</wp:posOffset>
+                </wp:positionH>
+                <wp:positionV relativeFrom="paragraph">
+                  <wp:posOffset>2200275</wp:posOffset>
+                </wp:positionV>
+                <wp:extent cx="276225" cy="276225"/>
+                <wp:effectExtent l="0" t="0" r="0" b="0"/>
+                <wp:wrapSquare wrapText="bothSides"/>
+                <wp:docPr id="33" name="Text Box 2"/>
+                <wp:cNvGraphicFramePr>
+                  <a:graphicFrameLocks xmlns:a="http://schemas.openxmlformats.org/drawingml/2006/main"/>
+                </wp:cNvGraphicFramePr>
+                <a:graphic xmlns:a="http://schemas.openxmlformats.org/drawingml/2006/main">
+                  <a:graphicData uri="http://schemas.microsoft.com/office/word/2010/wordprocessingShape">
+                    <wps:wsp>
+                      <wps:cNvSpPr txBox="1">
+                        <a:spLocks noChangeArrowheads="1"/>
+                      </wps:cNvSpPr>
+                      <wps:spPr bwMode="auto">
+                        <a:xfrm>
+                          <a:off x="0" y="0"/>
+                          <a:ext cx="276225" cy="276225"/>
+                        </a:xfrm>
+                        <a:prstGeom prst="rect">
+                          <a:avLst/>
+                        </a:prstGeom>
+                        <a:noFill/>
+                        <a:ln w="9525">
+                          <a:noFill/>
+                          <a:miter lim="800000"/>
+                          <a:headEnd/>
+                          <a:tailEnd/>
+                        </a:ln>
+                      </wps:spPr>
+                      <wps:txbx>
+                        <w:txbxContent>
+                          <w:p>
+                            <w:pPr>
+                              <w:rPr>
+                                <w:lang w:val="es-NI"/>
+                              </w:rPr>
+                            </w:pPr>
+                            <w:r>
+                              <w:rPr>
+                                <w:lang w:val="es-NI"/>
+                              </w:rPr>
+                              <w:t>Ñ</w:t>
+                            </w:r>
+                          </w:p>
+                        </w:txbxContent>
+                      </wps:txbx>
+                      <wps:bodyPr rot="0" vert="horz" wrap="square" lIns="91440" tIns="45720" rIns="91440" bIns="45720" anchor="t" anchorCtr="0">
+                        <a:noAutofit/>
+                      </wps:bodyPr>
+                    </wps:wsp>
+                  </a:graphicData>
+                </a:graphic>
+                <wp14:sizeRelH relativeFrom="margin">
+                  <wp14:pctWidth>0</wp14:pctWidth>
+                </wp14:sizeRelH>
+                <wp14:sizeRelV relativeFrom="margin">
+                  <wp14:pctHeight>0</wp14:pctHeight>
+                </wp14:sizeRelV>
+              </wp:anchor>
+            </w:drawing>
+          </mc:Choice>
+          <mc:Fallback>
+            <w:pict>
+              <v:shape w14:anchorId="30624414" id="_x0000_s1035" type="#_x0000_t202" style="position:absolute;left:0;text-align:left;margin-left:303.45pt;margin-top:173.25pt;width:21.75pt;height:21.75pt;z-index:251704320;visibility:visible;mso-wrap-style:square;mso-width-percent:0;mso-height-percent:0;mso-wrap-distance-left:9pt;mso-wrap-distance-top:3.6pt;mso-wrap-distance-right:9pt;mso-wrap-distance-bottom:3.6pt;mso-position-horizontal:absolute;mso-position-horizontal-relative:margin;mso-position-vertical:absolute;mso-position-vertical-relative:text;mso-width-percent:0;mso-height-percent:0;mso-width-relative:margin;mso-height-relative:margin;v-text-anchor:top" o:gfxdata="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" filled="f" stroked="f">
+                <v:textbox>
+                  <w:txbxContent>
+                    <w:p>
+                      <w:pPr>
+                        <w:rPr>
+                          <w:lang w:val="es-NI"/>
+                        </w:rPr>
+                      </w:pPr>
+                      <w:r>
+                        <w:rPr>
+                          <w:lang w:val="es-NI"/>
+                        </w:rPr>
+                        <w:t>Ñ</w:t>
+                      </w:r>
+                    </w:p>
+                  </w:txbxContent>
+                </v:textbox>
+                <w10:wrap type="square" anchorx="margin"/>
+              </v:shape>
+            </w:pict>
+          </mc:Fallback>
+        </mc:AlternateContent>
+      </w:r>
+      <w:r>
+        <w:rPr>
+          <w:rFonts w:ascii="Times New Roman" w:hAnsi="Times New Roman" w:cs="Times New Roman"/>
+          <w:b/>
+          <w:bCs/>
+          <w:noProof/>
+          <w:sz w:val="27"/>
+          <w:szCs w:val="27"/>
+          <w:lang w:val="es-NI"/>
+        </w:rPr>
+        <mc:AlternateContent>
+          <mc:Choice Requires="wps">
+            <w:drawing>
+              <wp:anchor distT="45720" distB="45720" distL="114300" distR="114300" simplePos="0" relativeHeight="251698176" behindDoc="0" locked="0" layoutInCell="1" allowOverlap="1" wp14:anchorId="4E41AB2A" wp14:editId="3D7B49C0">
+                <wp:simplePos x="0" y="0"/>
+                <wp:positionH relativeFrom="margin">
+                  <wp:posOffset>1548765</wp:posOffset>
+                </wp:positionH>
+                <wp:positionV relativeFrom="paragraph">
+                  <wp:posOffset>2197100</wp:posOffset>
+                </wp:positionV>
+                <wp:extent cx="276225" cy="276225"/>
+                <wp:effectExtent l="0" t="0" r="0" b="0"/>
+                <wp:wrapSquare wrapText="bothSides"/>
+                <wp:docPr id="29" name="Text Box 2"/>
+                <wp:cNvGraphicFramePr>
+                  <a:graphicFrameLocks xmlns:a="http://schemas.openxmlformats.org/drawingml/2006/main"/>
+                </wp:cNvGraphicFramePr>
+                <a:graphic xmlns:a="http://schemas.openxmlformats.org/drawingml/2006/main">
+                  <a:graphicData uri="http://schemas.microsoft.com/office/word/2010/wordprocessingShape">
+                    <wps:wsp>
+                      <wps:cNvSpPr txBox="1">
+                        <a:spLocks noChangeArrowheads="1"/>
+                      </wps:cNvSpPr>
+                      <wps:spPr bwMode="auto">
+                        <a:xfrm>
+                          <a:off x="0" y="0"/>
+                          <a:ext cx="276225" cy="276225"/>
+                        </a:xfrm>
+                        <a:prstGeom prst="rect">
+                          <a:avLst/>
+                        </a:prstGeom>
+                        <a:noFill/>
+                        <a:ln w="9525">
+                          <a:noFill/>
+                          <a:miter lim="800000"/>
+                          <a:headEnd/>
+                          <a:tailEnd/>
+                        </a:ln>
+                      </wps:spPr>
+                      <wps:txbx>
+                        <w:txbxContent>
+                          <w:p>
+                            <w:pPr>
+                              <w:rPr>
+                                <w:lang w:val="es-NI"/>
+                              </w:rPr>
+                            </w:pPr>
+                            <w:r>
+                              <w:rPr>
+                                <w:lang w:val="es-NI"/>
+                              </w:rPr>
+                              <w:t>M</w:t>
+                            </w:r>
+                          </w:p>
+                        </w:txbxContent>
+                      </wps:txbx>
+                      <wps:bodyPr rot="0" vert="horz" wrap="square" lIns="91440" tIns="45720" rIns="91440" bIns="45720" anchor="t" anchorCtr="0">
+                        <a:noAutofit/>
+                      </wps:bodyPr>
+                    </wps:wsp>
+                  </a:graphicData>
+                </a:graphic>
+                <wp14:sizeRelH relativeFrom="margin">
+                  <wp14:pctWidth>0</wp14:pctWidth>
+                </wp14:sizeRelH>
+                <wp14:sizeRelV relativeFrom="margin">
+                  <wp14:pctHeight>0</wp14:pctHeight>
+                </wp14:sizeRelV>
+              </wp:anchor>
+            </w:drawing>
+          </mc:Choice>
+          <mc:Fallback>
+            <w:pict>
+              <v:shape w14:anchorId="4E41AB2A" id="_x0000_s1036" type="#_x0000_t202" style="position:absolute;left:0;text-align:left;margin-left:121.95pt;margin-top:173pt;width:21.75pt;height:21.75pt;z-index:251698176;visibility:visible;mso-wrap-style:square;mso-width-percent:0;mso-height-percent:0;mso-wrap-distance-left:9pt;mso-wrap-distance-top:3.6pt;mso-wrap-distance-right:9pt;mso-wrap-distance-bottom:3.6pt;mso-position-horizontal:absolute;mso-position-horizontal-relative:margin;mso-position-vertical:absolute;mso-position-vertical-relative:text;mso-width-percent:0;mso-height-percent:0;mso-width-relative:margin;mso-height-relative:margin;v-text-anchor:top" o:gfxdata="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" filled="f" stroked="f">
+                <v:textbox>
+                  <w:txbxContent>
+                    <w:p>
+                      <w:pPr>
+                        <w:rPr>
+                          <w:lang w:val="es-NI"/>
+                        </w:rPr>
+                      </w:pPr>
+                      <w:r>
+                        <w:rPr>
+                          <w:lang w:val="es-NI"/>
+                        </w:rPr>
+                        <w:t>M</w:t>
+                      </w:r>
+                    </w:p>
+                  </w:txbxContent>
+                </v:textbox>
+                <w10:wrap type="square" anchorx="margin"/>
+              </v:shape>
+            </w:pict>
+          </mc:Fallback>
+        </mc:AlternateContent>
+      </w:r>
+      <w:r>
+        <w:rPr>
+          <w:rFonts w:ascii="Times New Roman" w:hAnsi="Times New Roman" w:cs="Times New Roman"/>
+          <w:noProof/>
+          <w:sz w:val="27"/>
+          <w:szCs w:val="27"/>
+          <w:lang w:val="es-NI"/>
+        </w:rPr>
+        <w:drawing>
+          <wp:anchor distT="0" distB="0" distL="114300" distR="114300" simplePos="0" relativeHeight="251696128" behindDoc="0" locked="0" layoutInCell="1" allowOverlap="1" wp14:anchorId="2893EC6D" wp14:editId="744C1E37">
+            <wp:simplePos x="0" y="0"/>
+            <wp:positionH relativeFrom="column">
+              <wp:posOffset>1177290</wp:posOffset>
+            </wp:positionH>
+            <wp:positionV relativeFrom="paragraph">
+              <wp:posOffset>1304925</wp:posOffset>
+            </wp:positionV>
+            <wp:extent cx="969645" cy="901700"/>
+            <wp:effectExtent l="0" t="0" r="1905" b="0"/>
+            <wp:wrapSquare wrapText="bothSides"/>
+            <wp:docPr id="28" name="Picture 28"/>
+            <wp:cNvGraphicFramePr>
+              <a:graphicFrameLocks xmlns:a="http://schemas.openxmlformats.org/drawingml/2006/main" noChangeAspect="1"/>
+            </wp:cNvGraphicFramePr>
+            <a:graphic xmlns:a="http://schemas.openxmlformats.org/drawingml/2006/main">
+              <a:graphicData uri="http://schemas.openxmlformats.org/drawingml/2006/picture">
+                <pic:pic xmlns:pic="http://schemas.openxmlformats.org/drawingml/2006/picture">
+                  <pic:nvPicPr>
+                    <pic:cNvPr id="1" name=""/>
+                    <pic:cNvPicPr/>
+                  </pic:nvPicPr>
+                  <pic:blipFill>
+                    <a:blip r:embed="rId15">
+                      <a:extLst>
+                        <a:ext uri="{28A0092B-C50C-407E-A947-70E740481C1C}">
+                          <a14:useLocalDpi xmlns:a14="http://schemas.microsoft.com/office/drawing/2010/main" val="0"/>
+                        </a:ext>
+                      </a:extLst>
+                    </a:blip>
+                    <a:stretch>
+                      <a:fillRect/>
+                    </a:stretch>
+                  </pic:blipFill>
+                  <pic:spPr>
+                    <a:xfrm>
+                      <a:off x="0" y="0"/>
+                      <a:ext cx="969645" cy="901700"/>
+                    </a:xfrm>
+                    <a:prstGeom prst="rect">
+                      <a:avLst/>
+                    </a:prstGeom>
+                  </pic:spPr>
+                </pic:pic>
+              </a:graphicData>
+            </a:graphic>
+            <wp14:sizeRelH relativeFrom="margin">
+              <wp14:pctWidth>0</wp14:pctWidth>
+            </wp14:sizeRelH>
+            <wp14:sizeRelV relativeFrom="margin">
+              <wp14:pctHeight>0</wp14:pctHeight>
+            </wp14:sizeRelV>
+          </wp:anchor>
+        </w:drawing>
+      </w:r>
+      <w:r>
+        <w:rPr>
+          <w:rFonts w:ascii="Times New Roman" w:hAnsi="Times New Roman" w:cs="Times New Roman"/>
+          <w:noProof/>
+          <w:sz w:val="27"/>
+          <w:szCs w:val="27"/>
+          <w:lang w:val="es-NI"/>
+        </w:rPr>
+        <w:drawing>
+          <wp:anchor distT="0" distB="0" distL="114300" distR="114300" simplePos="0" relativeHeight="251699200" behindDoc="0" locked="0" layoutInCell="1" allowOverlap="1" wp14:anchorId="759F11E5" wp14:editId="53B227D2">
+            <wp:simplePos x="0" y="0"/>
+            <wp:positionH relativeFrom="column">
+              <wp:posOffset>2358390</wp:posOffset>
+            </wp:positionH>
+            <wp:positionV relativeFrom="paragraph">
+              <wp:posOffset>1304925</wp:posOffset>
+            </wp:positionV>
+            <wp:extent cx="1030605" cy="923925"/>
+            <wp:effectExtent l="0" t="0" r="0" b="9525"/>
+            <wp:wrapSquare wrapText="bothSides"/>
+            <wp:docPr id="30" name="Picture 30"/>
+            <wp:cNvGraphicFramePr>
+              <a:graphicFrameLocks xmlns:a="http://schemas.openxmlformats.org/drawingml/2006/main" noChangeAspect="1"/>
+            </wp:cNvGraphicFramePr>
+            <a:graphic xmlns:a="http://schemas.openxmlformats.org/drawingml/2006/main">
+              <a:graphicData uri="http://schemas.openxmlformats.org/drawingml/2006/picture">
+                <pic:pic xmlns:pic="http://schemas.openxmlformats.org/drawingml/2006/picture">
+                  <pic:nvPicPr>
+                    <pic:cNvPr id="1" name=""/>
+                    <pic:cNvPicPr/>
+                  </pic:nvPicPr>
+                  <pic:blipFill>
+                    <a:blip r:embed="rId16">
+                      <a:extLst>
+                        <a:ext uri="{28A0092B-C50C-407E-A947-70E740481C1C}">
+                          <a14:useLocalDpi xmlns:a14="http://schemas.microsoft.com/office/drawing/2010/main" val="0"/>
+                        </a:ext>
+                      </a:extLst>
+                    </a:blip>
+                    <a:stretch>
+                      <a:fillRect/>
+                    </a:stretch>
+                  </pic:blipFill>
+                  <pic:spPr>
+                    <a:xfrm>
+                      <a:off x="0" y="0"/>
+                      <a:ext cx="1030605" cy="923925"/>
+                    </a:xfrm>
+                    <a:prstGeom prst="rect">
+                      <a:avLst/>
+                    </a:prstGeom>
+                  </pic:spPr>
+                </pic:pic>
+              </a:graphicData>
+            </a:graphic>
+            <wp14:sizeRelH relativeFrom="margin">
+              <wp14:pctWidth>0</wp14:pctWidth>
+            </wp14:sizeRelH>
+            <wp14:sizeRelV relativeFrom="margin">
+              <wp14:pctHeight>0</wp14:pctHeight>
+            </wp14:sizeRelV>
+          </wp:anchor>
+        </w:drawing>
+      </w:r>
+      <w:r>
+        <w:rPr>
+          <w:rFonts w:ascii="Times New Roman" w:hAnsi="Times New Roman" w:cs="Times New Roman"/>
+          <w:noProof/>
+          <w:sz w:val="27"/>
+          <w:szCs w:val="27"/>
+          <w:lang w:val="es-NI"/>
+        </w:rPr>
+        <w:drawing>
+          <wp:anchor distT="0" distB="0" distL="114300" distR="114300" simplePos="0" relativeHeight="251702272" behindDoc="0" locked="0" layoutInCell="1" allowOverlap="1" wp14:anchorId="0F563439" wp14:editId="7EE91CD9">
+            <wp:simplePos x="0" y="0"/>
+            <wp:positionH relativeFrom="column">
+              <wp:posOffset>3510915</wp:posOffset>
+            </wp:positionH>
+            <wp:positionV relativeFrom="paragraph">
+              <wp:posOffset>1304925</wp:posOffset>
+            </wp:positionV>
+            <wp:extent cx="962025" cy="906145"/>
+            <wp:effectExtent l="0" t="0" r="9525" b="8255"/>
+            <wp:wrapSquare wrapText="bothSides"/>
+            <wp:docPr id="32" name="Picture 32"/>
+            <wp:cNvGraphicFramePr>
+              <a:graphicFrameLocks xmlns:a="http://schemas.openxmlformats.org/drawingml/2006/main" noChangeAspect="1"/>
+            </wp:cNvGraphicFramePr>
+            <a:graphic xmlns:a="http://schemas.openxmlformats.org/drawingml/2006/main">
+              <a:graphicData uri="http://schemas.openxmlformats.org/drawingml/2006/picture">
+                <pic:pic xmlns:pic="http://schemas.openxmlformats.org/drawingml/2006/picture">
+                  <pic:nvPicPr>
+                    <pic:cNvPr id="0" name="Picture 8"/>
+                    <pic:cNvPicPr>
+                      <a:picLocks noChangeAspect="1" noChangeArrowheads="1"/>
+                    </pic:cNvPicPr>
+                  </pic:nvPicPr>
+                  <pic:blipFill>
+                    <a:blip r:embed="rId17">
+                      <a:extLst>
+                        <a:ext uri="{28A0092B-C50C-407E-A947-70E740481C1C}">
+                          <a14:useLocalDpi xmlns:a14="http://schemas.microsoft.com/office/drawing/2010/main" val="0"/>
+                        </a:ext>
+                      </a:extLst>
+                    </a:blip>
+                    <a:srcRect/>
+                    <a:stretch>
+                      <a:fillRect/>
+                    </a:stretch>
+                  </pic:blipFill>
+                  <pic:spPr bwMode="auto">
+                    <a:xfrm>
+                      <a:off x="0" y="0"/>
+                      <a:ext cx="962025" cy="906145"/>
+                    </a:xfrm>
+                    <a:prstGeom prst="rect">
+                      <a:avLst/>
+                    </a:prstGeom>
+                    <a:noFill/>
+                    <a:ln>
+                      <a:noFill/>
+                    </a:ln>
+                  </pic:spPr>
+                </pic:pic>
+              </a:graphicData>
+            </a:graphic>
+            <wp14:sizeRelH relativeFrom="margin">
+              <wp14:pctWidth>0</wp14:pctWidth>
+            </wp14:sizeRelH>
+            <wp14:sizeRelV relativeFrom="margin">
+              <wp14:pctHeight>0</wp14:pctHeight>
+            </wp14:sizeRelV>
+          </wp:anchor>
+        </w:drawing>
+      </w:r>
+      <w:r>
+        <w:rPr>
+          <w:rFonts w:ascii="Times New Roman" w:hAnsi="Times New Roman" w:cs="Times New Roman"/>
+          <w:b/>
+          <w:bCs/>
+          <w:noProof/>
+          <w:sz w:val="27"/>
+          <w:szCs w:val="27"/>
+          <w:lang w:val="es-NI"/>
+        </w:rPr>
+        <mc:AlternateContent>
+          <mc:Choice Requires="wps">
+            <w:drawing>
+              <wp:anchor distT="45720" distB="45720" distL="114300" distR="114300" simplePos="0" relativeHeight="251685888" behindDoc="0" locked="0" layoutInCell="1" allowOverlap="1" wp14:anchorId="4A2DFF81" wp14:editId="60815A02">
+                <wp:simplePos x="0" y="0"/>
+                <wp:positionH relativeFrom="margin">
+                  <wp:posOffset>2739390</wp:posOffset>
+                </wp:positionH>
+                <wp:positionV relativeFrom="paragraph">
+                  <wp:posOffset>958850</wp:posOffset>
+                </wp:positionV>
+                <wp:extent cx="276225" cy="276225"/>
+                <wp:effectExtent l="0" t="0" r="0" b="0"/>
+                <wp:wrapSquare wrapText="bothSides"/>
+                <wp:docPr id="19" name="Text Box 2"/>
+                <wp:cNvGraphicFramePr>
+                  <a:graphicFrameLocks xmlns:a="http://schemas.openxmlformats.org/drawingml/2006/main"/>
+                </wp:cNvGraphicFramePr>
+                <a:graphic xmlns:a="http://schemas.openxmlformats.org/drawingml/2006/main">
+                  <a:graphicData uri="http://schemas.microsoft.com/office/word/2010/wordprocessingShape">
+                    <wps:wsp>
+                      <wps:cNvSpPr txBox="1">
+                        <a:spLocks noChangeArrowheads="1"/>
+                      </wps:cNvSpPr>
+                      <wps:spPr bwMode="auto">
+                        <a:xfrm>
+                          <a:off x="0" y="0"/>
+                          <a:ext cx="276225" cy="276225"/>
+                        </a:xfrm>
+                        <a:prstGeom prst="rect">
+                          <a:avLst/>
+                        </a:prstGeom>
+                        <a:noFill/>
+                        <a:ln w="9525">
+                          <a:noFill/>
+                          <a:miter lim="800000"/>
+                          <a:headEnd/>
+                          <a:tailEnd/>
+                        </a:ln>
+                      </wps:spPr>
+                      <wps:txbx>
+                        <w:txbxContent>
+                          <w:p>
+                            <w:pPr>
+                              <w:rPr>
+                                <w:lang w:val="es-NI"/>
+                              </w:rPr>
+                            </w:pPr>
+                            <w:r>
+                              <w:rPr>
+                                <w:lang w:val="es-NI"/>
+                              </w:rPr>
+                              <w:t>I</w:t>
+                            </w:r>
+                          </w:p>
+                        </w:txbxContent>
+                      </wps:txbx>
+                      <wps:bodyPr rot="0" vert="horz" wrap="square" lIns="91440" tIns="45720" rIns="91440" bIns="45720" anchor="t" anchorCtr="0">
+                        <a:noAutofit/>
+                      </wps:bodyPr>
+                    </wps:wsp>
+                  </a:graphicData>
+                </a:graphic>
+                <wp14:sizeRelH relativeFrom="margin">
+                  <wp14:pctWidth>0</wp14:pctWidth>
+                </wp14:sizeRelH>
+                <wp14:sizeRelV relativeFrom="margin">
+                  <wp14:pctHeight>0</wp14:pctHeight>
+                </wp14:sizeRelV>
+              </wp:anchor>
+            </w:drawing>
+          </mc:Choice>
+          <mc:Fallback>
+            <w:pict>
+              <v:shape w14:anchorId="4A2DFF81" id="_x0000_s1037" type="#_x0000_t202" style="position:absolute;left:0;text-align:left;margin-left:215.7pt;margin-top:75.5pt;width:21.75pt;height:21.75pt;z-index:251685888;visibility:visible;mso-wrap-style:square;mso-width-percent:0;mso-height-percent:0;mso-wrap-distance-left:9pt;mso-wrap-distance-top:3.6pt;mso-wrap-distance-right:9pt;mso-wrap-distance-bottom:3.6pt;mso-position-horizontal:absolute;mso-position-horizontal-relative:margin;mso-position-vertical:absolute;mso-position-vertical-relative:text;mso-width-percent:0;mso-height-percent:0;mso-width-relative:margin;mso-height-relative:margin;v-text-anchor:top" o:gfxdata="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" filled="f" stroked="f">
+                <v:textbox>
+                  <w:txbxContent>
+                    <w:p>
+                      <w:pPr>
+                        <w:rPr>
+                          <w:lang w:val="es-NI"/>
+                        </w:rPr>
+                      </w:pPr>
+                      <w:r>
+                        <w:rPr>
+                          <w:lang w:val="es-NI"/>
+                        </w:rPr>
+                        <w:t>I</w:t>
+                      </w:r>
+                    </w:p>
+                  </w:txbxContent>
+                </v:textbox>
+                <w10:wrap type="square" anchorx="margin"/>
+              </v:shape>
+            </w:pict>
+          </mc:Fallback>
+        </mc:AlternateContent>
+      </w:r>
+      <w:r>
+        <w:rPr>
+          <w:rFonts w:ascii="Times New Roman" w:hAnsi="Times New Roman" w:cs="Times New Roman"/>
+          <w:b/>
+          <w:bCs/>
+          <w:noProof/>
+          <w:sz w:val="27"/>
+          <w:szCs w:val="27"/>
+          <w:lang w:val="es-NI"/>
+        </w:rPr>
+        <mc:AlternateContent>
+          <mc:Choice Requires="wps">
+            <w:drawing>
+              <wp:anchor distT="45720" distB="45720" distL="114300" distR="114300" simplePos="0" relativeHeight="251682816" behindDoc="0" locked="0" layoutInCell="1" allowOverlap="1" wp14:anchorId="79105614" wp14:editId="366D4B24">
+                <wp:simplePos x="0" y="0"/>
+                <wp:positionH relativeFrom="margin">
+                  <wp:posOffset>1539240</wp:posOffset>
+                </wp:positionH>
+                <wp:positionV relativeFrom="paragraph">
+                  <wp:posOffset>964565</wp:posOffset>
+                </wp:positionV>
+                <wp:extent cx="276225" cy="276225"/>
+                <wp:effectExtent l="0" t="0" r="0" b="0"/>
+                <wp:wrapSquare wrapText="bothSides"/>
+                <wp:docPr id="16" name="Text Box 2"/>
+                <wp:cNvGraphicFramePr>
+                  <a:graphicFrameLocks xmlns:a="http://schemas.openxmlformats.org/drawingml/2006/main"/>
+                </wp:cNvGraphicFramePr>
+                <a:graphic xmlns:a="http://schemas.openxmlformats.org/drawingml/2006/main">
+                  <a:graphicData uri="http://schemas.microsoft.com/office/word/2010/wordprocessingShape">
+                    <wps:wsp>
+                      <wps:cNvSpPr txBox="1">
+                        <a:spLocks noChangeArrowheads="1"/>
+                      </wps:cNvSpPr>
+                      <wps:spPr bwMode="auto">
+                        <a:xfrm>
+                          <a:off x="0" y="0"/>
+                          <a:ext cx="276225" cy="276225"/>
+                        </a:xfrm>
+                        <a:prstGeom prst="rect">
+                          <a:avLst/>
+                        </a:prstGeom>
+                        <a:noFill/>
+                        <a:ln w="9525">
+                          <a:noFill/>
+                          <a:miter lim="800000"/>
+                          <a:headEnd/>
+                          <a:tailEnd/>
+                        </a:ln>
+                      </wps:spPr>
+                      <wps:txbx>
+                        <w:txbxContent>
+                          <w:p>
+                            <w:pPr>
+                              <w:rPr>
+                                <w:lang w:val="es-NI"/>
+                              </w:rPr>
+                            </w:pPr>
+                            <w:r>
+                              <w:rPr>
+                                <w:lang w:val="es-NI"/>
+                              </w:rPr>
+                              <w:t>H</w:t>
+                            </w:r>
+                          </w:p>
+                        </w:txbxContent>
+                      </wps:txbx>
+                      <wps:bodyPr rot="0" vert="horz" wrap="square" lIns="91440" tIns="45720" rIns="91440" bIns="45720" anchor="t" anchorCtr="0">
+                        <a:noAutofit/>
+                      </wps:bodyPr>
+                    </wps:wsp>
+                  </a:graphicData>
+                </a:graphic>
+                <wp14:sizeRelH relativeFrom="margin">
+                  <wp14:pctWidth>0</wp14:pctWidth>
+                </wp14:sizeRelH>
+                <wp14:sizeRelV relativeFrom="margin">
+                  <wp14:pctHeight>0</wp14:pctHeight>
+                </wp14:sizeRelV>
+              </wp:anchor>
+            </w:drawing>
+          </mc:Choice>
+          <mc:Fallback>
+            <w:pict>
+              <v:shape w14:anchorId="79105614" id="_x0000_s1038" type="#_x0000_t202" style="position:absolute;left:0;text-align:left;margin-left:121.2pt;margin-top:75.95pt;width:21.75pt;height:21.75pt;z-index:251682816;visibility:visible;mso-wrap-style:square;mso-width-percent:0;mso-height-percent:0;mso-wrap-distance-left:9pt;mso-wrap-distance-top:3.6pt;mso-wrap-distance-right:9pt;mso-wrap-distance-bottom:3.6pt;mso-position-horizontal:absolute;mso-position-horizontal-relative:margin;mso-position-vertical:absolute;mso-position-vertical-relative:text;mso-width-percent:0;mso-height-percent:0;mso-width-relative:margin;mso-height-relative:margin;v-text-anchor:top" o:gfxdata="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" filled="f" stroked="f">
+                <v:textbox>
+                  <w:txbxContent>
+                    <w:p>
+                      <w:pPr>
+                        <w:rPr>
+                          <w:lang w:val="es-NI"/>
+                        </w:rPr>
+                      </w:pPr>
+                      <w:r>
+                        <w:rPr>
+                          <w:lang w:val="es-NI"/>
+                        </w:rPr>
+                        <w:t>H</w:t>
+                      </w:r>
+                    </w:p>
+                  </w:txbxContent>
+                </v:textbox>
+                <w10:wrap type="square" anchorx="margin"/>
+              </v:shape>
+            </w:pict>
+          </mc:Fallback>
+        </mc:AlternateContent>
+      </w:r>
+      <w:r>
+        <w:rPr>
+          <w:rFonts w:ascii="Times New Roman" w:hAnsi="Times New Roman" w:cs="Times New Roman"/>
+          <w:b/>
+          <w:bCs/>
+          <w:noProof/>
+          <w:sz w:val="27"/>
+          <w:szCs w:val="27"/>
+          <w:lang w:val="es-NI"/>
+        </w:rPr>
+        <mc:AlternateContent>
+          <mc:Choice Requires="wps">
+            <w:drawing>
+              <wp:anchor distT="45720" distB="45720" distL="114300" distR="114300" simplePos="0" relativeHeight="251679744" behindDoc="0" locked="0" layoutInCell="1" allowOverlap="1" wp14:anchorId="3A8E8D01" wp14:editId="4C83BBFF">
+                <wp:simplePos x="0" y="0"/>
+                <wp:positionH relativeFrom="margin">
+                  <wp:posOffset>358140</wp:posOffset>
+                </wp:positionH>
+                <wp:positionV relativeFrom="paragraph">
+                  <wp:posOffset>981075</wp:posOffset>
+                </wp:positionV>
+                <wp:extent cx="276225" cy="276225"/>
+                <wp:effectExtent l="0" t="0" r="0" b="0"/>
+                <wp:wrapSquare wrapText="bothSides"/>
+                <wp:docPr id="14" name="Text Box 2"/>
+                <wp:cNvGraphicFramePr>
+                  <a:graphicFrameLocks xmlns:a="http://schemas.openxmlformats.org/drawingml/2006/main"/>
+                </wp:cNvGraphicFramePr>
+                <a:graphic xmlns:a="http://schemas.openxmlformats.org/drawingml/2006/main">
+                  <a:graphicData uri="http://schemas.microsoft.com/office/word/2010/wordprocessingShape">
+                    <wps:wsp>
+                      <wps:cNvSpPr txBox="1">
+                        <a:spLocks noChangeArrowheads="1"/>
+                      </wps:cNvSpPr>
+                      <wps:spPr bwMode="auto">
+                        <a:xfrm>
+                          <a:off x="0" y="0"/>
+                          <a:ext cx="276225" cy="276225"/>
+                        </a:xfrm>
+                        <a:prstGeom prst="rect">
+                          <a:avLst/>
+                        </a:prstGeom>
+                        <a:noFill/>
+                        <a:ln w="9525">
+                          <a:noFill/>
+                          <a:miter lim="800000"/>
+                          <a:headEnd/>
+                          <a:tailEnd/>
+                        </a:ln>
+                      </wps:spPr>
+                      <wps:txbx>
+                        <w:txbxContent>
+                          <w:p>
+                            <w:pPr>
+                              <w:rPr>
+                                <w:lang w:val="es-NI"/>
+                              </w:rPr>
+                            </w:pPr>
+                            <w:r>
+                              <w:rPr>
+                                <w:lang w:val="es-NI"/>
+                              </w:rPr>
+                              <w:t>G</w:t>
+                            </w:r>
+                          </w:p>
+                        </w:txbxContent>
+                      </wps:txbx>
+                      <wps:bodyPr rot="0" vert="horz" wrap="square" lIns="91440" tIns="45720" rIns="91440" bIns="45720" anchor="t" anchorCtr="0">
+                        <a:noAutofit/>
+                      </wps:bodyPr>
+                    </wps:wsp>
+                  </a:graphicData>
+                </a:graphic>
+                <wp14:sizeRelH relativeFrom="margin">
+                  <wp14:pctWidth>0</wp14:pctWidth>
+                </wp14:sizeRelH>
+                <wp14:sizeRelV relativeFrom="margin">
+                  <wp14:pctHeight>0</wp14:pctHeight>
+                </wp14:sizeRelV>
+              </wp:anchor>
+            </w:drawing>
+          </mc:Choice>
+          <mc:Fallback>
+            <w:pict>
+              <v:shape w14:anchorId="3A8E8D01" id="_x0000_s1039" type="#_x0000_t202" style="position:absolute;left:0;text-align:left;margin-left:28.2pt;margin-top:77.25pt;width:21.75pt;height:21.75pt;z-index:251679744;visibility:visible;mso-wrap-style:square;mso-width-percent:0;mso-height-percent:0;mso-wrap-distance-left:9pt;mso-wrap-distance-top:3.6pt;mso-wrap-distance-right:9pt;mso-wrap-distance-bottom:3.6pt;mso-position-horizontal:absolute;mso-position-horizontal-relative:margin;mso-position-vertical:absolute;mso-position-vertical-relative:text;mso-width-percent:0;mso-height-percent:0;mso-width-relative:margin;mso-height-relative:margin;v-text-anchor:top" o:gfxdata="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" filled="f" stroked="f">
+                <v:textbox>
+                  <w:txbxContent>
+                    <w:p>
+                      <w:pPr>
+                        <w:rPr>
+                          <w:lang w:val="es-NI"/>
+                        </w:rPr>
+                      </w:pPr>
+                      <w:r>
+                        <w:rPr>
+                          <w:lang w:val="es-NI"/>
+                        </w:rPr>
+                        <w:t>G</w:t>
+                      </w:r>
+                    </w:p>
+                  </w:txbxContent>
+                </v:textbox>
+                <w10:wrap type="square" anchorx="margin"/>
+              </v:shape>
+            </w:pict>
+          </mc:Fallback>
+        </mc:AlternateContent>
+      </w:r>
+      <w:r>
+        <w:rPr>
+          <w:rFonts w:ascii="Times New Roman" w:hAnsi="Times New Roman" w:cs="Times New Roman"/>
+          <w:noProof/>
+          <w:sz w:val="27"/>
+          <w:szCs w:val="27"/>
+          <w:lang w:val="es-NI"/>
+        </w:rPr>
+        <w:drawing>
+          <wp:anchor distT="0" distB="0" distL="114300" distR="114300" simplePos="0" relativeHeight="251689984" behindDoc="0" locked="0" layoutInCell="1" allowOverlap="1" wp14:anchorId="66CAE6EF" wp14:editId="3AC71035">
+            <wp:simplePos x="0" y="0"/>
+            <wp:positionH relativeFrom="column">
+              <wp:posOffset>4634865</wp:posOffset>
+            </wp:positionH>
+            <wp:positionV relativeFrom="paragraph">
+              <wp:posOffset>85725</wp:posOffset>
+            </wp:positionV>
+            <wp:extent cx="958215" cy="863600"/>
+            <wp:effectExtent l="0" t="0" r="0" b="0"/>
+            <wp:wrapSquare wrapText="bothSides"/>
+            <wp:docPr id="24" name="Picture 24"/>
+            <wp:cNvGraphicFramePr>
+              <a:graphicFrameLocks xmlns:a="http://schemas.openxmlformats.org/drawingml/2006/main" noChangeAspect="1"/>
+            </wp:cNvGraphicFramePr>
+            <a:graphic xmlns:a="http://schemas.openxmlformats.org/drawingml/2006/main">
+              <a:graphicData uri="http://schemas.openxmlformats.org/drawingml/2006/picture">
+                <pic:pic xmlns:pic="http://schemas.openxmlformats.org/drawingml/2006/picture">
+                  <pic:nvPicPr>
+                    <pic:cNvPr id="1" name=""/>
+                    <pic:cNvPicPr/>
+                  </pic:nvPicPr>
+                  <pic:blipFill>
+                    <a:blip r:embed="rId18">
+                      <a:extLst>
+                        <a:ext uri="{28A0092B-C50C-407E-A947-70E740481C1C}">
+                          <a14:useLocalDpi xmlns:a14="http://schemas.microsoft.com/office/drawing/2010/main" val="0"/>
+                        </a:ext>
+                      </a:extLst>
+                    </a:blip>
+                    <a:stretch>
+                      <a:fillRect/>
+                    </a:stretch>
+                  </pic:blipFill>
+                  <pic:spPr>
+                    <a:xfrm>
+                      <a:off x="0" y="0"/>
+                      <a:ext cx="958215" cy="863600"/>
+                    </a:xfrm>
+                    <a:prstGeom prst="rect">
+                      <a:avLst/>
+                    </a:prstGeom>
+                  </pic:spPr>
+                </pic:pic>
+              </a:graphicData>
+            </a:graphic>
+            <wp14:sizeRelH relativeFrom="margin">
+              <wp14:pctWidth>0</wp14:pctWidth>
+            </wp14:sizeRelH>
+            <wp14:sizeRelV relativeFrom="margin">
+              <wp14:pctHeight>0</wp14:pctHeight>
+            </wp14:sizeRelV>
+          </wp:anchor>
+        </w:drawing>
+      </w:r>
+      <w:r>
+        <w:rPr>
+          <w:rFonts w:ascii="Times New Roman" w:hAnsi="Times New Roman" w:cs="Times New Roman"/>
+          <w:noProof/>
+          <w:sz w:val="27"/>
+          <w:szCs w:val="27"/>
+          <w:lang w:val="es-NI"/>
+        </w:rPr>
+        <w:drawing>
+          <wp:anchor distT="0" distB="0" distL="114300" distR="114300" simplePos="0" relativeHeight="251677696" behindDoc="0" locked="0" layoutInCell="1" allowOverlap="1" wp14:anchorId="26403437" wp14:editId="381C5C45">
+            <wp:simplePos x="0" y="0"/>
+            <wp:positionH relativeFrom="column">
+              <wp:posOffset>-3810</wp:posOffset>
+            </wp:positionH>
+            <wp:positionV relativeFrom="paragraph">
+              <wp:posOffset>76200</wp:posOffset>
+            </wp:positionV>
+            <wp:extent cx="933450" cy="911225"/>
+            <wp:effectExtent l="0" t="0" r="0" b="3175"/>
+            <wp:wrapSquare wrapText="bothSides"/>
+            <wp:docPr id="13" name="Picture 13"/>
+            <wp:cNvGraphicFramePr>
+              <a:graphicFrameLocks xmlns:a="http://schemas.openxmlformats.org/drawingml/2006/main" noChangeAspect="1"/>
+            </wp:cNvGraphicFramePr>
+            <a:graphic xmlns:a="http://schemas.openxmlformats.org/drawingml/2006/main">
+              <a:graphicData uri="http://schemas.openxmlformats.org/drawingml/2006/picture">
+                <pic:pic xmlns:pic="http://schemas.openxmlformats.org/drawingml/2006/picture">
+                  <pic:nvPicPr>
+                    <pic:cNvPr id="1" name=""/>
+                    <pic:cNvPicPr/>
+                  </pic:nvPicPr>
+                  <pic:blipFill>
+                    <a:blip r:embed="rId19">
+                      <a:extLst>
+                        <a:ext uri="{28A0092B-C50C-407E-A947-70E740481C1C}">
+                          <a14:useLocalDpi xmlns:a14="http://schemas.microsoft.com/office/drawing/2010/main" val="0"/>
+                        </a:ext>
+                      </a:extLst>
+                    </a:blip>
+                    <a:stretch>
+                      <a:fillRect/>
+                    </a:stretch>
+                  </pic:blipFill>
+                  <pic:spPr>
+                    <a:xfrm>
+                      <a:off x="0" y="0"/>
+                      <a:ext cx="933450" cy="911225"/>
+                    </a:xfrm>
+                    <a:prstGeom prst="rect">
+                      <a:avLst/>
+                    </a:prstGeom>
+                  </pic:spPr>
+                </pic:pic>
+              </a:graphicData>
+            </a:graphic>
+          </wp:anchor>
+        </w:drawing>
+      </w:r>
+    </w:p>
+    <w:p>
+      <w:pPr>
+        <w:rPr>
+          <w:rFonts w:ascii="Times New Roman" w:hAnsi="Times New Roman" w:cs="Times New Roman"/>
+          <w:sz w:val="27"/>
+          <w:szCs w:val="27"/>
+          <w:lang w:val="es-NI"/>
+        </w:rPr>
+      </w:pPr>
+      <w:r>
+        <w:rPr>
+          <w:rFonts w:ascii="Times New Roman" w:hAnsi="Times New Roman" w:cs="Times New Roman"/>
+          <w:b/>
+          <w:bCs/>
+          <w:noProof/>
+          <w:sz w:val="27"/>
+          <w:szCs w:val="27"/>
+          <w:lang w:val="es-NI"/>
+        </w:rPr>
+        <mc:AlternateContent>
+          <mc:Choice Requires="wps">
+            <w:drawing>
+              <wp:anchor distT="45720" distB="45720" distL="114300" distR="114300" simplePos="0" relativeHeight="251738112" behindDoc="0" locked="0" layoutInCell="1" allowOverlap="1" wp14:anchorId="0530E306" wp14:editId="7A826EFF">
+                <wp:simplePos x="0" y="0"/>
+                <wp:positionH relativeFrom="margin">
+                  <wp:posOffset>3958590</wp:posOffset>
+                </wp:positionH>
+                <wp:positionV relativeFrom="paragraph">
+                  <wp:posOffset>3213735</wp:posOffset>
+                </wp:positionV>
+                <wp:extent cx="276225" cy="276225"/>
+                <wp:effectExtent l="0" t="0" r="0" b="0"/>
+                <wp:wrapSquare wrapText="bothSides"/>
+                <wp:docPr id="53" name="Text Box 2"/>
+                <wp:cNvGraphicFramePr>
+                  <a:graphicFrameLocks xmlns:a="http://schemas.openxmlformats.org/drawingml/2006/main"/>
+                </wp:cNvGraphicFramePr>
+                <a:graphic xmlns:a="http://schemas.openxmlformats.org/drawingml/2006/main">
+                  <a:graphicData uri="http://schemas.microsoft.com/office/word/2010/wordprocessingShape">
+                    <wps:wsp>
+                      <wps:cNvSpPr txBox="1">
+                        <a:spLocks noChangeArrowheads="1"/>
+                      </wps:cNvSpPr>
+                      <wps:spPr bwMode="auto">
+                        <a:xfrm>
+                          <a:off x="0" y="0"/>
+                          <a:ext cx="276225" cy="276225"/>
+                        </a:xfrm>
+                        <a:prstGeom prst="rect">
+                          <a:avLst/>
+                        </a:prstGeom>
+                        <a:noFill/>
+                        <a:ln w="9525">
+                          <a:noFill/>
+                          <a:miter lim="800000"/>
+                          <a:headEnd/>
+                          <a:tailEnd/>
+                        </a:ln>
+                      </wps:spPr>
+                      <wps:txbx>
+                        <w:txbxContent>
+                          <w:p>
+                            <w:pPr>
+                              <w:rPr>
+                                <w:lang w:val="es-NI"/>
+                              </w:rPr>
+                            </w:pPr>
+                            <w:r>
+                              <w:rPr>
+                                <w:lang w:val="es-NI"/>
+                              </w:rPr>
+                              <w:t>Y</w:t>
+                            </w:r>
+                          </w:p>
+                        </w:txbxContent>
+                      </wps:txbx>
+                      <wps:bodyPr rot="0" vert="horz" wrap="square" lIns="91440" tIns="45720" rIns="91440" bIns="45720" anchor="t" anchorCtr="0">
+                        <a:noAutofit/>
+                      </wps:bodyPr>
+                    </wps:wsp>
+                  </a:graphicData>
+                </a:graphic>
+                <wp14:sizeRelH relativeFrom="margin">
+                  <wp14:pctWidth>0</wp14:pctWidth>
+                </wp14:sizeRelH>
+                <wp14:sizeRelV relativeFrom="margin">
+                  <wp14:pctHeight>0</wp14:pctHeight>
+                </wp14:sizeRelV>
+              </wp:anchor>
+            </w:drawing>
+          </mc:Choice>
+          <mc:Fallback>
+            <w:pict>
+              <v:shape w14:anchorId="0530E306" id="_x0000_s1040" type="#_x0000_t202" style="position:absolute;margin-left:311.7pt;margin-top:253.05pt;width:21.75pt;height:21.75pt;z-index:251738112;visibility:visible;mso-wrap-style:square;mso-width-percent:0;mso-height-percent:0;mso-wrap-distance-left:9pt;mso-wrap-distance-top:3.6pt;mso-wrap-distance-right:9pt;mso-wrap-distance-bottom:3.6pt;mso-position-horizontal:absolute;mso-position-horizontal-relative:margin;mso-position-vertical:absolute;mso-position-vertical-relative:text;mso-width-percent:0;mso-height-percent:0;mso-width-relative:margin;mso-height-relative:margin;v-text-anchor:top" o:gfxdata="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" filled="f" stroked="f">
+                <v:textbox>
+                  <w:txbxContent>
+                    <w:p>
+                      <w:pPr>
+                        <w:rPr>
+                          <w:lang w:val="es-NI"/>
+                        </w:rPr>
+                      </w:pPr>
+                      <w:r>
+                        <w:rPr>
+                          <w:lang w:val="es-NI"/>
+                        </w:rPr>
+                        <w:t>Y</w:t>
+                      </w:r>
+                    </w:p>
+                  </w:txbxContent>
+                </v:textbox>
+                <w10:wrap type="square" anchorx="margin"/>
+              </v:shape>
+            </w:pict>
+          </mc:Fallback>
+        </mc:AlternateContent>
+      </w:r>
+      <w:r>
+        <w:rPr>
+          <w:rFonts w:ascii="Times New Roman" w:hAnsi="Times New Roman" w:cs="Times New Roman"/>
+          <w:b/>
+          <w:bCs/>
+          <w:noProof/>
+          <w:sz w:val="27"/>
+          <w:szCs w:val="27"/>
+          <w:lang w:val="es-NI"/>
+        </w:rPr>
+        <mc:AlternateContent>
+          <mc:Choice Requires="wps">
+            <w:drawing>
+              <wp:anchor distT="45720" distB="45720" distL="114300" distR="114300" simplePos="0" relativeHeight="251741184" behindDoc="0" locked="0" layoutInCell="1" allowOverlap="1" wp14:anchorId="650224D4" wp14:editId="33C7B795">
+                <wp:simplePos x="0" y="0"/>
+                <wp:positionH relativeFrom="margin">
+                  <wp:posOffset>5073015</wp:posOffset>
+                </wp:positionH>
+                <wp:positionV relativeFrom="paragraph">
+                  <wp:posOffset>3185160</wp:posOffset>
+                </wp:positionV>
+                <wp:extent cx="276225" cy="276225"/>
+                <wp:effectExtent l="0" t="0" r="0" b="0"/>
+                <wp:wrapSquare wrapText="bothSides"/>
+                <wp:docPr id="55" name="Text Box 2"/>
+                <wp:cNvGraphicFramePr>
+                  <a:graphicFrameLocks xmlns:a="http://schemas.openxmlformats.org/drawingml/2006/main"/>
+                </wp:cNvGraphicFramePr>
+                <a:graphic xmlns:a="http://schemas.openxmlformats.org/drawingml/2006/main">
+                  <a:graphicData uri="http://schemas.microsoft.com/office/word/2010/wordprocessingShape">
+                    <wps:wsp>
+                      <wps:cNvSpPr txBox="1">
+                        <a:spLocks noChangeArrowheads="1"/>
+                      </wps:cNvSpPr>
+                      <wps:spPr bwMode="auto">
+                        <a:xfrm>
+                          <a:off x="0" y="0"/>
+                          <a:ext cx="276225" cy="276225"/>
+                        </a:xfrm>
+                        <a:prstGeom prst="rect">
+                          <a:avLst/>
+                        </a:prstGeom>
+                        <a:noFill/>
+                        <a:ln w="9525">
+                          <a:noFill/>
+                          <a:miter lim="800000"/>
+                          <a:headEnd/>
+                          <a:tailEnd/>
+                        </a:ln>
+                      </wps:spPr>
+                      <wps:txbx>
+                        <w:txbxContent>
+                          <w:p>
+                            <w:pPr>
+                              <w:rPr>
+                                <w:lang w:val="es-NI"/>
+                              </w:rPr>
+                            </w:pPr>
+                            <w:r>
+                              <w:rPr>
+                                <w:lang w:val="es-NI"/>
+                              </w:rPr>
+                              <w:t>Z</w:t>
+                            </w:r>
+                          </w:p>
+                        </w:txbxContent>
+                      </wps:txbx>
+                      <wps:bodyPr rot="0" vert="horz" wrap="square" lIns="91440" tIns="45720" rIns="91440" bIns="45720" anchor="t" anchorCtr="0">
+                        <a:noAutofit/>
+                      </wps:bodyPr>
+                    </wps:wsp>
+                  </a:graphicData>
+                </a:graphic>
+                <wp14:sizeRelH relativeFrom="margin">
+                  <wp14:pctWidth>0</wp14:pctWidth>
+                </wp14:sizeRelH>
+                <wp14:sizeRelV relativeFrom="margin">
+                  <wp14:pctHeight>0</wp14:pctHeight>
+                </wp14:sizeRelV>
+              </wp:anchor>
+            </w:drawing>
+          </mc:Choice>
+          <mc:Fallback>
+            <w:pict>
+              <v:shape w14:anchorId="650224D4" id="_x0000_s1041" type="#_x0000_t202" style="position:absolute;margin-left:399.45pt;margin-top:250.8pt;width:21.75pt;height:21.75pt;z-index:251741184;visibility:visible;mso-wrap-style:square;mso-width-percent:0;mso-height-percent:0;mso-wrap-distance-left:9pt;mso-wrap-distance-top:3.6pt;mso-wrap-distance-right:9pt;mso-wrap-distance-bottom:3.6pt;mso-position-horizontal:absolute;mso-position-horizontal-relative:margin;mso-position-vertical:absolute;mso-position-vertical-relative:text;mso-width-percent:0;mso-height-percent:0;mso-width-relative:margin;mso-height-relative:margin;v-text-anchor:top" o:gfxdata="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" filled="f" stroked="f">
+                <v:textbox>
+                  <w:txbxContent>
+                    <w:p>
+                      <w:pPr>
+                        <w:rPr>
+                          <w:lang w:val="es-NI"/>
+                        </w:rPr>
+                      </w:pPr>
+                      <w:r>
+                        <w:rPr>
+                          <w:lang w:val="es-NI"/>
+                        </w:rPr>
+                        <w:t>Z</w:t>
+                      </w:r>
+                    </w:p>
+                  </w:txbxContent>
+                </v:textbox>
+                <w10:wrap type="square" anchorx="margin"/>
+              </v:shape>
+            </w:pict>
+          </mc:Fallback>
+        </mc:AlternateContent>
+      </w:r>
+      <w:r>
+        <w:rPr>
+          <w:rFonts w:ascii="Times New Roman" w:hAnsi="Times New Roman" w:cs="Times New Roman"/>
+          <w:noProof/>
+          <w:sz w:val="27"/>
+          <w:szCs w:val="27"/>
+          <w:lang w:val="es-NI"/>
+        </w:rPr>
+        <w:drawing>
+          <wp:anchor distT="0" distB="0" distL="114300" distR="114300" simplePos="0" relativeHeight="251739136" behindDoc="0" locked="0" layoutInCell="1" allowOverlap="1" wp14:anchorId="0956CE19" wp14:editId="7AFF99F4">
+            <wp:simplePos x="0" y="0"/>
+            <wp:positionH relativeFrom="column">
+              <wp:posOffset>4701540</wp:posOffset>
+            </wp:positionH>
+            <wp:positionV relativeFrom="paragraph">
+              <wp:posOffset>2451735</wp:posOffset>
+            </wp:positionV>
+            <wp:extent cx="915035" cy="765175"/>
+            <wp:effectExtent l="0" t="0" r="0" b="0"/>
+            <wp:wrapSquare wrapText="bothSides"/>
+            <wp:docPr id="54" name="Picture 54"/>
+            <wp:cNvGraphicFramePr>
+              <a:graphicFrameLocks xmlns:a="http://schemas.openxmlformats.org/drawingml/2006/main" noChangeAspect="1"/>
+            </wp:cNvGraphicFramePr>
+            <a:graphic xmlns:a="http://schemas.openxmlformats.org/drawingml/2006/main">
+              <a:graphicData uri="http://schemas.openxmlformats.org/drawingml/2006/picture">
+                <pic:pic xmlns:pic="http://schemas.openxmlformats.org/drawingml/2006/picture">
+                  <pic:nvPicPr>
+                    <pic:cNvPr id="0" name="Picture 9"/>
+                    <pic:cNvPicPr>
+                      <a:picLocks noChangeAspect="1" noChangeArrowheads="1"/>
+                    </pic:cNvPicPr>
+                  </pic:nvPicPr>
+                  <pic:blipFill>
+                    <a:blip r:embed="rId20">
+                      <a:extLst>
+                        <a:ext uri="{28A0092B-C50C-407E-A947-70E740481C1C}">
+                          <a14:useLocalDpi xmlns:a14="http://schemas.microsoft.com/office/drawing/2010/main" val="0"/>
+                        </a:ext>
+                      </a:extLst>
+                    </a:blip>
+                    <a:srcRect/>
+                    <a:stretch>
+                      <a:fillRect/>
+                    </a:stretch>
+                  </pic:blipFill>
+                  <pic:spPr bwMode="auto">
+                    <a:xfrm>
+                      <a:off x="0" y="0"/>
+                      <a:ext cx="915035" cy="765175"/>
+                    </a:xfrm>
+                    <a:prstGeom prst="rect">
+                      <a:avLst/>
+                    </a:prstGeom>
+                    <a:noFill/>
+                    <a:ln>
+                      <a:noFill/>
+                    </a:ln>
+                  </pic:spPr>
+                </pic:pic>
+              </a:graphicData>
+            </a:graphic>
+            <wp14:sizeRelH relativeFrom="margin">
+              <wp14:pctWidth>0</wp14:pctWidth>
+            </wp14:sizeRelH>
+            <wp14:sizeRelV relativeFrom="margin">
+              <wp14:pctHeight>0</wp14:pctHeight>
+            </wp14:sizeRelV>
+          </wp:anchor>
+        </w:drawing>
+      </w:r>
+      <w:r>
+        <w:rPr>
+          <w:rFonts w:ascii="Times New Roman" w:hAnsi="Times New Roman" w:cs="Times New Roman"/>
+          <w:b/>
+          <w:bCs/>
+          <w:noProof/>
+          <w:sz w:val="27"/>
+          <w:szCs w:val="27"/>
+          <w:lang w:val="es-NI"/>
+        </w:rPr>
+        <mc:AlternateContent>
+          <mc:Choice Requires="wps">
+            <w:drawing>
+              <wp:anchor distT="45720" distB="45720" distL="114300" distR="114300" simplePos="0" relativeHeight="251735040" behindDoc="0" locked="0" layoutInCell="1" allowOverlap="1" wp14:anchorId="6885E870" wp14:editId="54EF661E">
+                <wp:simplePos x="0" y="0"/>
+                <wp:positionH relativeFrom="margin">
+                  <wp:posOffset>2967990</wp:posOffset>
+                </wp:positionH>
+                <wp:positionV relativeFrom="paragraph">
+                  <wp:posOffset>3232785</wp:posOffset>
+                </wp:positionV>
+                <wp:extent cx="276225" cy="276225"/>
+                <wp:effectExtent l="0" t="0" r="0" b="0"/>
+                <wp:wrapSquare wrapText="bothSides"/>
+                <wp:docPr id="51" name="Text Box 2"/>
+                <wp:cNvGraphicFramePr>
+                  <a:graphicFrameLocks xmlns:a="http://schemas.openxmlformats.org/drawingml/2006/main"/>
+                </wp:cNvGraphicFramePr>
+                <a:graphic xmlns:a="http://schemas.openxmlformats.org/drawingml/2006/main">
+                  <a:graphicData uri="http://schemas.microsoft.com/office/word/2010/wordprocessingShape">
+                    <wps:wsp>
+                      <wps:cNvSpPr txBox="1">
+                        <a:spLocks noChangeArrowheads="1"/>
+                      </wps:cNvSpPr>
+                      <wps:spPr bwMode="auto">
+                        <a:xfrm>
+                          <a:off x="0" y="0"/>
+                          <a:ext cx="276225" cy="276225"/>
+                        </a:xfrm>
+                        <a:prstGeom prst="rect">
+                          <a:avLst/>
+                        </a:prstGeom>
+                        <a:noFill/>
+                        <a:ln w="9525">
+                          <a:noFill/>
+                          <a:miter lim="800000"/>
+                          <a:headEnd/>
+                          <a:tailEnd/>
+                        </a:ln>
+                      </wps:spPr>
+                      <wps:txbx>
+                        <w:txbxContent>
+                          <w:p>
+                            <w:pPr>
+                              <w:rPr>
+                                <w:lang w:val="es-NI"/>
+                              </w:rPr>
+                            </w:pPr>
+                            <w:r>
+                              <w:rPr>
+                                <w:lang w:val="es-NI"/>
+                              </w:rPr>
+                              <w:t>X</w:t>
+                            </w:r>
+                          </w:p>
+                        </w:txbxContent>
+                      </wps:txbx>
+                      <wps:bodyPr rot="0" vert="horz" wrap="square" lIns="91440" tIns="45720" rIns="91440" bIns="45720" anchor="t" anchorCtr="0">
+                        <a:noAutofit/>
+                      </wps:bodyPr>
+                    </wps:wsp>
+                  </a:graphicData>
+                </a:graphic>
+                <wp14:sizeRelH relativeFrom="margin">
+                  <wp14:pctWidth>0</wp14:pctWidth>
+                </wp14:sizeRelH>
+                <wp14:sizeRelV relativeFrom="margin">
+                  <wp14:pctHeight>0</wp14:pctHeight>
+                </wp14:sizeRelV>
+              </wp:anchor>
+            </w:drawing>
+          </mc:Choice>
+          <mc:Fallback>
+            <w:pict>
+              <v:shape w14:anchorId="6885E870" id="_x0000_s1042" type="#_x0000_t202" style="position:absolute;margin-left:233.7pt;margin-top:254.55pt;width:21.75pt;height:21.75pt;z-index:251735040;visibility:visible;mso-wrap-style:square;mso-width-percent:0;mso-height-percent:0;mso-wrap-distance-left:9pt;mso-wrap-distance-top:3.6pt;mso-wrap-distance-right:9pt;mso-wrap-distance-bottom:3.6pt;mso-position-horizontal:absolute;mso-position-horizontal-relative:margin;mso-position-vertical:absolute;mso-position-vertical-relative:text;mso-width-percent:0;mso-height-percent:0;mso-width-relative:margin;mso-height-relative:margin;v-text-anchor:top" o:gfxdata="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" filled="f" stroked="f">
+                <v:textbox>
+                  <w:txbxContent>
+                    <w:p>
+                      <w:pPr>
+                        <w:rPr>
+                          <w:lang w:val="es-NI"/>
+                        </w:rPr>
+                      </w:pPr>
+                      <w:r>
+                        <w:rPr>
+                          <w:lang w:val="es-NI"/>
+                        </w:rPr>
+                        <w:t>X</w:t>
+                      </w:r>
+                    </w:p>
+                  </w:txbxContent>
+                </v:textbox>
+                <w10:wrap type="square" anchorx="margin"/>
+              </v:shape>
+            </w:pict>
+          </mc:Fallback>
+        </mc:AlternateContent>
+      </w:r>
+      <w:r>
+        <w:rPr>
+          <w:rFonts w:ascii="Times New Roman" w:hAnsi="Times New Roman" w:cs="Times New Roman"/>
+          <w:b/>
+          <w:bCs/>
+          <w:noProof/>
+          <w:sz w:val="27"/>
+          <w:szCs w:val="27"/>
+          <w:lang w:val="es-NI"/>
+        </w:rPr>
+        <mc:AlternateContent>
+          <mc:Choice Requires="wps">
+            <w:drawing>
+              <wp:anchor distT="45720" distB="45720" distL="114300" distR="114300" simplePos="0" relativeHeight="251731968" behindDoc="0" locked="0" layoutInCell="1" allowOverlap="1" wp14:anchorId="3DC4B417" wp14:editId="7464B66B">
+                <wp:simplePos x="0" y="0"/>
+                <wp:positionH relativeFrom="margin">
+                  <wp:posOffset>2056765</wp:posOffset>
+                </wp:positionH>
+                <wp:positionV relativeFrom="paragraph">
+                  <wp:posOffset>3258820</wp:posOffset>
+                </wp:positionV>
+                <wp:extent cx="276225" cy="276225"/>
+                <wp:effectExtent l="0" t="0" r="0" b="0"/>
+                <wp:wrapSquare wrapText="bothSides"/>
+                <wp:docPr id="48" name="Text Box 2"/>
+                <wp:cNvGraphicFramePr>
+                  <a:graphicFrameLocks xmlns:a="http://schemas.openxmlformats.org/drawingml/2006/main"/>
+                </wp:cNvGraphicFramePr>
+                <a:graphic xmlns:a="http://schemas.openxmlformats.org/drawingml/2006/main">
+                  <a:graphicData uri="http://schemas.microsoft.com/office/word/2010/wordprocessingShape">
+                    <wps:wsp>
+                      <wps:cNvSpPr txBox="1">
+                        <a:spLocks noChangeArrowheads="1"/>
+                      </wps:cNvSpPr>
+                      <wps:spPr bwMode="auto">
+                        <a:xfrm>
+                          <a:off x="0" y="0"/>
+                          <a:ext cx="276225" cy="276225"/>
+                        </a:xfrm>
+                        <a:prstGeom prst="rect">
+                          <a:avLst/>
+                        </a:prstGeom>
+                        <a:noFill/>
+                        <a:ln w="9525">
+                          <a:noFill/>
+                          <a:miter lim="800000"/>
+                          <a:headEnd/>
+                          <a:tailEnd/>
+                        </a:ln>
+                      </wps:spPr>
+                      <wps:txbx>
+                        <w:txbxContent>
+                          <w:p>
+                            <w:pPr>
+                              <w:rPr>
+                                <w:lang w:val="es-NI"/>
+                              </w:rPr>
+                            </w:pPr>
+                            <w:r>
+                              <w:rPr>
+                                <w:lang w:val="es-NI"/>
+                              </w:rPr>
+                              <w:t>W</w:t>
+                            </w:r>
+                          </w:p>
+                        </w:txbxContent>
+                      </wps:txbx>
+                      <wps:bodyPr rot="0" vert="horz" wrap="square" lIns="91440" tIns="45720" rIns="91440" bIns="45720" anchor="t" anchorCtr="0">
+                        <a:noAutofit/>
+                      </wps:bodyPr>
+                    </wps:wsp>
+                  </a:graphicData>
+                </a:graphic>
+                <wp14:sizeRelH relativeFrom="margin">
+                  <wp14:pctWidth>0</wp14:pctWidth>
+                </wp14:sizeRelH>
+                <wp14:sizeRelV relativeFrom="margin">
+                  <wp14:pctHeight>0</wp14:pctHeight>
+                </wp14:sizeRelV>
+              </wp:anchor>
+            </w:drawing>
+          </mc:Choice>
+          <mc:Fallback>
+            <w:pict>
+              <v:shape w14:anchorId="3DC4B417" id="_x0000_s1043" type="#_x0000_t202" style="position:absolute;margin-left:161.95pt;margin-top:256.6pt;width:21.75pt;height:21.75pt;z-index:251731968;visibility:visible;mso-wrap-style:square;mso-width-percent:0;mso-height-percent:0;mso-wrap-distance-left:9pt;mso-wrap-distance-top:3.6pt;mso-wrap-distance-right:9pt;mso-wrap-distance-bottom:3.6pt;mso-position-horizontal:absolute;mso-position-horizontal-relative:margin;mso-position-vertical:absolute;mso-position-vertical-relative:text;mso-width-percent:0;mso-height-percent:0;mso-width-relative:margin;mso-height-relative:margin;v-text-anchor:top" o:gfxdata="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" filled="f" stroked="f">
+                <v:textbox>
+                  <w:txbxContent>
+                    <w:p>
+                      <w:pPr>
+                        <w:rPr>
+                          <w:lang w:val="es-NI"/>
+                        </w:rPr>
+                      </w:pPr>
+                      <w:r>
+                        <w:rPr>
+                          <w:lang w:val="es-NI"/>
+                        </w:rPr>
+                        <w:t>W</w:t>
+                      </w:r>
+                    </w:p>
+                  </w:txbxContent>
+                </v:textbox>
+                <w10:wrap type="square" anchorx="margin"/>
+              </v:shape>
+            </w:pict>
+          </mc:Fallback>
+        </mc:AlternateContent>
+      </w:r>
+      <w:r>
+        <w:rPr>
+          <w:rFonts w:ascii="Times New Roman" w:hAnsi="Times New Roman" w:cs="Times New Roman"/>
+          <w:sz w:val="27"/>
+          <w:szCs w:val="27"/>
+          <w:lang w:val="es-NI"/>
+        </w:rPr>
+        <w:drawing>
+          <wp:anchor distT="0" distB="0" distL="114300" distR="114300" simplePos="0" relativeHeight="251736064" behindDoc="0" locked="0" layoutInCell="1" allowOverlap="1" wp14:anchorId="3751AFDE" wp14:editId="3A2B5FE7">
+            <wp:simplePos x="0" y="0"/>
+            <wp:positionH relativeFrom="column">
+              <wp:posOffset>3596640</wp:posOffset>
+            </wp:positionH>
+            <wp:positionV relativeFrom="paragraph">
+              <wp:posOffset>2454275</wp:posOffset>
+            </wp:positionV>
+            <wp:extent cx="952500" cy="784225"/>
+            <wp:effectExtent l="0" t="0" r="0" b="0"/>
+            <wp:wrapSquare wrapText="bothSides"/>
+            <wp:docPr id="52" name="Picture 52"/>
+            <wp:cNvGraphicFramePr>
+              <a:graphicFrameLocks xmlns:a="http://schemas.openxmlformats.org/drawingml/2006/main" noChangeAspect="1"/>
+            </wp:cNvGraphicFramePr>
+            <a:graphic xmlns:a="http://schemas.openxmlformats.org/drawingml/2006/main">
+              <a:graphicData uri="http://schemas.openxmlformats.org/drawingml/2006/picture">
+                <pic:pic xmlns:pic="http://schemas.openxmlformats.org/drawingml/2006/picture">
+                  <pic:nvPicPr>
+                    <pic:cNvPr id="1" name=""/>
+                    <pic:cNvPicPr/>
+                  </pic:nvPicPr>
+                  <pic:blipFill>
+                    <a:blip r:embed="rId21">
+                      <a:extLst>
+                        <a:ext uri="{28A0092B-C50C-407E-A947-70E740481C1C}">
+                          <a14:useLocalDpi xmlns:a14="http://schemas.microsoft.com/office/drawing/2010/main" val="0"/>
+                        </a:ext>
+                      </a:extLst>
+                    </a:blip>
+                    <a:stretch>
+                      <a:fillRect/>
+                    </a:stretch>
+                  </pic:blipFill>
+                  <pic:spPr>
+                    <a:xfrm>
+                      <a:off x="0" y="0"/>
+                      <a:ext cx="952500" cy="784225"/>
+                    </a:xfrm>
+                    <a:prstGeom prst="rect">
+                      <a:avLst/>
+                    </a:prstGeom>
+                  </pic:spPr>
+                </pic:pic>
+              </a:graphicData>
+            </a:graphic>
+            <wp14:sizeRelH relativeFrom="margin">
+              <wp14:pctWidth>0</wp14:pctWidth>
+            </wp14:sizeRelH>
+            <wp14:sizeRelV relativeFrom="margin">
+              <wp14:pctHeight>0</wp14:pctHeight>
+            </wp14:sizeRelV>
+          </wp:anchor>
+        </w:drawing>
+      </w:r>
+      <w:r>
+        <w:rPr>
+          <w:rFonts w:ascii="Times New Roman" w:hAnsi="Times New Roman" w:cs="Times New Roman"/>
+          <w:noProof/>
+          <w:sz w:val="27"/>
+          <w:szCs w:val="27"/>
+          <w:lang w:val="es-NI"/>
+        </w:rPr>
+        <w:drawing>
+          <wp:anchor distT="0" distB="0" distL="114300" distR="114300" simplePos="0" relativeHeight="251732992" behindDoc="0" locked="0" layoutInCell="1" allowOverlap="1" wp14:anchorId="70794240" wp14:editId="194A2D1A">
+            <wp:simplePos x="0" y="0"/>
+            <wp:positionH relativeFrom="column">
+              <wp:posOffset>2701290</wp:posOffset>
+            </wp:positionH>
+            <wp:positionV relativeFrom="paragraph">
+              <wp:posOffset>2447925</wp:posOffset>
+            </wp:positionV>
+            <wp:extent cx="800100" cy="800100"/>
+            <wp:effectExtent l="0" t="0" r="0" b="0"/>
+            <wp:wrapSquare wrapText="bothSides"/>
+            <wp:docPr id="50" name="Picture 50"/>
+            <wp:cNvGraphicFramePr>
+              <a:graphicFrameLocks xmlns:a="http://schemas.openxmlformats.org/drawingml/2006/main" noChangeAspect="1"/>
+            </wp:cNvGraphicFramePr>
+            <a:graphic xmlns:a="http://schemas.openxmlformats.org/drawingml/2006/main">
+              <a:graphicData uri="http://schemas.openxmlformats.org/drawingml/2006/picture">
+                <pic:pic xmlns:pic="http://schemas.openxmlformats.org/drawingml/2006/picture">
+                  <pic:nvPicPr>
+                    <pic:cNvPr id="0" name="Picture 8"/>
+                    <pic:cNvPicPr>
+                      <a:picLocks noChangeAspect="1" noChangeArrowheads="1"/>
+                    </pic:cNvPicPr>
+                  </pic:nvPicPr>
+                  <pic:blipFill>
+                    <a:blip r:embed="rId22" cstate="print">
+                      <a:extLst>
+                        <a:ext uri="{28A0092B-C50C-407E-A947-70E740481C1C}">
+                          <a14:useLocalDpi xmlns:a14="http://schemas.microsoft.com/office/drawing/2010/main" val="0"/>
+                        </a:ext>
+                      </a:extLst>
+                    </a:blip>
+                    <a:srcRect/>
+                    <a:stretch>
+                      <a:fillRect/>
+                    </a:stretch>
+                  </pic:blipFill>
+                  <pic:spPr bwMode="auto">
+                    <a:xfrm>
+                      <a:off x="0" y="0"/>
+                      <a:ext cx="800100" cy="800100"/>
+                    </a:xfrm>
+                    <a:prstGeom prst="rect">
+                      <a:avLst/>
+                    </a:prstGeom>
+                    <a:noFill/>
+                    <a:ln>
+                      <a:noFill/>
+                    </a:ln>
+                  </pic:spPr>
+                </pic:pic>
+              </a:graphicData>
+            </a:graphic>
+            <wp14:sizeRelH relativeFrom="margin">
+              <wp14:pctWidth>0</wp14:pctWidth>
+            </wp14:sizeRelH>
+            <wp14:sizeRelV relativeFrom="margin">
+              <wp14:pctHeight>0</wp14:pctHeight>
+            </wp14:sizeRelV>
+          </wp:anchor>
+        </w:drawing>
+      </w:r>
+      <w:r>
+        <w:rPr>
+          <w:rFonts w:ascii="Times New Roman" w:hAnsi="Times New Roman" w:cs="Times New Roman"/>
+          <w:sz w:val="27"/>
+          <w:szCs w:val="27"/>
+          <w:lang w:val="es-NI"/>
+        </w:rPr>
+        <w:drawing>
+          <wp:anchor distT="0" distB="0" distL="114300" distR="114300" simplePos="0" relativeHeight="251729920" behindDoc="0" locked="0" layoutInCell="1" allowOverlap="1" wp14:anchorId="3F86BCF7" wp14:editId="0FB02F03">
+            <wp:simplePos x="0" y="0"/>
+            <wp:positionH relativeFrom="column">
+              <wp:posOffset>1844040</wp:posOffset>
+            </wp:positionH>
+            <wp:positionV relativeFrom="paragraph">
+              <wp:posOffset>2451735</wp:posOffset>
+            </wp:positionV>
+            <wp:extent cx="723900" cy="825500"/>
+            <wp:effectExtent l="0" t="0" r="0" b="0"/>
+            <wp:wrapSquare wrapText="bothSides"/>
+            <wp:docPr id="47" name="Picture 47"/>
+            <wp:cNvGraphicFramePr>
+              <a:graphicFrameLocks xmlns:a="http://schemas.openxmlformats.org/drawingml/2006/main" noChangeAspect="1"/>
+            </wp:cNvGraphicFramePr>
+            <a:graphic xmlns:a="http://schemas.openxmlformats.org/drawingml/2006/main">
+              <a:graphicData uri="http://schemas.openxmlformats.org/drawingml/2006/picture">
+                <pic:pic xmlns:pic="http://schemas.openxmlformats.org/drawingml/2006/picture">
+                  <pic:nvPicPr>
+                    <pic:cNvPr id="1" name=""/>
+                    <pic:cNvPicPr/>
+                  </pic:nvPicPr>
+                  <pic:blipFill>
+                    <a:blip r:embed="rId23">
+                      <a:extLst>
+                        <a:ext uri="{28A0092B-C50C-407E-A947-70E740481C1C}">
+                          <a14:useLocalDpi xmlns:a14="http://schemas.microsoft.com/office/drawing/2010/main" val="0"/>
+                        </a:ext>
+                      </a:extLst>
+                    </a:blip>
+                    <a:stretch>
+                      <a:fillRect/>
+                    </a:stretch>
+                  </pic:blipFill>
+                  <pic:spPr>
+                    <a:xfrm>
+                      <a:off x="0" y="0"/>
+                      <a:ext cx="723900" cy="825500"/>
+                    </a:xfrm>
+                    <a:prstGeom prst="rect">
+                      <a:avLst/>
+                    </a:prstGeom>
+                  </pic:spPr>
+                </pic:pic>
+              </a:graphicData>
+            </a:graphic>
+            <wp14:sizeRelH relativeFrom="margin">
+              <wp14:pctWidth>0</wp14:pctWidth>
+            </wp14:sizeRelH>
+            <wp14:sizeRelV relativeFrom="margin">
+              <wp14:pctHeight>0</wp14:pctHeight>
+            </wp14:sizeRelV>
+          </wp:anchor>
+        </w:drawing>
+      </w:r>
+      <w:r>
+        <w:rPr>
+          <w:rFonts w:ascii="Times New Roman" w:hAnsi="Times New Roman" w:cs="Times New Roman"/>
+          <w:b/>
+          <w:bCs/>
+          <w:noProof/>
+          <w:sz w:val="27"/>
+          <w:szCs w:val="27"/>
+          <w:lang w:val="es-NI"/>
+        </w:rPr>
+        <mc:AlternateContent>
+          <mc:Choice Requires="wps">
+            <w:drawing>
+              <wp:anchor distT="45720" distB="45720" distL="114300" distR="114300" simplePos="0" relativeHeight="251728896" behindDoc="0" locked="0" layoutInCell="1" allowOverlap="1" wp14:anchorId="3C427180" wp14:editId="68AF6224">
+                <wp:simplePos x="0" y="0"/>
+                <wp:positionH relativeFrom="margin">
+                  <wp:posOffset>1196340</wp:posOffset>
+                </wp:positionH>
+                <wp:positionV relativeFrom="paragraph">
+                  <wp:posOffset>3249295</wp:posOffset>
+                </wp:positionV>
+                <wp:extent cx="276225" cy="276225"/>
+                <wp:effectExtent l="0" t="0" r="0" b="0"/>
+                <wp:wrapSquare wrapText="bothSides"/>
+                <wp:docPr id="38" name="Text Box 2"/>
+                <wp:cNvGraphicFramePr>
+                  <a:graphicFrameLocks xmlns:a="http://schemas.openxmlformats.org/drawingml/2006/main"/>
+                </wp:cNvGraphicFramePr>
+                <a:graphic xmlns:a="http://schemas.openxmlformats.org/drawingml/2006/main">
+                  <a:graphicData uri="http://schemas.microsoft.com/office/word/2010/wordprocessingShape">
+                    <wps:wsp>
+                      <wps:cNvSpPr txBox="1">
+                        <a:spLocks noChangeArrowheads="1"/>
+                      </wps:cNvSpPr>
+                      <wps:spPr bwMode="auto">
+                        <a:xfrm>
+                          <a:off x="0" y="0"/>
+                          <a:ext cx="276225" cy="276225"/>
+                        </a:xfrm>
+                        <a:prstGeom prst="rect">
+                          <a:avLst/>
+                        </a:prstGeom>
+                        <a:noFill/>
+                        <a:ln w="9525">
+                          <a:noFill/>
+                          <a:miter lim="800000"/>
+                          <a:headEnd/>
+                          <a:tailEnd/>
+                        </a:ln>
+                      </wps:spPr>
+                      <wps:txbx>
+                        <w:txbxContent>
+                          <w:p>
+                            <w:pPr>
+                              <w:rPr>
+                                <w:lang w:val="es-NI"/>
+                              </w:rPr>
+                            </w:pPr>
+                            <w:r>
+                              <w:rPr>
+                                <w:lang w:val="es-NI"/>
+                              </w:rPr>
+                              <w:t>V</w:t>
+                            </w:r>
+                          </w:p>
+                        </w:txbxContent>
+                      </wps:txbx>
+                      <wps:bodyPr rot="0" vert="horz" wrap="square" lIns="91440" tIns="45720" rIns="91440" bIns="45720" anchor="t" anchorCtr="0">
+                        <a:noAutofit/>
+                      </wps:bodyPr>
+                    </wps:wsp>
+                  </a:graphicData>
+                </a:graphic>
+                <wp14:sizeRelH relativeFrom="margin">
+                  <wp14:pctWidth>0</wp14:pctWidth>
+                </wp14:sizeRelH>
+                <wp14:sizeRelV relativeFrom="margin">
+                  <wp14:pctHeight>0</wp14:pctHeight>
+                </wp14:sizeRelV>
+              </wp:anchor>
+            </w:drawing>
+          </mc:Choice>
+          <mc:Fallback>
+            <w:pict>
+              <v:shape w14:anchorId="3C427180" id="_x0000_s1044" type="#_x0000_t202" style="position:absolute;margin-left:94.2pt;margin-top:255.85pt;width:21.75pt;height:21.75pt;z-index:251728896;visibility:visible;mso-wrap-style:square;mso-width-percent:0;mso-height-percent:0;mso-wrap-distance-left:9pt;mso-wrap-distance-top:3.6pt;mso-wrap-distance-right:9pt;mso-wrap-distance-bottom:3.6pt;mso-position-horizontal:absolute;mso-position-horizontal-relative:margin;mso-position-vertical:absolute;mso-position-vertical-relative:text;mso-width-percent:0;mso-height-percent:0;mso-width-relative:margin;mso-height-relative:margin;v-text-anchor:top" o:gfxdata="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" filled="f" stroked="f">
+                <v:textbox>
+                  <w:txbxContent>
+                    <w:p>
+                      <w:pPr>
+                        <w:rPr>
+                          <w:lang w:val="es-NI"/>
+                        </w:rPr>
+                      </w:pPr>
+                      <w:r>
+                        <w:rPr>
+                          <w:lang w:val="es-NI"/>
+                        </w:rPr>
+                        <w:t>V</w:t>
+                      </w:r>
+                    </w:p>
+                  </w:txbxContent>
+                </v:textbox>
+                <w10:wrap type="square" anchorx="margin"/>
+              </v:shape>
+            </w:pict>
+          </mc:Fallback>
+        </mc:AlternateContent>
+      </w:r>
+      <w:r>
+        <w:rPr>
+          <w:rFonts w:ascii="Times New Roman" w:hAnsi="Times New Roman" w:cs="Times New Roman"/>
+          <w:b/>
+          <w:bCs/>
+          <w:noProof/>
+          <w:sz w:val="27"/>
+          <w:szCs w:val="27"/>
+          <w:lang w:val="es-NI"/>
+        </w:rPr>
+        <mc:AlternateContent>
+          <mc:Choice Requires="wps">
+            <w:drawing>
+              <wp:anchor distT="45720" distB="45720" distL="114300" distR="114300" simplePos="0" relativeHeight="251725824" behindDoc="0" locked="0" layoutInCell="1" allowOverlap="1" wp14:anchorId="5317AB97" wp14:editId="1BAF7A76">
+                <wp:simplePos x="0" y="0"/>
+                <wp:positionH relativeFrom="margin">
+                  <wp:posOffset>234315</wp:posOffset>
+                </wp:positionH>
+                <wp:positionV relativeFrom="paragraph">
+                  <wp:posOffset>3251835</wp:posOffset>
+                </wp:positionV>
+                <wp:extent cx="276225" cy="276225"/>
+                <wp:effectExtent l="0" t="0" r="0" b="0"/>
+                <wp:wrapSquare wrapText="bothSides"/>
+                <wp:docPr id="20" name="Text Box 2"/>
+                <wp:cNvGraphicFramePr>
+                  <a:graphicFrameLocks xmlns:a="http://schemas.openxmlformats.org/drawingml/2006/main"/>
+                </wp:cNvGraphicFramePr>
+                <a:graphic xmlns:a="http://schemas.openxmlformats.org/drawingml/2006/main">
+                  <a:graphicData uri="http://schemas.microsoft.com/office/word/2010/wordprocessingShape">
+                    <wps:wsp>
+                      <wps:cNvSpPr txBox="1">
+                        <a:spLocks noChangeArrowheads="1"/>
+                      </wps:cNvSpPr>
+                      <wps:spPr bwMode="auto">
+                        <a:xfrm>
+                          <a:off x="0" y="0"/>
+                          <a:ext cx="276225" cy="276225"/>
+                        </a:xfrm>
+                        <a:prstGeom prst="rect">
+                          <a:avLst/>
+                        </a:prstGeom>
+                        <a:noFill/>
+                        <a:ln w="9525">
+                          <a:noFill/>
+                          <a:miter lim="800000"/>
+                          <a:headEnd/>
+                          <a:tailEnd/>
+                        </a:ln>
+                      </wps:spPr>
+                      <wps:txbx>
+                        <w:txbxContent>
+                          <w:p>
+                            <w:pPr>
+                              <w:rPr>
+                                <w:lang w:val="es-NI"/>
+                              </w:rPr>
+                            </w:pPr>
+                            <w:r>
+                              <w:rPr>
+                                <w:lang w:val="es-NI"/>
+                              </w:rPr>
+                              <w:t>U</w:t>
+                            </w:r>
+                          </w:p>
+                        </w:txbxContent>
+                      </wps:txbx>
+                      <wps:bodyPr rot="0" vert="horz" wrap="square" lIns="91440" tIns="45720" rIns="91440" bIns="45720" anchor="t" anchorCtr="0">
+                        <a:noAutofit/>
+                      </wps:bodyPr>
+                    </wps:wsp>
+                  </a:graphicData>
+                </a:graphic>
+                <wp14:sizeRelH relativeFrom="margin">
+                  <wp14:pctWidth>0</wp14:pctWidth>
+                </wp14:sizeRelH>
+                <wp14:sizeRelV relativeFrom="margin">
+                  <wp14:pctHeight>0</wp14:pctHeight>
+                </wp14:sizeRelV>
+              </wp:anchor>
+            </w:drawing>
+          </mc:Choice>
+          <mc:Fallback>
+            <w:pict>
+              <v:shape w14:anchorId="5317AB97" id="_x0000_s1045" type="#_x0000_t202" style="position:absolute;margin-left:18.45pt;margin-top:256.05pt;width:21.75pt;height:21.75pt;z-index:251725824;visibility:visible;mso-wrap-style:square;mso-width-percent:0;mso-height-percent:0;mso-wrap-distance-left:9pt;mso-wrap-distance-top:3.6pt;mso-wrap-distance-right:9pt;mso-wrap-distance-bottom:3.6pt;mso-position-horizontal:absolute;mso-position-horizontal-relative:margin;mso-position-vertical:absolute;mso-position-vertical-relative:text;mso-width-percent:0;mso-height-percent:0;mso-width-relative:margin;mso-height-relative:margin;v-text-anchor:top" o:gfxdata="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" filled="f" stroked="f">
+                <v:textbox>
+                  <w:txbxContent>
+                    <w:p>
+                      <w:pPr>
+                        <w:rPr>
+                          <w:lang w:val="es-NI"/>
+                        </w:rPr>
+                      </w:pPr>
+                      <w:r>
+                        <w:rPr>
+                          <w:lang w:val="es-NI"/>
+                        </w:rPr>
+                        <w:t>U</w:t>
+                      </w:r>
+                    </w:p>
+                  </w:txbxContent>
+                </v:textbox>
+                <w10:wrap type="square" anchorx="margin"/>
+              </v:shape>
+            </w:pict>
+          </mc:Fallback>
+        </mc:AlternateContent>
+      </w:r>
+      <w:r>
+        <w:rPr>
+          <w:rFonts w:ascii="Times New Roman" w:hAnsi="Times New Roman" w:cs="Times New Roman"/>
+          <w:sz w:val="27"/>
+          <w:szCs w:val="27"/>
+          <w:lang w:val="es-NI"/>
+        </w:rPr>
+        <w:drawing>
+          <wp:anchor distT="0" distB="0" distL="114300" distR="114300" simplePos="0" relativeHeight="251726848" behindDoc="0" locked="0" layoutInCell="1" allowOverlap="1" wp14:anchorId="7249B3A1" wp14:editId="37E6A453">
+            <wp:simplePos x="0" y="0"/>
+            <wp:positionH relativeFrom="margin">
+              <wp:posOffset>910590</wp:posOffset>
+            </wp:positionH>
+            <wp:positionV relativeFrom="paragraph">
+              <wp:posOffset>2451735</wp:posOffset>
+            </wp:positionV>
+            <wp:extent cx="793750" cy="819150"/>
+            <wp:effectExtent l="0" t="0" r="6350" b="0"/>
+            <wp:wrapSquare wrapText="bothSides"/>
+            <wp:docPr id="21" name="Picture 21"/>
+            <wp:cNvGraphicFramePr>
+              <a:graphicFrameLocks xmlns:a="http://schemas.openxmlformats.org/drawingml/2006/main" noChangeAspect="1"/>
+            </wp:cNvGraphicFramePr>
+            <a:graphic xmlns:a="http://schemas.openxmlformats.org/drawingml/2006/main">
+              <a:graphicData uri="http://schemas.openxmlformats.org/drawingml/2006/picture">
+                <pic:pic xmlns:pic="http://schemas.openxmlformats.org/drawingml/2006/picture">
+                  <pic:nvPicPr>
+                    <pic:cNvPr id="1" name=""/>
+                    <pic:cNvPicPr/>
+                  </pic:nvPicPr>
+                  <pic:blipFill>
+                    <a:blip r:embed="rId24">
+                      <a:extLst>
+                        <a:ext uri="{28A0092B-C50C-407E-A947-70E740481C1C}">
+                          <a14:useLocalDpi xmlns:a14="http://schemas.microsoft.com/office/drawing/2010/main" val="0"/>
+                        </a:ext>
+                      </a:extLst>
+                    </a:blip>
+                    <a:stretch>
+                      <a:fillRect/>
+                    </a:stretch>
+                  </pic:blipFill>
+                  <pic:spPr>
+                    <a:xfrm>
+                      <a:off x="0" y="0"/>
+                      <a:ext cx="793750" cy="819150"/>
+                    </a:xfrm>
+                    <a:prstGeom prst="rect">
+                      <a:avLst/>
+                    </a:prstGeom>
+                  </pic:spPr>
+                </pic:pic>
+              </a:graphicData>
+            </a:graphic>
+            <wp14:sizeRelH relativeFrom="margin">
+              <wp14:pctWidth>0</wp14:pctWidth>
+            </wp14:sizeRelH>
+            <wp14:sizeRelV relativeFrom="margin">
+              <wp14:pctHeight>0</wp14:pctHeight>
+            </wp14:sizeRelV>
+          </wp:anchor>
+        </w:drawing>
+      </w:r>
+      <w:r>
+        <w:rPr>
+          <w:rFonts w:ascii="Times New Roman" w:hAnsi="Times New Roman" w:cs="Times New Roman"/>
+          <w:sz w:val="27"/>
+          <w:szCs w:val="27"/>
+          <w:lang w:val="es-NI"/>
+        </w:rPr>
+        <w:drawing>
+          <wp:anchor distT="0" distB="0" distL="114300" distR="114300" simplePos="0" relativeHeight="251723776" behindDoc="0" locked="0" layoutInCell="1" allowOverlap="1" wp14:anchorId="21EC6000" wp14:editId="7056A1EF">
+            <wp:simplePos x="0" y="0"/>
+            <wp:positionH relativeFrom="margin">
+              <wp:align>left</wp:align>
+            </wp:positionH>
+            <wp:positionV relativeFrom="paragraph">
+              <wp:posOffset>2442210</wp:posOffset>
+            </wp:positionV>
+            <wp:extent cx="742315" cy="819150"/>
+            <wp:effectExtent l="0" t="0" r="635" b="0"/>
+            <wp:wrapSquare wrapText="bothSides"/>
+            <wp:docPr id="18" name="Picture 18"/>
+            <wp:cNvGraphicFramePr>
+              <a:graphicFrameLocks xmlns:a="http://schemas.openxmlformats.org/drawingml/2006/main" noChangeAspect="1"/>
+            </wp:cNvGraphicFramePr>
+            <a:graphic xmlns:a="http://schemas.openxmlformats.org/drawingml/2006/main">
+              <a:graphicData uri="http://schemas.openxmlformats.org/drawingml/2006/picture">
+                <pic:pic xmlns:pic="http://schemas.openxmlformats.org/drawingml/2006/picture">
+                  <pic:nvPicPr>
+                    <pic:cNvPr id="1" name=""/>
+                    <pic:cNvPicPr/>
+                  </pic:nvPicPr>
+                  <pic:blipFill>
+                    <a:blip r:embed="rId25">
+                      <a:extLst>
+                        <a:ext uri="{28A0092B-C50C-407E-A947-70E740481C1C}">
+                          <a14:useLocalDpi xmlns:a14="http://schemas.microsoft.com/office/drawing/2010/main" val="0"/>
+                        </a:ext>
+                      </a:extLst>
+                    </a:blip>
+                    <a:stretch>
+                      <a:fillRect/>
+                    </a:stretch>
+                  </pic:blipFill>
+                  <pic:spPr>
+                    <a:xfrm>
+                      <a:off x="0" y="0"/>
+                      <a:ext cx="745492" cy="822337"/>
+                    </a:xfrm>
+                    <a:prstGeom prst="rect">
+                      <a:avLst/>
+                    </a:prstGeom>
+                  </pic:spPr>
+                </pic:pic>
+              </a:graphicData>
+            </a:graphic>
+            <wp14:sizeRelH relativeFrom="margin">
+              <wp14:pctWidth>0</wp14:pctWidth>
+            </wp14:sizeRelH>
+            <wp14:sizeRelV relativeFrom="margin">
+              <wp14:pctHeight>0</wp14:pctHeight>
+            </wp14:sizeRelV>
+          </wp:anchor>
+        </w:drawing>
+      </w:r>
+      <w:r>
+        <w:rPr>
+          <w:rFonts w:ascii="Times New Roman" w:hAnsi="Times New Roman" w:cs="Times New Roman"/>
+          <w:b/>
+          <w:bCs/>
+          <w:noProof/>
+          <w:sz w:val="27"/>
+          <w:szCs w:val="27"/>
+          <w:lang w:val="es-NI"/>
+        </w:rPr>
+        <mc:AlternateContent>
+          <mc:Choice Requires="wps">
+            <w:drawing>
+              <wp:anchor distT="45720" distB="45720" distL="114300" distR="114300" simplePos="0" relativeHeight="251722752" behindDoc="0" locked="0" layoutInCell="1" allowOverlap="1" wp14:anchorId="01C17091" wp14:editId="3B7D6A14">
+                <wp:simplePos x="0" y="0"/>
+                <wp:positionH relativeFrom="margin">
+                  <wp:posOffset>5006340</wp:posOffset>
+                </wp:positionH>
+                <wp:positionV relativeFrom="paragraph">
+                  <wp:posOffset>2156460</wp:posOffset>
+                </wp:positionV>
+                <wp:extent cx="276225" cy="276225"/>
+                <wp:effectExtent l="0" t="0" r="0" b="0"/>
+                <wp:wrapSquare wrapText="bothSides"/>
+                <wp:docPr id="46" name="Text Box 2"/>
+                <wp:cNvGraphicFramePr>
+                  <a:graphicFrameLocks xmlns:a="http://schemas.openxmlformats.org/drawingml/2006/main"/>
+                </wp:cNvGraphicFramePr>
+                <a:graphic xmlns:a="http://schemas.openxmlformats.org/drawingml/2006/main">
+                  <a:graphicData uri="http://schemas.microsoft.com/office/word/2010/wordprocessingShape">
+                    <wps:wsp>
+                      <wps:cNvSpPr txBox="1">
+                        <a:spLocks noChangeArrowheads="1"/>
+                      </wps:cNvSpPr>
+                      <wps:spPr bwMode="auto">
+                        <a:xfrm>
+                          <a:off x="0" y="0"/>
+                          <a:ext cx="276225" cy="276225"/>
+                        </a:xfrm>
+                        <a:prstGeom prst="rect">
+                          <a:avLst/>
+                        </a:prstGeom>
+                        <a:noFill/>
+                        <a:ln w="9525">
+                          <a:noFill/>
+                          <a:miter lim="800000"/>
+                          <a:headEnd/>
+                          <a:tailEnd/>
+                        </a:ln>
+                      </wps:spPr>
+                      <wps:txbx>
+                        <w:txbxContent>
+                          <w:p>
+                            <w:pPr>
+                              <w:rPr>
+                                <w:lang w:val="es-NI"/>
+                              </w:rPr>
+                            </w:pPr>
+                            <w:r>
+                              <w:rPr>
+                                <w:lang w:val="es-NI"/>
+                              </w:rPr>
+                              <w:t>T</w:t>
+                            </w:r>
+                          </w:p>
+                        </w:txbxContent>
+                      </wps:txbx>
+                      <wps:bodyPr rot="0" vert="horz" wrap="square" lIns="91440" tIns="45720" rIns="91440" bIns="45720" anchor="t" anchorCtr="0">
+                        <a:noAutofit/>
+                      </wps:bodyPr>
+                    </wps:wsp>
+                  </a:graphicData>
+                </a:graphic>
+                <wp14:sizeRelH relativeFrom="margin">
+                  <wp14:pctWidth>0</wp14:pctWidth>
+                </wp14:sizeRelH>
+                <wp14:sizeRelV relativeFrom="margin">
+                  <wp14:pctHeight>0</wp14:pctHeight>
+                </wp14:sizeRelV>
+              </wp:anchor>
+            </w:drawing>
+          </mc:Choice>
+          <mc:Fallback>
+            <w:pict>
+              <v:shape w14:anchorId="01C17091" id="_x0000_s1046" type="#_x0000_t202" style="position:absolute;margin-left:394.2pt;margin-top:169.8pt;width:21.75pt;height:21.75pt;z-index:251722752;visibility:visible;mso-wrap-style:square;mso-width-percent:0;mso-height-percent:0;mso-wrap-distance-left:9pt;mso-wrap-distance-top:3.6pt;mso-wrap-distance-right:9pt;mso-wrap-distance-bottom:3.6pt;mso-position-horizontal:absolute;mso-position-horizontal-relative:margin;mso-position-vertical:absolute;mso-position-vertical-relative:text;mso-width-percent:0;mso-height-percent:0;mso-width-relative:margin;mso-height-relative:margin;v-text-anchor:top" o:gfxdata="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" filled="f" stroked="f">
+                <v:textbox>
+                  <w:txbxContent>
+                    <w:p>
+                      <w:pPr>
+                        <w:rPr>
+                          <w:lang w:val="es-NI"/>
+                        </w:rPr>
+                      </w:pPr>
+                      <w:r>
+                        <w:rPr>
+                          <w:lang w:val="es-NI"/>
+                        </w:rPr>
+                        <w:t>T</w:t>
+                      </w:r>
+                    </w:p>
+                  </w:txbxContent>
+                </v:textbox>
+                <w10:wrap type="square" anchorx="margin"/>
+              </v:shape>
+            </w:pict>
+          </mc:Fallback>
+        </mc:AlternateContent>
+      </w:r>
+      <w:r>
+        <w:rPr>
+          <w:rFonts w:ascii="Times New Roman" w:hAnsi="Times New Roman" w:cs="Times New Roman"/>
+          <w:noProof/>
+          <w:sz w:val="27"/>
+          <w:szCs w:val="27"/>
+          <w:lang w:val="es-NI"/>
+        </w:rPr>
+        <w:drawing>
+          <wp:anchor distT="0" distB="0" distL="114300" distR="114300" simplePos="0" relativeHeight="251720704" behindDoc="0" locked="0" layoutInCell="1" allowOverlap="1" wp14:anchorId="37D192F3" wp14:editId="03E7887B">
+            <wp:simplePos x="0" y="0"/>
+            <wp:positionH relativeFrom="column">
+              <wp:posOffset>4682490</wp:posOffset>
+            </wp:positionH>
+            <wp:positionV relativeFrom="paragraph">
+              <wp:posOffset>1261110</wp:posOffset>
+            </wp:positionV>
+            <wp:extent cx="891540" cy="915035"/>
+            <wp:effectExtent l="0" t="0" r="3810" b="0"/>
+            <wp:wrapSquare wrapText="bothSides"/>
+            <wp:docPr id="45" name="Picture 45"/>
+            <wp:cNvGraphicFramePr>
+              <a:graphicFrameLocks xmlns:a="http://schemas.openxmlformats.org/drawingml/2006/main" noChangeAspect="1"/>
+            </wp:cNvGraphicFramePr>
+            <a:graphic xmlns:a="http://schemas.openxmlformats.org/drawingml/2006/main">
+              <a:graphicData uri="http://schemas.openxmlformats.org/drawingml/2006/picture">
+                <pic:pic xmlns:pic="http://schemas.openxmlformats.org/drawingml/2006/picture">
+                  <pic:nvPicPr>
+                    <pic:cNvPr id="1" name=""/>
+                    <pic:cNvPicPr/>
+                  </pic:nvPicPr>
+                  <pic:blipFill>
+                    <a:blip r:embed="rId26">
+                      <a:extLst>
+                        <a:ext uri="{28A0092B-C50C-407E-A947-70E740481C1C}">
+                          <a14:useLocalDpi xmlns:a14="http://schemas.microsoft.com/office/drawing/2010/main" val="0"/>
+                        </a:ext>
+                      </a:extLst>
+                    </a:blip>
+                    <a:stretch>
+                      <a:fillRect/>
+                    </a:stretch>
+                  </pic:blipFill>
+                  <pic:spPr>
+                    <a:xfrm>
+                      <a:off x="0" y="0"/>
+                      <a:ext cx="891540" cy="915035"/>
+                    </a:xfrm>
+                    <a:prstGeom prst="rect">
+                      <a:avLst/>
+                    </a:prstGeom>
+                  </pic:spPr>
+                </pic:pic>
+              </a:graphicData>
+            </a:graphic>
+            <wp14:sizeRelH relativeFrom="margin">
+              <wp14:pctWidth>0</wp14:pctWidth>
+            </wp14:sizeRelH>
+            <wp14:sizeRelV relativeFrom="margin">
+              <wp14:pctHeight>0</wp14:pctHeight>
+            </wp14:sizeRelV>
+          </wp:anchor>
+        </w:drawing>
+      </w:r>
+      <w:r>
+        <w:rPr>
+          <w:rFonts w:ascii="Times New Roman" w:hAnsi="Times New Roman" w:cs="Times New Roman"/>
+          <w:b/>
+          <w:bCs/>
+          <w:noProof/>
+          <w:sz w:val="27"/>
+          <w:szCs w:val="27"/>
+          <w:lang w:val="es-NI"/>
+        </w:rPr>
+        <mc:AlternateContent>
+          <mc:Choice Requires="wps">
+            <w:drawing>
+              <wp:anchor distT="45720" distB="45720" distL="114300" distR="114300" simplePos="0" relativeHeight="251719680" behindDoc="0" locked="0" layoutInCell="1" allowOverlap="1" wp14:anchorId="0CAE8BCA" wp14:editId="5D4C4CF0">
+                <wp:simplePos x="0" y="0"/>
+                <wp:positionH relativeFrom="margin">
+                  <wp:posOffset>3863340</wp:posOffset>
+                </wp:positionH>
+                <wp:positionV relativeFrom="paragraph">
+                  <wp:posOffset>2137410</wp:posOffset>
+                </wp:positionV>
+                <wp:extent cx="276225" cy="276225"/>
+                <wp:effectExtent l="0" t="0" r="0" b="0"/>
+                <wp:wrapSquare wrapText="bothSides"/>
+                <wp:docPr id="44" name="Text Box 2"/>
+                <wp:cNvGraphicFramePr>
+                  <a:graphicFrameLocks xmlns:a="http://schemas.openxmlformats.org/drawingml/2006/main"/>
+                </wp:cNvGraphicFramePr>
+                <a:graphic xmlns:a="http://schemas.openxmlformats.org/drawingml/2006/main">
+                  <a:graphicData uri="http://schemas.microsoft.com/office/word/2010/wordprocessingShape">
+                    <wps:wsp>
+                      <wps:cNvSpPr txBox="1">
+                        <a:spLocks noChangeArrowheads="1"/>
+                      </wps:cNvSpPr>
+                      <wps:spPr bwMode="auto">
+                        <a:xfrm>
+                          <a:off x="0" y="0"/>
+                          <a:ext cx="276225" cy="276225"/>
+                        </a:xfrm>
+                        <a:prstGeom prst="rect">
+                          <a:avLst/>
+                        </a:prstGeom>
+                        <a:noFill/>
+                        <a:ln w="9525">
+                          <a:noFill/>
+                          <a:miter lim="800000"/>
+                          <a:headEnd/>
+                          <a:tailEnd/>
+                        </a:ln>
+                      </wps:spPr>
+                      <wps:txbx>
+                        <w:txbxContent>
+                          <w:p>
+                            <w:pPr>
+                              <w:rPr>
+                                <w:lang w:val="es-NI"/>
+                              </w:rPr>
+                            </w:pPr>
+                            <w:r>
+                              <w:rPr>
+                                <w:lang w:val="es-NI"/>
+                              </w:rPr>
+                              <w:t>S</w:t>
+                            </w:r>
+                          </w:p>
+                        </w:txbxContent>
+                      </wps:txbx>
+                      <wps:bodyPr rot="0" vert="horz" wrap="square" lIns="91440" tIns="45720" rIns="91440" bIns="45720" anchor="t" anchorCtr="0">
+                        <a:noAutofit/>
+                      </wps:bodyPr>
+                    </wps:wsp>
+                  </a:graphicData>
+                </a:graphic>
+                <wp14:sizeRelH relativeFrom="margin">
+                  <wp14:pctWidth>0</wp14:pctWidth>
+                </wp14:sizeRelH>
+                <wp14:sizeRelV relativeFrom="margin">
+                  <wp14:pctHeight>0</wp14:pctHeight>
+                </wp14:sizeRelV>
+              </wp:anchor>
+            </w:drawing>
+          </mc:Choice>
+          <mc:Fallback>
+            <w:pict>
+              <v:shape w14:anchorId="0CAE8BCA" id="_x0000_s1047" type="#_x0000_t202" style="position:absolute;margin-left:304.2pt;margin-top:168.3pt;width:21.75pt;height:21.75pt;z-index:251719680;visibility:visible;mso-wrap-style:square;mso-width-percent:0;mso-height-percent:0;mso-wrap-distance-left:9pt;mso-wrap-distance-top:3.6pt;mso-wrap-distance-right:9pt;mso-wrap-distance-bottom:3.6pt;mso-position-horizontal:absolute;mso-position-horizontal-relative:margin;mso-position-vertical:absolute;mso-position-vertical-relative:text;mso-width-percent:0;mso-height-percent:0;mso-width-relative:margin;mso-height-relative:margin;v-text-anchor:top" o:gfxdata="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" filled="f" stroked="f">
+                <v:textbox>
+                  <w:txbxContent>
+                    <w:p>
+                      <w:pPr>
+                        <w:rPr>
+                          <w:lang w:val="es-NI"/>
+                        </w:rPr>
+                      </w:pPr>
+                      <w:r>
+                        <w:rPr>
+                          <w:lang w:val="es-NI"/>
+                        </w:rPr>
+                        <w:t>S</w:t>
+                      </w:r>
+                    </w:p>
+                  </w:txbxContent>
+                </v:textbox>
+                <w10:wrap type="square" anchorx="margin"/>
+              </v:shape>
+            </w:pict>
+          </mc:Fallback>
+        </mc:AlternateContent>
+      </w:r>
+      <w:r>
+        <w:rPr>
+          <w:rFonts w:ascii="Times New Roman" w:hAnsi="Times New Roman" w:cs="Times New Roman"/>
+          <w:noProof/>
+          <w:sz w:val="27"/>
+          <w:szCs w:val="27"/>
+          <w:lang w:val="es-NI"/>
+        </w:rPr>
+        <w:drawing>
+          <wp:anchor distT="0" distB="0" distL="114300" distR="114300" simplePos="0" relativeHeight="251717632" behindDoc="0" locked="0" layoutInCell="1" allowOverlap="1" wp14:anchorId="712E7EF5" wp14:editId="74B1BF06">
+            <wp:simplePos x="0" y="0"/>
+            <wp:positionH relativeFrom="column">
+              <wp:posOffset>3463290</wp:posOffset>
+            </wp:positionH>
+            <wp:positionV relativeFrom="paragraph">
+              <wp:posOffset>1261110</wp:posOffset>
+            </wp:positionV>
+            <wp:extent cx="1064260" cy="907415"/>
+            <wp:effectExtent l="0" t="0" r="2540" b="6985"/>
+            <wp:wrapSquare wrapText="bothSides"/>
+            <wp:docPr id="43" name="Picture 43"/>
+            <wp:cNvGraphicFramePr>
+              <a:graphicFrameLocks xmlns:a="http://schemas.openxmlformats.org/drawingml/2006/main" noChangeAspect="1"/>
+            </wp:cNvGraphicFramePr>
+            <a:graphic xmlns:a="http://schemas.openxmlformats.org/drawingml/2006/main">
+              <a:graphicData uri="http://schemas.openxmlformats.org/drawingml/2006/picture">
+                <pic:pic xmlns:pic="http://schemas.openxmlformats.org/drawingml/2006/picture">
+                  <pic:nvPicPr>
+                    <pic:cNvPr id="1" name=""/>
+                    <pic:cNvPicPr/>
+                  </pic:nvPicPr>
+                  <pic:blipFill>
+                    <a:blip r:embed="rId27">
+                      <a:extLst>
+                        <a:ext uri="{28A0092B-C50C-407E-A947-70E740481C1C}">
+                          <a14:useLocalDpi xmlns:a14="http://schemas.microsoft.com/office/drawing/2010/main" val="0"/>
+                        </a:ext>
+                      </a:extLst>
+                    </a:blip>
+                    <a:stretch>
+                      <a:fillRect/>
+                    </a:stretch>
+                  </pic:blipFill>
+                  <pic:spPr>
+                    <a:xfrm>
+                      <a:off x="0" y="0"/>
+                      <a:ext cx="1064260" cy="907415"/>
+                    </a:xfrm>
+                    <a:prstGeom prst="rect">
+                      <a:avLst/>
+                    </a:prstGeom>
+                  </pic:spPr>
+                </pic:pic>
+              </a:graphicData>
+            </a:graphic>
+            <wp14:sizeRelH relativeFrom="margin">
+              <wp14:pctWidth>0</wp14:pctWidth>
+            </wp14:sizeRelH>
+            <wp14:sizeRelV relativeFrom="margin">
+              <wp14:pctHeight>0</wp14:pctHeight>
+            </wp14:sizeRelV>
+          </wp:anchor>
+        </w:drawing>
+      </w:r>
+      <w:r>
+        <w:rPr>
+          <w:rFonts w:ascii="Times New Roman" w:hAnsi="Times New Roman" w:cs="Times New Roman"/>
+          <w:b/>
+          <w:bCs/>
+          <w:noProof/>
+          <w:sz w:val="27"/>
+          <w:szCs w:val="27"/>
+          <w:lang w:val="es-NI"/>
+        </w:rPr>
+        <mc:AlternateContent>
+          <mc:Choice Requires="wps">
+            <w:drawing>
+              <wp:anchor distT="45720" distB="45720" distL="114300" distR="114300" simplePos="0" relativeHeight="251716608" behindDoc="0" locked="0" layoutInCell="1" allowOverlap="1" wp14:anchorId="3A34D941" wp14:editId="7690F91B">
+                <wp:simplePos x="0" y="0"/>
+                <wp:positionH relativeFrom="margin">
+                  <wp:posOffset>2647315</wp:posOffset>
+                </wp:positionH>
+                <wp:positionV relativeFrom="paragraph">
+                  <wp:posOffset>2146935</wp:posOffset>
+                </wp:positionV>
+                <wp:extent cx="276225" cy="276225"/>
+                <wp:effectExtent l="0" t="0" r="0" b="0"/>
+                <wp:wrapSquare wrapText="bothSides"/>
+                <wp:docPr id="42" name="Text Box 2"/>
+                <wp:cNvGraphicFramePr>
+                  <a:graphicFrameLocks xmlns:a="http://schemas.openxmlformats.org/drawingml/2006/main"/>
+                </wp:cNvGraphicFramePr>
+                <a:graphic xmlns:a="http://schemas.openxmlformats.org/drawingml/2006/main">
+                  <a:graphicData uri="http://schemas.microsoft.com/office/word/2010/wordprocessingShape">
+                    <wps:wsp>
+                      <wps:cNvSpPr txBox="1">
+                        <a:spLocks noChangeArrowheads="1"/>
+                      </wps:cNvSpPr>
+                      <wps:spPr bwMode="auto">
+                        <a:xfrm>
+                          <a:off x="0" y="0"/>
+                          <a:ext cx="276225" cy="276225"/>
+                        </a:xfrm>
+                        <a:prstGeom prst="rect">
+                          <a:avLst/>
+                        </a:prstGeom>
+                        <a:noFill/>
+                        <a:ln w="9525">
+                          <a:noFill/>
+                          <a:miter lim="800000"/>
+                          <a:headEnd/>
+                          <a:tailEnd/>
+                        </a:ln>
+                      </wps:spPr>
+                      <wps:txbx>
+                        <w:txbxContent>
+                          <w:p>
+                            <w:pPr>
+                              <w:rPr>
+                                <w:lang w:val="es-NI"/>
+                              </w:rPr>
+                            </w:pPr>
+                            <w:r>
+                              <w:rPr>
+                                <w:lang w:val="es-NI"/>
+                              </w:rPr>
+                              <w:t>R</w:t>
+                            </w:r>
+                          </w:p>
+                        </w:txbxContent>
+                      </wps:txbx>
+                      <wps:bodyPr rot="0" vert="horz" wrap="square" lIns="91440" tIns="45720" rIns="91440" bIns="45720" anchor="t" anchorCtr="0">
+                        <a:noAutofit/>
+                      </wps:bodyPr>
+                    </wps:wsp>
+                  </a:graphicData>
+                </a:graphic>
+                <wp14:sizeRelH relativeFrom="margin">
+                  <wp14:pctWidth>0</wp14:pctWidth>
+                </wp14:sizeRelH>
+                <wp14:sizeRelV relativeFrom="margin">
+                  <wp14:pctHeight>0</wp14:pctHeight>
+                </wp14:sizeRelV>
+              </wp:anchor>
+            </w:drawing>
+          </mc:Choice>
+          <mc:Fallback>
+            <w:pict>
+              <v:shape w14:anchorId="3A34D941" id="_x0000_s1048" type="#_x0000_t202" style="position:absolute;margin-left:208.45pt;margin-top:169.05pt;width:21.75pt;height:21.75pt;z-index:251716608;visibility:visible;mso-wrap-style:square;mso-width-percent:0;mso-height-percent:0;mso-wrap-distance-left:9pt;mso-wrap-distance-top:3.6pt;mso-wrap-distance-right:9pt;mso-wrap-distance-bottom:3.6pt;mso-position-horizontal:absolute;mso-position-horizontal-relative:margin;mso-position-vertical:absolute;mso-position-vertical-relative:text;mso-width-percent:0;mso-height-percent:0;mso-width-relative:margin;mso-height-relative:margin;v-text-anchor:top" o:gfxdata="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" filled="f" stroked="f">
+                <v:textbox>
+                  <w:txbxContent>
+                    <w:p>
+                      <w:pPr>
+                        <w:rPr>
+                          <w:lang w:val="es-NI"/>
+                        </w:rPr>
+                      </w:pPr>
+                      <w:r>
+                        <w:rPr>
+                          <w:lang w:val="es-NI"/>
+                        </w:rPr>
+                        <w:t>R</w:t>
+                      </w:r>
+                    </w:p>
+                  </w:txbxContent>
+                </v:textbox>
+                <w10:wrap type="square" anchorx="margin"/>
+              </v:shape>
+            </w:pict>
+          </mc:Fallback>
+        </mc:AlternateContent>
+      </w:r>
+      <w:r>
+        <w:rPr>
+          <w:rFonts w:ascii="Times New Roman" w:hAnsi="Times New Roman" w:cs="Times New Roman"/>
+          <w:noProof/>
+          <w:sz w:val="27"/>
+          <w:szCs w:val="27"/>
+          <w:lang w:val="es-NI"/>
+        </w:rPr>
+        <w:drawing>
+          <wp:anchor distT="0" distB="0" distL="114300" distR="114300" simplePos="0" relativeHeight="251714560" behindDoc="0" locked="0" layoutInCell="1" allowOverlap="1" wp14:anchorId="40318781" wp14:editId="41A5F473">
+            <wp:simplePos x="0" y="0"/>
+            <wp:positionH relativeFrom="column">
+              <wp:posOffset>2310130</wp:posOffset>
+            </wp:positionH>
+            <wp:positionV relativeFrom="paragraph">
+              <wp:posOffset>1251585</wp:posOffset>
+            </wp:positionV>
+            <wp:extent cx="923925" cy="916940"/>
+            <wp:effectExtent l="0" t="0" r="9525" b="0"/>
+            <wp:wrapSquare wrapText="bothSides"/>
+            <wp:docPr id="41" name="Picture 41"/>
+            <wp:cNvGraphicFramePr>
+              <a:graphicFrameLocks xmlns:a="http://schemas.openxmlformats.org/drawingml/2006/main" noChangeAspect="1"/>
+            </wp:cNvGraphicFramePr>
+            <a:graphic xmlns:a="http://schemas.openxmlformats.org/drawingml/2006/main">
+              <a:graphicData uri="http://schemas.openxmlformats.org/drawingml/2006/picture">
+                <pic:pic xmlns:pic="http://schemas.openxmlformats.org/drawingml/2006/picture">
+                  <pic:nvPicPr>
+                    <pic:cNvPr id="1" name=""/>
+                    <pic:cNvPicPr/>
+                  </pic:nvPicPr>
+                  <pic:blipFill>
+                    <a:blip r:embed="rId28">
+                      <a:extLst>
+                        <a:ext uri="{28A0092B-C50C-407E-A947-70E740481C1C}">
+                          <a14:useLocalDpi xmlns:a14="http://schemas.microsoft.com/office/drawing/2010/main" val="0"/>
+                        </a:ext>
+                      </a:extLst>
+                    </a:blip>
+                    <a:stretch>
+                      <a:fillRect/>
+                    </a:stretch>
+                  </pic:blipFill>
+                  <pic:spPr>
+                    <a:xfrm>
+                      <a:off x="0" y="0"/>
+                      <a:ext cx="923925" cy="916940"/>
+                    </a:xfrm>
+                    <a:prstGeom prst="rect">
+                      <a:avLst/>
+                    </a:prstGeom>
+                  </pic:spPr>
+                </pic:pic>
+              </a:graphicData>
+            </a:graphic>
+            <wp14:sizeRelH relativeFrom="margin">
+              <wp14:pctWidth>0</wp14:pctWidth>
+            </wp14:sizeRelH>
+            <wp14:sizeRelV relativeFrom="margin">
+              <wp14:pctHeight>0</wp14:pctHeight>
+            </wp14:sizeRelV>
+          </wp:anchor>
+        </w:drawing>
+      </w:r>
+      <w:r>
+        <w:rPr>
+          <w:rFonts w:ascii="Times New Roman" w:hAnsi="Times New Roman" w:cs="Times New Roman"/>
+          <w:b/>
+          <w:bCs/>
+          <w:noProof/>
+          <w:sz w:val="27"/>
+          <w:szCs w:val="27"/>
+          <w:lang w:val="es-NI"/>
+        </w:rPr>
+        <mc:AlternateContent>
+          <mc:Choice Requires="wps">
+            <w:drawing>
+              <wp:anchor distT="45720" distB="45720" distL="114300" distR="114300" simplePos="0" relativeHeight="251713536" behindDoc="0" locked="0" layoutInCell="1" allowOverlap="1" wp14:anchorId="40A99BD0" wp14:editId="08A54353">
+                <wp:simplePos x="0" y="0"/>
+                <wp:positionH relativeFrom="margin">
+                  <wp:posOffset>1539240</wp:posOffset>
+                </wp:positionH>
+                <wp:positionV relativeFrom="paragraph">
+                  <wp:posOffset>2127885</wp:posOffset>
+                </wp:positionV>
+                <wp:extent cx="276225" cy="276225"/>
+                <wp:effectExtent l="0" t="0" r="0" b="0"/>
+                <wp:wrapSquare wrapText="bothSides"/>
+                <wp:docPr id="40" name="Text Box 2"/>
+                <wp:cNvGraphicFramePr>
+                  <a:graphicFrameLocks xmlns:a="http://schemas.openxmlformats.org/drawingml/2006/main"/>
+                </wp:cNvGraphicFramePr>
+                <a:graphic xmlns:a="http://schemas.openxmlformats.org/drawingml/2006/main">
+                  <a:graphicData uri="http://schemas.microsoft.com/office/word/2010/wordprocessingShape">
+                    <wps:wsp>
+                      <wps:cNvSpPr txBox="1">
+                        <a:spLocks noChangeArrowheads="1"/>
+                      </wps:cNvSpPr>
+                      <wps:spPr bwMode="auto">
+                        <a:xfrm>
+                          <a:off x="0" y="0"/>
+                          <a:ext cx="276225" cy="276225"/>
+                        </a:xfrm>
+                        <a:prstGeom prst="rect">
+                          <a:avLst/>
+                        </a:prstGeom>
+                        <a:noFill/>
+                        <a:ln w="9525">
+                          <a:noFill/>
+                          <a:miter lim="800000"/>
+                          <a:headEnd/>
+                          <a:tailEnd/>
+                        </a:ln>
+                      </wps:spPr>
+                      <wps:txbx>
+                        <w:txbxContent>
+                          <w:p>
+                            <w:pPr>
+                              <w:rPr>
+                                <w:lang w:val="es-NI"/>
+                              </w:rPr>
+                            </w:pPr>
+                            <w:r>
+                              <w:rPr>
+                                <w:lang w:val="es-NI"/>
+                              </w:rPr>
+                              <w:t>Q</w:t>
+                            </w:r>
+                          </w:p>
+                        </w:txbxContent>
+                      </wps:txbx>
+                      <wps:bodyPr rot="0" vert="horz" wrap="square" lIns="91440" tIns="45720" rIns="91440" bIns="45720" anchor="t" anchorCtr="0">
+                        <a:noAutofit/>
+                      </wps:bodyPr>
+                    </wps:wsp>
+                  </a:graphicData>
+                </a:graphic>
+                <wp14:sizeRelH relativeFrom="margin">
+                  <wp14:pctWidth>0</wp14:pctWidth>
+                </wp14:sizeRelH>
+                <wp14:sizeRelV relativeFrom="margin">
+                  <wp14:pctHeight>0</wp14:pctHeight>
+                </wp14:sizeRelV>
+              </wp:anchor>
+            </w:drawing>
+          </mc:Choice>
+          <mc:Fallback>
+            <w:pict>
+              <v:shape w14:anchorId="40A99BD0" id="_x0000_s1049" type="#_x0000_t202" style="position:absolute;margin-left:121.2pt;margin-top:167.55pt;width:21.75pt;height:21.75pt;z-index:251713536;visibility:visible;mso-wrap-style:square;mso-width-percent:0;mso-height-percent:0;mso-wrap-distance-left:9pt;mso-wrap-distance-top:3.6pt;mso-wrap-distance-right:9pt;mso-wrap-distance-bottom:3.6pt;mso-position-horizontal:absolute;mso-position-horizontal-relative:margin;mso-position-vertical:absolute;mso-position-vertical-relative:text;mso-width-percent:0;mso-height-percent:0;mso-width-relative:margin;mso-height-relative:margin;v-text-anchor:top" o:gfxdata="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" filled="f" stroked="f">
+                <v:textbox>
+                  <w:txbxContent>
+                    <w:p>
+                      <w:pPr>
+                        <w:rPr>
+                          <w:lang w:val="es-NI"/>
+                        </w:rPr>
+                      </w:pPr>
+                      <w:r>
+                        <w:rPr>
+                          <w:lang w:val="es-NI"/>
+                        </w:rPr>
+                        <w:t>Q</w:t>
+                      </w:r>
+                    </w:p>
+                  </w:txbxContent>
+                </v:textbox>
+                <w10:wrap type="square" anchorx="margin"/>
+              </v:shape>
+            </w:pict>
+          </mc:Fallback>
+        </mc:AlternateContent>
+      </w:r>
+      <w:r>
+        <w:rPr>
+          <w:rFonts w:ascii="Times New Roman" w:hAnsi="Times New Roman" w:cs="Times New Roman"/>
+          <w:noProof/>
+          <w:sz w:val="27"/>
+          <w:szCs w:val="27"/>
+          <w:lang w:val="es-NI"/>
+        </w:rPr>
+        <w:drawing>
+          <wp:anchor distT="0" distB="0" distL="114300" distR="114300" simplePos="0" relativeHeight="251711488" behindDoc="0" locked="0" layoutInCell="1" allowOverlap="1" wp14:anchorId="302ADAEB" wp14:editId="68C635B8">
+            <wp:simplePos x="0" y="0"/>
+            <wp:positionH relativeFrom="column">
+              <wp:posOffset>1205230</wp:posOffset>
+            </wp:positionH>
+            <wp:positionV relativeFrom="paragraph">
+              <wp:posOffset>1251585</wp:posOffset>
+            </wp:positionV>
+            <wp:extent cx="885825" cy="895350"/>
+            <wp:effectExtent l="0" t="0" r="9525" b="0"/>
+            <wp:wrapSquare wrapText="bothSides"/>
+            <wp:docPr id="39" name="Picture 39"/>
+            <wp:cNvGraphicFramePr>
+              <a:graphicFrameLocks xmlns:a="http://schemas.openxmlformats.org/drawingml/2006/main" noChangeAspect="1"/>
+            </wp:cNvGraphicFramePr>
+            <a:graphic xmlns:a="http://schemas.openxmlformats.org/drawingml/2006/main">
+              <a:graphicData uri="http://schemas.openxmlformats.org/drawingml/2006/picture">
+                <pic:pic xmlns:pic="http://schemas.openxmlformats.org/drawingml/2006/picture">
+                  <pic:nvPicPr>
+                    <pic:cNvPr id="1" name=""/>
+                    <pic:cNvPicPr/>
+                  </pic:nvPicPr>
+                  <pic:blipFill>
+                    <a:blip r:embed="rId29">
+                      <a:extLst>
+                        <a:ext uri="{28A0092B-C50C-407E-A947-70E740481C1C}">
+                          <a14:useLocalDpi xmlns:a14="http://schemas.microsoft.com/office/drawing/2010/main" val="0"/>
+                        </a:ext>
+                      </a:extLst>
+                    </a:blip>
+                    <a:stretch>
+                      <a:fillRect/>
+                    </a:stretch>
+                  </pic:blipFill>
+                  <pic:spPr>
+                    <a:xfrm>
+                      <a:off x="0" y="0"/>
+                      <a:ext cx="885825" cy="895350"/>
+                    </a:xfrm>
+                    <a:prstGeom prst="rect">
+                      <a:avLst/>
+                    </a:prstGeom>
+                  </pic:spPr>
+                </pic:pic>
+              </a:graphicData>
+            </a:graphic>
+            <wp14:sizeRelH relativeFrom="margin">
+              <wp14:pctWidth>0</wp14:pctWidth>
+            </wp14:sizeRelH>
+            <wp14:sizeRelV relativeFrom="margin">
+              <wp14:pctHeight>0</wp14:pctHeight>
+            </wp14:sizeRelV>
+          </wp:anchor>
+        </w:drawing>
+      </w:r>
+      <w:r>
+        <w:rPr>
+          <w:rFonts w:ascii="Times New Roman" w:hAnsi="Times New Roman" w:cs="Times New Roman"/>
+          <w:b/>
+          <w:bCs/>
+          <w:noProof/>
+          <w:sz w:val="27"/>
+          <w:szCs w:val="27"/>
+          <w:lang w:val="es-NI"/>
+        </w:rPr>
+        <mc:AlternateContent>
+          <mc:Choice Requires="wps">
+            <w:drawing>
+              <wp:anchor distT="45720" distB="45720" distL="114300" distR="114300" simplePos="0" relativeHeight="251710464" behindDoc="0" locked="0" layoutInCell="1" allowOverlap="1" wp14:anchorId="6324CDE2" wp14:editId="1A57D132">
+                <wp:simplePos x="0" y="0"/>
+                <wp:positionH relativeFrom="margin">
+                  <wp:posOffset>329565</wp:posOffset>
+                </wp:positionH>
+                <wp:positionV relativeFrom="paragraph">
+                  <wp:posOffset>2108835</wp:posOffset>
+                </wp:positionV>
+                <wp:extent cx="276225" cy="276225"/>
+                <wp:effectExtent l="0" t="0" r="0" b="0"/>
+                <wp:wrapSquare wrapText="bothSides"/>
+                <wp:docPr id="37" name="Text Box 2"/>
+                <wp:cNvGraphicFramePr>
+                  <a:graphicFrameLocks xmlns:a="http://schemas.openxmlformats.org/drawingml/2006/main"/>
+                </wp:cNvGraphicFramePr>
+                <a:graphic xmlns:a="http://schemas.openxmlformats.org/drawingml/2006/main">
+                  <a:graphicData uri="http://schemas.microsoft.com/office/word/2010/wordprocessingShape">
+                    <wps:wsp>
+                      <wps:cNvSpPr txBox="1">
+                        <a:spLocks noChangeArrowheads="1"/>
+                      </wps:cNvSpPr>
+                      <wps:spPr bwMode="auto">
+                        <a:xfrm>
+                          <a:off x="0" y="0"/>
+                          <a:ext cx="276225" cy="276225"/>
+                        </a:xfrm>
+                        <a:prstGeom prst="rect">
+                          <a:avLst/>
+                        </a:prstGeom>
+                        <a:noFill/>
+                        <a:ln w="9525">
+                          <a:noFill/>
+                          <a:miter lim="800000"/>
+                          <a:headEnd/>
+                          <a:tailEnd/>
+                        </a:ln>
+                      </wps:spPr>
+                      <wps:txbx>
+                        <w:txbxContent>
+                          <w:p>
+                            <w:pPr>
+                              <w:rPr>
+                                <w:lang w:val="es-NI"/>
+                              </w:rPr>
+                            </w:pPr>
+                            <w:r>
+                              <w:rPr>
+                                <w:lang w:val="es-NI"/>
+                              </w:rPr>
+                              <w:t>P</w:t>
+                            </w:r>
+                          </w:p>
+                        </w:txbxContent>
+                      </wps:txbx>
+                      <wps:bodyPr rot="0" vert="horz" wrap="square" lIns="91440" tIns="45720" rIns="91440" bIns="45720" anchor="t" anchorCtr="0">
+                        <a:noAutofit/>
+                      </wps:bodyPr>
+                    </wps:wsp>
+                  </a:graphicData>
+                </a:graphic>
+                <wp14:sizeRelH relativeFrom="margin">
+                  <wp14:pctWidth>0</wp14:pctWidth>
+                </wp14:sizeRelH>
+                <wp14:sizeRelV relativeFrom="margin">
+                  <wp14:pctHeight>0</wp14:pctHeight>
+                </wp14:sizeRelV>
+              </wp:anchor>
+            </w:drawing>
+          </mc:Choice>
+          <mc:Fallback>
+            <w:pict>
+              <v:shape w14:anchorId="6324CDE2" id="_x0000_s1050" type="#_x0000_t202" style="position:absolute;margin-left:25.95pt;margin-top:166.05pt;width:21.75pt;height:21.75pt;z-index:251710464;visibility:visible;mso-wrap-style:square;mso-width-percent:0;mso-height-percent:0;mso-wrap-distance-left:9pt;mso-wrap-distance-top:3.6pt;mso-wrap-distance-right:9pt;mso-wrap-distance-bottom:3.6pt;mso-position-horizontal:absolute;mso-position-horizontal-relative:margin;mso-position-vertical:absolute;mso-position-vertical-relative:text;mso-width-percent:0;mso-height-percent:0;mso-width-relative:margin;mso-height-relative:margin;v-text-anchor:top" o:gfxdata="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" filled="f" stroked="f">
+                <v:textbox>
+                  <w:txbxContent>
+                    <w:p>
+                      <w:pPr>
+                        <w:rPr>
+                          <w:lang w:val="es-NI"/>
+                        </w:rPr>
+                      </w:pPr>
+                      <w:r>
+                        <w:rPr>
+                          <w:lang w:val="es-NI"/>
+                        </w:rPr>
+                        <w:t>P</w:t>
+                      </w:r>
+                    </w:p>
+                  </w:txbxContent>
+                </v:textbox>
+                <w10:wrap type="square" anchorx="margin"/>
+              </v:shape>
+            </w:pict>
+          </mc:Fallback>
+        </mc:AlternateContent>
+      </w:r>
+      <w:r>
+        <w:rPr>
+          <w:rFonts w:ascii="Times New Roman" w:hAnsi="Times New Roman" w:cs="Times New Roman"/>
+          <w:noProof/>
+          <w:sz w:val="27"/>
+          <w:szCs w:val="27"/>
+          <w:lang w:val="es-NI"/>
+        </w:rPr>
+        <w:drawing>
+          <wp:anchor distT="0" distB="0" distL="114300" distR="114300" simplePos="0" relativeHeight="251708416" behindDoc="0" locked="0" layoutInCell="1" allowOverlap="1" wp14:anchorId="4DB4B4D8" wp14:editId="59B61C2E">
+            <wp:simplePos x="0" y="0"/>
+            <wp:positionH relativeFrom="margin">
+              <wp:align>left</wp:align>
+            </wp:positionH>
+            <wp:positionV relativeFrom="paragraph">
+              <wp:posOffset>1251585</wp:posOffset>
+            </wp:positionV>
+            <wp:extent cx="932815" cy="876300"/>
+            <wp:effectExtent l="0" t="0" r="635" b="0"/>
+            <wp:wrapSquare wrapText="bothSides"/>
+            <wp:docPr id="36" name="Picture 36"/>
+            <wp:cNvGraphicFramePr>
+              <a:graphicFrameLocks xmlns:a="http://schemas.openxmlformats.org/drawingml/2006/main" noChangeAspect="1"/>
+            </wp:cNvGraphicFramePr>
+            <a:graphic xmlns:a="http://schemas.openxmlformats.org/drawingml/2006/main">
+              <a:graphicData uri="http://schemas.openxmlformats.org/drawingml/2006/picture">
+                <pic:pic xmlns:pic="http://schemas.openxmlformats.org/drawingml/2006/picture">
+                  <pic:nvPicPr>
+                    <pic:cNvPr id="1" name=""/>
+                    <pic:cNvPicPr/>
+                  </pic:nvPicPr>
+                  <pic:blipFill>
+                    <a:blip r:embed="rId30">
+                      <a:extLst>
+                        <a:ext uri="{28A0092B-C50C-407E-A947-70E740481C1C}">
+                          <a14:useLocalDpi xmlns:a14="http://schemas.microsoft.com/office/drawing/2010/main" val="0"/>
+                        </a:ext>
+                      </a:extLst>
+                    </a:blip>
+                    <a:stretch>
+                      <a:fillRect/>
+                    </a:stretch>
+                  </pic:blipFill>
+                  <pic:spPr>
+                    <a:xfrm>
+                      <a:off x="0" y="0"/>
+                      <a:ext cx="932815" cy="876300"/>
+                    </a:xfrm>
+                    <a:prstGeom prst="rect">
+                      <a:avLst/>
+                    </a:prstGeom>
+                  </pic:spPr>
+                </pic:pic>
+              </a:graphicData>
+            </a:graphic>
+            <wp14:sizeRelH relativeFrom="margin">
+              <wp14:pctWidth>0</wp14:pctWidth>
+            </wp14:sizeRelH>
+            <wp14:sizeRelV relativeFrom="margin">
+              <wp14:pctHeight>0</wp14:pctHeight>
+            </wp14:sizeRelV>
+          </wp:anchor>
+        </w:drawing>
+      </w:r>
+      <w:r>
+        <w:rPr>
+          <w:rFonts w:ascii="Times New Roman" w:hAnsi="Times New Roman" w:cs="Times New Roman"/>
+          <w:b/>
+          <w:bCs/>
+          <w:noProof/>
+          <w:sz w:val="27"/>
+          <w:szCs w:val="27"/>
+          <w:lang w:val="es-NI"/>
+        </w:rPr>
+        <mc:AlternateContent>
+          <mc:Choice Requires="wps">
+            <w:drawing>
+              <wp:anchor distT="45720" distB="45720" distL="114300" distR="114300" simplePos="0" relativeHeight="251701248" behindDoc="0" locked="0" layoutInCell="1" allowOverlap="1" wp14:anchorId="30818877" wp14:editId="3DBC81A3">
+                <wp:simplePos x="0" y="0"/>
+                <wp:positionH relativeFrom="margin">
+                  <wp:posOffset>2748915</wp:posOffset>
+                </wp:positionH>
+                <wp:positionV relativeFrom="paragraph">
+                  <wp:posOffset>946785</wp:posOffset>
+                </wp:positionV>
+                <wp:extent cx="276225" cy="276225"/>
+                <wp:effectExtent l="0" t="0" r="0" b="0"/>
+                <wp:wrapSquare wrapText="bothSides"/>
+                <wp:docPr id="31" name="Text Box 2"/>
+                <wp:cNvGraphicFramePr>
+                  <a:graphicFrameLocks xmlns:a="http://schemas.openxmlformats.org/drawingml/2006/main"/>
+                </wp:cNvGraphicFramePr>
+                <a:graphic xmlns:a="http://schemas.openxmlformats.org/drawingml/2006/main">
+                  <a:graphicData uri="http://schemas.microsoft.com/office/word/2010/wordprocessingShape">
+                    <wps:wsp>
+                      <wps:cNvSpPr txBox="1">
+                        <a:spLocks noChangeArrowheads="1"/>
+                      </wps:cNvSpPr>
+                      <wps:spPr bwMode="auto">
+                        <a:xfrm>
+                          <a:off x="0" y="0"/>
+                          <a:ext cx="276225" cy="276225"/>
+                        </a:xfrm>
+                        <a:prstGeom prst="rect">
+                          <a:avLst/>
+                        </a:prstGeom>
+                        <a:noFill/>
+                        <a:ln w="9525">
+                          <a:noFill/>
+                          <a:miter lim="800000"/>
+                          <a:headEnd/>
+                          <a:tailEnd/>
+                        </a:ln>
+                      </wps:spPr>
+                      <wps:txbx>
+                        <w:txbxContent>
+                          <w:p>
+                            <w:pPr>
+                              <w:rPr>
+                                <w:lang w:val="es-NI"/>
+                              </w:rPr>
+                            </w:pPr>
+                            <w:r>
+                              <w:rPr>
+                                <w:lang w:val="es-NI"/>
+                              </w:rPr>
+                              <w:t>N</w:t>
+                            </w:r>
+                          </w:p>
+                        </w:txbxContent>
+                      </wps:txbx>
+                      <wps:bodyPr rot="0" vert="horz" wrap="square" lIns="91440" tIns="45720" rIns="91440" bIns="45720" anchor="t" anchorCtr="0">
+                        <a:noAutofit/>
+                      </wps:bodyPr>
+                    </wps:wsp>
+                  </a:graphicData>
+                </a:graphic>
+                <wp14:sizeRelH relativeFrom="margin">
+                  <wp14:pctWidth>0</wp14:pctWidth>
+                </wp14:sizeRelH>
+                <wp14:sizeRelV relativeFrom="margin">
+                  <wp14:pctHeight>0</wp14:pctHeight>
+                </wp14:sizeRelV>
+              </wp:anchor>
+            </w:drawing>
+          </mc:Choice>
+          <mc:Fallback>
+            <w:pict>
+              <v:shape w14:anchorId="30818877" id="_x0000_s1051" type="#_x0000_t202" style="position:absolute;margin-left:216.45pt;margin-top:74.55pt;width:21.75pt;height:21.75pt;z-index:251701248;visibility:visible;mso-wrap-style:square;mso-width-percent:0;mso-height-percent:0;mso-wrap-distance-left:9pt;mso-wrap-distance-top:3.6pt;mso-wrap-distance-right:9pt;mso-wrap-distance-bottom:3.6pt;mso-position-horizontal:absolute;mso-position-horizontal-relative:margin;mso-position-vertical:absolute;mso-position-vertical-relative:text;mso-width-percent:0;mso-height-percent:0;mso-width-relative:margin;mso-height-relative:margin;v-text-anchor:top" o:gfxdata="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" filled="f" stroked="f">
+                <v:textbox>
+                  <w:txbxContent>
+                    <w:p>
+                      <w:pPr>
+                        <w:rPr>
+                          <w:lang w:val="es-NI"/>
+                        </w:rPr>
+                      </w:pPr>
+                      <w:r>
+                        <w:rPr>
+                          <w:lang w:val="es-NI"/>
+                        </w:rPr>
+                        <w:t>N</w:t>
+                      </w:r>
+                    </w:p>
+                  </w:txbxContent>
+                </v:textbox>
+                <w10:wrap type="square" anchorx="margin"/>
+              </v:shape>
+            </w:pict>
+          </mc:Fallback>
+        </mc:AlternateContent>
+      </w:r>
+      <w:r>
+        <w:rPr>
+          <w:rFonts w:ascii="Times New Roman" w:hAnsi="Times New Roman" w:cs="Times New Roman"/>
+          <w:noProof/>
+          <w:sz w:val="27"/>
+          <w:szCs w:val="27"/>
+          <w:lang w:val="es-NI"/>
+        </w:rPr>
+        <w:drawing>
+          <wp:anchor distT="0" distB="0" distL="114300" distR="114300" simplePos="0" relativeHeight="251705344" behindDoc="0" locked="0" layoutInCell="1" allowOverlap="1" wp14:anchorId="6E9C9305" wp14:editId="72B1B4BA">
+            <wp:simplePos x="0" y="0"/>
+            <wp:positionH relativeFrom="margin">
+              <wp:posOffset>4682490</wp:posOffset>
+            </wp:positionH>
+            <wp:positionV relativeFrom="paragraph">
+              <wp:posOffset>51435</wp:posOffset>
+            </wp:positionV>
+            <wp:extent cx="903605" cy="896620"/>
+            <wp:effectExtent l="0" t="0" r="0" b="0"/>
+            <wp:wrapSquare wrapText="bothSides"/>
+            <wp:docPr id="34" name="Picture 34"/>
+            <wp:cNvGraphicFramePr>
+              <a:graphicFrameLocks xmlns:a="http://schemas.openxmlformats.org/drawingml/2006/main" noChangeAspect="1"/>
+            </wp:cNvGraphicFramePr>
+            <a:graphic xmlns:a="http://schemas.openxmlformats.org/drawingml/2006/main">
+              <a:graphicData uri="http://schemas.openxmlformats.org/drawingml/2006/picture">
+                <pic:pic xmlns:pic="http://schemas.openxmlformats.org/drawingml/2006/picture">
+                  <pic:nvPicPr>
+                    <pic:cNvPr id="1" name=""/>
+                    <pic:cNvPicPr/>
+                  </pic:nvPicPr>
+                  <pic:blipFill>
+                    <a:blip r:embed="rId31">
+                      <a:extLst>
+                        <a:ext uri="{28A0092B-C50C-407E-A947-70E740481C1C}">
+                          <a14:useLocalDpi xmlns:a14="http://schemas.microsoft.com/office/drawing/2010/main" val="0"/>
+                        </a:ext>
+                      </a:extLst>
+                    </a:blip>
+                    <a:stretch>
+                      <a:fillRect/>
+                    </a:stretch>
+                  </pic:blipFill>
+                  <pic:spPr>
+                    <a:xfrm>
+                      <a:off x="0" y="0"/>
+                      <a:ext cx="903605" cy="896620"/>
+                    </a:xfrm>
+                    <a:prstGeom prst="rect">
+                      <a:avLst/>
+                    </a:prstGeom>
+                  </pic:spPr>
+                </pic:pic>
+              </a:graphicData>
+            </a:graphic>
+            <wp14:sizeRelH relativeFrom="margin">
+              <wp14:pctWidth>0</wp14:pctWidth>
+            </wp14:sizeRelH>
+            <wp14:sizeRelV relativeFrom="margin">
+              <wp14:pctHeight>0</wp14:pctHeight>
+            </wp14:sizeRelV>
+          </wp:anchor>
+        </w:drawing>
+      </w:r>
+      <w:r>
+        <w:rPr>
+          <w:rFonts w:ascii="Times New Roman" w:hAnsi="Times New Roman" w:cs="Times New Roman"/>
+          <w:b/>
+          <w:bCs/>
+          <w:noProof/>
+          <w:sz w:val="27"/>
+          <w:szCs w:val="27"/>
+          <w:lang w:val="es-NI"/>
+        </w:rPr>
+        <mc:AlternateContent>
+          <mc:Choice Requires="wps">
+            <w:drawing>
+              <wp:anchor distT="45720" distB="45720" distL="114300" distR="114300" simplePos="0" relativeHeight="251695104" behindDoc="0" locked="0" layoutInCell="1" allowOverlap="1" wp14:anchorId="6DD6FD9B" wp14:editId="5760F6D3">
+                <wp:simplePos x="0" y="0"/>
+                <wp:positionH relativeFrom="margin">
+                  <wp:posOffset>339090</wp:posOffset>
+                </wp:positionH>
+                <wp:positionV relativeFrom="paragraph">
+                  <wp:posOffset>928370</wp:posOffset>
+                </wp:positionV>
+                <wp:extent cx="276225" cy="276225"/>
+                <wp:effectExtent l="0" t="0" r="0" b="0"/>
+                <wp:wrapSquare wrapText="bothSides"/>
+                <wp:docPr id="27" name="Text Box 2"/>
+                <wp:cNvGraphicFramePr>
+                  <a:graphicFrameLocks xmlns:a="http://schemas.openxmlformats.org/drawingml/2006/main"/>
+                </wp:cNvGraphicFramePr>
+                <a:graphic xmlns:a="http://schemas.openxmlformats.org/drawingml/2006/main">
+                  <a:graphicData uri="http://schemas.microsoft.com/office/word/2010/wordprocessingShape">
+                    <wps:wsp>
+                      <wps:cNvSpPr txBox="1">
+                        <a:spLocks noChangeArrowheads="1"/>
+                      </wps:cNvSpPr>
+                      <wps:spPr bwMode="auto">
+                        <a:xfrm>
+                          <a:off x="0" y="0"/>
+                          <a:ext cx="276225" cy="276225"/>
+                        </a:xfrm>
+                        <a:prstGeom prst="rect">
+                          <a:avLst/>
+                        </a:prstGeom>
+                        <a:noFill/>
+                        <a:ln w="9525">
+                          <a:noFill/>
+                          <a:miter lim="800000"/>
+                          <a:headEnd/>
+                          <a:tailEnd/>
+                        </a:ln>
+                      </wps:spPr>
+                      <wps:txbx>
+                        <w:txbxContent>
+                          <w:p>
+                            <w:pPr>
+                              <w:rPr>
+                                <w:lang w:val="es-NI"/>
+                              </w:rPr>
+                            </w:pPr>
+                            <w:r>
+                              <w:rPr>
+                                <w:lang w:val="es-NI"/>
+                              </w:rPr>
+                              <w:t>K</w:t>
+                            </w:r>
+                          </w:p>
+                        </w:txbxContent>
+                      </wps:txbx>
+                      <wps:bodyPr rot="0" vert="horz" wrap="square" lIns="91440" tIns="45720" rIns="91440" bIns="45720" anchor="t" anchorCtr="0">
+                        <a:noAutofit/>
+                      </wps:bodyPr>
+                    </wps:wsp>
+                  </a:graphicData>
+                </a:graphic>
+                <wp14:sizeRelH relativeFrom="margin">
+                  <wp14:pctWidth>0</wp14:pctWidth>
+                </wp14:sizeRelH>
+                <wp14:sizeRelV relativeFrom="margin">
+                  <wp14:pctHeight>0</wp14:pctHeight>
+                </wp14:sizeRelV>
+              </wp:anchor>
+            </w:drawing>
+          </mc:Choice>
+          <mc:Fallback>
+            <w:pict>
+              <v:shape w14:anchorId="6DD6FD9B" id="_x0000_s1052" type="#_x0000_t202" style="position:absolute;margin-left:26.7pt;margin-top:73.1pt;width:21.75pt;height:21.75pt;z-index:251695104;visibility:visible;mso-wrap-style:square;mso-width-percent:0;mso-height-percent:0;mso-wrap-distance-left:9pt;mso-wrap-distance-top:3.6pt;mso-wrap-distance-right:9pt;mso-wrap-distance-bottom:3.6pt;mso-position-horizontal:absolute;mso-position-horizontal-relative:margin;mso-position-vertical:absolute;mso-position-vertical-relative:text;mso-width-percent:0;mso-height-percent:0;mso-width-relative:margin;mso-height-relative:margin;v-text-anchor:top" o:gfxdata="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" filled="f" stroked="f">
+                <v:textbox>
+                  <w:txbxContent>
+                    <w:p>
+                      <w:pPr>
+                        <w:rPr>
+                          <w:lang w:val="es-NI"/>
+                        </w:rPr>
+                      </w:pPr>
+                      <w:r>
+                        <w:rPr>
+                          <w:lang w:val="es-NI"/>
+                        </w:rPr>
+                        <w:t>K</w:t>
+                      </w:r>
+                    </w:p>
+                  </w:txbxContent>
+                </v:textbox>
+                <w10:wrap type="square" anchorx="margin"/>
+              </v:shape>
+            </w:pict>
+          </mc:Fallback>
+        </mc:AlternateContent>
+      </w:r>
+      <w:r>
+        <w:rPr>
+          <w:rFonts w:ascii="Times New Roman" w:hAnsi="Times New Roman" w:cs="Times New Roman"/>
+          <w:noProof/>
+          <w:sz w:val="27"/>
+          <w:szCs w:val="27"/>
+          <w:lang w:val="es-NI"/>
+        </w:rPr>
+        <w:drawing>
+          <wp:anchor distT="0" distB="0" distL="114300" distR="114300" simplePos="0" relativeHeight="251693056" behindDoc="0" locked="0" layoutInCell="1" allowOverlap="1" wp14:anchorId="0E32D358" wp14:editId="48C7681D">
+            <wp:simplePos x="0" y="0"/>
+            <wp:positionH relativeFrom="column">
+              <wp:posOffset>5715</wp:posOffset>
+            </wp:positionH>
+            <wp:positionV relativeFrom="paragraph">
+              <wp:posOffset>50800</wp:posOffset>
+            </wp:positionV>
+            <wp:extent cx="904875" cy="892175"/>
+            <wp:effectExtent l="0" t="0" r="9525" b="3175"/>
+            <wp:wrapSquare wrapText="bothSides"/>
+            <wp:docPr id="26" name="Picture 26"/>
+            <wp:cNvGraphicFramePr>
+              <a:graphicFrameLocks xmlns:a="http://schemas.openxmlformats.org/drawingml/2006/main" noChangeAspect="1"/>
+            </wp:cNvGraphicFramePr>
+            <a:graphic xmlns:a="http://schemas.openxmlformats.org/drawingml/2006/main">
+              <a:graphicData uri="http://schemas.openxmlformats.org/drawingml/2006/picture">
+                <pic:pic xmlns:pic="http://schemas.openxmlformats.org/drawingml/2006/picture">
+                  <pic:nvPicPr>
+                    <pic:cNvPr id="1" name=""/>
+                    <pic:cNvPicPr/>
+                  </pic:nvPicPr>
+                  <pic:blipFill>
+                    <a:blip r:embed="rId32">
+                      <a:extLst>
+                        <a:ext uri="{28A0092B-C50C-407E-A947-70E740481C1C}">
+                          <a14:useLocalDpi xmlns:a14="http://schemas.microsoft.com/office/drawing/2010/main" val="0"/>
+                        </a:ext>
+                      </a:extLst>
+                    </a:blip>
+                    <a:stretch>
+                      <a:fillRect/>
+                    </a:stretch>
+                  </pic:blipFill>
+                  <pic:spPr>
+                    <a:xfrm>
+                      <a:off x="0" y="0"/>
+                      <a:ext cx="904875" cy="892175"/>
+                    </a:xfrm>
+                    <a:prstGeom prst="rect">
+                      <a:avLst/>
+                    </a:prstGeom>
+                  </pic:spPr>
+                </pic:pic>
+              </a:graphicData>
+            </a:graphic>
+            <wp14:sizeRelH relativeFrom="margin">
+              <wp14:pctWidth>0</wp14:pctWidth>
+            </wp14:sizeRelH>
+            <wp14:sizeRelV relativeFrom="margin">
+              <wp14:pctHeight>0</wp14:pctHeight>
+            </wp14:sizeRelV>
+          </wp:anchor>
+        </w:drawing>
+      </w:r>
+    </w:p>
     <w:sectPr>
       <w:pgSz w:w="11906" w:h="16838"/>
       <w:pgMar w:top="1417" w:right="1701" w:bottom="1417" w:left="1701" w:header="708" w:footer="708" w:gutter="0"/>

</xml_diff>

<commit_message>
Adding more Images to Sign to text
</commit_message>
<xml_diff>
--- a/documentacion/Documentación del Proyecto.docx
+++ b/documentacion/Documentación del Proyecto.docx
@@ -1,6 +1,6 @@
 
 <file path=word/document.xml><?xml version="1.0" encoding="utf-8"?>
-<w:document xmlns:wpc="http://schemas.microsoft.com/office/word/2010/wordprocessingCanvas" xmlns:cx="http://schemas.microsoft.com/office/drawing/2014/chartex" xmlns:cx1="http://schemas.microsoft.com/office/drawing/2015/9/8/chartex" xmlns:cx2="http://schemas.microsoft.com/office/drawing/2015/10/21/chartex" xmlns:cx3="http://schemas.microsoft.com/office/drawing/2016/5/9/chartex" xmlns:cx4="http://schemas.microsoft.com/office/drawing/2016/5/10/chartex" xmlns:cx5="http://schemas.microsoft.com/office/drawing/2016/5/11/chartex" xmlns:cx6="http://schemas.microsoft.com/office/drawing/2016/5/12/chartex" xmlns:cx7="http://schemas.microsoft.com/office/drawing/2016/5/13/chartex" xmlns:cx8="http://schemas.microsoft.com/office/drawing/2016/5/14/chartex" xmlns:mc="http://schemas.openxmlformats.org/markup-compatibility/2006" xmlns:aink="http://schemas.microsoft.com/office/drawing/2016/ink" xmlns:am3d="http://schemas.microsoft.com/office/drawing/2017/model3d" xmlns:o="urn:schemas-microsoft-com:office:office" xmlns:r="http://schemas.openxmlformats.org/officeDocument/2006/relationships" xmlns:m="http://schemas.openxmlformats.org/officeDocument/2006/math" xmlns:v="urn:schemas-microsoft-com:vml" xmlns:wp14="http://schemas.microsoft.com/office/word/2010/wordprocessingDrawing" xmlns:wp="http://schemas.openxmlformats.org/drawingml/2006/wordprocessingDrawing" xmlns:w10="urn:schemas-microsoft-com:office:word" xmlns:w="http://schemas.openxmlformats.org/wordprocessingml/2006/main" xmlns:w14="http://schemas.microsoft.com/office/word/2010/wordml" xmlns:w15="http://schemas.microsoft.com/office/word/2012/wordml" xmlns:w16cex="http://schemas.microsoft.com/office/word/2018/wordml/cex" xmlns:w16cid="http://schemas.microsoft.com/office/word/2016/wordml/cid" xmlns:w16="http://schemas.microsoft.com/office/word/2018/wordml" xmlns:w16sdtdh="http://schemas.microsoft.com/office/word/2020/wordml/sdtdatahash" xmlns:w16se="http://schemas.microsoft.com/office/word/2015/wordml/symex" xmlns:wpg="http://schemas.microsoft.com/office/word/2010/wordprocessingGroup" xmlns:wpi="http://schemas.microsoft.com/office/word/2010/wordprocessingInk" xmlns:wne="http://schemas.microsoft.com/office/word/2006/wordml" xmlns:wps="http://schemas.microsoft.com/office/word/2010/wordprocessingShape" mc:Ignorable="w14 w15 w16se w16cid w16 w16cex w16sdtdh wp14">
+<w:document xmlns:wpc="http://schemas.microsoft.com/office/word/2010/wordprocessingCanvas" xmlns:cx="http://schemas.microsoft.com/office/drawing/2014/chartex" xmlns:cx1="http://schemas.microsoft.com/office/drawing/2015/9/8/chartex" xmlns:cx2="http://schemas.microsoft.com/office/drawing/2015/10/21/chartex" xmlns:cx3="http://schemas.microsoft.com/office/drawing/2016/5/9/chartex" xmlns:cx4="http://schemas.microsoft.com/office/drawing/2016/5/10/chartex" xmlns:cx5="http://schemas.microsoft.com/office/drawing/2016/5/11/chartex" xmlns:cx6="http://schemas.microsoft.com/office/drawing/2016/5/12/chartex" xmlns:cx7="http://schemas.microsoft.com/office/drawing/2016/5/13/chartex" xmlns:cx8="http://schemas.microsoft.com/office/drawing/2016/5/14/chartex" xmlns:mc="http://schemas.openxmlformats.org/markup-compatibility/2006" xmlns:aink="http://schemas.microsoft.com/office/drawing/2016/ink" xmlns:am3d="http://schemas.microsoft.com/office/drawing/2017/model3d" xmlns:o="urn:schemas-microsoft-com:office:office" xmlns:r="http://schemas.openxmlformats.org/officeDocument/2006/relationships" xmlns:m="http://schemas.openxmlformats.org/officeDocument/2006/math" xmlns:v="urn:schemas-microsoft-com:vml" xmlns:wp14="http://schemas.microsoft.com/office/word/2010/wordprocessingDrawing" xmlns:wp="http://schemas.openxmlformats.org/drawingml/2006/wordprocessingDrawing" xmlns:w10="urn:schemas-microsoft-com:office:word" xmlns:w="http://schemas.openxmlformats.org/wordprocessingml/2006/main" xmlns:w14="http://schemas.microsoft.com/office/word/2010/wordml" xmlns:w15="http://schemas.microsoft.com/office/word/2012/wordml" xmlns:w16cid="http://schemas.microsoft.com/office/word/2016/wordml/cid" xmlns:w16se="http://schemas.microsoft.com/office/word/2015/wordml/symex" xmlns:wpg="http://schemas.microsoft.com/office/word/2010/wordprocessingGroup" xmlns:wpi="http://schemas.microsoft.com/office/word/2010/wordprocessingInk" xmlns:wne="http://schemas.microsoft.com/office/word/2006/wordml" xmlns:wps="http://schemas.microsoft.com/office/word/2010/wordprocessingShape" mc:Ignorable="w14 w15 w16se w16cid wp14">
   <w:body>
     <w:p>
       <w:pPr>
@@ -4819,6 +4819,7 @@
       <w:r>
         <w:rPr>
           <w:rFonts w:ascii="Times New Roman" w:hAnsi="Times New Roman" w:cs="Times New Roman"/>
+          <w:noProof/>
           <w:sz w:val="27"/>
           <w:szCs w:val="27"/>
           <w:lang w:val="es-NI"/>
@@ -4953,6 +4954,7 @@
       <w:r>
         <w:rPr>
           <w:rFonts w:ascii="Times New Roman" w:hAnsi="Times New Roman" w:cs="Times New Roman"/>
+          <w:noProof/>
           <w:sz w:val="27"/>
           <w:szCs w:val="27"/>
           <w:lang w:val="es-NI"/>
@@ -5232,6 +5234,7 @@
       <w:r>
         <w:rPr>
           <w:rFonts w:ascii="Times New Roman" w:hAnsi="Times New Roman" w:cs="Times New Roman"/>
+          <w:noProof/>
           <w:sz w:val="27"/>
           <w:szCs w:val="27"/>
           <w:lang w:val="es-NI"/>
@@ -5295,6 +5298,7 @@
       <w:r>
         <w:rPr>
           <w:rFonts w:ascii="Times New Roman" w:hAnsi="Times New Roman" w:cs="Times New Roman"/>
+          <w:noProof/>
           <w:sz w:val="27"/>
           <w:szCs w:val="27"/>
           <w:lang w:val="es-NI"/>
@@ -6559,6 +6563,4645 @@
           </wp:anchor>
         </w:drawing>
       </w:r>
+      <w:r>
+        <w:rPr>
+          <w:rFonts w:ascii="Times New Roman" w:hAnsi="Times New Roman" w:cs="Times New Roman"/>
+          <w:sz w:val="27"/>
+          <w:szCs w:val="27"/>
+          <w:lang w:val="es-NI"/>
+        </w:rPr>
+        <w:t>`</w:t>
+      </w:r>
+    </w:p>
+    <w:p>
+      <w:pPr>
+        <w:rPr>
+          <w:rFonts w:ascii="Times New Roman" w:hAnsi="Times New Roman" w:cs="Times New Roman"/>
+          <w:sz w:val="27"/>
+          <w:szCs w:val="27"/>
+          <w:lang w:val="es-NI"/>
+        </w:rPr>
+      </w:pPr>
+    </w:p>
+    <w:p>
+      <w:pPr>
+        <w:rPr>
+          <w:rFonts w:ascii="Times New Roman" w:hAnsi="Times New Roman" w:cs="Times New Roman"/>
+          <w:sz w:val="27"/>
+          <w:szCs w:val="27"/>
+          <w:lang w:val="es-NI"/>
+        </w:rPr>
+      </w:pPr>
+    </w:p>
+    <w:p>
+      <w:pPr>
+        <w:rPr>
+          <w:rFonts w:ascii="Times New Roman" w:hAnsi="Times New Roman" w:cs="Times New Roman"/>
+          <w:sz w:val="27"/>
+          <w:szCs w:val="27"/>
+          <w:lang w:val="es-NI"/>
+        </w:rPr>
+      </w:pPr>
+    </w:p>
+    <w:p>
+      <w:pPr>
+        <w:jc w:val="center"/>
+        <w:rPr>
+          <w:rFonts w:ascii="Times New Roman" w:hAnsi="Times New Roman" w:cs="Times New Roman"/>
+          <w:b/>
+          <w:bCs/>
+          <w:sz w:val="27"/>
+          <w:szCs w:val="27"/>
+          <w:lang w:val="es-NI"/>
+        </w:rPr>
+      </w:pPr>
+      <w:r>
+        <w:rPr>
+          <w:rFonts w:ascii="Times New Roman" w:hAnsi="Times New Roman" w:cs="Times New Roman"/>
+          <w:b/>
+          <w:bCs/>
+          <w:noProof/>
+          <w:sz w:val="27"/>
+          <w:szCs w:val="27"/>
+          <w:lang w:val="es-NI"/>
+        </w:rPr>
+        <w:lastRenderedPageBreak/>
+        <mc:AlternateContent>
+          <mc:Choice Requires="wps">
+            <w:drawing>
+              <wp:anchor distT="45720" distB="45720" distL="114300" distR="114300" simplePos="0" relativeHeight="251801600" behindDoc="0" locked="0" layoutInCell="1" allowOverlap="1" wp14:anchorId="1F960FF0" wp14:editId="2C739FB1">
+                <wp:simplePos x="0" y="0"/>
+                <wp:positionH relativeFrom="column">
+                  <wp:posOffset>5260340</wp:posOffset>
+                </wp:positionH>
+                <wp:positionV relativeFrom="paragraph">
+                  <wp:posOffset>3463290</wp:posOffset>
+                </wp:positionV>
+                <wp:extent cx="276225" cy="276225"/>
+                <wp:effectExtent l="0" t="0" r="0" b="0"/>
+                <wp:wrapSquare wrapText="bothSides"/>
+                <wp:docPr id="279" name="Text Box 2"/>
+                <wp:cNvGraphicFramePr>
+                  <a:graphicFrameLocks xmlns:a="http://schemas.openxmlformats.org/drawingml/2006/main"/>
+                </wp:cNvGraphicFramePr>
+                <a:graphic xmlns:a="http://schemas.openxmlformats.org/drawingml/2006/main">
+                  <a:graphicData uri="http://schemas.microsoft.com/office/word/2010/wordprocessingShape">
+                    <wps:wsp>
+                      <wps:cNvSpPr txBox="1">
+                        <a:spLocks noChangeArrowheads="1"/>
+                      </wps:cNvSpPr>
+                      <wps:spPr bwMode="auto">
+                        <a:xfrm>
+                          <a:off x="0" y="0"/>
+                          <a:ext cx="276225" cy="276225"/>
+                        </a:xfrm>
+                        <a:prstGeom prst="rect">
+                          <a:avLst/>
+                        </a:prstGeom>
+                        <a:noFill/>
+                        <a:ln w="9525">
+                          <a:noFill/>
+                          <a:miter lim="800000"/>
+                          <a:headEnd/>
+                          <a:tailEnd/>
+                        </a:ln>
+                      </wps:spPr>
+                      <wps:txbx>
+                        <w:txbxContent>
+                          <w:p>
+                            <w:pPr>
+                              <w:rPr>
+                                <w:lang w:val="es-NI"/>
+                              </w:rPr>
+                            </w:pPr>
+                            <w:r>
+                              <w:rPr>
+                                <w:lang w:val="es-NI"/>
+                              </w:rPr>
+                              <w:t>S</w:t>
+                            </w:r>
+                          </w:p>
+                        </w:txbxContent>
+                      </wps:txbx>
+                      <wps:bodyPr rot="0" vert="horz" wrap="square" lIns="91440" tIns="45720" rIns="91440" bIns="45720" anchor="t" anchorCtr="0">
+                        <a:noAutofit/>
+                      </wps:bodyPr>
+                    </wps:wsp>
+                  </a:graphicData>
+                </a:graphic>
+                <wp14:sizeRelH relativeFrom="margin">
+                  <wp14:pctWidth>0</wp14:pctWidth>
+                </wp14:sizeRelH>
+                <wp14:sizeRelV relativeFrom="margin">
+                  <wp14:pctHeight>0</wp14:pctHeight>
+                </wp14:sizeRelV>
+              </wp:anchor>
+            </w:drawing>
+          </mc:Choice>
+          <mc:Fallback>
+            <w:pict>
+              <v:shape w14:anchorId="1F960FF0" id="_x0000_s1053" type="#_x0000_t202" style="position:absolute;left:0;text-align:left;margin-left:414.2pt;margin-top:272.7pt;width:21.75pt;height:21.75pt;z-index:251801600;visibility:visible;mso-wrap-style:square;mso-width-percent:0;mso-height-percent:0;mso-wrap-distance-left:9pt;mso-wrap-distance-top:3.6pt;mso-wrap-distance-right:9pt;mso-wrap-distance-bottom:3.6pt;mso-position-horizontal:absolute;mso-position-horizontal-relative:text;mso-position-vertical:absolute;mso-position-vertical-relative:text;mso-width-percent:0;mso-height-percent:0;mso-width-relative:margin;mso-height-relative:margin;v-text-anchor:top" o:gfxdata="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" filled="f" stroked="f">
+                <v:textbox>
+                  <w:txbxContent>
+                    <w:p>
+                      <w:pPr>
+                        <w:rPr>
+                          <w:lang w:val="es-NI"/>
+                        </w:rPr>
+                      </w:pPr>
+                      <w:r>
+                        <w:rPr>
+                          <w:lang w:val="es-NI"/>
+                        </w:rPr>
+                        <w:t>S</w:t>
+                      </w:r>
+                    </w:p>
+                  </w:txbxContent>
+                </v:textbox>
+                <w10:wrap type="square"/>
+              </v:shape>
+            </w:pict>
+          </mc:Fallback>
+        </mc:AlternateContent>
+      </w:r>
+      <w:r>
+        <w:rPr>
+          <w:rFonts w:ascii="Times New Roman" w:hAnsi="Times New Roman" w:cs="Times New Roman"/>
+          <w:b/>
+          <w:bCs/>
+          <w:noProof/>
+          <w:sz w:val="27"/>
+          <w:szCs w:val="27"/>
+          <w:lang w:val="es-NI"/>
+        </w:rPr>
+        <mc:AlternateContent>
+          <mc:Choice Requires="wps">
+            <w:drawing>
+              <wp:anchor distT="45720" distB="45720" distL="114300" distR="114300" simplePos="0" relativeHeight="251798528" behindDoc="0" locked="0" layoutInCell="1" allowOverlap="1" wp14:anchorId="76235CDA" wp14:editId="6AC210B5">
+                <wp:simplePos x="0" y="0"/>
+                <wp:positionH relativeFrom="column">
+                  <wp:posOffset>4389120</wp:posOffset>
+                </wp:positionH>
+                <wp:positionV relativeFrom="paragraph">
+                  <wp:posOffset>3451860</wp:posOffset>
+                </wp:positionV>
+                <wp:extent cx="276225" cy="276225"/>
+                <wp:effectExtent l="0" t="0" r="0" b="0"/>
+                <wp:wrapSquare wrapText="bothSides"/>
+                <wp:docPr id="277" name="Text Box 2"/>
+                <wp:cNvGraphicFramePr>
+                  <a:graphicFrameLocks xmlns:a="http://schemas.openxmlformats.org/drawingml/2006/main"/>
+                </wp:cNvGraphicFramePr>
+                <a:graphic xmlns:a="http://schemas.openxmlformats.org/drawingml/2006/main">
+                  <a:graphicData uri="http://schemas.microsoft.com/office/word/2010/wordprocessingShape">
+                    <wps:wsp>
+                      <wps:cNvSpPr txBox="1">
+                        <a:spLocks noChangeArrowheads="1"/>
+                      </wps:cNvSpPr>
+                      <wps:spPr bwMode="auto">
+                        <a:xfrm>
+                          <a:off x="0" y="0"/>
+                          <a:ext cx="276225" cy="276225"/>
+                        </a:xfrm>
+                        <a:prstGeom prst="rect">
+                          <a:avLst/>
+                        </a:prstGeom>
+                        <a:noFill/>
+                        <a:ln w="9525">
+                          <a:noFill/>
+                          <a:miter lim="800000"/>
+                          <a:headEnd/>
+                          <a:tailEnd/>
+                        </a:ln>
+                      </wps:spPr>
+                      <wps:txbx>
+                        <w:txbxContent>
+                          <w:p>
+                            <w:pPr>
+                              <w:rPr>
+                                <w:lang w:val="es-NI"/>
+                              </w:rPr>
+                            </w:pPr>
+                            <w:r>
+                              <w:rPr>
+                                <w:lang w:val="es-NI"/>
+                              </w:rPr>
+                              <w:t>R</w:t>
+                            </w:r>
+                          </w:p>
+                        </w:txbxContent>
+                      </wps:txbx>
+                      <wps:bodyPr rot="0" vert="horz" wrap="square" lIns="91440" tIns="45720" rIns="91440" bIns="45720" anchor="t" anchorCtr="0">
+                        <a:noAutofit/>
+                      </wps:bodyPr>
+                    </wps:wsp>
+                  </a:graphicData>
+                </a:graphic>
+                <wp14:sizeRelH relativeFrom="margin">
+                  <wp14:pctWidth>0</wp14:pctWidth>
+                </wp14:sizeRelH>
+                <wp14:sizeRelV relativeFrom="margin">
+                  <wp14:pctHeight>0</wp14:pctHeight>
+                </wp14:sizeRelV>
+              </wp:anchor>
+            </w:drawing>
+          </mc:Choice>
+          <mc:Fallback>
+            <w:pict>
+              <v:shape w14:anchorId="76235CDA" id="_x0000_s1054" type="#_x0000_t202" style="position:absolute;left:0;text-align:left;margin-left:345.6pt;margin-top:271.8pt;width:21.75pt;height:21.75pt;z-index:251798528;visibility:visible;mso-wrap-style:square;mso-width-percent:0;mso-height-percent:0;mso-wrap-distance-left:9pt;mso-wrap-distance-top:3.6pt;mso-wrap-distance-right:9pt;mso-wrap-distance-bottom:3.6pt;mso-position-horizontal:absolute;mso-position-horizontal-relative:text;mso-position-vertical:absolute;mso-position-vertical-relative:text;mso-width-percent:0;mso-height-percent:0;mso-width-relative:margin;mso-height-relative:margin;v-text-anchor:top" o:gfxdata="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" filled="f" stroked="f">
+                <v:textbox>
+                  <w:txbxContent>
+                    <w:p>
+                      <w:pPr>
+                        <w:rPr>
+                          <w:lang w:val="es-NI"/>
+                        </w:rPr>
+                      </w:pPr>
+                      <w:r>
+                        <w:rPr>
+                          <w:lang w:val="es-NI"/>
+                        </w:rPr>
+                        <w:t>R</w:t>
+                      </w:r>
+                    </w:p>
+                  </w:txbxContent>
+                </v:textbox>
+                <w10:wrap type="square"/>
+              </v:shape>
+            </w:pict>
+          </mc:Fallback>
+        </mc:AlternateContent>
+      </w:r>
+      <w:r>
+        <w:rPr>
+          <w:rFonts w:ascii="Times New Roman" w:hAnsi="Times New Roman" w:cs="Times New Roman"/>
+          <w:b/>
+          <w:bCs/>
+          <w:noProof/>
+          <w:sz w:val="27"/>
+          <w:szCs w:val="27"/>
+          <w:lang w:val="es-NI"/>
+        </w:rPr>
+        <mc:AlternateContent>
+          <mc:Choice Requires="wps">
+            <w:drawing>
+              <wp:anchor distT="45720" distB="45720" distL="114300" distR="114300" simplePos="0" relativeHeight="251795456" behindDoc="0" locked="0" layoutInCell="1" allowOverlap="1" wp14:anchorId="4DE20B6B" wp14:editId="3207CD91">
+                <wp:simplePos x="0" y="0"/>
+                <wp:positionH relativeFrom="column">
+                  <wp:posOffset>3312160</wp:posOffset>
+                </wp:positionH>
+                <wp:positionV relativeFrom="paragraph">
+                  <wp:posOffset>3480435</wp:posOffset>
+                </wp:positionV>
+                <wp:extent cx="382270" cy="276225"/>
+                <wp:effectExtent l="0" t="0" r="0" b="0"/>
+                <wp:wrapSquare wrapText="bothSides"/>
+                <wp:docPr id="275" name="Text Box 2"/>
+                <wp:cNvGraphicFramePr>
+                  <a:graphicFrameLocks xmlns:a="http://schemas.openxmlformats.org/drawingml/2006/main"/>
+                </wp:cNvGraphicFramePr>
+                <a:graphic xmlns:a="http://schemas.openxmlformats.org/drawingml/2006/main">
+                  <a:graphicData uri="http://schemas.microsoft.com/office/word/2010/wordprocessingShape">
+                    <wps:wsp>
+                      <wps:cNvSpPr txBox="1">
+                        <a:spLocks noChangeArrowheads="1"/>
+                      </wps:cNvSpPr>
+                      <wps:spPr bwMode="auto">
+                        <a:xfrm>
+                          <a:off x="0" y="0"/>
+                          <a:ext cx="382270" cy="276225"/>
+                        </a:xfrm>
+                        <a:prstGeom prst="rect">
+                          <a:avLst/>
+                        </a:prstGeom>
+                        <a:noFill/>
+                        <a:ln w="9525">
+                          <a:noFill/>
+                          <a:miter lim="800000"/>
+                          <a:headEnd/>
+                          <a:tailEnd/>
+                        </a:ln>
+                      </wps:spPr>
+                      <wps:txbx>
+                        <w:txbxContent>
+                          <w:p>
+                            <w:pPr>
+                              <w:rPr>
+                                <w:rFonts w:ascii="Arial" w:hAnsi="Arial" w:cs="Arial"/>
+                                <w:lang w:val="es-NI"/>
+                              </w:rPr>
+                            </w:pPr>
+                            <w:r>
+                              <w:rPr>
+                                <w:rFonts w:ascii="Arial" w:hAnsi="Arial" w:cs="Arial"/>
+                                <w:lang w:val="es-NI"/>
+                              </w:rPr>
+                              <w:t>Q</w:t>
+                            </w:r>
+                          </w:p>
+                        </w:txbxContent>
+                      </wps:txbx>
+                      <wps:bodyPr rot="0" vert="horz" wrap="square" lIns="91440" tIns="45720" rIns="91440" bIns="45720" anchor="t" anchorCtr="0">
+                        <a:noAutofit/>
+                      </wps:bodyPr>
+                    </wps:wsp>
+                  </a:graphicData>
+                </a:graphic>
+                <wp14:sizeRelH relativeFrom="margin">
+                  <wp14:pctWidth>0</wp14:pctWidth>
+                </wp14:sizeRelH>
+                <wp14:sizeRelV relativeFrom="margin">
+                  <wp14:pctHeight>0</wp14:pctHeight>
+                </wp14:sizeRelV>
+              </wp:anchor>
+            </w:drawing>
+          </mc:Choice>
+          <mc:Fallback>
+            <w:pict>
+              <v:shape w14:anchorId="4DE20B6B" id="_x0000_s1055" type="#_x0000_t202" style="position:absolute;left:0;text-align:left;margin-left:260.8pt;margin-top:274.05pt;width:30.1pt;height:21.75pt;z-index:251795456;visibility:visible;mso-wrap-style:square;mso-width-percent:0;mso-height-percent:0;mso-wrap-distance-left:9pt;mso-wrap-distance-top:3.6pt;mso-wrap-distance-right:9pt;mso-wrap-distance-bottom:3.6pt;mso-position-horizontal:absolute;mso-position-horizontal-relative:text;mso-position-vertical:absolute;mso-position-vertical-relative:text;mso-width-percent:0;mso-height-percent:0;mso-width-relative:margin;mso-height-relative:margin;v-text-anchor:top" o:gfxdata="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" filled="f" stroked="f">
+                <v:textbox>
+                  <w:txbxContent>
+                    <w:p>
+                      <w:pPr>
+                        <w:rPr>
+                          <w:rFonts w:ascii="Arial" w:hAnsi="Arial" w:cs="Arial"/>
+                          <w:lang w:val="es-NI"/>
+                        </w:rPr>
+                      </w:pPr>
+                      <w:r>
+                        <w:rPr>
+                          <w:rFonts w:ascii="Arial" w:hAnsi="Arial" w:cs="Arial"/>
+                          <w:lang w:val="es-NI"/>
+                        </w:rPr>
+                        <w:t>Q</w:t>
+                      </w:r>
+                    </w:p>
+                  </w:txbxContent>
+                </v:textbox>
+                <w10:wrap type="square"/>
+              </v:shape>
+            </w:pict>
+          </mc:Fallback>
+        </mc:AlternateContent>
+      </w:r>
+      <w:r>
+        <w:rPr>
+          <w:rFonts w:ascii="Times New Roman" w:hAnsi="Times New Roman" w:cs="Times New Roman"/>
+          <w:b/>
+          <w:bCs/>
+          <w:noProof/>
+          <w:sz w:val="27"/>
+          <w:szCs w:val="27"/>
+          <w:lang w:val="es-NI"/>
+        </w:rPr>
+        <mc:AlternateContent>
+          <mc:Choice Requires="wps">
+            <w:drawing>
+              <wp:anchor distT="45720" distB="45720" distL="114300" distR="114300" simplePos="0" relativeHeight="251792384" behindDoc="0" locked="0" layoutInCell="1" allowOverlap="1" wp14:anchorId="6042B1F3" wp14:editId="7065F709">
+                <wp:simplePos x="0" y="0"/>
+                <wp:positionH relativeFrom="column">
+                  <wp:posOffset>2177415</wp:posOffset>
+                </wp:positionH>
+                <wp:positionV relativeFrom="paragraph">
+                  <wp:posOffset>3494405</wp:posOffset>
+                </wp:positionV>
+                <wp:extent cx="276225" cy="276225"/>
+                <wp:effectExtent l="0" t="0" r="0" b="0"/>
+                <wp:wrapSquare wrapText="bothSides"/>
+                <wp:docPr id="273" name="Text Box 2"/>
+                <wp:cNvGraphicFramePr>
+                  <a:graphicFrameLocks xmlns:a="http://schemas.openxmlformats.org/drawingml/2006/main"/>
+                </wp:cNvGraphicFramePr>
+                <a:graphic xmlns:a="http://schemas.openxmlformats.org/drawingml/2006/main">
+                  <a:graphicData uri="http://schemas.microsoft.com/office/word/2010/wordprocessingShape">
+                    <wps:wsp>
+                      <wps:cNvSpPr txBox="1">
+                        <a:spLocks noChangeArrowheads="1"/>
+                      </wps:cNvSpPr>
+                      <wps:spPr bwMode="auto">
+                        <a:xfrm>
+                          <a:off x="0" y="0"/>
+                          <a:ext cx="276225" cy="276225"/>
+                        </a:xfrm>
+                        <a:prstGeom prst="rect">
+                          <a:avLst/>
+                        </a:prstGeom>
+                        <a:noFill/>
+                        <a:ln w="9525">
+                          <a:noFill/>
+                          <a:miter lim="800000"/>
+                          <a:headEnd/>
+                          <a:tailEnd/>
+                        </a:ln>
+                      </wps:spPr>
+                      <wps:txbx>
+                        <w:txbxContent>
+                          <w:p>
+                            <w:pPr>
+                              <w:rPr>
+                                <w:lang w:val="es-NI"/>
+                              </w:rPr>
+                            </w:pPr>
+                            <w:r>
+                              <w:rPr>
+                                <w:lang w:val="es-NI"/>
+                              </w:rPr>
+                              <w:t>P</w:t>
+                            </w:r>
+                          </w:p>
+                        </w:txbxContent>
+                      </wps:txbx>
+                      <wps:bodyPr rot="0" vert="horz" wrap="square" lIns="91440" tIns="45720" rIns="91440" bIns="45720" anchor="t" anchorCtr="0">
+                        <a:noAutofit/>
+                      </wps:bodyPr>
+                    </wps:wsp>
+                  </a:graphicData>
+                </a:graphic>
+                <wp14:sizeRelH relativeFrom="margin">
+                  <wp14:pctWidth>0</wp14:pctWidth>
+                </wp14:sizeRelH>
+                <wp14:sizeRelV relativeFrom="margin">
+                  <wp14:pctHeight>0</wp14:pctHeight>
+                </wp14:sizeRelV>
+              </wp:anchor>
+            </w:drawing>
+          </mc:Choice>
+          <mc:Fallback>
+            <w:pict>
+              <v:shape w14:anchorId="6042B1F3" id="_x0000_s1056" type="#_x0000_t202" style="position:absolute;left:0;text-align:left;margin-left:171.45pt;margin-top:275.15pt;width:21.75pt;height:21.75pt;z-index:251792384;visibility:visible;mso-wrap-style:square;mso-width-percent:0;mso-height-percent:0;mso-wrap-distance-left:9pt;mso-wrap-distance-top:3.6pt;mso-wrap-distance-right:9pt;mso-wrap-distance-bottom:3.6pt;mso-position-horizontal:absolute;mso-position-horizontal-relative:text;mso-position-vertical:absolute;mso-position-vertical-relative:text;mso-width-percent:0;mso-height-percent:0;mso-width-relative:margin;mso-height-relative:margin;v-text-anchor:top" o:gfxdata="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" filled="f" stroked="f">
+                <v:textbox>
+                  <w:txbxContent>
+                    <w:p>
+                      <w:pPr>
+                        <w:rPr>
+                          <w:lang w:val="es-NI"/>
+                        </w:rPr>
+                      </w:pPr>
+                      <w:r>
+                        <w:rPr>
+                          <w:lang w:val="es-NI"/>
+                        </w:rPr>
+                        <w:t>P</w:t>
+                      </w:r>
+                    </w:p>
+                  </w:txbxContent>
+                </v:textbox>
+                <w10:wrap type="square"/>
+              </v:shape>
+            </w:pict>
+          </mc:Fallback>
+        </mc:AlternateContent>
+      </w:r>
+      <w:r>
+        <w:rPr>
+          <w:rFonts w:ascii="Times New Roman" w:hAnsi="Times New Roman" w:cs="Times New Roman"/>
+          <w:b/>
+          <w:bCs/>
+          <w:noProof/>
+          <w:sz w:val="27"/>
+          <w:szCs w:val="27"/>
+          <w:lang w:val="es-NI"/>
+        </w:rPr>
+        <mc:AlternateContent>
+          <mc:Choice Requires="wps">
+            <w:drawing>
+              <wp:anchor distT="45720" distB="45720" distL="114300" distR="114300" simplePos="0" relativeHeight="251789312" behindDoc="0" locked="0" layoutInCell="1" allowOverlap="1" wp14:anchorId="7ADD8325" wp14:editId="12C2F96D">
+                <wp:simplePos x="0" y="0"/>
+                <wp:positionH relativeFrom="column">
+                  <wp:posOffset>1018540</wp:posOffset>
+                </wp:positionH>
+                <wp:positionV relativeFrom="paragraph">
+                  <wp:posOffset>3494405</wp:posOffset>
+                </wp:positionV>
+                <wp:extent cx="276225" cy="276225"/>
+                <wp:effectExtent l="0" t="0" r="0" b="0"/>
+                <wp:wrapSquare wrapText="bothSides"/>
+                <wp:docPr id="271" name="Text Box 2"/>
+                <wp:cNvGraphicFramePr>
+                  <a:graphicFrameLocks xmlns:a="http://schemas.openxmlformats.org/drawingml/2006/main"/>
+                </wp:cNvGraphicFramePr>
+                <a:graphic xmlns:a="http://schemas.openxmlformats.org/drawingml/2006/main">
+                  <a:graphicData uri="http://schemas.microsoft.com/office/word/2010/wordprocessingShape">
+                    <wps:wsp>
+                      <wps:cNvSpPr txBox="1">
+                        <a:spLocks noChangeArrowheads="1"/>
+                      </wps:cNvSpPr>
+                      <wps:spPr bwMode="auto">
+                        <a:xfrm>
+                          <a:off x="0" y="0"/>
+                          <a:ext cx="276225" cy="276225"/>
+                        </a:xfrm>
+                        <a:prstGeom prst="rect">
+                          <a:avLst/>
+                        </a:prstGeom>
+                        <a:noFill/>
+                        <a:ln w="9525">
+                          <a:noFill/>
+                          <a:miter lim="800000"/>
+                          <a:headEnd/>
+                          <a:tailEnd/>
+                        </a:ln>
+                      </wps:spPr>
+                      <wps:txbx>
+                        <w:txbxContent>
+                          <w:p>
+                            <w:pPr>
+                              <w:rPr>
+                                <w:lang w:val="es-NI"/>
+                              </w:rPr>
+                            </w:pPr>
+                            <w:r>
+                              <w:rPr>
+                                <w:lang w:val="es-NI"/>
+                              </w:rPr>
+                              <w:t>O</w:t>
+                            </w:r>
+                          </w:p>
+                        </w:txbxContent>
+                      </wps:txbx>
+                      <wps:bodyPr rot="0" vert="horz" wrap="square" lIns="91440" tIns="45720" rIns="91440" bIns="45720" anchor="t" anchorCtr="0">
+                        <a:noAutofit/>
+                      </wps:bodyPr>
+                    </wps:wsp>
+                  </a:graphicData>
+                </a:graphic>
+                <wp14:sizeRelH relativeFrom="margin">
+                  <wp14:pctWidth>0</wp14:pctWidth>
+                </wp14:sizeRelH>
+                <wp14:sizeRelV relativeFrom="margin">
+                  <wp14:pctHeight>0</wp14:pctHeight>
+                </wp14:sizeRelV>
+              </wp:anchor>
+            </w:drawing>
+          </mc:Choice>
+          <mc:Fallback>
+            <w:pict>
+              <v:shape w14:anchorId="7ADD8325" id="_x0000_s1057" type="#_x0000_t202" style="position:absolute;left:0;text-align:left;margin-left:80.2pt;margin-top:275.15pt;width:21.75pt;height:21.75pt;z-index:251789312;visibility:visible;mso-wrap-style:square;mso-width-percent:0;mso-height-percent:0;mso-wrap-distance-left:9pt;mso-wrap-distance-top:3.6pt;mso-wrap-distance-right:9pt;mso-wrap-distance-bottom:3.6pt;mso-position-horizontal:absolute;mso-position-horizontal-relative:text;mso-position-vertical:absolute;mso-position-vertical-relative:text;mso-width-percent:0;mso-height-percent:0;mso-width-relative:margin;mso-height-relative:margin;v-text-anchor:top" o:gfxdata="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" filled="f" stroked="f">
+                <v:textbox>
+                  <w:txbxContent>
+                    <w:p>
+                      <w:pPr>
+                        <w:rPr>
+                          <w:lang w:val="es-NI"/>
+                        </w:rPr>
+                      </w:pPr>
+                      <w:r>
+                        <w:rPr>
+                          <w:lang w:val="es-NI"/>
+                        </w:rPr>
+                        <w:t>O</w:t>
+                      </w:r>
+                    </w:p>
+                  </w:txbxContent>
+                </v:textbox>
+                <w10:wrap type="square"/>
+              </v:shape>
+            </w:pict>
+          </mc:Fallback>
+        </mc:AlternateContent>
+      </w:r>
+      <w:r>
+        <w:rPr>
+          <w:rFonts w:ascii="Times New Roman" w:hAnsi="Times New Roman" w:cs="Times New Roman"/>
+          <w:b/>
+          <w:bCs/>
+          <w:noProof/>
+          <w:sz w:val="27"/>
+          <w:szCs w:val="27"/>
+          <w:lang w:val="es-NI"/>
+        </w:rPr>
+        <mc:AlternateContent>
+          <mc:Choice Requires="wps">
+            <w:drawing>
+              <wp:anchor distT="45720" distB="45720" distL="114300" distR="114300" simplePos="0" relativeHeight="251786240" behindDoc="0" locked="0" layoutInCell="1" allowOverlap="1" wp14:anchorId="11E79044" wp14:editId="5CE78677">
+                <wp:simplePos x="0" y="0"/>
+                <wp:positionH relativeFrom="column">
+                  <wp:posOffset>10322</wp:posOffset>
+                </wp:positionH>
+                <wp:positionV relativeFrom="paragraph">
+                  <wp:posOffset>3483610</wp:posOffset>
+                </wp:positionV>
+                <wp:extent cx="276225" cy="276225"/>
+                <wp:effectExtent l="0" t="0" r="0" b="0"/>
+                <wp:wrapSquare wrapText="bothSides"/>
+                <wp:docPr id="269" name="Text Box 2"/>
+                <wp:cNvGraphicFramePr>
+                  <a:graphicFrameLocks xmlns:a="http://schemas.openxmlformats.org/drawingml/2006/main"/>
+                </wp:cNvGraphicFramePr>
+                <a:graphic xmlns:a="http://schemas.openxmlformats.org/drawingml/2006/main">
+                  <a:graphicData uri="http://schemas.microsoft.com/office/word/2010/wordprocessingShape">
+                    <wps:wsp>
+                      <wps:cNvSpPr txBox="1">
+                        <a:spLocks noChangeArrowheads="1"/>
+                      </wps:cNvSpPr>
+                      <wps:spPr bwMode="auto">
+                        <a:xfrm>
+                          <a:off x="0" y="0"/>
+                          <a:ext cx="276225" cy="276225"/>
+                        </a:xfrm>
+                        <a:prstGeom prst="rect">
+                          <a:avLst/>
+                        </a:prstGeom>
+                        <a:noFill/>
+                        <a:ln w="9525">
+                          <a:noFill/>
+                          <a:miter lim="800000"/>
+                          <a:headEnd/>
+                          <a:tailEnd/>
+                        </a:ln>
+                      </wps:spPr>
+                      <wps:txbx>
+                        <w:txbxContent>
+                          <w:p>
+                            <w:pPr>
+                              <w:rPr>
+                                <w:lang w:val="es-NI"/>
+                              </w:rPr>
+                            </w:pPr>
+                            <w:r>
+                              <w:rPr>
+                                <w:lang w:val="es-NI"/>
+                              </w:rPr>
+                              <w:t>N</w:t>
+                            </w:r>
+                          </w:p>
+                        </w:txbxContent>
+                      </wps:txbx>
+                      <wps:bodyPr rot="0" vert="horz" wrap="square" lIns="91440" tIns="45720" rIns="91440" bIns="45720" anchor="t" anchorCtr="0">
+                        <a:noAutofit/>
+                      </wps:bodyPr>
+                    </wps:wsp>
+                  </a:graphicData>
+                </a:graphic>
+                <wp14:sizeRelH relativeFrom="margin">
+                  <wp14:pctWidth>0</wp14:pctWidth>
+                </wp14:sizeRelH>
+                <wp14:sizeRelV relativeFrom="margin">
+                  <wp14:pctHeight>0</wp14:pctHeight>
+                </wp14:sizeRelV>
+              </wp:anchor>
+            </w:drawing>
+          </mc:Choice>
+          <mc:Fallback>
+            <w:pict>
+              <v:shape w14:anchorId="11E79044" id="_x0000_s1058" type="#_x0000_t202" style="position:absolute;left:0;text-align:left;margin-left:.8pt;margin-top:274.3pt;width:21.75pt;height:21.75pt;z-index:251786240;visibility:visible;mso-wrap-style:square;mso-width-percent:0;mso-height-percent:0;mso-wrap-distance-left:9pt;mso-wrap-distance-top:3.6pt;mso-wrap-distance-right:9pt;mso-wrap-distance-bottom:3.6pt;mso-position-horizontal:absolute;mso-position-horizontal-relative:text;mso-position-vertical:absolute;mso-position-vertical-relative:text;mso-width-percent:0;mso-height-percent:0;mso-width-relative:margin;mso-height-relative:margin;v-text-anchor:top" o:gfxdata="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" filled="f" stroked="f">
+                <v:textbox>
+                  <w:txbxContent>
+                    <w:p>
+                      <w:pPr>
+                        <w:rPr>
+                          <w:lang w:val="es-NI"/>
+                        </w:rPr>
+                      </w:pPr>
+                      <w:r>
+                        <w:rPr>
+                          <w:lang w:val="es-NI"/>
+                        </w:rPr>
+                        <w:t>N</w:t>
+                      </w:r>
+                    </w:p>
+                  </w:txbxContent>
+                </v:textbox>
+                <w10:wrap type="square"/>
+              </v:shape>
+            </w:pict>
+          </mc:Fallback>
+        </mc:AlternateContent>
+      </w:r>
+      <w:r>
+        <w:rPr>
+          <w:rFonts w:ascii="Times New Roman" w:hAnsi="Times New Roman" w:cs="Times New Roman"/>
+          <w:b/>
+          <w:bCs/>
+          <w:noProof/>
+          <w:sz w:val="27"/>
+          <w:szCs w:val="27"/>
+          <w:lang w:val="es-NI"/>
+        </w:rPr>
+        <mc:AlternateContent>
+          <mc:Choice Requires="wps">
+            <w:drawing>
+              <wp:anchor distT="45720" distB="45720" distL="114300" distR="114300" simplePos="0" relativeHeight="251783168" behindDoc="0" locked="0" layoutInCell="1" allowOverlap="1" wp14:anchorId="47B674DA" wp14:editId="391E6217">
+                <wp:simplePos x="0" y="0"/>
+                <wp:positionH relativeFrom="column">
+                  <wp:posOffset>5155565</wp:posOffset>
+                </wp:positionH>
+                <wp:positionV relativeFrom="paragraph">
+                  <wp:posOffset>2240280</wp:posOffset>
+                </wp:positionV>
+                <wp:extent cx="276225" cy="276225"/>
+                <wp:effectExtent l="0" t="0" r="0" b="0"/>
+                <wp:wrapSquare wrapText="bothSides"/>
+                <wp:docPr id="265" name="Text Box 2"/>
+                <wp:cNvGraphicFramePr>
+                  <a:graphicFrameLocks xmlns:a="http://schemas.openxmlformats.org/drawingml/2006/main"/>
+                </wp:cNvGraphicFramePr>
+                <a:graphic xmlns:a="http://schemas.openxmlformats.org/drawingml/2006/main">
+                  <a:graphicData uri="http://schemas.microsoft.com/office/word/2010/wordprocessingShape">
+                    <wps:wsp>
+                      <wps:cNvSpPr txBox="1">
+                        <a:spLocks noChangeArrowheads="1"/>
+                      </wps:cNvSpPr>
+                      <wps:spPr bwMode="auto">
+                        <a:xfrm>
+                          <a:off x="0" y="0"/>
+                          <a:ext cx="276225" cy="276225"/>
+                        </a:xfrm>
+                        <a:prstGeom prst="rect">
+                          <a:avLst/>
+                        </a:prstGeom>
+                        <a:noFill/>
+                        <a:ln w="9525">
+                          <a:noFill/>
+                          <a:miter lim="800000"/>
+                          <a:headEnd/>
+                          <a:tailEnd/>
+                        </a:ln>
+                      </wps:spPr>
+                      <wps:txbx>
+                        <w:txbxContent>
+                          <w:p>
+                            <w:pPr>
+                              <w:rPr>
+                                <w:lang w:val="es-NI"/>
+                              </w:rPr>
+                            </w:pPr>
+                            <w:r>
+                              <w:rPr>
+                                <w:lang w:val="es-NI"/>
+                              </w:rPr>
+                              <w:t>M</w:t>
+                            </w:r>
+                          </w:p>
+                        </w:txbxContent>
+                      </wps:txbx>
+                      <wps:bodyPr rot="0" vert="horz" wrap="square" lIns="91440" tIns="45720" rIns="91440" bIns="45720" anchor="t" anchorCtr="0">
+                        <a:noAutofit/>
+                      </wps:bodyPr>
+                    </wps:wsp>
+                  </a:graphicData>
+                </a:graphic>
+                <wp14:sizeRelH relativeFrom="margin">
+                  <wp14:pctWidth>0</wp14:pctWidth>
+                </wp14:sizeRelH>
+                <wp14:sizeRelV relativeFrom="margin">
+                  <wp14:pctHeight>0</wp14:pctHeight>
+                </wp14:sizeRelV>
+              </wp:anchor>
+            </w:drawing>
+          </mc:Choice>
+          <mc:Fallback>
+            <w:pict>
+              <v:shape w14:anchorId="47B674DA" id="_x0000_s1059" type="#_x0000_t202" style="position:absolute;left:0;text-align:left;margin-left:405.95pt;margin-top:176.4pt;width:21.75pt;height:21.75pt;z-index:251783168;visibility:visible;mso-wrap-style:square;mso-width-percent:0;mso-height-percent:0;mso-wrap-distance-left:9pt;mso-wrap-distance-top:3.6pt;mso-wrap-distance-right:9pt;mso-wrap-distance-bottom:3.6pt;mso-position-horizontal:absolute;mso-position-horizontal-relative:text;mso-position-vertical:absolute;mso-position-vertical-relative:text;mso-width-percent:0;mso-height-percent:0;mso-width-relative:margin;mso-height-relative:margin;v-text-anchor:top" o:gfxdata="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" filled="f" stroked="f">
+                <v:textbox>
+                  <w:txbxContent>
+                    <w:p>
+                      <w:pPr>
+                        <w:rPr>
+                          <w:lang w:val="es-NI"/>
+                        </w:rPr>
+                      </w:pPr>
+                      <w:r>
+                        <w:rPr>
+                          <w:lang w:val="es-NI"/>
+                        </w:rPr>
+                        <w:t>M</w:t>
+                      </w:r>
+                    </w:p>
+                  </w:txbxContent>
+                </v:textbox>
+                <w10:wrap type="square"/>
+              </v:shape>
+            </w:pict>
+          </mc:Fallback>
+        </mc:AlternateContent>
+      </w:r>
+      <w:r>
+        <w:rPr>
+          <w:rFonts w:ascii="Times New Roman" w:hAnsi="Times New Roman" w:cs="Times New Roman"/>
+          <w:b/>
+          <w:bCs/>
+          <w:noProof/>
+          <w:sz w:val="27"/>
+          <w:szCs w:val="27"/>
+          <w:lang w:val="es-NI"/>
+        </w:rPr>
+        <mc:AlternateContent>
+          <mc:Choice Requires="wps">
+            <w:drawing>
+              <wp:anchor distT="45720" distB="45720" distL="114300" distR="114300" simplePos="0" relativeHeight="251780096" behindDoc="0" locked="0" layoutInCell="1" allowOverlap="1" wp14:anchorId="4713B857" wp14:editId="5DA5E48B">
+                <wp:simplePos x="0" y="0"/>
+                <wp:positionH relativeFrom="column">
+                  <wp:posOffset>4346575</wp:posOffset>
+                </wp:positionH>
+                <wp:positionV relativeFrom="paragraph">
+                  <wp:posOffset>2261235</wp:posOffset>
+                </wp:positionV>
+                <wp:extent cx="276225" cy="276225"/>
+                <wp:effectExtent l="0" t="0" r="0" b="0"/>
+                <wp:wrapSquare wrapText="bothSides"/>
+                <wp:docPr id="263" name="Text Box 2"/>
+                <wp:cNvGraphicFramePr>
+                  <a:graphicFrameLocks xmlns:a="http://schemas.openxmlformats.org/drawingml/2006/main"/>
+                </wp:cNvGraphicFramePr>
+                <a:graphic xmlns:a="http://schemas.openxmlformats.org/drawingml/2006/main">
+                  <a:graphicData uri="http://schemas.microsoft.com/office/word/2010/wordprocessingShape">
+                    <wps:wsp>
+                      <wps:cNvSpPr txBox="1">
+                        <a:spLocks noChangeArrowheads="1"/>
+                      </wps:cNvSpPr>
+                      <wps:spPr bwMode="auto">
+                        <a:xfrm>
+                          <a:off x="0" y="0"/>
+                          <a:ext cx="276225" cy="276225"/>
+                        </a:xfrm>
+                        <a:prstGeom prst="rect">
+                          <a:avLst/>
+                        </a:prstGeom>
+                        <a:noFill/>
+                        <a:ln w="9525">
+                          <a:noFill/>
+                          <a:miter lim="800000"/>
+                          <a:headEnd/>
+                          <a:tailEnd/>
+                        </a:ln>
+                      </wps:spPr>
+                      <wps:txbx>
+                        <w:txbxContent>
+                          <w:p>
+                            <w:pPr>
+                              <w:rPr>
+                                <w:lang w:val="es-NI"/>
+                              </w:rPr>
+                            </w:pPr>
+                            <w:r>
+                              <w:rPr>
+                                <w:lang w:val="es-NI"/>
+                              </w:rPr>
+                              <w:t>L</w:t>
+                            </w:r>
+                          </w:p>
+                        </w:txbxContent>
+                      </wps:txbx>
+                      <wps:bodyPr rot="0" vert="horz" wrap="square" lIns="91440" tIns="45720" rIns="91440" bIns="45720" anchor="t" anchorCtr="0">
+                        <a:noAutofit/>
+                      </wps:bodyPr>
+                    </wps:wsp>
+                  </a:graphicData>
+                </a:graphic>
+                <wp14:sizeRelH relativeFrom="margin">
+                  <wp14:pctWidth>0</wp14:pctWidth>
+                </wp14:sizeRelH>
+                <wp14:sizeRelV relativeFrom="margin">
+                  <wp14:pctHeight>0</wp14:pctHeight>
+                </wp14:sizeRelV>
+              </wp:anchor>
+            </w:drawing>
+          </mc:Choice>
+          <mc:Fallback>
+            <w:pict>
+              <v:shape w14:anchorId="4713B857" id="_x0000_s1060" type="#_x0000_t202" style="position:absolute;left:0;text-align:left;margin-left:342.25pt;margin-top:178.05pt;width:21.75pt;height:21.75pt;z-index:251780096;visibility:visible;mso-wrap-style:square;mso-width-percent:0;mso-height-percent:0;mso-wrap-distance-left:9pt;mso-wrap-distance-top:3.6pt;mso-wrap-distance-right:9pt;mso-wrap-distance-bottom:3.6pt;mso-position-horizontal:absolute;mso-position-horizontal-relative:text;mso-position-vertical:absolute;mso-position-vertical-relative:text;mso-width-percent:0;mso-height-percent:0;mso-width-relative:margin;mso-height-relative:margin;v-text-anchor:top" o:gfxdata="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" filled="f" stroked="f">
+                <v:textbox>
+                  <w:txbxContent>
+                    <w:p>
+                      <w:pPr>
+                        <w:rPr>
+                          <w:lang w:val="es-NI"/>
+                        </w:rPr>
+                      </w:pPr>
+                      <w:r>
+                        <w:rPr>
+                          <w:lang w:val="es-NI"/>
+                        </w:rPr>
+                        <w:t>L</w:t>
+                      </w:r>
+                    </w:p>
+                  </w:txbxContent>
+                </v:textbox>
+                <w10:wrap type="square"/>
+              </v:shape>
+            </w:pict>
+          </mc:Fallback>
+        </mc:AlternateContent>
+      </w:r>
+      <w:r>
+        <w:rPr>
+          <w:rFonts w:ascii="Times New Roman" w:hAnsi="Times New Roman" w:cs="Times New Roman"/>
+          <w:b/>
+          <w:bCs/>
+          <w:noProof/>
+          <w:sz w:val="27"/>
+          <w:szCs w:val="27"/>
+          <w:lang w:val="es-NI"/>
+        </w:rPr>
+        <mc:AlternateContent>
+          <mc:Choice Requires="wps">
+            <w:drawing>
+              <wp:anchor distT="45720" distB="45720" distL="114300" distR="114300" simplePos="0" relativeHeight="251777024" behindDoc="0" locked="0" layoutInCell="1" allowOverlap="1" wp14:anchorId="525AA0FD" wp14:editId="403DA0AE">
+                <wp:simplePos x="0" y="0"/>
+                <wp:positionH relativeFrom="column">
+                  <wp:posOffset>3538855</wp:posOffset>
+                </wp:positionH>
+                <wp:positionV relativeFrom="paragraph">
+                  <wp:posOffset>2260600</wp:posOffset>
+                </wp:positionV>
+                <wp:extent cx="276225" cy="276225"/>
+                <wp:effectExtent l="0" t="0" r="0" b="0"/>
+                <wp:wrapSquare wrapText="bothSides"/>
+                <wp:docPr id="261" name="Text Box 2"/>
+                <wp:cNvGraphicFramePr>
+                  <a:graphicFrameLocks xmlns:a="http://schemas.openxmlformats.org/drawingml/2006/main"/>
+                </wp:cNvGraphicFramePr>
+                <a:graphic xmlns:a="http://schemas.openxmlformats.org/drawingml/2006/main">
+                  <a:graphicData uri="http://schemas.microsoft.com/office/word/2010/wordprocessingShape">
+                    <wps:wsp>
+                      <wps:cNvSpPr txBox="1">
+                        <a:spLocks noChangeArrowheads="1"/>
+                      </wps:cNvSpPr>
+                      <wps:spPr bwMode="auto">
+                        <a:xfrm>
+                          <a:off x="0" y="0"/>
+                          <a:ext cx="276225" cy="276225"/>
+                        </a:xfrm>
+                        <a:prstGeom prst="rect">
+                          <a:avLst/>
+                        </a:prstGeom>
+                        <a:noFill/>
+                        <a:ln w="9525">
+                          <a:noFill/>
+                          <a:miter lim="800000"/>
+                          <a:headEnd/>
+                          <a:tailEnd/>
+                        </a:ln>
+                      </wps:spPr>
+                      <wps:txbx>
+                        <w:txbxContent>
+                          <w:p>
+                            <w:pPr>
+                              <w:rPr>
+                                <w:lang w:val="es-NI"/>
+                              </w:rPr>
+                            </w:pPr>
+                            <w:r>
+                              <w:rPr>
+                                <w:lang w:val="es-NI"/>
+                              </w:rPr>
+                              <w:t>K</w:t>
+                            </w:r>
+                          </w:p>
+                        </w:txbxContent>
+                      </wps:txbx>
+                      <wps:bodyPr rot="0" vert="horz" wrap="square" lIns="91440" tIns="45720" rIns="91440" bIns="45720" anchor="t" anchorCtr="0">
+                        <a:noAutofit/>
+                      </wps:bodyPr>
+                    </wps:wsp>
+                  </a:graphicData>
+                </a:graphic>
+                <wp14:sizeRelH relativeFrom="margin">
+                  <wp14:pctWidth>0</wp14:pctWidth>
+                </wp14:sizeRelH>
+                <wp14:sizeRelV relativeFrom="margin">
+                  <wp14:pctHeight>0</wp14:pctHeight>
+                </wp14:sizeRelV>
+              </wp:anchor>
+            </w:drawing>
+          </mc:Choice>
+          <mc:Fallback>
+            <w:pict>
+              <v:shape w14:anchorId="525AA0FD" id="_x0000_s1061" type="#_x0000_t202" style="position:absolute;left:0;text-align:left;margin-left:278.65pt;margin-top:178pt;width:21.75pt;height:21.75pt;z-index:251777024;visibility:visible;mso-wrap-style:square;mso-width-percent:0;mso-height-percent:0;mso-wrap-distance-left:9pt;mso-wrap-distance-top:3.6pt;mso-wrap-distance-right:9pt;mso-wrap-distance-bottom:3.6pt;mso-position-horizontal:absolute;mso-position-horizontal-relative:text;mso-position-vertical:absolute;mso-position-vertical-relative:text;mso-width-percent:0;mso-height-percent:0;mso-width-relative:margin;mso-height-relative:margin;v-text-anchor:top" o:gfxdata="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" filled="f" stroked="f">
+                <v:textbox>
+                  <w:txbxContent>
+                    <w:p>
+                      <w:pPr>
+                        <w:rPr>
+                          <w:lang w:val="es-NI"/>
+                        </w:rPr>
+                      </w:pPr>
+                      <w:r>
+                        <w:rPr>
+                          <w:lang w:val="es-NI"/>
+                        </w:rPr>
+                        <w:t>K</w:t>
+                      </w:r>
+                    </w:p>
+                  </w:txbxContent>
+                </v:textbox>
+                <w10:wrap type="square"/>
+              </v:shape>
+            </w:pict>
+          </mc:Fallback>
+        </mc:AlternateContent>
+      </w:r>
+      <w:r>
+        <w:rPr>
+          <w:rFonts w:ascii="Times New Roman" w:hAnsi="Times New Roman" w:cs="Times New Roman"/>
+          <w:b/>
+          <w:bCs/>
+          <w:noProof/>
+          <w:sz w:val="27"/>
+          <w:szCs w:val="27"/>
+          <w:lang w:val="es-NI"/>
+        </w:rPr>
+        <mc:AlternateContent>
+          <mc:Choice Requires="wps">
+            <w:drawing>
+              <wp:anchor distT="45720" distB="45720" distL="114300" distR="114300" simplePos="0" relativeHeight="251773952" behindDoc="0" locked="0" layoutInCell="1" allowOverlap="1" wp14:anchorId="17388107" wp14:editId="174A1A8A">
+                <wp:simplePos x="0" y="0"/>
+                <wp:positionH relativeFrom="column">
+                  <wp:posOffset>2698750</wp:posOffset>
+                </wp:positionH>
+                <wp:positionV relativeFrom="paragraph">
+                  <wp:posOffset>2271395</wp:posOffset>
+                </wp:positionV>
+                <wp:extent cx="276225" cy="276225"/>
+                <wp:effectExtent l="0" t="0" r="0" b="0"/>
+                <wp:wrapSquare wrapText="bothSides"/>
+                <wp:docPr id="259" name="Text Box 2"/>
+                <wp:cNvGraphicFramePr>
+                  <a:graphicFrameLocks xmlns:a="http://schemas.openxmlformats.org/drawingml/2006/main"/>
+                </wp:cNvGraphicFramePr>
+                <a:graphic xmlns:a="http://schemas.openxmlformats.org/drawingml/2006/main">
+                  <a:graphicData uri="http://schemas.microsoft.com/office/word/2010/wordprocessingShape">
+                    <wps:wsp>
+                      <wps:cNvSpPr txBox="1">
+                        <a:spLocks noChangeArrowheads="1"/>
+                      </wps:cNvSpPr>
+                      <wps:spPr bwMode="auto">
+                        <a:xfrm>
+                          <a:off x="0" y="0"/>
+                          <a:ext cx="276225" cy="276225"/>
+                        </a:xfrm>
+                        <a:prstGeom prst="rect">
+                          <a:avLst/>
+                        </a:prstGeom>
+                        <a:noFill/>
+                        <a:ln w="9525">
+                          <a:noFill/>
+                          <a:miter lim="800000"/>
+                          <a:headEnd/>
+                          <a:tailEnd/>
+                        </a:ln>
+                      </wps:spPr>
+                      <wps:txbx>
+                        <w:txbxContent>
+                          <w:p>
+                            <w:pPr>
+                              <w:rPr>
+                                <w:lang w:val="es-NI"/>
+                              </w:rPr>
+                            </w:pPr>
+                            <w:r>
+                              <w:rPr>
+                                <w:lang w:val="es-NI"/>
+                              </w:rPr>
+                              <w:t>L</w:t>
+                            </w:r>
+                          </w:p>
+                        </w:txbxContent>
+                      </wps:txbx>
+                      <wps:bodyPr rot="0" vert="horz" wrap="square" lIns="91440" tIns="45720" rIns="91440" bIns="45720" anchor="t" anchorCtr="0">
+                        <a:noAutofit/>
+                      </wps:bodyPr>
+                    </wps:wsp>
+                  </a:graphicData>
+                </a:graphic>
+                <wp14:sizeRelH relativeFrom="margin">
+                  <wp14:pctWidth>0</wp14:pctWidth>
+                </wp14:sizeRelH>
+                <wp14:sizeRelV relativeFrom="margin">
+                  <wp14:pctHeight>0</wp14:pctHeight>
+                </wp14:sizeRelV>
+              </wp:anchor>
+            </w:drawing>
+          </mc:Choice>
+          <mc:Fallback>
+            <w:pict>
+              <v:shape w14:anchorId="17388107" id="_x0000_s1062" type="#_x0000_t202" style="position:absolute;left:0;text-align:left;margin-left:212.5pt;margin-top:178.85pt;width:21.75pt;height:21.75pt;z-index:251773952;visibility:visible;mso-wrap-style:square;mso-width-percent:0;mso-height-percent:0;mso-wrap-distance-left:9pt;mso-wrap-distance-top:3.6pt;mso-wrap-distance-right:9pt;mso-wrap-distance-bottom:3.6pt;mso-position-horizontal:absolute;mso-position-horizontal-relative:text;mso-position-vertical:absolute;mso-position-vertical-relative:text;mso-width-percent:0;mso-height-percent:0;mso-width-relative:margin;mso-height-relative:margin;v-text-anchor:top" o:gfxdata="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" filled="f" stroked="f">
+                <v:textbox>
+                  <w:txbxContent>
+                    <w:p>
+                      <w:pPr>
+                        <w:rPr>
+                          <w:lang w:val="es-NI"/>
+                        </w:rPr>
+                      </w:pPr>
+                      <w:r>
+                        <w:rPr>
+                          <w:lang w:val="es-NI"/>
+                        </w:rPr>
+                        <w:t>L</w:t>
+                      </w:r>
+                    </w:p>
+                  </w:txbxContent>
+                </v:textbox>
+                <w10:wrap type="square"/>
+              </v:shape>
+            </w:pict>
+          </mc:Fallback>
+        </mc:AlternateContent>
+      </w:r>
+      <w:r>
+        <w:rPr>
+          <w:rFonts w:ascii="Times New Roman" w:hAnsi="Times New Roman" w:cs="Times New Roman"/>
+          <w:b/>
+          <w:bCs/>
+          <w:noProof/>
+          <w:sz w:val="27"/>
+          <w:szCs w:val="27"/>
+          <w:lang w:val="es-NI"/>
+        </w:rPr>
+        <mc:AlternateContent>
+          <mc:Choice Requires="wps">
+            <w:drawing>
+              <wp:anchor distT="45720" distB="45720" distL="114300" distR="114300" simplePos="0" relativeHeight="251770880" behindDoc="0" locked="0" layoutInCell="1" allowOverlap="1" wp14:anchorId="07EFB053" wp14:editId="10E8E61E">
+                <wp:simplePos x="0" y="0"/>
+                <wp:positionH relativeFrom="column">
+                  <wp:posOffset>1878965</wp:posOffset>
+                </wp:positionH>
+                <wp:positionV relativeFrom="paragraph">
+                  <wp:posOffset>2280920</wp:posOffset>
+                </wp:positionV>
+                <wp:extent cx="276225" cy="276225"/>
+                <wp:effectExtent l="0" t="0" r="0" b="0"/>
+                <wp:wrapSquare wrapText="bothSides"/>
+                <wp:docPr id="257" name="Text Box 2"/>
+                <wp:cNvGraphicFramePr>
+                  <a:graphicFrameLocks xmlns:a="http://schemas.openxmlformats.org/drawingml/2006/main"/>
+                </wp:cNvGraphicFramePr>
+                <a:graphic xmlns:a="http://schemas.openxmlformats.org/drawingml/2006/main">
+                  <a:graphicData uri="http://schemas.microsoft.com/office/word/2010/wordprocessingShape">
+                    <wps:wsp>
+                      <wps:cNvSpPr txBox="1">
+                        <a:spLocks noChangeArrowheads="1"/>
+                      </wps:cNvSpPr>
+                      <wps:spPr bwMode="auto">
+                        <a:xfrm>
+                          <a:off x="0" y="0"/>
+                          <a:ext cx="276225" cy="276225"/>
+                        </a:xfrm>
+                        <a:prstGeom prst="rect">
+                          <a:avLst/>
+                        </a:prstGeom>
+                        <a:noFill/>
+                        <a:ln w="9525">
+                          <a:noFill/>
+                          <a:miter lim="800000"/>
+                          <a:headEnd/>
+                          <a:tailEnd/>
+                        </a:ln>
+                      </wps:spPr>
+                      <wps:txbx>
+                        <w:txbxContent>
+                          <w:p>
+                            <w:pPr>
+                              <w:rPr>
+                                <w:lang w:val="es-NI"/>
+                              </w:rPr>
+                            </w:pPr>
+                            <w:r>
+                              <w:rPr>
+                                <w:lang w:val="es-NI"/>
+                              </w:rPr>
+                              <w:t>I</w:t>
+                            </w:r>
+                          </w:p>
+                        </w:txbxContent>
+                      </wps:txbx>
+                      <wps:bodyPr rot="0" vert="horz" wrap="square" lIns="91440" tIns="45720" rIns="91440" bIns="45720" anchor="t" anchorCtr="0">
+                        <a:noAutofit/>
+                      </wps:bodyPr>
+                    </wps:wsp>
+                  </a:graphicData>
+                </a:graphic>
+                <wp14:sizeRelH relativeFrom="margin">
+                  <wp14:pctWidth>0</wp14:pctWidth>
+                </wp14:sizeRelH>
+                <wp14:sizeRelV relativeFrom="margin">
+                  <wp14:pctHeight>0</wp14:pctHeight>
+                </wp14:sizeRelV>
+              </wp:anchor>
+            </w:drawing>
+          </mc:Choice>
+          <mc:Fallback>
+            <w:pict>
+              <v:shape w14:anchorId="07EFB053" id="_x0000_s1063" type="#_x0000_t202" style="position:absolute;left:0;text-align:left;margin-left:147.95pt;margin-top:179.6pt;width:21.75pt;height:21.75pt;z-index:251770880;visibility:visible;mso-wrap-style:square;mso-width-percent:0;mso-height-percent:0;mso-wrap-distance-left:9pt;mso-wrap-distance-top:3.6pt;mso-wrap-distance-right:9pt;mso-wrap-distance-bottom:3.6pt;mso-position-horizontal:absolute;mso-position-horizontal-relative:text;mso-position-vertical:absolute;mso-position-vertical-relative:text;mso-width-percent:0;mso-height-percent:0;mso-width-relative:margin;mso-height-relative:margin;v-text-anchor:top" o:gfxdata="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" filled="f" stroked="f">
+                <v:textbox>
+                  <w:txbxContent>
+                    <w:p>
+                      <w:pPr>
+                        <w:rPr>
+                          <w:lang w:val="es-NI"/>
+                        </w:rPr>
+                      </w:pPr>
+                      <w:r>
+                        <w:rPr>
+                          <w:lang w:val="es-NI"/>
+                        </w:rPr>
+                        <w:t>I</w:t>
+                      </w:r>
+                    </w:p>
+                  </w:txbxContent>
+                </v:textbox>
+                <w10:wrap type="square"/>
+              </v:shape>
+            </w:pict>
+          </mc:Fallback>
+        </mc:AlternateContent>
+      </w:r>
+      <w:r>
+        <w:rPr>
+          <w:rFonts w:ascii="Times New Roman" w:hAnsi="Times New Roman" w:cs="Times New Roman"/>
+          <w:b/>
+          <w:bCs/>
+          <w:noProof/>
+          <w:sz w:val="27"/>
+          <w:szCs w:val="27"/>
+          <w:lang w:val="es-NI"/>
+        </w:rPr>
+        <mc:AlternateContent>
+          <mc:Choice Requires="wps">
+            <w:drawing>
+              <wp:anchor distT="45720" distB="45720" distL="114300" distR="114300" simplePos="0" relativeHeight="251767808" behindDoc="0" locked="0" layoutInCell="1" allowOverlap="1" wp14:anchorId="516B86E3" wp14:editId="51D0D966">
+                <wp:simplePos x="0" y="0"/>
+                <wp:positionH relativeFrom="column">
+                  <wp:posOffset>986790</wp:posOffset>
+                </wp:positionH>
+                <wp:positionV relativeFrom="paragraph">
+                  <wp:posOffset>2271395</wp:posOffset>
+                </wp:positionV>
+                <wp:extent cx="276225" cy="276225"/>
+                <wp:effectExtent l="0" t="0" r="0" b="0"/>
+                <wp:wrapSquare wrapText="bothSides"/>
+                <wp:docPr id="255" name="Text Box 2"/>
+                <wp:cNvGraphicFramePr>
+                  <a:graphicFrameLocks xmlns:a="http://schemas.openxmlformats.org/drawingml/2006/main"/>
+                </wp:cNvGraphicFramePr>
+                <a:graphic xmlns:a="http://schemas.openxmlformats.org/drawingml/2006/main">
+                  <a:graphicData uri="http://schemas.microsoft.com/office/word/2010/wordprocessingShape">
+                    <wps:wsp>
+                      <wps:cNvSpPr txBox="1">
+                        <a:spLocks noChangeArrowheads="1"/>
+                      </wps:cNvSpPr>
+                      <wps:spPr bwMode="auto">
+                        <a:xfrm>
+                          <a:off x="0" y="0"/>
+                          <a:ext cx="276225" cy="276225"/>
+                        </a:xfrm>
+                        <a:prstGeom prst="rect">
+                          <a:avLst/>
+                        </a:prstGeom>
+                        <a:noFill/>
+                        <a:ln w="9525">
+                          <a:noFill/>
+                          <a:miter lim="800000"/>
+                          <a:headEnd/>
+                          <a:tailEnd/>
+                        </a:ln>
+                      </wps:spPr>
+                      <wps:txbx>
+                        <w:txbxContent>
+                          <w:p>
+                            <w:pPr>
+                              <w:rPr>
+                                <w:lang w:val="es-NI"/>
+                              </w:rPr>
+                            </w:pPr>
+                            <w:r>
+                              <w:rPr>
+                                <w:lang w:val="es-NI"/>
+                              </w:rPr>
+                              <w:t>H</w:t>
+                            </w:r>
+                          </w:p>
+                        </w:txbxContent>
+                      </wps:txbx>
+                      <wps:bodyPr rot="0" vert="horz" wrap="square" lIns="91440" tIns="45720" rIns="91440" bIns="45720" anchor="t" anchorCtr="0">
+                        <a:noAutofit/>
+                      </wps:bodyPr>
+                    </wps:wsp>
+                  </a:graphicData>
+                </a:graphic>
+                <wp14:sizeRelH relativeFrom="margin">
+                  <wp14:pctWidth>0</wp14:pctWidth>
+                </wp14:sizeRelH>
+                <wp14:sizeRelV relativeFrom="margin">
+                  <wp14:pctHeight>0</wp14:pctHeight>
+                </wp14:sizeRelV>
+              </wp:anchor>
+            </w:drawing>
+          </mc:Choice>
+          <mc:Fallback>
+            <w:pict>
+              <v:shape w14:anchorId="516B86E3" id="_x0000_s1064" type="#_x0000_t202" style="position:absolute;left:0;text-align:left;margin-left:77.7pt;margin-top:178.85pt;width:21.75pt;height:21.75pt;z-index:251767808;visibility:visible;mso-wrap-style:square;mso-width-percent:0;mso-height-percent:0;mso-wrap-distance-left:9pt;mso-wrap-distance-top:3.6pt;mso-wrap-distance-right:9pt;mso-wrap-distance-bottom:3.6pt;mso-position-horizontal:absolute;mso-position-horizontal-relative:text;mso-position-vertical:absolute;mso-position-vertical-relative:text;mso-width-percent:0;mso-height-percent:0;mso-width-relative:margin;mso-height-relative:margin;v-text-anchor:top" o:gfxdata="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" filled="f" stroked="f">
+                <v:textbox>
+                  <w:txbxContent>
+                    <w:p>
+                      <w:pPr>
+                        <w:rPr>
+                          <w:lang w:val="es-NI"/>
+                        </w:rPr>
+                      </w:pPr>
+                      <w:r>
+                        <w:rPr>
+                          <w:lang w:val="es-NI"/>
+                        </w:rPr>
+                        <w:t>H</w:t>
+                      </w:r>
+                    </w:p>
+                  </w:txbxContent>
+                </v:textbox>
+                <w10:wrap type="square"/>
+              </v:shape>
+            </w:pict>
+          </mc:Fallback>
+        </mc:AlternateContent>
+      </w:r>
+      <w:r>
+        <w:rPr>
+          <w:rFonts w:ascii="Times New Roman" w:hAnsi="Times New Roman" w:cs="Times New Roman"/>
+          <w:b/>
+          <w:bCs/>
+          <w:noProof/>
+          <w:sz w:val="27"/>
+          <w:szCs w:val="27"/>
+          <w:lang w:val="es-NI"/>
+        </w:rPr>
+        <mc:AlternateContent>
+          <mc:Choice Requires="wps">
+            <w:drawing>
+              <wp:anchor distT="45720" distB="45720" distL="114300" distR="114300" simplePos="0" relativeHeight="251764736" behindDoc="0" locked="0" layoutInCell="1" allowOverlap="1" wp14:anchorId="5C506D6F" wp14:editId="5431095A">
+                <wp:simplePos x="0" y="0"/>
+                <wp:positionH relativeFrom="column">
+                  <wp:posOffset>40802</wp:posOffset>
+                </wp:positionH>
+                <wp:positionV relativeFrom="paragraph">
+                  <wp:posOffset>2268220</wp:posOffset>
+                </wp:positionV>
+                <wp:extent cx="276225" cy="276225"/>
+                <wp:effectExtent l="0" t="0" r="0" b="0"/>
+                <wp:wrapSquare wrapText="bothSides"/>
+                <wp:docPr id="253" name="Text Box 2"/>
+                <wp:cNvGraphicFramePr>
+                  <a:graphicFrameLocks xmlns:a="http://schemas.openxmlformats.org/drawingml/2006/main"/>
+                </wp:cNvGraphicFramePr>
+                <a:graphic xmlns:a="http://schemas.openxmlformats.org/drawingml/2006/main">
+                  <a:graphicData uri="http://schemas.microsoft.com/office/word/2010/wordprocessingShape">
+                    <wps:wsp>
+                      <wps:cNvSpPr txBox="1">
+                        <a:spLocks noChangeArrowheads="1"/>
+                      </wps:cNvSpPr>
+                      <wps:spPr bwMode="auto">
+                        <a:xfrm>
+                          <a:off x="0" y="0"/>
+                          <a:ext cx="276225" cy="276225"/>
+                        </a:xfrm>
+                        <a:prstGeom prst="rect">
+                          <a:avLst/>
+                        </a:prstGeom>
+                        <a:noFill/>
+                        <a:ln w="9525">
+                          <a:noFill/>
+                          <a:miter lim="800000"/>
+                          <a:headEnd/>
+                          <a:tailEnd/>
+                        </a:ln>
+                      </wps:spPr>
+                      <wps:txbx>
+                        <w:txbxContent>
+                          <w:p>
+                            <w:pPr>
+                              <w:rPr>
+                                <w:lang w:val="es-NI"/>
+                              </w:rPr>
+                            </w:pPr>
+                            <w:r>
+                              <w:rPr>
+                                <w:lang w:val="es-NI"/>
+                              </w:rPr>
+                              <w:t>G</w:t>
+                            </w:r>
+                          </w:p>
+                        </w:txbxContent>
+                      </wps:txbx>
+                      <wps:bodyPr rot="0" vert="horz" wrap="square" lIns="91440" tIns="45720" rIns="91440" bIns="45720" anchor="t" anchorCtr="0">
+                        <a:noAutofit/>
+                      </wps:bodyPr>
+                    </wps:wsp>
+                  </a:graphicData>
+                </a:graphic>
+                <wp14:sizeRelH relativeFrom="margin">
+                  <wp14:pctWidth>0</wp14:pctWidth>
+                </wp14:sizeRelH>
+                <wp14:sizeRelV relativeFrom="margin">
+                  <wp14:pctHeight>0</wp14:pctHeight>
+                </wp14:sizeRelV>
+              </wp:anchor>
+            </w:drawing>
+          </mc:Choice>
+          <mc:Fallback>
+            <w:pict>
+              <v:shape w14:anchorId="5C506D6F" id="_x0000_s1065" type="#_x0000_t202" style="position:absolute;left:0;text-align:left;margin-left:3.2pt;margin-top:178.6pt;width:21.75pt;height:21.75pt;z-index:251764736;visibility:visible;mso-wrap-style:square;mso-width-percent:0;mso-height-percent:0;mso-wrap-distance-left:9pt;mso-wrap-distance-top:3.6pt;mso-wrap-distance-right:9pt;mso-wrap-distance-bottom:3.6pt;mso-position-horizontal:absolute;mso-position-horizontal-relative:text;mso-position-vertical:absolute;mso-position-vertical-relative:text;mso-width-percent:0;mso-height-percent:0;mso-width-relative:margin;mso-height-relative:margin;v-text-anchor:top" o:gfxdata="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" filled="f" stroked="f">
+                <v:textbox>
+                  <w:txbxContent>
+                    <w:p>
+                      <w:pPr>
+                        <w:rPr>
+                          <w:lang w:val="es-NI"/>
+                        </w:rPr>
+                      </w:pPr>
+                      <w:r>
+                        <w:rPr>
+                          <w:lang w:val="es-NI"/>
+                        </w:rPr>
+                        <w:t>G</w:t>
+                      </w:r>
+                    </w:p>
+                  </w:txbxContent>
+                </v:textbox>
+                <w10:wrap type="square"/>
+              </v:shape>
+            </w:pict>
+          </mc:Fallback>
+        </mc:AlternateContent>
+      </w:r>
+      <w:r>
+        <w:rPr>
+          <w:rFonts w:ascii="Times New Roman" w:hAnsi="Times New Roman" w:cs="Times New Roman"/>
+          <w:b/>
+          <w:bCs/>
+          <w:noProof/>
+          <w:sz w:val="27"/>
+          <w:szCs w:val="27"/>
+          <w:lang w:val="es-NI"/>
+        </w:rPr>
+        <mc:AlternateContent>
+          <mc:Choice Requires="wps">
+            <w:drawing>
+              <wp:anchor distT="45720" distB="45720" distL="114300" distR="114300" simplePos="0" relativeHeight="251746304" behindDoc="0" locked="0" layoutInCell="1" allowOverlap="1" wp14:anchorId="71DA8B0A" wp14:editId="78409FBA">
+                <wp:simplePos x="0" y="0"/>
+                <wp:positionH relativeFrom="column">
+                  <wp:posOffset>5080</wp:posOffset>
+                </wp:positionH>
+                <wp:positionV relativeFrom="paragraph">
+                  <wp:posOffset>1188720</wp:posOffset>
+                </wp:positionV>
+                <wp:extent cx="276225" cy="276225"/>
+                <wp:effectExtent l="0" t="0" r="0" b="0"/>
+                <wp:wrapSquare wrapText="bothSides"/>
+                <wp:docPr id="240" name="Text Box 2"/>
+                <wp:cNvGraphicFramePr>
+                  <a:graphicFrameLocks xmlns:a="http://schemas.openxmlformats.org/drawingml/2006/main"/>
+                </wp:cNvGraphicFramePr>
+                <a:graphic xmlns:a="http://schemas.openxmlformats.org/drawingml/2006/main">
+                  <a:graphicData uri="http://schemas.microsoft.com/office/word/2010/wordprocessingShape">
+                    <wps:wsp>
+                      <wps:cNvSpPr txBox="1">
+                        <a:spLocks noChangeArrowheads="1"/>
+                      </wps:cNvSpPr>
+                      <wps:spPr bwMode="auto">
+                        <a:xfrm>
+                          <a:off x="0" y="0"/>
+                          <a:ext cx="276225" cy="276225"/>
+                        </a:xfrm>
+                        <a:prstGeom prst="rect">
+                          <a:avLst/>
+                        </a:prstGeom>
+                        <a:noFill/>
+                        <a:ln w="9525">
+                          <a:noFill/>
+                          <a:miter lim="800000"/>
+                          <a:headEnd/>
+                          <a:tailEnd/>
+                        </a:ln>
+                      </wps:spPr>
+                      <wps:txbx>
+                        <w:txbxContent>
+                          <w:p>
+                            <w:pPr>
+                              <w:rPr>
+                                <w:lang w:val="en-US"/>
+                              </w:rPr>
+                            </w:pPr>
+                            <w:r>
+                              <w:t>A</w:t>
+                            </w:r>
+                          </w:p>
+                        </w:txbxContent>
+                      </wps:txbx>
+                      <wps:bodyPr rot="0" vert="horz" wrap="square" lIns="91440" tIns="45720" rIns="91440" bIns="45720" anchor="t" anchorCtr="0">
+                        <a:noAutofit/>
+                      </wps:bodyPr>
+                    </wps:wsp>
+                  </a:graphicData>
+                </a:graphic>
+                <wp14:sizeRelH relativeFrom="margin">
+                  <wp14:pctWidth>0</wp14:pctWidth>
+                </wp14:sizeRelH>
+                <wp14:sizeRelV relativeFrom="margin">
+                  <wp14:pctHeight>0</wp14:pctHeight>
+                </wp14:sizeRelV>
+              </wp:anchor>
+            </w:drawing>
+          </mc:Choice>
+          <mc:Fallback>
+            <w:pict>
+              <v:shape w14:anchorId="71DA8B0A" id="_x0000_s1066" type="#_x0000_t202" style="position:absolute;left:0;text-align:left;margin-left:.4pt;margin-top:93.6pt;width:21.75pt;height:21.75pt;z-index:251746304;visibility:visible;mso-wrap-style:square;mso-width-percent:0;mso-height-percent:0;mso-wrap-distance-left:9pt;mso-wrap-distance-top:3.6pt;mso-wrap-distance-right:9pt;mso-wrap-distance-bottom:3.6pt;mso-position-horizontal:absolute;mso-position-horizontal-relative:text;mso-position-vertical:absolute;mso-position-vertical-relative:text;mso-width-percent:0;mso-height-percent:0;mso-width-relative:margin;mso-height-relative:margin;v-text-anchor:top" o:gfxdata="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" filled="f" stroked="f">
+                <v:textbox>
+                  <w:txbxContent>
+                    <w:p>
+                      <w:pPr>
+                        <w:rPr>
+                          <w:lang w:val="en-US"/>
+                        </w:rPr>
+                      </w:pPr>
+                      <w:r>
+                        <w:t>A</w:t>
+                      </w:r>
+                    </w:p>
+                  </w:txbxContent>
+                </v:textbox>
+                <w10:wrap type="square"/>
+              </v:shape>
+            </w:pict>
+          </mc:Fallback>
+        </mc:AlternateContent>
+      </w:r>
+      <w:r>
+        <w:rPr>
+          <w:rFonts w:ascii="Times New Roman" w:hAnsi="Times New Roman" w:cs="Times New Roman"/>
+          <w:b/>
+          <w:bCs/>
+          <w:noProof/>
+          <w:sz w:val="27"/>
+          <w:szCs w:val="27"/>
+          <w:lang w:val="es-NI"/>
+        </w:rPr>
+        <mc:AlternateContent>
+          <mc:Choice Requires="wps">
+            <w:drawing>
+              <wp:anchor distT="45720" distB="45720" distL="114300" distR="114300" simplePos="0" relativeHeight="251749376" behindDoc="0" locked="0" layoutInCell="1" allowOverlap="1" wp14:anchorId="6BEB75C8" wp14:editId="623CA133">
+                <wp:simplePos x="0" y="0"/>
+                <wp:positionH relativeFrom="column">
+                  <wp:posOffset>929640</wp:posOffset>
+                </wp:positionH>
+                <wp:positionV relativeFrom="paragraph">
+                  <wp:posOffset>1186815</wp:posOffset>
+                </wp:positionV>
+                <wp:extent cx="276225" cy="276225"/>
+                <wp:effectExtent l="0" t="0" r="0" b="0"/>
+                <wp:wrapSquare wrapText="bothSides"/>
+                <wp:docPr id="242" name="Text Box 2"/>
+                <wp:cNvGraphicFramePr>
+                  <a:graphicFrameLocks xmlns:a="http://schemas.openxmlformats.org/drawingml/2006/main"/>
+                </wp:cNvGraphicFramePr>
+                <a:graphic xmlns:a="http://schemas.openxmlformats.org/drawingml/2006/main">
+                  <a:graphicData uri="http://schemas.microsoft.com/office/word/2010/wordprocessingShape">
+                    <wps:wsp>
+                      <wps:cNvSpPr txBox="1">
+                        <a:spLocks noChangeArrowheads="1"/>
+                      </wps:cNvSpPr>
+                      <wps:spPr bwMode="auto">
+                        <a:xfrm>
+                          <a:off x="0" y="0"/>
+                          <a:ext cx="276225" cy="276225"/>
+                        </a:xfrm>
+                        <a:prstGeom prst="rect">
+                          <a:avLst/>
+                        </a:prstGeom>
+                        <a:noFill/>
+                        <a:ln w="9525">
+                          <a:noFill/>
+                          <a:miter lim="800000"/>
+                          <a:headEnd/>
+                          <a:tailEnd/>
+                        </a:ln>
+                      </wps:spPr>
+                      <wps:txbx>
+                        <w:txbxContent>
+                          <w:p>
+                            <w:pPr>
+                              <w:rPr>
+                                <w:lang w:val="es-NI"/>
+                              </w:rPr>
+                            </w:pPr>
+                            <w:r>
+                              <w:rPr>
+                                <w:lang w:val="es-NI"/>
+                              </w:rPr>
+                              <w:t>B</w:t>
+                            </w:r>
+                          </w:p>
+                        </w:txbxContent>
+                      </wps:txbx>
+                      <wps:bodyPr rot="0" vert="horz" wrap="square" lIns="91440" tIns="45720" rIns="91440" bIns="45720" anchor="t" anchorCtr="0">
+                        <a:noAutofit/>
+                      </wps:bodyPr>
+                    </wps:wsp>
+                  </a:graphicData>
+                </a:graphic>
+                <wp14:sizeRelH relativeFrom="margin">
+                  <wp14:pctWidth>0</wp14:pctWidth>
+                </wp14:sizeRelH>
+                <wp14:sizeRelV relativeFrom="margin">
+                  <wp14:pctHeight>0</wp14:pctHeight>
+                </wp14:sizeRelV>
+              </wp:anchor>
+            </w:drawing>
+          </mc:Choice>
+          <mc:Fallback>
+            <w:pict>
+              <v:shape w14:anchorId="6BEB75C8" id="_x0000_s1067" type="#_x0000_t202" style="position:absolute;left:0;text-align:left;margin-left:73.2pt;margin-top:93.45pt;width:21.75pt;height:21.75pt;z-index:251749376;visibility:visible;mso-wrap-style:square;mso-width-percent:0;mso-height-percent:0;mso-wrap-distance-left:9pt;mso-wrap-distance-top:3.6pt;mso-wrap-distance-right:9pt;mso-wrap-distance-bottom:3.6pt;mso-position-horizontal:absolute;mso-position-horizontal-relative:text;mso-position-vertical:absolute;mso-position-vertical-relative:text;mso-width-percent:0;mso-height-percent:0;mso-width-relative:margin;mso-height-relative:margin;v-text-anchor:top" o:gfxdata="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" filled="f" stroked="f">
+                <v:textbox>
+                  <w:txbxContent>
+                    <w:p>
+                      <w:pPr>
+                        <w:rPr>
+                          <w:lang w:val="es-NI"/>
+                        </w:rPr>
+                      </w:pPr>
+                      <w:r>
+                        <w:rPr>
+                          <w:lang w:val="es-NI"/>
+                        </w:rPr>
+                        <w:t>B</w:t>
+                      </w:r>
+                    </w:p>
+                  </w:txbxContent>
+                </v:textbox>
+                <w10:wrap type="square"/>
+              </v:shape>
+            </w:pict>
+          </mc:Fallback>
+        </mc:AlternateContent>
+      </w:r>
+      <w:r>
+        <w:rPr>
+          <w:rFonts w:ascii="Times New Roman" w:hAnsi="Times New Roman" w:cs="Times New Roman"/>
+          <w:b/>
+          <w:bCs/>
+          <w:noProof/>
+          <w:sz w:val="27"/>
+          <w:szCs w:val="27"/>
+          <w:lang w:val="es-NI"/>
+        </w:rPr>
+        <mc:AlternateContent>
+          <mc:Choice Requires="wps">
+            <w:drawing>
+              <wp:anchor distT="45720" distB="45720" distL="114300" distR="114300" simplePos="0" relativeHeight="251752448" behindDoc="0" locked="0" layoutInCell="1" allowOverlap="1" wp14:anchorId="6F85CA02" wp14:editId="4B00FA78">
+                <wp:simplePos x="0" y="0"/>
+                <wp:positionH relativeFrom="column">
+                  <wp:posOffset>1907540</wp:posOffset>
+                </wp:positionH>
+                <wp:positionV relativeFrom="paragraph">
+                  <wp:posOffset>1175385</wp:posOffset>
+                </wp:positionV>
+                <wp:extent cx="276225" cy="276225"/>
+                <wp:effectExtent l="0" t="0" r="0" b="0"/>
+                <wp:wrapSquare wrapText="bothSides"/>
+                <wp:docPr id="244" name="Text Box 2"/>
+                <wp:cNvGraphicFramePr>
+                  <a:graphicFrameLocks xmlns:a="http://schemas.openxmlformats.org/drawingml/2006/main"/>
+                </wp:cNvGraphicFramePr>
+                <a:graphic xmlns:a="http://schemas.openxmlformats.org/drawingml/2006/main">
+                  <a:graphicData uri="http://schemas.microsoft.com/office/word/2010/wordprocessingShape">
+                    <wps:wsp>
+                      <wps:cNvSpPr txBox="1">
+                        <a:spLocks noChangeArrowheads="1"/>
+                      </wps:cNvSpPr>
+                      <wps:spPr bwMode="auto">
+                        <a:xfrm>
+                          <a:off x="0" y="0"/>
+                          <a:ext cx="276225" cy="276225"/>
+                        </a:xfrm>
+                        <a:prstGeom prst="rect">
+                          <a:avLst/>
+                        </a:prstGeom>
+                        <a:noFill/>
+                        <a:ln w="9525">
+                          <a:noFill/>
+                          <a:miter lim="800000"/>
+                          <a:headEnd/>
+                          <a:tailEnd/>
+                        </a:ln>
+                      </wps:spPr>
+                      <wps:txbx>
+                        <w:txbxContent>
+                          <w:p>
+                            <w:pPr>
+                              <w:rPr>
+                                <w:lang w:val="es-NI"/>
+                              </w:rPr>
+                            </w:pPr>
+                            <w:r>
+                              <w:rPr>
+                                <w:lang w:val="es-NI"/>
+                              </w:rPr>
+                              <w:t>C</w:t>
+                            </w:r>
+                          </w:p>
+                        </w:txbxContent>
+                      </wps:txbx>
+                      <wps:bodyPr rot="0" vert="horz" wrap="square" lIns="91440" tIns="45720" rIns="91440" bIns="45720" anchor="t" anchorCtr="0">
+                        <a:noAutofit/>
+                      </wps:bodyPr>
+                    </wps:wsp>
+                  </a:graphicData>
+                </a:graphic>
+                <wp14:sizeRelH relativeFrom="margin">
+                  <wp14:pctWidth>0</wp14:pctWidth>
+                </wp14:sizeRelH>
+                <wp14:sizeRelV relativeFrom="margin">
+                  <wp14:pctHeight>0</wp14:pctHeight>
+                </wp14:sizeRelV>
+              </wp:anchor>
+            </w:drawing>
+          </mc:Choice>
+          <mc:Fallback>
+            <w:pict>
+              <v:shape w14:anchorId="6F85CA02" id="_x0000_s1068" type="#_x0000_t202" style="position:absolute;left:0;text-align:left;margin-left:150.2pt;margin-top:92.55pt;width:21.75pt;height:21.75pt;z-index:251752448;visibility:visible;mso-wrap-style:square;mso-width-percent:0;mso-height-percent:0;mso-wrap-distance-left:9pt;mso-wrap-distance-top:3.6pt;mso-wrap-distance-right:9pt;mso-wrap-distance-bottom:3.6pt;mso-position-horizontal:absolute;mso-position-horizontal-relative:text;mso-position-vertical:absolute;mso-position-vertical-relative:text;mso-width-percent:0;mso-height-percent:0;mso-width-relative:margin;mso-height-relative:margin;v-text-anchor:top" o:gfxdata="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" filled="f" stroked="f">
+                <v:textbox>
+                  <w:txbxContent>
+                    <w:p>
+                      <w:pPr>
+                        <w:rPr>
+                          <w:lang w:val="es-NI"/>
+                        </w:rPr>
+                      </w:pPr>
+                      <w:r>
+                        <w:rPr>
+                          <w:lang w:val="es-NI"/>
+                        </w:rPr>
+                        <w:t>C</w:t>
+                      </w:r>
+                    </w:p>
+                  </w:txbxContent>
+                </v:textbox>
+                <w10:wrap type="square"/>
+              </v:shape>
+            </w:pict>
+          </mc:Fallback>
+        </mc:AlternateContent>
+      </w:r>
+      <w:r>
+        <w:rPr>
+          <w:rFonts w:ascii="Times New Roman" w:hAnsi="Times New Roman" w:cs="Times New Roman"/>
+          <w:b/>
+          <w:bCs/>
+          <w:noProof/>
+          <w:sz w:val="27"/>
+          <w:szCs w:val="27"/>
+          <w:lang w:val="es-NI"/>
+        </w:rPr>
+        <mc:AlternateContent>
+          <mc:Choice Requires="wps">
+            <w:drawing>
+              <wp:anchor distT="45720" distB="45720" distL="114300" distR="114300" simplePos="0" relativeHeight="251755520" behindDoc="0" locked="0" layoutInCell="1" allowOverlap="1" wp14:anchorId="7815D1F4" wp14:editId="7F95985E">
+                <wp:simplePos x="0" y="0"/>
+                <wp:positionH relativeFrom="column">
+                  <wp:posOffset>2854325</wp:posOffset>
+                </wp:positionH>
+                <wp:positionV relativeFrom="paragraph">
+                  <wp:posOffset>1187450</wp:posOffset>
+                </wp:positionV>
+                <wp:extent cx="276225" cy="276225"/>
+                <wp:effectExtent l="0" t="0" r="0" b="0"/>
+                <wp:wrapSquare wrapText="bothSides"/>
+                <wp:docPr id="246" name="Text Box 2"/>
+                <wp:cNvGraphicFramePr>
+                  <a:graphicFrameLocks xmlns:a="http://schemas.openxmlformats.org/drawingml/2006/main"/>
+                </wp:cNvGraphicFramePr>
+                <a:graphic xmlns:a="http://schemas.openxmlformats.org/drawingml/2006/main">
+                  <a:graphicData uri="http://schemas.microsoft.com/office/word/2010/wordprocessingShape">
+                    <wps:wsp>
+                      <wps:cNvSpPr txBox="1">
+                        <a:spLocks noChangeArrowheads="1"/>
+                      </wps:cNvSpPr>
+                      <wps:spPr bwMode="auto">
+                        <a:xfrm>
+                          <a:off x="0" y="0"/>
+                          <a:ext cx="276225" cy="276225"/>
+                        </a:xfrm>
+                        <a:prstGeom prst="rect">
+                          <a:avLst/>
+                        </a:prstGeom>
+                        <a:noFill/>
+                        <a:ln w="9525">
+                          <a:noFill/>
+                          <a:miter lim="800000"/>
+                          <a:headEnd/>
+                          <a:tailEnd/>
+                        </a:ln>
+                      </wps:spPr>
+                      <wps:txbx>
+                        <w:txbxContent>
+                          <w:p>
+                            <w:pPr>
+                              <w:rPr>
+                                <w:lang w:val="es-NI"/>
+                              </w:rPr>
+                            </w:pPr>
+                            <w:r>
+                              <w:rPr>
+                                <w:lang w:val="es-NI"/>
+                              </w:rPr>
+                              <w:t>D</w:t>
+                            </w:r>
+                          </w:p>
+                        </w:txbxContent>
+                      </wps:txbx>
+                      <wps:bodyPr rot="0" vert="horz" wrap="square" lIns="91440" tIns="45720" rIns="91440" bIns="45720" anchor="t" anchorCtr="0">
+                        <a:noAutofit/>
+                      </wps:bodyPr>
+                    </wps:wsp>
+                  </a:graphicData>
+                </a:graphic>
+                <wp14:sizeRelH relativeFrom="margin">
+                  <wp14:pctWidth>0</wp14:pctWidth>
+                </wp14:sizeRelH>
+                <wp14:sizeRelV relativeFrom="margin">
+                  <wp14:pctHeight>0</wp14:pctHeight>
+                </wp14:sizeRelV>
+              </wp:anchor>
+            </w:drawing>
+          </mc:Choice>
+          <mc:Fallback>
+            <w:pict>
+              <v:shape w14:anchorId="7815D1F4" id="_x0000_s1069" type="#_x0000_t202" style="position:absolute;left:0;text-align:left;margin-left:224.75pt;margin-top:93.5pt;width:21.75pt;height:21.75pt;z-index:251755520;visibility:visible;mso-wrap-style:square;mso-width-percent:0;mso-height-percent:0;mso-wrap-distance-left:9pt;mso-wrap-distance-top:3.6pt;mso-wrap-distance-right:9pt;mso-wrap-distance-bottom:3.6pt;mso-position-horizontal:absolute;mso-position-horizontal-relative:text;mso-position-vertical:absolute;mso-position-vertical-relative:text;mso-width-percent:0;mso-height-percent:0;mso-width-relative:margin;mso-height-relative:margin;v-text-anchor:top" o:gfxdata="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" filled="f" stroked="f">
+                <v:textbox>
+                  <w:txbxContent>
+                    <w:p>
+                      <w:pPr>
+                        <w:rPr>
+                          <w:lang w:val="es-NI"/>
+                        </w:rPr>
+                      </w:pPr>
+                      <w:r>
+                        <w:rPr>
+                          <w:lang w:val="es-NI"/>
+                        </w:rPr>
+                        <w:t>D</w:t>
+                      </w:r>
+                    </w:p>
+                  </w:txbxContent>
+                </v:textbox>
+                <w10:wrap type="square"/>
+              </v:shape>
+            </w:pict>
+          </mc:Fallback>
+        </mc:AlternateContent>
+      </w:r>
+      <w:r>
+        <w:rPr>
+          <w:rFonts w:ascii="Times New Roman" w:hAnsi="Times New Roman" w:cs="Times New Roman"/>
+          <w:b/>
+          <w:bCs/>
+          <w:noProof/>
+          <w:sz w:val="27"/>
+          <w:szCs w:val="27"/>
+          <w:lang w:val="es-NI"/>
+        </w:rPr>
+        <mc:AlternateContent>
+          <mc:Choice Requires="wps">
+            <w:drawing>
+              <wp:anchor distT="45720" distB="45720" distL="114300" distR="114300" simplePos="0" relativeHeight="251758592" behindDoc="0" locked="0" layoutInCell="1" allowOverlap="1" wp14:anchorId="2685DA54" wp14:editId="290358FE">
+                <wp:simplePos x="0" y="0"/>
+                <wp:positionH relativeFrom="column">
+                  <wp:posOffset>3875405</wp:posOffset>
+                </wp:positionH>
+                <wp:positionV relativeFrom="paragraph">
+                  <wp:posOffset>1186815</wp:posOffset>
+                </wp:positionV>
+                <wp:extent cx="276225" cy="276225"/>
+                <wp:effectExtent l="0" t="0" r="0" b="0"/>
+                <wp:wrapSquare wrapText="bothSides"/>
+                <wp:docPr id="248" name="Text Box 2"/>
+                <wp:cNvGraphicFramePr>
+                  <a:graphicFrameLocks xmlns:a="http://schemas.openxmlformats.org/drawingml/2006/main"/>
+                </wp:cNvGraphicFramePr>
+                <a:graphic xmlns:a="http://schemas.openxmlformats.org/drawingml/2006/main">
+                  <a:graphicData uri="http://schemas.microsoft.com/office/word/2010/wordprocessingShape">
+                    <wps:wsp>
+                      <wps:cNvSpPr txBox="1">
+                        <a:spLocks noChangeArrowheads="1"/>
+                      </wps:cNvSpPr>
+                      <wps:spPr bwMode="auto">
+                        <a:xfrm>
+                          <a:off x="0" y="0"/>
+                          <a:ext cx="276225" cy="276225"/>
+                        </a:xfrm>
+                        <a:prstGeom prst="rect">
+                          <a:avLst/>
+                        </a:prstGeom>
+                        <a:noFill/>
+                        <a:ln w="9525">
+                          <a:noFill/>
+                          <a:miter lim="800000"/>
+                          <a:headEnd/>
+                          <a:tailEnd/>
+                        </a:ln>
+                      </wps:spPr>
+                      <wps:txbx>
+                        <w:txbxContent>
+                          <w:p>
+                            <w:pPr>
+                              <w:rPr>
+                                <w:lang w:val="es-NI"/>
+                              </w:rPr>
+                            </w:pPr>
+                            <w:r>
+                              <w:rPr>
+                                <w:lang w:val="es-NI"/>
+                              </w:rPr>
+                              <w:t>E</w:t>
+                            </w:r>
+                          </w:p>
+                        </w:txbxContent>
+                      </wps:txbx>
+                      <wps:bodyPr rot="0" vert="horz" wrap="square" lIns="91440" tIns="45720" rIns="91440" bIns="45720" anchor="t" anchorCtr="0">
+                        <a:noAutofit/>
+                      </wps:bodyPr>
+                    </wps:wsp>
+                  </a:graphicData>
+                </a:graphic>
+                <wp14:sizeRelH relativeFrom="margin">
+                  <wp14:pctWidth>0</wp14:pctWidth>
+                </wp14:sizeRelH>
+                <wp14:sizeRelV relativeFrom="margin">
+                  <wp14:pctHeight>0</wp14:pctHeight>
+                </wp14:sizeRelV>
+              </wp:anchor>
+            </w:drawing>
+          </mc:Choice>
+          <mc:Fallback>
+            <w:pict>
+              <v:shape w14:anchorId="2685DA54" id="_x0000_s1070" type="#_x0000_t202" style="position:absolute;left:0;text-align:left;margin-left:305.15pt;margin-top:93.45pt;width:21.75pt;height:21.75pt;z-index:251758592;visibility:visible;mso-wrap-style:square;mso-width-percent:0;mso-height-percent:0;mso-wrap-distance-left:9pt;mso-wrap-distance-top:3.6pt;mso-wrap-distance-right:9pt;mso-wrap-distance-bottom:3.6pt;mso-position-horizontal:absolute;mso-position-horizontal-relative:text;mso-position-vertical:absolute;mso-position-vertical-relative:text;mso-width-percent:0;mso-height-percent:0;mso-width-relative:margin;mso-height-relative:margin;v-text-anchor:top" o:gfxdata="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" filled="f" stroked="f">
+                <v:textbox>
+                  <w:txbxContent>
+                    <w:p>
+                      <w:pPr>
+                        <w:rPr>
+                          <w:lang w:val="es-NI"/>
+                        </w:rPr>
+                      </w:pPr>
+                      <w:r>
+                        <w:rPr>
+                          <w:lang w:val="es-NI"/>
+                        </w:rPr>
+                        <w:t>E</w:t>
+                      </w:r>
+                    </w:p>
+                  </w:txbxContent>
+                </v:textbox>
+                <w10:wrap type="square"/>
+              </v:shape>
+            </w:pict>
+          </mc:Fallback>
+        </mc:AlternateContent>
+      </w:r>
+      <w:r>
+        <w:rPr>
+          <w:rFonts w:ascii="Times New Roman" w:hAnsi="Times New Roman" w:cs="Times New Roman"/>
+          <w:b/>
+          <w:bCs/>
+          <w:noProof/>
+          <w:sz w:val="27"/>
+          <w:szCs w:val="27"/>
+          <w:lang w:val="es-NI"/>
+        </w:rPr>
+        <mc:AlternateContent>
+          <mc:Choice Requires="wps">
+            <w:drawing>
+              <wp:anchor distT="45720" distB="45720" distL="114300" distR="114300" simplePos="0" relativeHeight="251761664" behindDoc="0" locked="0" layoutInCell="1" allowOverlap="1" wp14:anchorId="3C0A0C93" wp14:editId="0079D215">
+                <wp:simplePos x="0" y="0"/>
+                <wp:positionH relativeFrom="rightMargin">
+                  <wp:posOffset>-450528</wp:posOffset>
+                </wp:positionH>
+                <wp:positionV relativeFrom="paragraph">
+                  <wp:posOffset>1186180</wp:posOffset>
+                </wp:positionV>
+                <wp:extent cx="276225" cy="276225"/>
+                <wp:effectExtent l="0" t="0" r="0" b="0"/>
+                <wp:wrapSquare wrapText="bothSides"/>
+                <wp:docPr id="250" name="Text Box 2"/>
+                <wp:cNvGraphicFramePr>
+                  <a:graphicFrameLocks xmlns:a="http://schemas.openxmlformats.org/drawingml/2006/main"/>
+                </wp:cNvGraphicFramePr>
+                <a:graphic xmlns:a="http://schemas.openxmlformats.org/drawingml/2006/main">
+                  <a:graphicData uri="http://schemas.microsoft.com/office/word/2010/wordprocessingShape">
+                    <wps:wsp>
+                      <wps:cNvSpPr txBox="1">
+                        <a:spLocks noChangeArrowheads="1"/>
+                      </wps:cNvSpPr>
+                      <wps:spPr bwMode="auto">
+                        <a:xfrm>
+                          <a:off x="0" y="0"/>
+                          <a:ext cx="276225" cy="276225"/>
+                        </a:xfrm>
+                        <a:prstGeom prst="rect">
+                          <a:avLst/>
+                        </a:prstGeom>
+                        <a:noFill/>
+                        <a:ln w="9525">
+                          <a:noFill/>
+                          <a:miter lim="800000"/>
+                          <a:headEnd/>
+                          <a:tailEnd/>
+                        </a:ln>
+                      </wps:spPr>
+                      <wps:txbx>
+                        <w:txbxContent>
+                          <w:p>
+                            <w:pPr>
+                              <w:rPr>
+                                <w:lang w:val="es-NI"/>
+                              </w:rPr>
+                            </w:pPr>
+                            <w:r>
+                              <w:rPr>
+                                <w:lang w:val="es-NI"/>
+                              </w:rPr>
+                              <w:t>F</w:t>
+                            </w:r>
+                          </w:p>
+                        </w:txbxContent>
+                      </wps:txbx>
+                      <wps:bodyPr rot="0" vert="horz" wrap="square" lIns="91440" tIns="45720" rIns="91440" bIns="45720" anchor="t" anchorCtr="0">
+                        <a:noAutofit/>
+                      </wps:bodyPr>
+                    </wps:wsp>
+                  </a:graphicData>
+                </a:graphic>
+                <wp14:sizeRelH relativeFrom="margin">
+                  <wp14:pctWidth>0</wp14:pctWidth>
+                </wp14:sizeRelH>
+                <wp14:sizeRelV relativeFrom="margin">
+                  <wp14:pctHeight>0</wp14:pctHeight>
+                </wp14:sizeRelV>
+              </wp:anchor>
+            </w:drawing>
+          </mc:Choice>
+          <mc:Fallback>
+            <w:pict>
+              <v:shape w14:anchorId="3C0A0C93" id="_x0000_s1071" type="#_x0000_t202" style="position:absolute;left:0;text-align:left;margin-left:-35.45pt;margin-top:93.4pt;width:21.75pt;height:21.75pt;z-index:251761664;visibility:visible;mso-wrap-style:square;mso-width-percent:0;mso-height-percent:0;mso-wrap-distance-left:9pt;mso-wrap-distance-top:3.6pt;mso-wrap-distance-right:9pt;mso-wrap-distance-bottom:3.6pt;mso-position-horizontal:absolute;mso-position-horizontal-relative:right-margin-area;mso-position-vertical:absolute;mso-position-vertical-relative:text;mso-width-percent:0;mso-height-percent:0;mso-width-relative:margin;mso-height-relative:margin;v-text-anchor:top" o:gfxdata="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" filled="f" stroked="f">
+                <v:textbox>
+                  <w:txbxContent>
+                    <w:p>
+                      <w:pPr>
+                        <w:rPr>
+                          <w:lang w:val="es-NI"/>
+                        </w:rPr>
+                      </w:pPr>
+                      <w:r>
+                        <w:rPr>
+                          <w:lang w:val="es-NI"/>
+                        </w:rPr>
+                        <w:t>F</w:t>
+                      </w:r>
+                    </w:p>
+                  </w:txbxContent>
+                </v:textbox>
+                <w10:wrap type="square" anchorx="margin"/>
+              </v:shape>
+            </w:pict>
+          </mc:Fallback>
+        </mc:AlternateContent>
+      </w:r>
+      <w:r>
+        <w:rPr>
+          <w:rFonts w:ascii="Times New Roman" w:hAnsi="Times New Roman" w:cs="Times New Roman"/>
+          <w:b/>
+          <w:noProof/>
+          <w:sz w:val="27"/>
+          <w:szCs w:val="27"/>
+          <w:lang w:val="es-NI"/>
+        </w:rPr>
+        <w:drawing>
+          <wp:anchor distT="0" distB="0" distL="114300" distR="114300" simplePos="0" relativeHeight="251759616" behindDoc="0" locked="0" layoutInCell="1" allowOverlap="1" wp14:anchorId="2EF11FA8" wp14:editId="5C7D1FE2">
+            <wp:simplePos x="0" y="0"/>
+            <wp:positionH relativeFrom="column">
+              <wp:posOffset>4685030</wp:posOffset>
+            </wp:positionH>
+            <wp:positionV relativeFrom="paragraph">
+              <wp:posOffset>321945</wp:posOffset>
+            </wp:positionV>
+            <wp:extent cx="829310" cy="876935"/>
+            <wp:effectExtent l="0" t="0" r="8890" b="0"/>
+            <wp:wrapSquare wrapText="bothSides"/>
+            <wp:docPr id="249" name="Picture 249"/>
+            <wp:cNvGraphicFramePr>
+              <a:graphicFrameLocks xmlns:a="http://schemas.openxmlformats.org/drawingml/2006/main" noChangeAspect="1"/>
+            </wp:cNvGraphicFramePr>
+            <a:graphic xmlns:a="http://schemas.openxmlformats.org/drawingml/2006/main">
+              <a:graphicData uri="http://schemas.openxmlformats.org/drawingml/2006/picture">
+                <pic:pic xmlns:pic="http://schemas.openxmlformats.org/drawingml/2006/picture">
+                  <pic:nvPicPr>
+                    <pic:cNvPr id="1" name=""/>
+                    <pic:cNvPicPr/>
+                  </pic:nvPicPr>
+                  <pic:blipFill>
+                    <a:blip r:embed="rId33" cstate="print">
+                      <a:extLst>
+                        <a:ext uri="{28A0092B-C50C-407E-A947-70E740481C1C}">
+                          <a14:useLocalDpi xmlns:a14="http://schemas.microsoft.com/office/drawing/2010/main" val="0"/>
+                        </a:ext>
+                      </a:extLst>
+                    </a:blip>
+                    <a:stretch>
+                      <a:fillRect/>
+                    </a:stretch>
+                  </pic:blipFill>
+                  <pic:spPr>
+                    <a:xfrm>
+                      <a:off x="0" y="0"/>
+                      <a:ext cx="829310" cy="876935"/>
+                    </a:xfrm>
+                    <a:prstGeom prst="rect">
+                      <a:avLst/>
+                    </a:prstGeom>
+                  </pic:spPr>
+                </pic:pic>
+              </a:graphicData>
+            </a:graphic>
+            <wp14:sizeRelH relativeFrom="margin">
+              <wp14:pctWidth>0</wp14:pctWidth>
+            </wp14:sizeRelH>
+            <wp14:sizeRelV relativeFrom="margin">
+              <wp14:pctHeight>0</wp14:pctHeight>
+            </wp14:sizeRelV>
+          </wp:anchor>
+        </w:drawing>
+      </w:r>
+      <w:r>
+        <w:rPr>
+          <w:rFonts w:ascii="Times New Roman" w:hAnsi="Times New Roman" w:cs="Times New Roman"/>
+          <w:b/>
+          <w:noProof/>
+          <w:sz w:val="27"/>
+          <w:szCs w:val="27"/>
+          <w:lang w:val="es-NI"/>
+        </w:rPr>
+        <w:drawing>
+          <wp:anchor distT="0" distB="0" distL="114300" distR="114300" simplePos="0" relativeHeight="251756544" behindDoc="0" locked="0" layoutInCell="1" allowOverlap="1" wp14:anchorId="3253A54D" wp14:editId="473CFA0B">
+            <wp:simplePos x="0" y="0"/>
+            <wp:positionH relativeFrom="column">
+              <wp:posOffset>3610610</wp:posOffset>
+            </wp:positionH>
+            <wp:positionV relativeFrom="paragraph">
+              <wp:posOffset>333375</wp:posOffset>
+            </wp:positionV>
+            <wp:extent cx="920750" cy="871855"/>
+            <wp:effectExtent l="0" t="0" r="0" b="4445"/>
+            <wp:wrapSquare wrapText="bothSides"/>
+            <wp:docPr id="247" name="Picture 247"/>
+            <wp:cNvGraphicFramePr>
+              <a:graphicFrameLocks xmlns:a="http://schemas.openxmlformats.org/drawingml/2006/main" noChangeAspect="1"/>
+            </wp:cNvGraphicFramePr>
+            <a:graphic xmlns:a="http://schemas.openxmlformats.org/drawingml/2006/main">
+              <a:graphicData uri="http://schemas.openxmlformats.org/drawingml/2006/picture">
+                <pic:pic xmlns:pic="http://schemas.openxmlformats.org/drawingml/2006/picture">
+                  <pic:nvPicPr>
+                    <pic:cNvPr id="1" name=""/>
+                    <pic:cNvPicPr/>
+                  </pic:nvPicPr>
+                  <pic:blipFill>
+                    <a:blip r:embed="rId34" cstate="print">
+                      <a:extLst>
+                        <a:ext uri="{28A0092B-C50C-407E-A947-70E740481C1C}">
+                          <a14:useLocalDpi xmlns:a14="http://schemas.microsoft.com/office/drawing/2010/main" val="0"/>
+                        </a:ext>
+                      </a:extLst>
+                    </a:blip>
+                    <a:stretch>
+                      <a:fillRect/>
+                    </a:stretch>
+                  </pic:blipFill>
+                  <pic:spPr>
+                    <a:xfrm>
+                      <a:off x="0" y="0"/>
+                      <a:ext cx="920750" cy="871855"/>
+                    </a:xfrm>
+                    <a:prstGeom prst="rect">
+                      <a:avLst/>
+                    </a:prstGeom>
+                  </pic:spPr>
+                </pic:pic>
+              </a:graphicData>
+            </a:graphic>
+            <wp14:sizeRelH relativeFrom="margin">
+              <wp14:pctWidth>0</wp14:pctWidth>
+            </wp14:sizeRelH>
+            <wp14:sizeRelV relativeFrom="margin">
+              <wp14:pctHeight>0</wp14:pctHeight>
+            </wp14:sizeRelV>
+          </wp:anchor>
+        </w:drawing>
+      </w:r>
+      <w:r>
+        <w:rPr>
+          <w:rFonts w:ascii="Times New Roman" w:hAnsi="Times New Roman" w:cs="Times New Roman"/>
+          <w:b/>
+          <w:noProof/>
+          <w:sz w:val="27"/>
+          <w:szCs w:val="27"/>
+          <w:lang w:val="es-NI"/>
+        </w:rPr>
+        <w:drawing>
+          <wp:anchor distT="0" distB="0" distL="114300" distR="114300" simplePos="0" relativeHeight="251753472" behindDoc="0" locked="0" layoutInCell="1" allowOverlap="1" wp14:anchorId="77155515" wp14:editId="09514E3E">
+            <wp:simplePos x="0" y="0"/>
+            <wp:positionH relativeFrom="column">
+              <wp:posOffset>2616835</wp:posOffset>
+            </wp:positionH>
+            <wp:positionV relativeFrom="paragraph">
+              <wp:posOffset>322580</wp:posOffset>
+            </wp:positionV>
+            <wp:extent cx="844550" cy="872490"/>
+            <wp:effectExtent l="0" t="0" r="0" b="3810"/>
+            <wp:wrapSquare wrapText="bothSides"/>
+            <wp:docPr id="245" name="Picture 245"/>
+            <wp:cNvGraphicFramePr>
+              <a:graphicFrameLocks xmlns:a="http://schemas.openxmlformats.org/drawingml/2006/main" noChangeAspect="1"/>
+            </wp:cNvGraphicFramePr>
+            <a:graphic xmlns:a="http://schemas.openxmlformats.org/drawingml/2006/main">
+              <a:graphicData uri="http://schemas.openxmlformats.org/drawingml/2006/picture">
+                <pic:pic xmlns:pic="http://schemas.openxmlformats.org/drawingml/2006/picture">
+                  <pic:nvPicPr>
+                    <pic:cNvPr id="1" name=""/>
+                    <pic:cNvPicPr/>
+                  </pic:nvPicPr>
+                  <pic:blipFill>
+                    <a:blip r:embed="rId35" cstate="print">
+                      <a:extLst>
+                        <a:ext uri="{28A0092B-C50C-407E-A947-70E740481C1C}">
+                          <a14:useLocalDpi xmlns:a14="http://schemas.microsoft.com/office/drawing/2010/main" val="0"/>
+                        </a:ext>
+                      </a:extLst>
+                    </a:blip>
+                    <a:stretch>
+                      <a:fillRect/>
+                    </a:stretch>
+                  </pic:blipFill>
+                  <pic:spPr>
+                    <a:xfrm>
+                      <a:off x="0" y="0"/>
+                      <a:ext cx="844550" cy="872490"/>
+                    </a:xfrm>
+                    <a:prstGeom prst="rect">
+                      <a:avLst/>
+                    </a:prstGeom>
+                  </pic:spPr>
+                </pic:pic>
+              </a:graphicData>
+            </a:graphic>
+            <wp14:sizeRelH relativeFrom="margin">
+              <wp14:pctWidth>0</wp14:pctWidth>
+            </wp14:sizeRelH>
+            <wp14:sizeRelV relativeFrom="margin">
+              <wp14:pctHeight>0</wp14:pctHeight>
+            </wp14:sizeRelV>
+          </wp:anchor>
+        </w:drawing>
+      </w:r>
+      <w:r>
+        <w:rPr>
+          <w:rFonts w:ascii="Times New Roman" w:hAnsi="Times New Roman" w:cs="Times New Roman"/>
+          <w:b/>
+          <w:noProof/>
+          <w:sz w:val="27"/>
+          <w:szCs w:val="27"/>
+          <w:lang w:val="es-NI"/>
+        </w:rPr>
+        <w:drawing>
+          <wp:anchor distT="0" distB="0" distL="114300" distR="114300" simplePos="0" relativeHeight="251750400" behindDoc="0" locked="0" layoutInCell="1" allowOverlap="1" wp14:anchorId="046474F3" wp14:editId="0F3356A0">
+            <wp:simplePos x="0" y="0"/>
+            <wp:positionH relativeFrom="column">
+              <wp:posOffset>1675130</wp:posOffset>
+            </wp:positionH>
+            <wp:positionV relativeFrom="paragraph">
+              <wp:posOffset>333375</wp:posOffset>
+            </wp:positionV>
+            <wp:extent cx="778510" cy="862330"/>
+            <wp:effectExtent l="0" t="0" r="2540" b="0"/>
+            <wp:wrapSquare wrapText="bothSides"/>
+            <wp:docPr id="243" name="Picture 243"/>
+            <wp:cNvGraphicFramePr>
+              <a:graphicFrameLocks xmlns:a="http://schemas.openxmlformats.org/drawingml/2006/main" noChangeAspect="1"/>
+            </wp:cNvGraphicFramePr>
+            <a:graphic xmlns:a="http://schemas.openxmlformats.org/drawingml/2006/main">
+              <a:graphicData uri="http://schemas.openxmlformats.org/drawingml/2006/picture">
+                <pic:pic xmlns:pic="http://schemas.openxmlformats.org/drawingml/2006/picture">
+                  <pic:nvPicPr>
+                    <pic:cNvPr id="0" name="Picture 19"/>
+                    <pic:cNvPicPr>
+                      <a:picLocks noChangeAspect="1" noChangeArrowheads="1"/>
+                    </pic:cNvPicPr>
+                  </pic:nvPicPr>
+                  <pic:blipFill rotWithShape="1">
+                    <a:blip r:embed="rId36" cstate="print">
+                      <a:extLst>
+                        <a:ext uri="{28A0092B-C50C-407E-A947-70E740481C1C}">
+                          <a14:useLocalDpi xmlns:a14="http://schemas.microsoft.com/office/drawing/2010/main" val="0"/>
+                        </a:ext>
+                      </a:extLst>
+                    </a:blip>
+                    <a:srcRect l="21897" t="22106" r="38054" b="-1053"/>
+                    <a:stretch/>
+                  </pic:blipFill>
+                  <pic:spPr bwMode="auto">
+                    <a:xfrm>
+                      <a:off x="0" y="0"/>
+                      <a:ext cx="778510" cy="862330"/>
+                    </a:xfrm>
+                    <a:prstGeom prst="rect">
+                      <a:avLst/>
+                    </a:prstGeom>
+                    <a:noFill/>
+                    <a:ln>
+                      <a:noFill/>
+                    </a:ln>
+                    <a:extLst>
+                      <a:ext uri="{53640926-AAD7-44D8-BBD7-CCE9431645EC}">
+                        <a14:shadowObscured xmlns:a14="http://schemas.microsoft.com/office/drawing/2010/main"/>
+                      </a:ext>
+                    </a:extLst>
+                  </pic:spPr>
+                </pic:pic>
+              </a:graphicData>
+            </a:graphic>
+            <wp14:sizeRelH relativeFrom="margin">
+              <wp14:pctWidth>0</wp14:pctWidth>
+            </wp14:sizeRelH>
+            <wp14:sizeRelV relativeFrom="margin">
+              <wp14:pctHeight>0</wp14:pctHeight>
+            </wp14:sizeRelV>
+          </wp:anchor>
+        </w:drawing>
+      </w:r>
+      <w:r>
+        <w:rPr>
+          <w:rFonts w:ascii="Times New Roman" w:hAnsi="Times New Roman" w:cs="Times New Roman"/>
+          <w:b/>
+          <w:noProof/>
+          <w:sz w:val="27"/>
+          <w:szCs w:val="27"/>
+          <w:lang w:val="es-NI"/>
+        </w:rPr>
+        <w:drawing>
+          <wp:anchor distT="0" distB="0" distL="114300" distR="114300" simplePos="0" relativeHeight="251747328" behindDoc="0" locked="0" layoutInCell="1" allowOverlap="1" wp14:anchorId="5CA904CA" wp14:editId="3F8EF125">
+            <wp:simplePos x="0" y="0"/>
+            <wp:positionH relativeFrom="margin">
+              <wp:posOffset>728345</wp:posOffset>
+            </wp:positionH>
+            <wp:positionV relativeFrom="paragraph">
+              <wp:posOffset>342265</wp:posOffset>
+            </wp:positionV>
+            <wp:extent cx="802640" cy="838835"/>
+            <wp:effectExtent l="0" t="0" r="0" b="0"/>
+            <wp:wrapSquare wrapText="bothSides"/>
+            <wp:docPr id="241" name="Picture 241"/>
+            <wp:cNvGraphicFramePr>
+              <a:graphicFrameLocks xmlns:a="http://schemas.openxmlformats.org/drawingml/2006/main" noChangeAspect="1"/>
+            </wp:cNvGraphicFramePr>
+            <a:graphic xmlns:a="http://schemas.openxmlformats.org/drawingml/2006/main">
+              <a:graphicData uri="http://schemas.openxmlformats.org/drawingml/2006/picture">
+                <pic:pic xmlns:pic="http://schemas.openxmlformats.org/drawingml/2006/picture">
+                  <pic:nvPicPr>
+                    <pic:cNvPr id="0" name="Picture 18"/>
+                    <pic:cNvPicPr>
+                      <a:picLocks noChangeAspect="1" noChangeArrowheads="1"/>
+                    </pic:cNvPicPr>
+                  </pic:nvPicPr>
+                  <pic:blipFill rotWithShape="1">
+                    <a:blip r:embed="rId37" cstate="print">
+                      <a:extLst>
+                        <a:ext uri="{28A0092B-C50C-407E-A947-70E740481C1C}">
+                          <a14:useLocalDpi xmlns:a14="http://schemas.microsoft.com/office/drawing/2010/main" val="0"/>
+                        </a:ext>
+                      </a:extLst>
+                    </a:blip>
+                    <a:srcRect l="14951" r="35243"/>
+                    <a:stretch/>
+                  </pic:blipFill>
+                  <pic:spPr bwMode="auto">
+                    <a:xfrm>
+                      <a:off x="0" y="0"/>
+                      <a:ext cx="802640" cy="838835"/>
+                    </a:xfrm>
+                    <a:prstGeom prst="rect">
+                      <a:avLst/>
+                    </a:prstGeom>
+                    <a:noFill/>
+                    <a:ln>
+                      <a:noFill/>
+                    </a:ln>
+                    <a:extLst>
+                      <a:ext uri="{53640926-AAD7-44D8-BBD7-CCE9431645EC}">
+                        <a14:shadowObscured xmlns:a14="http://schemas.microsoft.com/office/drawing/2010/main"/>
+                      </a:ext>
+                    </a:extLst>
+                  </pic:spPr>
+                </pic:pic>
+              </a:graphicData>
+            </a:graphic>
+            <wp14:sizeRelH relativeFrom="margin">
+              <wp14:pctWidth>0</wp14:pctWidth>
+            </wp14:sizeRelH>
+            <wp14:sizeRelV relativeFrom="margin">
+              <wp14:pctHeight>0</wp14:pctHeight>
+            </wp14:sizeRelV>
+          </wp:anchor>
+        </w:drawing>
+      </w:r>
+      <w:r>
+        <w:rPr>
+          <w:rFonts w:ascii="Times New Roman" w:hAnsi="Times New Roman" w:cs="Times New Roman"/>
+          <w:b/>
+          <w:bCs/>
+          <w:noProof/>
+          <w:sz w:val="27"/>
+          <w:szCs w:val="27"/>
+          <w:lang w:val="es-NI"/>
+        </w:rPr>
+        <w:drawing>
+          <wp:anchor distT="0" distB="0" distL="114300" distR="114300" simplePos="0" relativeHeight="251744256" behindDoc="0" locked="0" layoutInCell="1" allowOverlap="1" wp14:anchorId="636F620F" wp14:editId="69C5FB0B">
+            <wp:simplePos x="0" y="0"/>
+            <wp:positionH relativeFrom="column">
+              <wp:posOffset>-244788</wp:posOffset>
+            </wp:positionH>
+            <wp:positionV relativeFrom="paragraph">
+              <wp:posOffset>349250</wp:posOffset>
+            </wp:positionV>
+            <wp:extent cx="855980" cy="852170"/>
+            <wp:effectExtent l="0" t="0" r="1270" b="5080"/>
+            <wp:wrapSquare wrapText="bothSides"/>
+            <wp:docPr id="219" name="Picture 219"/>
+            <wp:cNvGraphicFramePr>
+              <a:graphicFrameLocks xmlns:a="http://schemas.openxmlformats.org/drawingml/2006/main" noChangeAspect="1"/>
+            </wp:cNvGraphicFramePr>
+            <a:graphic xmlns:a="http://schemas.openxmlformats.org/drawingml/2006/main">
+              <a:graphicData uri="http://schemas.openxmlformats.org/drawingml/2006/picture">
+                <pic:pic xmlns:pic="http://schemas.openxmlformats.org/drawingml/2006/picture">
+                  <pic:nvPicPr>
+                    <pic:cNvPr id="1" name=""/>
+                    <pic:cNvPicPr/>
+                  </pic:nvPicPr>
+                  <pic:blipFill rotWithShape="1">
+                    <a:blip r:embed="rId38" cstate="print">
+                      <a:extLst>
+                        <a:ext uri="{28A0092B-C50C-407E-A947-70E740481C1C}">
+                          <a14:useLocalDpi xmlns:a14="http://schemas.microsoft.com/office/drawing/2010/main" val="0"/>
+                        </a:ext>
+                      </a:extLst>
+                    </a:blip>
+                    <a:srcRect l="23025" r="20501"/>
+                    <a:stretch/>
+                  </pic:blipFill>
+                  <pic:spPr bwMode="auto">
+                    <a:xfrm>
+                      <a:off x="0" y="0"/>
+                      <a:ext cx="855980" cy="852170"/>
+                    </a:xfrm>
+                    <a:prstGeom prst="rect">
+                      <a:avLst/>
+                    </a:prstGeom>
+                    <a:ln>
+                      <a:noFill/>
+                    </a:ln>
+                    <a:extLst>
+                      <a:ext uri="{53640926-AAD7-44D8-BBD7-CCE9431645EC}">
+                        <a14:shadowObscured xmlns:a14="http://schemas.microsoft.com/office/drawing/2010/main"/>
+                      </a:ext>
+                    </a:extLst>
+                  </pic:spPr>
+                </pic:pic>
+              </a:graphicData>
+            </a:graphic>
+            <wp14:sizeRelH relativeFrom="margin">
+              <wp14:pctWidth>0</wp14:pctWidth>
+            </wp14:sizeRelH>
+            <wp14:sizeRelV relativeFrom="margin">
+              <wp14:pctHeight>0</wp14:pctHeight>
+            </wp14:sizeRelV>
+          </wp:anchor>
+        </w:drawing>
+      </w:r>
+      <w:r>
+        <w:rPr>
+          <w:rFonts w:ascii="Times New Roman" w:hAnsi="Times New Roman" w:cs="Times New Roman"/>
+          <w:b/>
+          <w:noProof/>
+          <w:sz w:val="27"/>
+          <w:szCs w:val="27"/>
+          <w:lang w:val="es-NI"/>
+        </w:rPr>
+        <w:drawing>
+          <wp:anchor distT="0" distB="0" distL="114300" distR="114300" simplePos="0" relativeHeight="251781120" behindDoc="0" locked="0" layoutInCell="1" allowOverlap="1" wp14:anchorId="660B03EE" wp14:editId="6B3CD6B2">
+            <wp:simplePos x="0" y="0"/>
+            <wp:positionH relativeFrom="column">
+              <wp:posOffset>4933950</wp:posOffset>
+            </wp:positionH>
+            <wp:positionV relativeFrom="paragraph">
+              <wp:posOffset>1534795</wp:posOffset>
+            </wp:positionV>
+            <wp:extent cx="767715" cy="745490"/>
+            <wp:effectExtent l="0" t="0" r="0" b="0"/>
+            <wp:wrapSquare wrapText="bothSides"/>
+            <wp:docPr id="264" name="Picture 264"/>
+            <wp:cNvGraphicFramePr>
+              <a:graphicFrameLocks xmlns:a="http://schemas.openxmlformats.org/drawingml/2006/main" noChangeAspect="1"/>
+            </wp:cNvGraphicFramePr>
+            <a:graphic xmlns:a="http://schemas.openxmlformats.org/drawingml/2006/main">
+              <a:graphicData uri="http://schemas.openxmlformats.org/drawingml/2006/picture">
+                <pic:pic xmlns:pic="http://schemas.openxmlformats.org/drawingml/2006/picture">
+                  <pic:nvPicPr>
+                    <pic:cNvPr id="1" name=""/>
+                    <pic:cNvPicPr/>
+                  </pic:nvPicPr>
+                  <pic:blipFill>
+                    <a:blip r:embed="rId39" cstate="print">
+                      <a:extLst>
+                        <a:ext uri="{28A0092B-C50C-407E-A947-70E740481C1C}">
+                          <a14:useLocalDpi xmlns:a14="http://schemas.microsoft.com/office/drawing/2010/main" val="0"/>
+                        </a:ext>
+                      </a:extLst>
+                    </a:blip>
+                    <a:stretch>
+                      <a:fillRect/>
+                    </a:stretch>
+                  </pic:blipFill>
+                  <pic:spPr>
+                    <a:xfrm>
+                      <a:off x="0" y="0"/>
+                      <a:ext cx="767715" cy="745490"/>
+                    </a:xfrm>
+                    <a:prstGeom prst="rect">
+                      <a:avLst/>
+                    </a:prstGeom>
+                  </pic:spPr>
+                </pic:pic>
+              </a:graphicData>
+            </a:graphic>
+            <wp14:sizeRelH relativeFrom="margin">
+              <wp14:pctWidth>0</wp14:pctWidth>
+            </wp14:sizeRelH>
+            <wp14:sizeRelV relativeFrom="margin">
+              <wp14:pctHeight>0</wp14:pctHeight>
+            </wp14:sizeRelV>
+          </wp:anchor>
+        </w:drawing>
+      </w:r>
+      <w:r>
+        <w:rPr>
+          <w:rFonts w:ascii="Times New Roman" w:hAnsi="Times New Roman" w:cs="Times New Roman"/>
+          <w:b/>
+          <w:noProof/>
+          <w:sz w:val="27"/>
+          <w:szCs w:val="27"/>
+          <w:lang w:val="es-NI"/>
+        </w:rPr>
+        <w:drawing>
+          <wp:anchor distT="0" distB="0" distL="114300" distR="114300" simplePos="0" relativeHeight="251778048" behindDoc="0" locked="0" layoutInCell="1" allowOverlap="1" wp14:anchorId="61927B20" wp14:editId="1805549E">
+            <wp:simplePos x="0" y="0"/>
+            <wp:positionH relativeFrom="column">
+              <wp:posOffset>4146550</wp:posOffset>
+            </wp:positionH>
+            <wp:positionV relativeFrom="paragraph">
+              <wp:posOffset>1522730</wp:posOffset>
+            </wp:positionV>
+            <wp:extent cx="701675" cy="767080"/>
+            <wp:effectExtent l="0" t="0" r="3175" b="0"/>
+            <wp:wrapSquare wrapText="bothSides"/>
+            <wp:docPr id="262" name="Picture 262"/>
+            <wp:cNvGraphicFramePr>
+              <a:graphicFrameLocks xmlns:a="http://schemas.openxmlformats.org/drawingml/2006/main" noChangeAspect="1"/>
+            </wp:cNvGraphicFramePr>
+            <a:graphic xmlns:a="http://schemas.openxmlformats.org/drawingml/2006/main">
+              <a:graphicData uri="http://schemas.openxmlformats.org/drawingml/2006/picture">
+                <pic:pic xmlns:pic="http://schemas.openxmlformats.org/drawingml/2006/picture">
+                  <pic:nvPicPr>
+                    <pic:cNvPr id="1" name=""/>
+                    <pic:cNvPicPr/>
+                  </pic:nvPicPr>
+                  <pic:blipFill>
+                    <a:blip r:embed="rId40" cstate="print">
+                      <a:extLst>
+                        <a:ext uri="{28A0092B-C50C-407E-A947-70E740481C1C}">
+                          <a14:useLocalDpi xmlns:a14="http://schemas.microsoft.com/office/drawing/2010/main" val="0"/>
+                        </a:ext>
+                      </a:extLst>
+                    </a:blip>
+                    <a:stretch>
+                      <a:fillRect/>
+                    </a:stretch>
+                  </pic:blipFill>
+                  <pic:spPr>
+                    <a:xfrm>
+                      <a:off x="0" y="0"/>
+                      <a:ext cx="701675" cy="767080"/>
+                    </a:xfrm>
+                    <a:prstGeom prst="rect">
+                      <a:avLst/>
+                    </a:prstGeom>
+                  </pic:spPr>
+                </pic:pic>
+              </a:graphicData>
+            </a:graphic>
+            <wp14:sizeRelH relativeFrom="margin">
+              <wp14:pctWidth>0</wp14:pctWidth>
+            </wp14:sizeRelH>
+            <wp14:sizeRelV relativeFrom="margin">
+              <wp14:pctHeight>0</wp14:pctHeight>
+            </wp14:sizeRelV>
+          </wp:anchor>
+        </w:drawing>
+      </w:r>
+      <w:r>
+        <w:rPr>
+          <w:rFonts w:ascii="Times New Roman" w:hAnsi="Times New Roman" w:cs="Times New Roman"/>
+          <w:b/>
+          <w:noProof/>
+          <w:sz w:val="27"/>
+          <w:szCs w:val="27"/>
+          <w:lang w:val="es-NI"/>
+        </w:rPr>
+        <w:drawing>
+          <wp:anchor distT="0" distB="0" distL="114300" distR="114300" simplePos="0" relativeHeight="251774976" behindDoc="0" locked="0" layoutInCell="1" allowOverlap="1" wp14:anchorId="5315D19D" wp14:editId="1F8BDEE2">
+            <wp:simplePos x="0" y="0"/>
+            <wp:positionH relativeFrom="column">
+              <wp:posOffset>3340735</wp:posOffset>
+            </wp:positionH>
+            <wp:positionV relativeFrom="paragraph">
+              <wp:posOffset>1534795</wp:posOffset>
+            </wp:positionV>
+            <wp:extent cx="708025" cy="760095"/>
+            <wp:effectExtent l="0" t="0" r="0" b="1905"/>
+            <wp:wrapSquare wrapText="bothSides"/>
+            <wp:docPr id="260" name="Picture 260"/>
+            <wp:cNvGraphicFramePr>
+              <a:graphicFrameLocks xmlns:a="http://schemas.openxmlformats.org/drawingml/2006/main" noChangeAspect="1"/>
+            </wp:cNvGraphicFramePr>
+            <a:graphic xmlns:a="http://schemas.openxmlformats.org/drawingml/2006/main">
+              <a:graphicData uri="http://schemas.openxmlformats.org/drawingml/2006/picture">
+                <pic:pic xmlns:pic="http://schemas.openxmlformats.org/drawingml/2006/picture">
+                  <pic:nvPicPr>
+                    <pic:cNvPr id="1" name=""/>
+                    <pic:cNvPicPr/>
+                  </pic:nvPicPr>
+                  <pic:blipFill>
+                    <a:blip r:embed="rId41" cstate="print">
+                      <a:extLst>
+                        <a:ext uri="{28A0092B-C50C-407E-A947-70E740481C1C}">
+                          <a14:useLocalDpi xmlns:a14="http://schemas.microsoft.com/office/drawing/2010/main" val="0"/>
+                        </a:ext>
+                      </a:extLst>
+                    </a:blip>
+                    <a:stretch>
+                      <a:fillRect/>
+                    </a:stretch>
+                  </pic:blipFill>
+                  <pic:spPr>
+                    <a:xfrm>
+                      <a:off x="0" y="0"/>
+                      <a:ext cx="708025" cy="760095"/>
+                    </a:xfrm>
+                    <a:prstGeom prst="rect">
+                      <a:avLst/>
+                    </a:prstGeom>
+                  </pic:spPr>
+                </pic:pic>
+              </a:graphicData>
+            </a:graphic>
+            <wp14:sizeRelH relativeFrom="margin">
+              <wp14:pctWidth>0</wp14:pctWidth>
+            </wp14:sizeRelH>
+            <wp14:sizeRelV relativeFrom="margin">
+              <wp14:pctHeight>0</wp14:pctHeight>
+            </wp14:sizeRelV>
+          </wp:anchor>
+        </w:drawing>
+      </w:r>
+      <w:r>
+        <w:rPr>
+          <w:rFonts w:ascii="Times New Roman" w:hAnsi="Times New Roman" w:cs="Times New Roman"/>
+          <w:b/>
+          <w:noProof/>
+          <w:sz w:val="27"/>
+          <w:szCs w:val="27"/>
+          <w:lang w:val="es-NI"/>
+        </w:rPr>
+        <w:drawing>
+          <wp:anchor distT="0" distB="0" distL="114300" distR="114300" simplePos="0" relativeHeight="251771904" behindDoc="0" locked="0" layoutInCell="1" allowOverlap="1" wp14:anchorId="6CEF0E96" wp14:editId="53F24164">
+            <wp:simplePos x="0" y="0"/>
+            <wp:positionH relativeFrom="column">
+              <wp:posOffset>2465070</wp:posOffset>
+            </wp:positionH>
+            <wp:positionV relativeFrom="paragraph">
+              <wp:posOffset>1545590</wp:posOffset>
+            </wp:positionV>
+            <wp:extent cx="765175" cy="755015"/>
+            <wp:effectExtent l="0" t="0" r="0" b="6985"/>
+            <wp:wrapSquare wrapText="bothSides"/>
+            <wp:docPr id="258" name="Picture 258"/>
+            <wp:cNvGraphicFramePr>
+              <a:graphicFrameLocks xmlns:a="http://schemas.openxmlformats.org/drawingml/2006/main" noChangeAspect="1"/>
+            </wp:cNvGraphicFramePr>
+            <a:graphic xmlns:a="http://schemas.openxmlformats.org/drawingml/2006/main">
+              <a:graphicData uri="http://schemas.openxmlformats.org/drawingml/2006/picture">
+                <pic:pic xmlns:pic="http://schemas.openxmlformats.org/drawingml/2006/picture">
+                  <pic:nvPicPr>
+                    <pic:cNvPr id="1" name=""/>
+                    <pic:cNvPicPr/>
+                  </pic:nvPicPr>
+                  <pic:blipFill>
+                    <a:blip r:embed="rId42" cstate="print">
+                      <a:extLst>
+                        <a:ext uri="{28A0092B-C50C-407E-A947-70E740481C1C}">
+                          <a14:useLocalDpi xmlns:a14="http://schemas.microsoft.com/office/drawing/2010/main" val="0"/>
+                        </a:ext>
+                      </a:extLst>
+                    </a:blip>
+                    <a:stretch>
+                      <a:fillRect/>
+                    </a:stretch>
+                  </pic:blipFill>
+                  <pic:spPr>
+                    <a:xfrm>
+                      <a:off x="0" y="0"/>
+                      <a:ext cx="765175" cy="755015"/>
+                    </a:xfrm>
+                    <a:prstGeom prst="rect">
+                      <a:avLst/>
+                    </a:prstGeom>
+                  </pic:spPr>
+                </pic:pic>
+              </a:graphicData>
+            </a:graphic>
+            <wp14:sizeRelH relativeFrom="margin">
+              <wp14:pctWidth>0</wp14:pctWidth>
+            </wp14:sizeRelH>
+            <wp14:sizeRelV relativeFrom="margin">
+              <wp14:pctHeight>0</wp14:pctHeight>
+            </wp14:sizeRelV>
+          </wp:anchor>
+        </w:drawing>
+      </w:r>
+      <w:r>
+        <w:rPr>
+          <w:rFonts w:ascii="Times New Roman" w:hAnsi="Times New Roman" w:cs="Times New Roman"/>
+          <w:b/>
+          <w:noProof/>
+          <w:sz w:val="27"/>
+          <w:szCs w:val="27"/>
+          <w:lang w:val="es-NI"/>
+        </w:rPr>
+        <w:drawing>
+          <wp:anchor distT="0" distB="0" distL="114300" distR="114300" simplePos="0" relativeHeight="251768832" behindDoc="0" locked="0" layoutInCell="1" allowOverlap="1" wp14:anchorId="405A09B2" wp14:editId="0FC38980">
+            <wp:simplePos x="0" y="0"/>
+            <wp:positionH relativeFrom="column">
+              <wp:posOffset>1690370</wp:posOffset>
+            </wp:positionH>
+            <wp:positionV relativeFrom="paragraph">
+              <wp:posOffset>1545590</wp:posOffset>
+            </wp:positionV>
+            <wp:extent cx="669290" cy="749935"/>
+            <wp:effectExtent l="0" t="0" r="0" b="0"/>
+            <wp:wrapSquare wrapText="bothSides"/>
+            <wp:docPr id="256" name="Picture 256"/>
+            <wp:cNvGraphicFramePr>
+              <a:graphicFrameLocks xmlns:a="http://schemas.openxmlformats.org/drawingml/2006/main" noChangeAspect="1"/>
+            </wp:cNvGraphicFramePr>
+            <a:graphic xmlns:a="http://schemas.openxmlformats.org/drawingml/2006/main">
+              <a:graphicData uri="http://schemas.openxmlformats.org/drawingml/2006/picture">
+                <pic:pic xmlns:pic="http://schemas.openxmlformats.org/drawingml/2006/picture">
+                  <pic:nvPicPr>
+                    <pic:cNvPr id="1" name=""/>
+                    <pic:cNvPicPr/>
+                  </pic:nvPicPr>
+                  <pic:blipFill>
+                    <a:blip r:embed="rId43" cstate="print">
+                      <a:extLst>
+                        <a:ext uri="{28A0092B-C50C-407E-A947-70E740481C1C}">
+                          <a14:useLocalDpi xmlns:a14="http://schemas.microsoft.com/office/drawing/2010/main" val="0"/>
+                        </a:ext>
+                      </a:extLst>
+                    </a:blip>
+                    <a:stretch>
+                      <a:fillRect/>
+                    </a:stretch>
+                  </pic:blipFill>
+                  <pic:spPr>
+                    <a:xfrm>
+                      <a:off x="0" y="0"/>
+                      <a:ext cx="669290" cy="749935"/>
+                    </a:xfrm>
+                    <a:prstGeom prst="rect">
+                      <a:avLst/>
+                    </a:prstGeom>
+                  </pic:spPr>
+                </pic:pic>
+              </a:graphicData>
+            </a:graphic>
+            <wp14:sizeRelH relativeFrom="margin">
+              <wp14:pctWidth>0</wp14:pctWidth>
+            </wp14:sizeRelH>
+            <wp14:sizeRelV relativeFrom="margin">
+              <wp14:pctHeight>0</wp14:pctHeight>
+            </wp14:sizeRelV>
+          </wp:anchor>
+        </w:drawing>
+      </w:r>
+      <w:r>
+        <w:rPr>
+          <w:rFonts w:ascii="Times New Roman" w:hAnsi="Times New Roman" w:cs="Times New Roman"/>
+          <w:b/>
+          <w:noProof/>
+          <w:sz w:val="27"/>
+          <w:szCs w:val="27"/>
+          <w:lang w:val="es-NI"/>
+        </w:rPr>
+        <w:drawing>
+          <wp:anchor distT="0" distB="0" distL="114300" distR="114300" simplePos="0" relativeHeight="251765760" behindDoc="0" locked="0" layoutInCell="1" allowOverlap="1" wp14:anchorId="12FB64CD" wp14:editId="5B7EA3C1">
+            <wp:simplePos x="0" y="0"/>
+            <wp:positionH relativeFrom="margin">
+              <wp:posOffset>741045</wp:posOffset>
+            </wp:positionH>
+            <wp:positionV relativeFrom="paragraph">
+              <wp:posOffset>1544955</wp:posOffset>
+            </wp:positionV>
+            <wp:extent cx="839470" cy="753110"/>
+            <wp:effectExtent l="0" t="0" r="0" b="8890"/>
+            <wp:wrapSquare wrapText="bothSides"/>
+            <wp:docPr id="254" name="Picture 254"/>
+            <wp:cNvGraphicFramePr>
+              <a:graphicFrameLocks xmlns:a="http://schemas.openxmlformats.org/drawingml/2006/main" noChangeAspect="1"/>
+            </wp:cNvGraphicFramePr>
+            <a:graphic xmlns:a="http://schemas.openxmlformats.org/drawingml/2006/main">
+              <a:graphicData uri="http://schemas.openxmlformats.org/drawingml/2006/picture">
+                <pic:pic xmlns:pic="http://schemas.openxmlformats.org/drawingml/2006/picture">
+                  <pic:nvPicPr>
+                    <pic:cNvPr id="1" name=""/>
+                    <pic:cNvPicPr/>
+                  </pic:nvPicPr>
+                  <pic:blipFill>
+                    <a:blip r:embed="rId44" cstate="print">
+                      <a:extLst>
+                        <a:ext uri="{28A0092B-C50C-407E-A947-70E740481C1C}">
+                          <a14:useLocalDpi xmlns:a14="http://schemas.microsoft.com/office/drawing/2010/main" val="0"/>
+                        </a:ext>
+                      </a:extLst>
+                    </a:blip>
+                    <a:stretch>
+                      <a:fillRect/>
+                    </a:stretch>
+                  </pic:blipFill>
+                  <pic:spPr>
+                    <a:xfrm>
+                      <a:off x="0" y="0"/>
+                      <a:ext cx="839470" cy="753110"/>
+                    </a:xfrm>
+                    <a:prstGeom prst="rect">
+                      <a:avLst/>
+                    </a:prstGeom>
+                  </pic:spPr>
+                </pic:pic>
+              </a:graphicData>
+            </a:graphic>
+            <wp14:sizeRelH relativeFrom="margin">
+              <wp14:pctWidth>0</wp14:pctWidth>
+            </wp14:sizeRelH>
+            <wp14:sizeRelV relativeFrom="margin">
+              <wp14:pctHeight>0</wp14:pctHeight>
+            </wp14:sizeRelV>
+          </wp:anchor>
+        </w:drawing>
+      </w:r>
+      <w:r>
+        <w:rPr>
+          <w:rFonts w:ascii="Times New Roman" w:hAnsi="Times New Roman" w:cs="Times New Roman"/>
+          <w:b/>
+          <w:noProof/>
+          <w:sz w:val="27"/>
+          <w:szCs w:val="27"/>
+          <w:lang w:val="es-NI"/>
+        </w:rPr>
+        <w:drawing>
+          <wp:anchor distT="0" distB="0" distL="114300" distR="114300" simplePos="0" relativeHeight="251762688" behindDoc="0" locked="0" layoutInCell="1" allowOverlap="1" wp14:anchorId="5851BDAB" wp14:editId="245CFC0E">
+            <wp:simplePos x="0" y="0"/>
+            <wp:positionH relativeFrom="margin">
+              <wp:posOffset>-273240</wp:posOffset>
+            </wp:positionH>
+            <wp:positionV relativeFrom="paragraph">
+              <wp:posOffset>1549400</wp:posOffset>
+            </wp:positionV>
+            <wp:extent cx="889000" cy="754380"/>
+            <wp:effectExtent l="0" t="0" r="6350" b="7620"/>
+            <wp:wrapSquare wrapText="bothSides"/>
+            <wp:docPr id="252" name="Picture 252"/>
+            <wp:cNvGraphicFramePr>
+              <a:graphicFrameLocks xmlns:a="http://schemas.openxmlformats.org/drawingml/2006/main" noChangeAspect="1"/>
+            </wp:cNvGraphicFramePr>
+            <a:graphic xmlns:a="http://schemas.openxmlformats.org/drawingml/2006/main">
+              <a:graphicData uri="http://schemas.openxmlformats.org/drawingml/2006/picture">
+                <pic:pic xmlns:pic="http://schemas.openxmlformats.org/drawingml/2006/picture">
+                  <pic:nvPicPr>
+                    <pic:cNvPr id="1" name=""/>
+                    <pic:cNvPicPr/>
+                  </pic:nvPicPr>
+                  <pic:blipFill>
+                    <a:blip r:embed="rId45" cstate="print">
+                      <a:extLst>
+                        <a:ext uri="{28A0092B-C50C-407E-A947-70E740481C1C}">
+                          <a14:useLocalDpi xmlns:a14="http://schemas.microsoft.com/office/drawing/2010/main" val="0"/>
+                        </a:ext>
+                      </a:extLst>
+                    </a:blip>
+                    <a:stretch>
+                      <a:fillRect/>
+                    </a:stretch>
+                  </pic:blipFill>
+                  <pic:spPr>
+                    <a:xfrm>
+                      <a:off x="0" y="0"/>
+                      <a:ext cx="889000" cy="754380"/>
+                    </a:xfrm>
+                    <a:prstGeom prst="rect">
+                      <a:avLst/>
+                    </a:prstGeom>
+                  </pic:spPr>
+                </pic:pic>
+              </a:graphicData>
+            </a:graphic>
+            <wp14:sizeRelH relativeFrom="margin">
+              <wp14:pctWidth>0</wp14:pctWidth>
+            </wp14:sizeRelH>
+            <wp14:sizeRelV relativeFrom="margin">
+              <wp14:pctHeight>0</wp14:pctHeight>
+            </wp14:sizeRelV>
+          </wp:anchor>
+        </w:drawing>
+      </w:r>
+      <w:r>
+        <w:rPr>
+          <w:rFonts w:ascii="Times New Roman" w:hAnsi="Times New Roman" w:cs="Times New Roman"/>
+          <w:b/>
+          <w:noProof/>
+          <w:sz w:val="27"/>
+          <w:szCs w:val="27"/>
+          <w:lang w:val="es-NI"/>
+        </w:rPr>
+        <w:drawing>
+          <wp:anchor distT="0" distB="0" distL="114300" distR="114300" simplePos="0" relativeHeight="251784192" behindDoc="0" locked="0" layoutInCell="1" allowOverlap="1" wp14:anchorId="4C440873" wp14:editId="1E3E6FDE">
+            <wp:simplePos x="0" y="0"/>
+            <wp:positionH relativeFrom="margin">
+              <wp:posOffset>-344805</wp:posOffset>
+            </wp:positionH>
+            <wp:positionV relativeFrom="paragraph">
+              <wp:posOffset>2565400</wp:posOffset>
+            </wp:positionV>
+            <wp:extent cx="911860" cy="946150"/>
+            <wp:effectExtent l="0" t="0" r="2540" b="6350"/>
+            <wp:wrapSquare wrapText="bothSides"/>
+            <wp:docPr id="267" name="Picture 267"/>
+            <wp:cNvGraphicFramePr>
+              <a:graphicFrameLocks xmlns:a="http://schemas.openxmlformats.org/drawingml/2006/main" noChangeAspect="1"/>
+            </wp:cNvGraphicFramePr>
+            <a:graphic xmlns:a="http://schemas.openxmlformats.org/drawingml/2006/main">
+              <a:graphicData uri="http://schemas.openxmlformats.org/drawingml/2006/picture">
+                <pic:pic xmlns:pic="http://schemas.openxmlformats.org/drawingml/2006/picture">
+                  <pic:nvPicPr>
+                    <pic:cNvPr id="1" name=""/>
+                    <pic:cNvPicPr/>
+                  </pic:nvPicPr>
+                  <pic:blipFill>
+                    <a:blip r:embed="rId46" cstate="print">
+                      <a:extLst>
+                        <a:ext uri="{28A0092B-C50C-407E-A947-70E740481C1C}">
+                          <a14:useLocalDpi xmlns:a14="http://schemas.microsoft.com/office/drawing/2010/main" val="0"/>
+                        </a:ext>
+                      </a:extLst>
+                    </a:blip>
+                    <a:stretch>
+                      <a:fillRect/>
+                    </a:stretch>
+                  </pic:blipFill>
+                  <pic:spPr>
+                    <a:xfrm>
+                      <a:off x="0" y="0"/>
+                      <a:ext cx="911860" cy="946150"/>
+                    </a:xfrm>
+                    <a:prstGeom prst="rect">
+                      <a:avLst/>
+                    </a:prstGeom>
+                  </pic:spPr>
+                </pic:pic>
+              </a:graphicData>
+            </a:graphic>
+            <wp14:sizeRelH relativeFrom="margin">
+              <wp14:pctWidth>0</wp14:pctWidth>
+            </wp14:sizeRelH>
+            <wp14:sizeRelV relativeFrom="margin">
+              <wp14:pctHeight>0</wp14:pctHeight>
+            </wp14:sizeRelV>
+          </wp:anchor>
+        </w:drawing>
+      </w:r>
+      <w:r>
+        <w:rPr>
+          <w:rFonts w:ascii="Times New Roman" w:hAnsi="Times New Roman" w:cs="Times New Roman"/>
+          <w:b/>
+          <w:noProof/>
+          <w:sz w:val="27"/>
+          <w:szCs w:val="27"/>
+          <w:lang w:val="es-NI"/>
+        </w:rPr>
+        <w:drawing>
+          <wp:anchor distT="0" distB="0" distL="114300" distR="114300" simplePos="0" relativeHeight="251787264" behindDoc="0" locked="0" layoutInCell="1" allowOverlap="1" wp14:anchorId="14697D10" wp14:editId="5C5655C3">
+            <wp:simplePos x="0" y="0"/>
+            <wp:positionH relativeFrom="margin">
+              <wp:posOffset>651510</wp:posOffset>
+            </wp:positionH>
+            <wp:positionV relativeFrom="paragraph">
+              <wp:posOffset>2576195</wp:posOffset>
+            </wp:positionV>
+            <wp:extent cx="977900" cy="936625"/>
+            <wp:effectExtent l="0" t="0" r="0" b="0"/>
+            <wp:wrapSquare wrapText="bothSides"/>
+            <wp:docPr id="270" name="Picture 270"/>
+            <wp:cNvGraphicFramePr>
+              <a:graphicFrameLocks xmlns:a="http://schemas.openxmlformats.org/drawingml/2006/main" noChangeAspect="1"/>
+            </wp:cNvGraphicFramePr>
+            <a:graphic xmlns:a="http://schemas.openxmlformats.org/drawingml/2006/main">
+              <a:graphicData uri="http://schemas.openxmlformats.org/drawingml/2006/picture">
+                <pic:pic xmlns:pic="http://schemas.openxmlformats.org/drawingml/2006/picture">
+                  <pic:nvPicPr>
+                    <pic:cNvPr id="1" name=""/>
+                    <pic:cNvPicPr/>
+                  </pic:nvPicPr>
+                  <pic:blipFill>
+                    <a:blip r:embed="rId47" cstate="print">
+                      <a:extLst>
+                        <a:ext uri="{28A0092B-C50C-407E-A947-70E740481C1C}">
+                          <a14:useLocalDpi xmlns:a14="http://schemas.microsoft.com/office/drawing/2010/main" val="0"/>
+                        </a:ext>
+                      </a:extLst>
+                    </a:blip>
+                    <a:stretch>
+                      <a:fillRect/>
+                    </a:stretch>
+                  </pic:blipFill>
+                  <pic:spPr>
+                    <a:xfrm>
+                      <a:off x="0" y="0"/>
+                      <a:ext cx="977900" cy="936625"/>
+                    </a:xfrm>
+                    <a:prstGeom prst="rect">
+                      <a:avLst/>
+                    </a:prstGeom>
+                  </pic:spPr>
+                </pic:pic>
+              </a:graphicData>
+            </a:graphic>
+            <wp14:sizeRelH relativeFrom="margin">
+              <wp14:pctWidth>0</wp14:pctWidth>
+            </wp14:sizeRelH>
+            <wp14:sizeRelV relativeFrom="margin">
+              <wp14:pctHeight>0</wp14:pctHeight>
+            </wp14:sizeRelV>
+          </wp:anchor>
+        </w:drawing>
+      </w:r>
+      <w:r>
+        <w:rPr>
+          <w:rFonts w:ascii="Times New Roman" w:hAnsi="Times New Roman" w:cs="Times New Roman"/>
+          <w:b/>
+          <w:noProof/>
+          <w:sz w:val="27"/>
+          <w:szCs w:val="27"/>
+          <w:lang w:val="es-NI"/>
+        </w:rPr>
+        <w:drawing>
+          <wp:anchor distT="0" distB="0" distL="114300" distR="114300" simplePos="0" relativeHeight="251790336" behindDoc="0" locked="0" layoutInCell="1" allowOverlap="1" wp14:anchorId="0DD35694" wp14:editId="772509EE">
+            <wp:simplePos x="0" y="0"/>
+            <wp:positionH relativeFrom="column">
+              <wp:posOffset>1723390</wp:posOffset>
+            </wp:positionH>
+            <wp:positionV relativeFrom="paragraph">
+              <wp:posOffset>2565400</wp:posOffset>
+            </wp:positionV>
+            <wp:extent cx="1076325" cy="956310"/>
+            <wp:effectExtent l="0" t="0" r="9525" b="0"/>
+            <wp:wrapSquare wrapText="bothSides"/>
+            <wp:docPr id="272" name="Picture 272"/>
+            <wp:cNvGraphicFramePr>
+              <a:graphicFrameLocks xmlns:a="http://schemas.openxmlformats.org/drawingml/2006/main" noChangeAspect="1"/>
+            </wp:cNvGraphicFramePr>
+            <a:graphic xmlns:a="http://schemas.openxmlformats.org/drawingml/2006/main">
+              <a:graphicData uri="http://schemas.openxmlformats.org/drawingml/2006/picture">
+                <pic:pic xmlns:pic="http://schemas.openxmlformats.org/drawingml/2006/picture">
+                  <pic:nvPicPr>
+                    <pic:cNvPr id="1" name=""/>
+                    <pic:cNvPicPr/>
+                  </pic:nvPicPr>
+                  <pic:blipFill>
+                    <a:blip r:embed="rId48" cstate="print">
+                      <a:extLst>
+                        <a:ext uri="{28A0092B-C50C-407E-A947-70E740481C1C}">
+                          <a14:useLocalDpi xmlns:a14="http://schemas.microsoft.com/office/drawing/2010/main" val="0"/>
+                        </a:ext>
+                      </a:extLst>
+                    </a:blip>
+                    <a:stretch>
+                      <a:fillRect/>
+                    </a:stretch>
+                  </pic:blipFill>
+                  <pic:spPr>
+                    <a:xfrm>
+                      <a:off x="0" y="0"/>
+                      <a:ext cx="1076325" cy="956310"/>
+                    </a:xfrm>
+                    <a:prstGeom prst="rect">
+                      <a:avLst/>
+                    </a:prstGeom>
+                  </pic:spPr>
+                </pic:pic>
+              </a:graphicData>
+            </a:graphic>
+            <wp14:sizeRelH relativeFrom="margin">
+              <wp14:pctWidth>0</wp14:pctWidth>
+            </wp14:sizeRelH>
+            <wp14:sizeRelV relativeFrom="margin">
+              <wp14:pctHeight>0</wp14:pctHeight>
+            </wp14:sizeRelV>
+          </wp:anchor>
+        </w:drawing>
+      </w:r>
+      <w:r>
+        <w:rPr>
+          <w:rFonts w:ascii="Times New Roman" w:hAnsi="Times New Roman" w:cs="Times New Roman"/>
+          <w:b/>
+          <w:noProof/>
+          <w:sz w:val="27"/>
+          <w:szCs w:val="27"/>
+          <w:lang w:val="es-NI"/>
+        </w:rPr>
+        <w:drawing>
+          <wp:anchor distT="0" distB="0" distL="114300" distR="114300" simplePos="0" relativeHeight="251793408" behindDoc="0" locked="0" layoutInCell="1" allowOverlap="1" wp14:anchorId="7CCA976A" wp14:editId="62FAE579">
+            <wp:simplePos x="0" y="0"/>
+            <wp:positionH relativeFrom="column">
+              <wp:posOffset>2896870</wp:posOffset>
+            </wp:positionH>
+            <wp:positionV relativeFrom="paragraph">
+              <wp:posOffset>2576195</wp:posOffset>
+            </wp:positionV>
+            <wp:extent cx="1041400" cy="937895"/>
+            <wp:effectExtent l="0" t="0" r="6350" b="0"/>
+            <wp:wrapSquare wrapText="bothSides"/>
+            <wp:docPr id="274" name="Picture 274"/>
+            <wp:cNvGraphicFramePr>
+              <a:graphicFrameLocks xmlns:a="http://schemas.openxmlformats.org/drawingml/2006/main" noChangeAspect="1"/>
+            </wp:cNvGraphicFramePr>
+            <a:graphic xmlns:a="http://schemas.openxmlformats.org/drawingml/2006/main">
+              <a:graphicData uri="http://schemas.openxmlformats.org/drawingml/2006/picture">
+                <pic:pic xmlns:pic="http://schemas.openxmlformats.org/drawingml/2006/picture">
+                  <pic:nvPicPr>
+                    <pic:cNvPr id="1" name=""/>
+                    <pic:cNvPicPr/>
+                  </pic:nvPicPr>
+                  <pic:blipFill>
+                    <a:blip r:embed="rId49">
+                      <a:extLst>
+                        <a:ext uri="{28A0092B-C50C-407E-A947-70E740481C1C}">
+                          <a14:useLocalDpi xmlns:a14="http://schemas.microsoft.com/office/drawing/2010/main" val="0"/>
+                        </a:ext>
+                      </a:extLst>
+                    </a:blip>
+                    <a:stretch>
+                      <a:fillRect/>
+                    </a:stretch>
+                  </pic:blipFill>
+                  <pic:spPr>
+                    <a:xfrm>
+                      <a:off x="0" y="0"/>
+                      <a:ext cx="1041400" cy="937895"/>
+                    </a:xfrm>
+                    <a:prstGeom prst="rect">
+                      <a:avLst/>
+                    </a:prstGeom>
+                  </pic:spPr>
+                </pic:pic>
+              </a:graphicData>
+            </a:graphic>
+            <wp14:sizeRelH relativeFrom="margin">
+              <wp14:pctWidth>0</wp14:pctWidth>
+            </wp14:sizeRelH>
+            <wp14:sizeRelV relativeFrom="margin">
+              <wp14:pctHeight>0</wp14:pctHeight>
+            </wp14:sizeRelV>
+          </wp:anchor>
+        </w:drawing>
+      </w:r>
+      <w:r>
+        <w:rPr>
+          <w:rFonts w:ascii="Times New Roman" w:hAnsi="Times New Roman" w:cs="Times New Roman"/>
+          <w:b/>
+          <w:noProof/>
+          <w:sz w:val="27"/>
+          <w:szCs w:val="27"/>
+          <w:lang w:val="es-NI"/>
+        </w:rPr>
+        <w:drawing>
+          <wp:anchor distT="0" distB="0" distL="114300" distR="114300" simplePos="0" relativeHeight="251796480" behindDoc="0" locked="0" layoutInCell="1" allowOverlap="1" wp14:anchorId="29BA101B" wp14:editId="4E423018">
+            <wp:simplePos x="0" y="0"/>
+            <wp:positionH relativeFrom="column">
+              <wp:posOffset>4058920</wp:posOffset>
+            </wp:positionH>
+            <wp:positionV relativeFrom="paragraph">
+              <wp:posOffset>2597785</wp:posOffset>
+            </wp:positionV>
+            <wp:extent cx="818515" cy="912495"/>
+            <wp:effectExtent l="0" t="0" r="635" b="1905"/>
+            <wp:wrapSquare wrapText="bothSides"/>
+            <wp:docPr id="276" name="Picture 276"/>
+            <wp:cNvGraphicFramePr>
+              <a:graphicFrameLocks xmlns:a="http://schemas.openxmlformats.org/drawingml/2006/main" noChangeAspect="1"/>
+            </wp:cNvGraphicFramePr>
+            <a:graphic xmlns:a="http://schemas.openxmlformats.org/drawingml/2006/main">
+              <a:graphicData uri="http://schemas.openxmlformats.org/drawingml/2006/picture">
+                <pic:pic xmlns:pic="http://schemas.openxmlformats.org/drawingml/2006/picture">
+                  <pic:nvPicPr>
+                    <pic:cNvPr id="1" name=""/>
+                    <pic:cNvPicPr/>
+                  </pic:nvPicPr>
+                  <pic:blipFill>
+                    <a:blip r:embed="rId50" cstate="print">
+                      <a:extLst>
+                        <a:ext uri="{28A0092B-C50C-407E-A947-70E740481C1C}">
+                          <a14:useLocalDpi xmlns:a14="http://schemas.microsoft.com/office/drawing/2010/main" val="0"/>
+                        </a:ext>
+                      </a:extLst>
+                    </a:blip>
+                    <a:stretch>
+                      <a:fillRect/>
+                    </a:stretch>
+                  </pic:blipFill>
+                  <pic:spPr>
+                    <a:xfrm>
+                      <a:off x="0" y="0"/>
+                      <a:ext cx="818515" cy="912495"/>
+                    </a:xfrm>
+                    <a:prstGeom prst="rect">
+                      <a:avLst/>
+                    </a:prstGeom>
+                  </pic:spPr>
+                </pic:pic>
+              </a:graphicData>
+            </a:graphic>
+            <wp14:sizeRelH relativeFrom="margin">
+              <wp14:pctWidth>0</wp14:pctWidth>
+            </wp14:sizeRelH>
+            <wp14:sizeRelV relativeFrom="margin">
+              <wp14:pctHeight>0</wp14:pctHeight>
+            </wp14:sizeRelV>
+          </wp:anchor>
+        </w:drawing>
+      </w:r>
+      <w:r>
+        <w:rPr>
+          <w:rFonts w:ascii="Times New Roman" w:hAnsi="Times New Roman" w:cs="Times New Roman"/>
+          <w:b/>
+          <w:noProof/>
+          <w:sz w:val="27"/>
+          <w:szCs w:val="27"/>
+          <w:lang w:val="es-NI"/>
+        </w:rPr>
+        <w:drawing>
+          <wp:anchor distT="0" distB="0" distL="114300" distR="114300" simplePos="0" relativeHeight="251799552" behindDoc="0" locked="0" layoutInCell="1" allowOverlap="1" wp14:anchorId="7EF749DC" wp14:editId="5C3BDA17">
+            <wp:simplePos x="0" y="0"/>
+            <wp:positionH relativeFrom="column">
+              <wp:posOffset>4959160</wp:posOffset>
+            </wp:positionH>
+            <wp:positionV relativeFrom="paragraph">
+              <wp:posOffset>2576830</wp:posOffset>
+            </wp:positionV>
+            <wp:extent cx="786130" cy="926465"/>
+            <wp:effectExtent l="0" t="0" r="0" b="6985"/>
+            <wp:wrapSquare wrapText="bothSides"/>
+            <wp:docPr id="278" name="Picture 278"/>
+            <wp:cNvGraphicFramePr>
+              <a:graphicFrameLocks xmlns:a="http://schemas.openxmlformats.org/drawingml/2006/main" noChangeAspect="1"/>
+            </wp:cNvGraphicFramePr>
+            <a:graphic xmlns:a="http://schemas.openxmlformats.org/drawingml/2006/main">
+              <a:graphicData uri="http://schemas.openxmlformats.org/drawingml/2006/picture">
+                <pic:pic xmlns:pic="http://schemas.openxmlformats.org/drawingml/2006/picture">
+                  <pic:nvPicPr>
+                    <pic:cNvPr id="1" name=""/>
+                    <pic:cNvPicPr/>
+                  </pic:nvPicPr>
+                  <pic:blipFill>
+                    <a:blip r:embed="rId51">
+                      <a:extLst>
+                        <a:ext uri="{28A0092B-C50C-407E-A947-70E740481C1C}">
+                          <a14:useLocalDpi xmlns:a14="http://schemas.microsoft.com/office/drawing/2010/main" val="0"/>
+                        </a:ext>
+                      </a:extLst>
+                    </a:blip>
+                    <a:stretch>
+                      <a:fillRect/>
+                    </a:stretch>
+                  </pic:blipFill>
+                  <pic:spPr>
+                    <a:xfrm>
+                      <a:off x="0" y="0"/>
+                      <a:ext cx="786130" cy="926465"/>
+                    </a:xfrm>
+                    <a:prstGeom prst="rect">
+                      <a:avLst/>
+                    </a:prstGeom>
+                  </pic:spPr>
+                </pic:pic>
+              </a:graphicData>
+            </a:graphic>
+            <wp14:sizeRelH relativeFrom="margin">
+              <wp14:pctWidth>0</wp14:pctWidth>
+            </wp14:sizeRelH>
+            <wp14:sizeRelV relativeFrom="margin">
+              <wp14:pctHeight>0</wp14:pctHeight>
+            </wp14:sizeRelV>
+          </wp:anchor>
+        </w:drawing>
+      </w:r>
+      <w:r>
+        <w:rPr>
+          <mc:AlternateContent>
+            <mc:Choice Requires="w16se"/>
+            <mc:Fallback>
+              <w:rFonts w:ascii="Segoe UI Emoji" w:eastAsia="Segoe UI Emoji" w:hAnsi="Segoe UI Emoji" w:cs="Segoe UI Emoji"/>
+            </mc:Fallback>
+          </mc:AlternateContent>
+          <w:sz w:val="27"/>
+          <w:szCs w:val="27"/>
+        </w:rPr>
+        <mc:AlternateContent>
+          <mc:Choice Requires="w16se">
+            <w16se:symEx w16se:font="Segoe UI Emoji" w16se:char="1F4D5"/>
+          </mc:Choice>
+          <mc:Fallback>
+            <w:t>📕</w:t>
+          </mc:Fallback>
+        </mc:AlternateContent>
+      </w:r>
+      <w:r>
+        <w:rPr>
+          <w:sz w:val="27"/>
+          <w:szCs w:val="27"/>
+        </w:rPr>
+        <w:t xml:space="preserve"> </w:t>
+      </w:r>
+      <w:r>
+        <w:rPr>
+          <w:rFonts w:ascii="Times New Roman" w:hAnsi="Times New Roman" w:cs="Times New Roman"/>
+          <w:b/>
+          <w:bCs/>
+          <w:sz w:val="27"/>
+          <w:szCs w:val="27"/>
+        </w:rPr>
+        <w:t>Abecedario para traducción Seña a Texto</w:t>
+      </w:r>
+      <w:r>
+        <w:rPr>
+          <w:rFonts w:ascii="Times New Roman" w:hAnsi="Times New Roman" w:cs="Times New Roman"/>
+          <w:b/>
+          <w:bCs/>
+          <w:sz w:val="27"/>
+          <w:szCs w:val="27"/>
+          <w:lang w:val="es-NI"/>
+        </w:rPr>
+        <w:t>.</w:t>
+      </w:r>
+    </w:p>
+    <w:p>
+      <w:pPr>
+        <w:jc w:val="center"/>
+        <w:rPr>
+          <w:rFonts w:ascii="Times New Roman" w:hAnsi="Times New Roman" w:cs="Times New Roman"/>
+          <w:b/>
+          <w:sz w:val="27"/>
+          <w:szCs w:val="27"/>
+          <w:lang w:val="es-NI"/>
+        </w:rPr>
+      </w:pPr>
+      <w:r>
+        <w:rPr>
+          <w:rFonts w:ascii="Times New Roman" w:hAnsi="Times New Roman" w:cs="Times New Roman"/>
+          <w:b/>
+          <w:bCs/>
+          <w:noProof/>
+          <w:sz w:val="27"/>
+          <w:szCs w:val="27"/>
+          <w:lang w:val="es-NI"/>
+        </w:rPr>
+        <mc:AlternateContent>
+          <mc:Choice Requires="wps">
+            <w:drawing>
+              <wp:anchor distT="45720" distB="45720" distL="114300" distR="114300" simplePos="0" relativeHeight="251823104" behindDoc="0" locked="0" layoutInCell="1" allowOverlap="1" wp14:anchorId="6CF6C1EA" wp14:editId="1E34164F">
+                <wp:simplePos x="0" y="0"/>
+                <wp:positionH relativeFrom="column">
+                  <wp:posOffset>5419725</wp:posOffset>
+                </wp:positionH>
+                <wp:positionV relativeFrom="paragraph">
+                  <wp:posOffset>4295775</wp:posOffset>
+                </wp:positionV>
+                <wp:extent cx="276225" cy="276225"/>
+                <wp:effectExtent l="0" t="0" r="0" b="0"/>
+                <wp:wrapSquare wrapText="bothSides"/>
+                <wp:docPr id="293" name="Text Box 2"/>
+                <wp:cNvGraphicFramePr>
+                  <a:graphicFrameLocks xmlns:a="http://schemas.openxmlformats.org/drawingml/2006/main"/>
+                </wp:cNvGraphicFramePr>
+                <a:graphic xmlns:a="http://schemas.openxmlformats.org/drawingml/2006/main">
+                  <a:graphicData uri="http://schemas.microsoft.com/office/word/2010/wordprocessingShape">
+                    <wps:wsp>
+                      <wps:cNvSpPr txBox="1">
+                        <a:spLocks noChangeArrowheads="1"/>
+                      </wps:cNvSpPr>
+                      <wps:spPr bwMode="auto">
+                        <a:xfrm>
+                          <a:off x="0" y="0"/>
+                          <a:ext cx="276225" cy="276225"/>
+                        </a:xfrm>
+                        <a:prstGeom prst="rect">
+                          <a:avLst/>
+                        </a:prstGeom>
+                        <a:noFill/>
+                        <a:ln w="9525">
+                          <a:noFill/>
+                          <a:miter lim="800000"/>
+                          <a:headEnd/>
+                          <a:tailEnd/>
+                        </a:ln>
+                      </wps:spPr>
+                      <wps:txbx>
+                        <w:txbxContent>
+                          <w:p>
+                            <w:pPr>
+                              <w:rPr>
+                                <w:lang w:val="es-NI"/>
+                              </w:rPr>
+                            </w:pPr>
+                            <w:r>
+                              <w:rPr>
+                                <w:lang w:val="es-NI"/>
+                              </w:rPr>
+                              <w:t>Z</w:t>
+                            </w:r>
+                          </w:p>
+                        </w:txbxContent>
+                      </wps:txbx>
+                      <wps:bodyPr rot="0" vert="horz" wrap="square" lIns="91440" tIns="45720" rIns="91440" bIns="45720" anchor="t" anchorCtr="0">
+                        <a:noAutofit/>
+                      </wps:bodyPr>
+                    </wps:wsp>
+                  </a:graphicData>
+                </a:graphic>
+                <wp14:sizeRelH relativeFrom="margin">
+                  <wp14:pctWidth>0</wp14:pctWidth>
+                </wp14:sizeRelH>
+                <wp14:sizeRelV relativeFrom="margin">
+                  <wp14:pctHeight>0</wp14:pctHeight>
+                </wp14:sizeRelV>
+              </wp:anchor>
+            </w:drawing>
+          </mc:Choice>
+          <mc:Fallback>
+            <w:pict>
+              <v:shape w14:anchorId="6CF6C1EA" id="_x0000_s1072" type="#_x0000_t202" style="position:absolute;left:0;text-align:left;margin-left:426.75pt;margin-top:338.25pt;width:21.75pt;height:21.75pt;z-index:251823104;visibility:visible;mso-wrap-style:square;mso-width-percent:0;mso-height-percent:0;mso-wrap-distance-left:9pt;mso-wrap-distance-top:3.6pt;mso-wrap-distance-right:9pt;mso-wrap-distance-bottom:3.6pt;mso-position-horizontal:absolute;mso-position-horizontal-relative:text;mso-position-vertical:absolute;mso-position-vertical-relative:text;mso-width-percent:0;mso-height-percent:0;mso-width-relative:margin;mso-height-relative:margin;v-text-anchor:top" o:gfxdata="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" filled="f" stroked="f">
+                <v:textbox>
+                  <w:txbxContent>
+                    <w:p>
+                      <w:pPr>
+                        <w:rPr>
+                          <w:lang w:val="es-NI"/>
+                        </w:rPr>
+                      </w:pPr>
+                      <w:r>
+                        <w:rPr>
+                          <w:lang w:val="es-NI"/>
+                        </w:rPr>
+                        <w:t>Z</w:t>
+                      </w:r>
+                    </w:p>
+                  </w:txbxContent>
+                </v:textbox>
+                <w10:wrap type="square"/>
+              </v:shape>
+            </w:pict>
+          </mc:Fallback>
+        </mc:AlternateContent>
+      </w:r>
+      <w:r>
+        <w:rPr>
+          <w:rFonts w:ascii="Times New Roman" w:hAnsi="Times New Roman" w:cs="Times New Roman"/>
+          <w:b/>
+          <w:bCs/>
+          <w:noProof/>
+          <w:sz w:val="27"/>
+          <w:szCs w:val="27"/>
+          <w:lang w:val="es-NI"/>
+        </w:rPr>
+        <mc:AlternateContent>
+          <mc:Choice Requires="wps">
+            <w:drawing>
+              <wp:anchor distT="45720" distB="45720" distL="114300" distR="114300" simplePos="0" relativeHeight="251820032" behindDoc="0" locked="0" layoutInCell="1" allowOverlap="1" wp14:anchorId="44268F66" wp14:editId="368EC54E">
+                <wp:simplePos x="0" y="0"/>
+                <wp:positionH relativeFrom="column">
+                  <wp:posOffset>4438015</wp:posOffset>
+                </wp:positionH>
+                <wp:positionV relativeFrom="paragraph">
+                  <wp:posOffset>4305300</wp:posOffset>
+                </wp:positionV>
+                <wp:extent cx="276225" cy="276225"/>
+                <wp:effectExtent l="0" t="0" r="0" b="0"/>
+                <wp:wrapSquare wrapText="bothSides"/>
+                <wp:docPr id="291" name="Text Box 2"/>
+                <wp:cNvGraphicFramePr>
+                  <a:graphicFrameLocks xmlns:a="http://schemas.openxmlformats.org/drawingml/2006/main"/>
+                </wp:cNvGraphicFramePr>
+                <a:graphic xmlns:a="http://schemas.openxmlformats.org/drawingml/2006/main">
+                  <a:graphicData uri="http://schemas.microsoft.com/office/word/2010/wordprocessingShape">
+                    <wps:wsp>
+                      <wps:cNvSpPr txBox="1">
+                        <a:spLocks noChangeArrowheads="1"/>
+                      </wps:cNvSpPr>
+                      <wps:spPr bwMode="auto">
+                        <a:xfrm>
+                          <a:off x="0" y="0"/>
+                          <a:ext cx="276225" cy="276225"/>
+                        </a:xfrm>
+                        <a:prstGeom prst="rect">
+                          <a:avLst/>
+                        </a:prstGeom>
+                        <a:noFill/>
+                        <a:ln w="9525">
+                          <a:noFill/>
+                          <a:miter lim="800000"/>
+                          <a:headEnd/>
+                          <a:tailEnd/>
+                        </a:ln>
+                      </wps:spPr>
+                      <wps:txbx>
+                        <w:txbxContent>
+                          <w:p>
+                            <w:pPr>
+                              <w:rPr>
+                                <w:lang w:val="es-NI"/>
+                              </w:rPr>
+                            </w:pPr>
+                            <w:r>
+                              <w:rPr>
+                                <w:lang w:val="es-NI"/>
+                              </w:rPr>
+                              <w:t>Y</w:t>
+                            </w:r>
+                          </w:p>
+                        </w:txbxContent>
+                      </wps:txbx>
+                      <wps:bodyPr rot="0" vert="horz" wrap="square" lIns="91440" tIns="45720" rIns="91440" bIns="45720" anchor="t" anchorCtr="0">
+                        <a:noAutofit/>
+                      </wps:bodyPr>
+                    </wps:wsp>
+                  </a:graphicData>
+                </a:graphic>
+                <wp14:sizeRelH relativeFrom="margin">
+                  <wp14:pctWidth>0</wp14:pctWidth>
+                </wp14:sizeRelH>
+                <wp14:sizeRelV relativeFrom="margin">
+                  <wp14:pctHeight>0</wp14:pctHeight>
+                </wp14:sizeRelV>
+              </wp:anchor>
+            </w:drawing>
+          </mc:Choice>
+          <mc:Fallback>
+            <w:pict>
+              <v:shape w14:anchorId="44268F66" id="_x0000_s1073" type="#_x0000_t202" style="position:absolute;left:0;text-align:left;margin-left:349.45pt;margin-top:339pt;width:21.75pt;height:21.75pt;z-index:251820032;visibility:visible;mso-wrap-style:square;mso-width-percent:0;mso-height-percent:0;mso-wrap-distance-left:9pt;mso-wrap-distance-top:3.6pt;mso-wrap-distance-right:9pt;mso-wrap-distance-bottom:3.6pt;mso-position-horizontal:absolute;mso-position-horizontal-relative:text;mso-position-vertical:absolute;mso-position-vertical-relative:text;mso-width-percent:0;mso-height-percent:0;mso-width-relative:margin;mso-height-relative:margin;v-text-anchor:top" o:gfxdata="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" filled="f" stroked="f">
+                <v:textbox>
+                  <w:txbxContent>
+                    <w:p>
+                      <w:pPr>
+                        <w:rPr>
+                          <w:lang w:val="es-NI"/>
+                        </w:rPr>
+                      </w:pPr>
+                      <w:r>
+                        <w:rPr>
+                          <w:lang w:val="es-NI"/>
+                        </w:rPr>
+                        <w:t>Y</w:t>
+                      </w:r>
+                    </w:p>
+                  </w:txbxContent>
+                </v:textbox>
+                <w10:wrap type="square"/>
+              </v:shape>
+            </w:pict>
+          </mc:Fallback>
+        </mc:AlternateContent>
+      </w:r>
+      <w:r>
+        <w:rPr>
+          <w:rFonts w:ascii="Times New Roman" w:hAnsi="Times New Roman" w:cs="Times New Roman"/>
+          <w:b/>
+          <w:bCs/>
+          <w:noProof/>
+          <w:sz w:val="27"/>
+          <w:szCs w:val="27"/>
+          <w:lang w:val="es-NI"/>
+        </w:rPr>
+        <mc:AlternateContent>
+          <mc:Choice Requires="wps">
+            <w:drawing>
+              <wp:anchor distT="45720" distB="45720" distL="114300" distR="114300" simplePos="0" relativeHeight="251816960" behindDoc="0" locked="0" layoutInCell="1" allowOverlap="1" wp14:anchorId="0C775AE1" wp14:editId="0F687CF7">
+                <wp:simplePos x="0" y="0"/>
+                <wp:positionH relativeFrom="column">
+                  <wp:posOffset>3457575</wp:posOffset>
+                </wp:positionH>
+                <wp:positionV relativeFrom="paragraph">
+                  <wp:posOffset>4294505</wp:posOffset>
+                </wp:positionV>
+                <wp:extent cx="276225" cy="276225"/>
+                <wp:effectExtent l="0" t="0" r="0" b="0"/>
+                <wp:wrapSquare wrapText="bothSides"/>
+                <wp:docPr id="289" name="Text Box 2"/>
+                <wp:cNvGraphicFramePr>
+                  <a:graphicFrameLocks xmlns:a="http://schemas.openxmlformats.org/drawingml/2006/main"/>
+                </wp:cNvGraphicFramePr>
+                <a:graphic xmlns:a="http://schemas.openxmlformats.org/drawingml/2006/main">
+                  <a:graphicData uri="http://schemas.microsoft.com/office/word/2010/wordprocessingShape">
+                    <wps:wsp>
+                      <wps:cNvSpPr txBox="1">
+                        <a:spLocks noChangeArrowheads="1"/>
+                      </wps:cNvSpPr>
+                      <wps:spPr bwMode="auto">
+                        <a:xfrm>
+                          <a:off x="0" y="0"/>
+                          <a:ext cx="276225" cy="276225"/>
+                        </a:xfrm>
+                        <a:prstGeom prst="rect">
+                          <a:avLst/>
+                        </a:prstGeom>
+                        <a:noFill/>
+                        <a:ln w="9525">
+                          <a:noFill/>
+                          <a:miter lim="800000"/>
+                          <a:headEnd/>
+                          <a:tailEnd/>
+                        </a:ln>
+                      </wps:spPr>
+                      <wps:txbx>
+                        <w:txbxContent>
+                          <w:p>
+                            <w:pPr>
+                              <w:rPr>
+                                <w:lang w:val="es-NI"/>
+                              </w:rPr>
+                            </w:pPr>
+                            <w:r>
+                              <w:rPr>
+                                <w:lang w:val="es-NI"/>
+                              </w:rPr>
+                              <w:t>X</w:t>
+                            </w:r>
+                          </w:p>
+                        </w:txbxContent>
+                      </wps:txbx>
+                      <wps:bodyPr rot="0" vert="horz" wrap="square" lIns="91440" tIns="45720" rIns="91440" bIns="45720" anchor="t" anchorCtr="0">
+                        <a:noAutofit/>
+                      </wps:bodyPr>
+                    </wps:wsp>
+                  </a:graphicData>
+                </a:graphic>
+                <wp14:sizeRelH relativeFrom="margin">
+                  <wp14:pctWidth>0</wp14:pctWidth>
+                </wp14:sizeRelH>
+                <wp14:sizeRelV relativeFrom="margin">
+                  <wp14:pctHeight>0</wp14:pctHeight>
+                </wp14:sizeRelV>
+              </wp:anchor>
+            </w:drawing>
+          </mc:Choice>
+          <mc:Fallback>
+            <w:pict>
+              <v:shape w14:anchorId="0C775AE1" id="_x0000_s1074" type="#_x0000_t202" style="position:absolute;left:0;text-align:left;margin-left:272.25pt;margin-top:338.15pt;width:21.75pt;height:21.75pt;z-index:251816960;visibility:visible;mso-wrap-style:square;mso-width-percent:0;mso-height-percent:0;mso-wrap-distance-left:9pt;mso-wrap-distance-top:3.6pt;mso-wrap-distance-right:9pt;mso-wrap-distance-bottom:3.6pt;mso-position-horizontal:absolute;mso-position-horizontal-relative:text;mso-position-vertical:absolute;mso-position-vertical-relative:text;mso-width-percent:0;mso-height-percent:0;mso-width-relative:margin;mso-height-relative:margin;v-text-anchor:top" o:gfxdata="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" filled="f" stroked="f">
+                <v:textbox>
+                  <w:txbxContent>
+                    <w:p>
+                      <w:pPr>
+                        <w:rPr>
+                          <w:lang w:val="es-NI"/>
+                        </w:rPr>
+                      </w:pPr>
+                      <w:r>
+                        <w:rPr>
+                          <w:lang w:val="es-NI"/>
+                        </w:rPr>
+                        <w:t>X</w:t>
+                      </w:r>
+                    </w:p>
+                  </w:txbxContent>
+                </v:textbox>
+                <w10:wrap type="square"/>
+              </v:shape>
+            </w:pict>
+          </mc:Fallback>
+        </mc:AlternateContent>
+      </w:r>
+      <w:r>
+        <w:rPr>
+          <w:rFonts w:ascii="Times New Roman" w:hAnsi="Times New Roman" w:cs="Times New Roman"/>
+          <w:b/>
+          <w:bCs/>
+          <w:noProof/>
+          <w:sz w:val="27"/>
+          <w:szCs w:val="27"/>
+          <w:lang w:val="es-NI"/>
+        </w:rPr>
+        <mc:AlternateContent>
+          <mc:Choice Requires="wps">
+            <w:drawing>
+              <wp:anchor distT="45720" distB="45720" distL="114300" distR="114300" simplePos="0" relativeHeight="251813888" behindDoc="0" locked="0" layoutInCell="1" allowOverlap="1" wp14:anchorId="7EBE75ED" wp14:editId="6DE1EDB0">
+                <wp:simplePos x="0" y="0"/>
+                <wp:positionH relativeFrom="column">
+                  <wp:posOffset>2493010</wp:posOffset>
+                </wp:positionH>
+                <wp:positionV relativeFrom="paragraph">
+                  <wp:posOffset>4325620</wp:posOffset>
+                </wp:positionV>
+                <wp:extent cx="276225" cy="276225"/>
+                <wp:effectExtent l="0" t="0" r="0" b="0"/>
+                <wp:wrapSquare wrapText="bothSides"/>
+                <wp:docPr id="287" name="Text Box 2"/>
+                <wp:cNvGraphicFramePr>
+                  <a:graphicFrameLocks xmlns:a="http://schemas.openxmlformats.org/drawingml/2006/main"/>
+                </wp:cNvGraphicFramePr>
+                <a:graphic xmlns:a="http://schemas.openxmlformats.org/drawingml/2006/main">
+                  <a:graphicData uri="http://schemas.microsoft.com/office/word/2010/wordprocessingShape">
+                    <wps:wsp>
+                      <wps:cNvSpPr txBox="1">
+                        <a:spLocks noChangeArrowheads="1"/>
+                      </wps:cNvSpPr>
+                      <wps:spPr bwMode="auto">
+                        <a:xfrm>
+                          <a:off x="0" y="0"/>
+                          <a:ext cx="276225" cy="276225"/>
+                        </a:xfrm>
+                        <a:prstGeom prst="rect">
+                          <a:avLst/>
+                        </a:prstGeom>
+                        <a:noFill/>
+                        <a:ln w="9525">
+                          <a:noFill/>
+                          <a:miter lim="800000"/>
+                          <a:headEnd/>
+                          <a:tailEnd/>
+                        </a:ln>
+                      </wps:spPr>
+                      <wps:txbx>
+                        <w:txbxContent>
+                          <w:p>
+                            <w:pPr>
+                              <w:rPr>
+                                <w:lang w:val="es-NI"/>
+                              </w:rPr>
+                            </w:pPr>
+                            <w:r>
+                              <w:rPr>
+                                <w:lang w:val="es-NI"/>
+                              </w:rPr>
+                              <w:t>W</w:t>
+                            </w:r>
+                          </w:p>
+                        </w:txbxContent>
+                      </wps:txbx>
+                      <wps:bodyPr rot="0" vert="horz" wrap="square" lIns="91440" tIns="45720" rIns="91440" bIns="45720" anchor="t" anchorCtr="0">
+                        <a:noAutofit/>
+                      </wps:bodyPr>
+                    </wps:wsp>
+                  </a:graphicData>
+                </a:graphic>
+                <wp14:sizeRelH relativeFrom="margin">
+                  <wp14:pctWidth>0</wp14:pctWidth>
+                </wp14:sizeRelH>
+                <wp14:sizeRelV relativeFrom="margin">
+                  <wp14:pctHeight>0</wp14:pctHeight>
+                </wp14:sizeRelV>
+              </wp:anchor>
+            </w:drawing>
+          </mc:Choice>
+          <mc:Fallback>
+            <w:pict>
+              <v:shape w14:anchorId="7EBE75ED" id="_x0000_s1075" type="#_x0000_t202" style="position:absolute;left:0;text-align:left;margin-left:196.3pt;margin-top:340.6pt;width:21.75pt;height:21.75pt;z-index:251813888;visibility:visible;mso-wrap-style:square;mso-width-percent:0;mso-height-percent:0;mso-wrap-distance-left:9pt;mso-wrap-distance-top:3.6pt;mso-wrap-distance-right:9pt;mso-wrap-distance-bottom:3.6pt;mso-position-horizontal:absolute;mso-position-horizontal-relative:text;mso-position-vertical:absolute;mso-position-vertical-relative:text;mso-width-percent:0;mso-height-percent:0;mso-width-relative:margin;mso-height-relative:margin;v-text-anchor:top" o:gfxdata="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" filled="f" stroked="f">
+                <v:textbox>
+                  <w:txbxContent>
+                    <w:p>
+                      <w:pPr>
+                        <w:rPr>
+                          <w:lang w:val="es-NI"/>
+                        </w:rPr>
+                      </w:pPr>
+                      <w:r>
+                        <w:rPr>
+                          <w:lang w:val="es-NI"/>
+                        </w:rPr>
+                        <w:t>W</w:t>
+                      </w:r>
+                    </w:p>
+                  </w:txbxContent>
+                </v:textbox>
+                <w10:wrap type="square"/>
+              </v:shape>
+            </w:pict>
+          </mc:Fallback>
+        </mc:AlternateContent>
+      </w:r>
+      <w:r>
+        <w:rPr>
+          <w:rFonts w:ascii="Times New Roman" w:hAnsi="Times New Roman" w:cs="Times New Roman"/>
+          <w:b/>
+          <w:bCs/>
+          <w:noProof/>
+          <w:sz w:val="27"/>
+          <w:szCs w:val="27"/>
+          <w:lang w:val="es-NI"/>
+        </w:rPr>
+        <mc:AlternateContent>
+          <mc:Choice Requires="wps">
+            <w:drawing>
+              <wp:anchor distT="45720" distB="45720" distL="114300" distR="114300" simplePos="0" relativeHeight="251810816" behindDoc="0" locked="0" layoutInCell="1" allowOverlap="1" wp14:anchorId="36E88ED2" wp14:editId="52DFC6FE">
+                <wp:simplePos x="0" y="0"/>
+                <wp:positionH relativeFrom="column">
+                  <wp:posOffset>1622425</wp:posOffset>
+                </wp:positionH>
+                <wp:positionV relativeFrom="paragraph">
+                  <wp:posOffset>4304665</wp:posOffset>
+                </wp:positionV>
+                <wp:extent cx="276225" cy="276225"/>
+                <wp:effectExtent l="0" t="0" r="0" b="0"/>
+                <wp:wrapSquare wrapText="bothSides"/>
+                <wp:docPr id="285" name="Text Box 2"/>
+                <wp:cNvGraphicFramePr>
+                  <a:graphicFrameLocks xmlns:a="http://schemas.openxmlformats.org/drawingml/2006/main"/>
+                </wp:cNvGraphicFramePr>
+                <a:graphic xmlns:a="http://schemas.openxmlformats.org/drawingml/2006/main">
+                  <a:graphicData uri="http://schemas.microsoft.com/office/word/2010/wordprocessingShape">
+                    <wps:wsp>
+                      <wps:cNvSpPr txBox="1">
+                        <a:spLocks noChangeArrowheads="1"/>
+                      </wps:cNvSpPr>
+                      <wps:spPr bwMode="auto">
+                        <a:xfrm>
+                          <a:off x="0" y="0"/>
+                          <a:ext cx="276225" cy="276225"/>
+                        </a:xfrm>
+                        <a:prstGeom prst="rect">
+                          <a:avLst/>
+                        </a:prstGeom>
+                        <a:noFill/>
+                        <a:ln w="9525">
+                          <a:noFill/>
+                          <a:miter lim="800000"/>
+                          <a:headEnd/>
+                          <a:tailEnd/>
+                        </a:ln>
+                      </wps:spPr>
+                      <wps:txbx>
+                        <w:txbxContent>
+                          <w:p>
+                            <w:pPr>
+                              <w:rPr>
+                                <w:lang w:val="es-NI"/>
+                              </w:rPr>
+                            </w:pPr>
+                            <w:r>
+                              <w:rPr>
+                                <w:lang w:val="es-NI"/>
+                              </w:rPr>
+                              <w:t>V</w:t>
+                            </w:r>
+                          </w:p>
+                        </w:txbxContent>
+                      </wps:txbx>
+                      <wps:bodyPr rot="0" vert="horz" wrap="square" lIns="91440" tIns="45720" rIns="91440" bIns="45720" anchor="t" anchorCtr="0">
+                        <a:noAutofit/>
+                      </wps:bodyPr>
+                    </wps:wsp>
+                  </a:graphicData>
+                </a:graphic>
+                <wp14:sizeRelH relativeFrom="margin">
+                  <wp14:pctWidth>0</wp14:pctWidth>
+                </wp14:sizeRelH>
+                <wp14:sizeRelV relativeFrom="margin">
+                  <wp14:pctHeight>0</wp14:pctHeight>
+                </wp14:sizeRelV>
+              </wp:anchor>
+            </w:drawing>
+          </mc:Choice>
+          <mc:Fallback>
+            <w:pict>
+              <v:shape w14:anchorId="36E88ED2" id="_x0000_s1076" type="#_x0000_t202" style="position:absolute;left:0;text-align:left;margin-left:127.75pt;margin-top:338.95pt;width:21.75pt;height:21.75pt;z-index:251810816;visibility:visible;mso-wrap-style:square;mso-width-percent:0;mso-height-percent:0;mso-wrap-distance-left:9pt;mso-wrap-distance-top:3.6pt;mso-wrap-distance-right:9pt;mso-wrap-distance-bottom:3.6pt;mso-position-horizontal:absolute;mso-position-horizontal-relative:text;mso-position-vertical:absolute;mso-position-vertical-relative:text;mso-width-percent:0;mso-height-percent:0;mso-width-relative:margin;mso-height-relative:margin;v-text-anchor:top" o:gfxdata="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" filled="f" stroked="f">
+                <v:textbox>
+                  <w:txbxContent>
+                    <w:p>
+                      <w:pPr>
+                        <w:rPr>
+                          <w:lang w:val="es-NI"/>
+                        </w:rPr>
+                      </w:pPr>
+                      <w:r>
+                        <w:rPr>
+                          <w:lang w:val="es-NI"/>
+                        </w:rPr>
+                        <w:t>V</w:t>
+                      </w:r>
+                    </w:p>
+                  </w:txbxContent>
+                </v:textbox>
+                <w10:wrap type="square"/>
+              </v:shape>
+            </w:pict>
+          </mc:Fallback>
+        </mc:AlternateContent>
+      </w:r>
+      <w:r>
+        <w:rPr>
+          <w:rFonts w:ascii="Times New Roman" w:hAnsi="Times New Roman" w:cs="Times New Roman"/>
+          <w:b/>
+          <w:bCs/>
+          <w:noProof/>
+          <w:sz w:val="27"/>
+          <w:szCs w:val="27"/>
+          <w:lang w:val="es-NI"/>
+        </w:rPr>
+        <mc:AlternateContent>
+          <mc:Choice Requires="wps">
+            <w:drawing>
+              <wp:anchor distT="45720" distB="45720" distL="114300" distR="114300" simplePos="0" relativeHeight="251807744" behindDoc="0" locked="0" layoutInCell="1" allowOverlap="1" wp14:anchorId="04DDCB4E" wp14:editId="7CBF52FE">
+                <wp:simplePos x="0" y="0"/>
+                <wp:positionH relativeFrom="column">
+                  <wp:posOffset>759460</wp:posOffset>
+                </wp:positionH>
+                <wp:positionV relativeFrom="paragraph">
+                  <wp:posOffset>4305300</wp:posOffset>
+                </wp:positionV>
+                <wp:extent cx="276225" cy="276225"/>
+                <wp:effectExtent l="0" t="0" r="0" b="0"/>
+                <wp:wrapSquare wrapText="bothSides"/>
+                <wp:docPr id="283" name="Text Box 2"/>
+                <wp:cNvGraphicFramePr>
+                  <a:graphicFrameLocks xmlns:a="http://schemas.openxmlformats.org/drawingml/2006/main"/>
+                </wp:cNvGraphicFramePr>
+                <a:graphic xmlns:a="http://schemas.openxmlformats.org/drawingml/2006/main">
+                  <a:graphicData uri="http://schemas.microsoft.com/office/word/2010/wordprocessingShape">
+                    <wps:wsp>
+                      <wps:cNvSpPr txBox="1">
+                        <a:spLocks noChangeArrowheads="1"/>
+                      </wps:cNvSpPr>
+                      <wps:spPr bwMode="auto">
+                        <a:xfrm>
+                          <a:off x="0" y="0"/>
+                          <a:ext cx="276225" cy="276225"/>
+                        </a:xfrm>
+                        <a:prstGeom prst="rect">
+                          <a:avLst/>
+                        </a:prstGeom>
+                        <a:noFill/>
+                        <a:ln w="9525">
+                          <a:noFill/>
+                          <a:miter lim="800000"/>
+                          <a:headEnd/>
+                          <a:tailEnd/>
+                        </a:ln>
+                      </wps:spPr>
+                      <wps:txbx>
+                        <w:txbxContent>
+                          <w:p>
+                            <w:pPr>
+                              <w:rPr>
+                                <w:lang w:val="es-NI"/>
+                              </w:rPr>
+                            </w:pPr>
+                            <w:r>
+                              <w:rPr>
+                                <w:lang w:val="es-NI"/>
+                              </w:rPr>
+                              <w:t>U</w:t>
+                            </w:r>
+                          </w:p>
+                        </w:txbxContent>
+                      </wps:txbx>
+                      <wps:bodyPr rot="0" vert="horz" wrap="square" lIns="91440" tIns="45720" rIns="91440" bIns="45720" anchor="t" anchorCtr="0">
+                        <a:noAutofit/>
+                      </wps:bodyPr>
+                    </wps:wsp>
+                  </a:graphicData>
+                </a:graphic>
+                <wp14:sizeRelH relativeFrom="margin">
+                  <wp14:pctWidth>0</wp14:pctWidth>
+                </wp14:sizeRelH>
+                <wp14:sizeRelV relativeFrom="margin">
+                  <wp14:pctHeight>0</wp14:pctHeight>
+                </wp14:sizeRelV>
+              </wp:anchor>
+            </w:drawing>
+          </mc:Choice>
+          <mc:Fallback>
+            <w:pict>
+              <v:shape w14:anchorId="04DDCB4E" id="_x0000_s1077" type="#_x0000_t202" style="position:absolute;left:0;text-align:left;margin-left:59.8pt;margin-top:339pt;width:21.75pt;height:21.75pt;z-index:251807744;visibility:visible;mso-wrap-style:square;mso-width-percent:0;mso-height-percent:0;mso-wrap-distance-left:9pt;mso-wrap-distance-top:3.6pt;mso-wrap-distance-right:9pt;mso-wrap-distance-bottom:3.6pt;mso-position-horizontal:absolute;mso-position-horizontal-relative:text;mso-position-vertical:absolute;mso-position-vertical-relative:text;mso-width-percent:0;mso-height-percent:0;mso-width-relative:margin;mso-height-relative:margin;v-text-anchor:top" o:gfxdata="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" filled="f" stroked="f">
+                <v:textbox>
+                  <w:txbxContent>
+                    <w:p>
+                      <w:pPr>
+                        <w:rPr>
+                          <w:lang w:val="es-NI"/>
+                        </w:rPr>
+                      </w:pPr>
+                      <w:r>
+                        <w:rPr>
+                          <w:lang w:val="es-NI"/>
+                        </w:rPr>
+                        <w:t>U</w:t>
+                      </w:r>
+                    </w:p>
+                  </w:txbxContent>
+                </v:textbox>
+                <w10:wrap type="square"/>
+              </v:shape>
+            </w:pict>
+          </mc:Fallback>
+        </mc:AlternateContent>
+      </w:r>
+      <w:r>
+        <w:rPr>
+          <w:rFonts w:ascii="Times New Roman" w:hAnsi="Times New Roman" w:cs="Times New Roman"/>
+          <w:b/>
+          <w:bCs/>
+          <w:noProof/>
+          <w:sz w:val="27"/>
+          <w:szCs w:val="27"/>
+          <w:lang w:val="es-NI"/>
+        </w:rPr>
+        <mc:AlternateContent>
+          <mc:Choice Requires="wps">
+            <w:drawing>
+              <wp:anchor distT="45720" distB="45720" distL="114300" distR="114300" simplePos="0" relativeHeight="251804672" behindDoc="0" locked="0" layoutInCell="1" allowOverlap="1" wp14:anchorId="70755E0D" wp14:editId="63C25B02">
+                <wp:simplePos x="0" y="0"/>
+                <wp:positionH relativeFrom="column">
+                  <wp:posOffset>-128270</wp:posOffset>
+                </wp:positionH>
+                <wp:positionV relativeFrom="paragraph">
+                  <wp:posOffset>4305300</wp:posOffset>
+                </wp:positionV>
+                <wp:extent cx="276225" cy="276225"/>
+                <wp:effectExtent l="0" t="0" r="0" b="0"/>
+                <wp:wrapSquare wrapText="bothSides"/>
+                <wp:docPr id="281" name="Text Box 2"/>
+                <wp:cNvGraphicFramePr>
+                  <a:graphicFrameLocks xmlns:a="http://schemas.openxmlformats.org/drawingml/2006/main"/>
+                </wp:cNvGraphicFramePr>
+                <a:graphic xmlns:a="http://schemas.openxmlformats.org/drawingml/2006/main">
+                  <a:graphicData uri="http://schemas.microsoft.com/office/word/2010/wordprocessingShape">
+                    <wps:wsp>
+                      <wps:cNvSpPr txBox="1">
+                        <a:spLocks noChangeArrowheads="1"/>
+                      </wps:cNvSpPr>
+                      <wps:spPr bwMode="auto">
+                        <a:xfrm>
+                          <a:off x="0" y="0"/>
+                          <a:ext cx="276225" cy="276225"/>
+                        </a:xfrm>
+                        <a:prstGeom prst="rect">
+                          <a:avLst/>
+                        </a:prstGeom>
+                        <a:noFill/>
+                        <a:ln w="9525">
+                          <a:noFill/>
+                          <a:miter lim="800000"/>
+                          <a:headEnd/>
+                          <a:tailEnd/>
+                        </a:ln>
+                      </wps:spPr>
+                      <wps:txbx>
+                        <w:txbxContent>
+                          <w:p>
+                            <w:pPr>
+                              <w:rPr>
+                                <w:lang w:val="es-NI"/>
+                              </w:rPr>
+                            </w:pPr>
+                            <w:r>
+                              <w:rPr>
+                                <w:lang w:val="es-NI"/>
+                              </w:rPr>
+                              <w:t>T</w:t>
+                            </w:r>
+                          </w:p>
+                        </w:txbxContent>
+                      </wps:txbx>
+                      <wps:bodyPr rot="0" vert="horz" wrap="square" lIns="91440" tIns="45720" rIns="91440" bIns="45720" anchor="t" anchorCtr="0">
+                        <a:noAutofit/>
+                      </wps:bodyPr>
+                    </wps:wsp>
+                  </a:graphicData>
+                </a:graphic>
+                <wp14:sizeRelH relativeFrom="margin">
+                  <wp14:pctWidth>0</wp14:pctWidth>
+                </wp14:sizeRelH>
+                <wp14:sizeRelV relativeFrom="margin">
+                  <wp14:pctHeight>0</wp14:pctHeight>
+                </wp14:sizeRelV>
+              </wp:anchor>
+            </w:drawing>
+          </mc:Choice>
+          <mc:Fallback>
+            <w:pict>
+              <v:shape w14:anchorId="70755E0D" id="_x0000_s1078" type="#_x0000_t202" style="position:absolute;left:0;text-align:left;margin-left:-10.1pt;margin-top:339pt;width:21.75pt;height:21.75pt;z-index:251804672;visibility:visible;mso-wrap-style:square;mso-width-percent:0;mso-height-percent:0;mso-wrap-distance-left:9pt;mso-wrap-distance-top:3.6pt;mso-wrap-distance-right:9pt;mso-wrap-distance-bottom:3.6pt;mso-position-horizontal:absolute;mso-position-horizontal-relative:text;mso-position-vertical:absolute;mso-position-vertical-relative:text;mso-width-percent:0;mso-height-percent:0;mso-width-relative:margin;mso-height-relative:margin;v-text-anchor:top" o:gfxdata="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" filled="f" stroked="f">
+                <v:textbox>
+                  <w:txbxContent>
+                    <w:p>
+                      <w:pPr>
+                        <w:rPr>
+                          <w:lang w:val="es-NI"/>
+                        </w:rPr>
+                      </w:pPr>
+                      <w:r>
+                        <w:rPr>
+                          <w:lang w:val="es-NI"/>
+                        </w:rPr>
+                        <w:t>T</w:t>
+                      </w:r>
+                    </w:p>
+                  </w:txbxContent>
+                </v:textbox>
+                <w10:wrap type="square"/>
+              </v:shape>
+            </w:pict>
+          </mc:Fallback>
+        </mc:AlternateContent>
+      </w:r>
+      <w:r>
+        <w:rPr>
+          <w:rFonts w:ascii="Times New Roman" w:hAnsi="Times New Roman" w:cs="Times New Roman"/>
+          <w:b/>
+          <w:noProof/>
+          <w:sz w:val="27"/>
+          <w:szCs w:val="27"/>
+          <w:lang w:val="es-NI"/>
+        </w:rPr>
+        <w:drawing>
+          <wp:anchor distT="0" distB="0" distL="114300" distR="114300" simplePos="0" relativeHeight="251817984" behindDoc="0" locked="0" layoutInCell="1" allowOverlap="1" wp14:anchorId="7332E2FC" wp14:editId="4A927934">
+            <wp:simplePos x="0" y="0"/>
+            <wp:positionH relativeFrom="column">
+              <wp:posOffset>4099560</wp:posOffset>
+            </wp:positionH>
+            <wp:positionV relativeFrom="paragraph">
+              <wp:posOffset>3472815</wp:posOffset>
+            </wp:positionV>
+            <wp:extent cx="941705" cy="850265"/>
+            <wp:effectExtent l="0" t="0" r="0" b="6985"/>
+            <wp:wrapSquare wrapText="bothSides"/>
+            <wp:docPr id="290" name="Picture 290"/>
+            <wp:cNvGraphicFramePr>
+              <a:graphicFrameLocks xmlns:a="http://schemas.openxmlformats.org/drawingml/2006/main" noChangeAspect="1"/>
+            </wp:cNvGraphicFramePr>
+            <a:graphic xmlns:a="http://schemas.openxmlformats.org/drawingml/2006/main">
+              <a:graphicData uri="http://schemas.openxmlformats.org/drawingml/2006/picture">
+                <pic:pic xmlns:pic="http://schemas.openxmlformats.org/drawingml/2006/picture">
+                  <pic:nvPicPr>
+                    <pic:cNvPr id="1" name=""/>
+                    <pic:cNvPicPr/>
+                  </pic:nvPicPr>
+                  <pic:blipFill>
+                    <a:blip r:embed="rId52">
+                      <a:extLst>
+                        <a:ext uri="{28A0092B-C50C-407E-A947-70E740481C1C}">
+                          <a14:useLocalDpi xmlns:a14="http://schemas.microsoft.com/office/drawing/2010/main" val="0"/>
+                        </a:ext>
+                      </a:extLst>
+                    </a:blip>
+                    <a:stretch>
+                      <a:fillRect/>
+                    </a:stretch>
+                  </pic:blipFill>
+                  <pic:spPr>
+                    <a:xfrm>
+                      <a:off x="0" y="0"/>
+                      <a:ext cx="941705" cy="850265"/>
+                    </a:xfrm>
+                    <a:prstGeom prst="rect">
+                      <a:avLst/>
+                    </a:prstGeom>
+                  </pic:spPr>
+                </pic:pic>
+              </a:graphicData>
+            </a:graphic>
+            <wp14:sizeRelH relativeFrom="margin">
+              <wp14:pctWidth>0</wp14:pctWidth>
+            </wp14:sizeRelH>
+            <wp14:sizeRelV relativeFrom="margin">
+              <wp14:pctHeight>0</wp14:pctHeight>
+            </wp14:sizeRelV>
+          </wp:anchor>
+        </w:drawing>
+      </w:r>
+      <w:r>
+        <w:rPr>
+          <w:rFonts w:ascii="Times New Roman" w:hAnsi="Times New Roman" w:cs="Times New Roman"/>
+          <w:b/>
+          <w:noProof/>
+          <w:sz w:val="27"/>
+          <w:szCs w:val="27"/>
+          <w:lang w:val="es-NI"/>
+        </w:rPr>
+        <w:drawing>
+          <wp:anchor distT="0" distB="0" distL="114300" distR="114300" simplePos="0" relativeHeight="251814912" behindDoc="0" locked="0" layoutInCell="1" allowOverlap="1" wp14:anchorId="66645995" wp14:editId="70409AED">
+            <wp:simplePos x="0" y="0"/>
+            <wp:positionH relativeFrom="margin">
+              <wp:posOffset>3127375</wp:posOffset>
+            </wp:positionH>
+            <wp:positionV relativeFrom="paragraph">
+              <wp:posOffset>3469640</wp:posOffset>
+            </wp:positionV>
+            <wp:extent cx="924560" cy="859790"/>
+            <wp:effectExtent l="0" t="0" r="8890" b="0"/>
+            <wp:wrapSquare wrapText="bothSides"/>
+            <wp:docPr id="288" name="Picture 288"/>
+            <wp:cNvGraphicFramePr>
+              <a:graphicFrameLocks xmlns:a="http://schemas.openxmlformats.org/drawingml/2006/main" noChangeAspect="1"/>
+            </wp:cNvGraphicFramePr>
+            <a:graphic xmlns:a="http://schemas.openxmlformats.org/drawingml/2006/main">
+              <a:graphicData uri="http://schemas.openxmlformats.org/drawingml/2006/picture">
+                <pic:pic xmlns:pic="http://schemas.openxmlformats.org/drawingml/2006/picture">
+                  <pic:nvPicPr>
+                    <pic:cNvPr id="1" name=""/>
+                    <pic:cNvPicPr/>
+                  </pic:nvPicPr>
+                  <pic:blipFill>
+                    <a:blip r:embed="rId53" cstate="print">
+                      <a:extLst>
+                        <a:ext uri="{28A0092B-C50C-407E-A947-70E740481C1C}">
+                          <a14:useLocalDpi xmlns:a14="http://schemas.microsoft.com/office/drawing/2010/main" val="0"/>
+                        </a:ext>
+                      </a:extLst>
+                    </a:blip>
+                    <a:stretch>
+                      <a:fillRect/>
+                    </a:stretch>
+                  </pic:blipFill>
+                  <pic:spPr>
+                    <a:xfrm>
+                      <a:off x="0" y="0"/>
+                      <a:ext cx="924560" cy="859790"/>
+                    </a:xfrm>
+                    <a:prstGeom prst="rect">
+                      <a:avLst/>
+                    </a:prstGeom>
+                  </pic:spPr>
+                </pic:pic>
+              </a:graphicData>
+            </a:graphic>
+            <wp14:sizeRelH relativeFrom="margin">
+              <wp14:pctWidth>0</wp14:pctWidth>
+            </wp14:sizeRelH>
+            <wp14:sizeRelV relativeFrom="margin">
+              <wp14:pctHeight>0</wp14:pctHeight>
+            </wp14:sizeRelV>
+          </wp:anchor>
+        </w:drawing>
+      </w:r>
+      <w:r>
+        <w:rPr>
+          <w:rFonts w:ascii="Times New Roman" w:hAnsi="Times New Roman" w:cs="Times New Roman"/>
+          <w:b/>
+          <w:noProof/>
+          <w:sz w:val="27"/>
+          <w:szCs w:val="27"/>
+          <w:lang w:val="es-NI"/>
+        </w:rPr>
+        <w:drawing>
+          <wp:anchor distT="0" distB="0" distL="114300" distR="114300" simplePos="0" relativeHeight="251811840" behindDoc="0" locked="0" layoutInCell="1" allowOverlap="1" wp14:anchorId="60CA13E9" wp14:editId="79846A88">
+            <wp:simplePos x="0" y="0"/>
+            <wp:positionH relativeFrom="margin">
+              <wp:posOffset>2177415</wp:posOffset>
+            </wp:positionH>
+            <wp:positionV relativeFrom="paragraph">
+              <wp:posOffset>3450590</wp:posOffset>
+            </wp:positionV>
+            <wp:extent cx="889000" cy="889000"/>
+            <wp:effectExtent l="0" t="0" r="6350" b="6350"/>
+            <wp:wrapSquare wrapText="bothSides"/>
+            <wp:docPr id="286" name="Picture 286"/>
+            <wp:cNvGraphicFramePr>
+              <a:graphicFrameLocks xmlns:a="http://schemas.openxmlformats.org/drawingml/2006/main" noChangeAspect="1"/>
+            </wp:cNvGraphicFramePr>
+            <a:graphic xmlns:a="http://schemas.openxmlformats.org/drawingml/2006/main">
+              <a:graphicData uri="http://schemas.openxmlformats.org/drawingml/2006/picture">
+                <pic:pic xmlns:pic="http://schemas.openxmlformats.org/drawingml/2006/picture">
+                  <pic:nvPicPr>
+                    <pic:cNvPr id="1" name=""/>
+                    <pic:cNvPicPr/>
+                  </pic:nvPicPr>
+                  <pic:blipFill>
+                    <a:blip r:embed="rId54" cstate="print">
+                      <a:extLst>
+                        <a:ext uri="{28A0092B-C50C-407E-A947-70E740481C1C}">
+                          <a14:useLocalDpi xmlns:a14="http://schemas.microsoft.com/office/drawing/2010/main" val="0"/>
+                        </a:ext>
+                      </a:extLst>
+                    </a:blip>
+                    <a:stretch>
+                      <a:fillRect/>
+                    </a:stretch>
+                  </pic:blipFill>
+                  <pic:spPr>
+                    <a:xfrm>
+                      <a:off x="0" y="0"/>
+                      <a:ext cx="889000" cy="889000"/>
+                    </a:xfrm>
+                    <a:prstGeom prst="rect">
+                      <a:avLst/>
+                    </a:prstGeom>
+                  </pic:spPr>
+                </pic:pic>
+              </a:graphicData>
+            </a:graphic>
+            <wp14:sizeRelH relativeFrom="margin">
+              <wp14:pctWidth>0</wp14:pctWidth>
+            </wp14:sizeRelH>
+            <wp14:sizeRelV relativeFrom="margin">
+              <wp14:pctHeight>0</wp14:pctHeight>
+            </wp14:sizeRelV>
+          </wp:anchor>
+        </w:drawing>
+      </w:r>
+      <w:r>
+        <w:rPr>
+          <w:rFonts w:ascii="Times New Roman" w:hAnsi="Times New Roman" w:cs="Times New Roman"/>
+          <w:b/>
+          <w:noProof/>
+          <w:sz w:val="27"/>
+          <w:szCs w:val="27"/>
+          <w:lang w:val="es-NI"/>
+        </w:rPr>
+        <w:drawing>
+          <wp:anchor distT="0" distB="0" distL="114300" distR="114300" simplePos="0" relativeHeight="251808768" behindDoc="0" locked="0" layoutInCell="1" allowOverlap="1" wp14:anchorId="4AD57257" wp14:editId="67F7EE19">
+            <wp:simplePos x="0" y="0"/>
+            <wp:positionH relativeFrom="margin">
+              <wp:posOffset>1370965</wp:posOffset>
+            </wp:positionH>
+            <wp:positionV relativeFrom="paragraph">
+              <wp:posOffset>3451225</wp:posOffset>
+            </wp:positionV>
+            <wp:extent cx="744220" cy="881380"/>
+            <wp:effectExtent l="0" t="0" r="0" b="0"/>
+            <wp:wrapSquare wrapText="bothSides"/>
+            <wp:docPr id="284" name="Picture 284"/>
+            <wp:cNvGraphicFramePr>
+              <a:graphicFrameLocks xmlns:a="http://schemas.openxmlformats.org/drawingml/2006/main" noChangeAspect="1"/>
+            </wp:cNvGraphicFramePr>
+            <a:graphic xmlns:a="http://schemas.openxmlformats.org/drawingml/2006/main">
+              <a:graphicData uri="http://schemas.openxmlformats.org/drawingml/2006/picture">
+                <pic:pic xmlns:pic="http://schemas.openxmlformats.org/drawingml/2006/picture">
+                  <pic:nvPicPr>
+                    <pic:cNvPr id="1" name=""/>
+                    <pic:cNvPicPr/>
+                  </pic:nvPicPr>
+                  <pic:blipFill>
+                    <a:blip r:embed="rId55" cstate="print">
+                      <a:extLst>
+                        <a:ext uri="{28A0092B-C50C-407E-A947-70E740481C1C}">
+                          <a14:useLocalDpi xmlns:a14="http://schemas.microsoft.com/office/drawing/2010/main" val="0"/>
+                        </a:ext>
+                      </a:extLst>
+                    </a:blip>
+                    <a:stretch>
+                      <a:fillRect/>
+                    </a:stretch>
+                  </pic:blipFill>
+                  <pic:spPr>
+                    <a:xfrm>
+                      <a:off x="0" y="0"/>
+                      <a:ext cx="744220" cy="881380"/>
+                    </a:xfrm>
+                    <a:prstGeom prst="rect">
+                      <a:avLst/>
+                    </a:prstGeom>
+                  </pic:spPr>
+                </pic:pic>
+              </a:graphicData>
+            </a:graphic>
+            <wp14:sizeRelH relativeFrom="margin">
+              <wp14:pctWidth>0</wp14:pctWidth>
+            </wp14:sizeRelH>
+            <wp14:sizeRelV relativeFrom="margin">
+              <wp14:pctHeight>0</wp14:pctHeight>
+            </wp14:sizeRelV>
+          </wp:anchor>
+        </w:drawing>
+      </w:r>
+      <w:r>
+        <w:rPr>
+          <w:rFonts w:ascii="Times New Roman" w:hAnsi="Times New Roman" w:cs="Times New Roman"/>
+          <w:b/>
+          <w:noProof/>
+          <w:sz w:val="27"/>
+          <w:szCs w:val="27"/>
+          <w:lang w:val="es-NI"/>
+        </w:rPr>
+        <w:drawing>
+          <wp:anchor distT="0" distB="0" distL="114300" distR="114300" simplePos="0" relativeHeight="251805696" behindDoc="0" locked="0" layoutInCell="1" allowOverlap="1" wp14:anchorId="68AD44C2" wp14:editId="2D761751">
+            <wp:simplePos x="0" y="0"/>
+            <wp:positionH relativeFrom="margin">
+              <wp:posOffset>511810</wp:posOffset>
+            </wp:positionH>
+            <wp:positionV relativeFrom="paragraph">
+              <wp:posOffset>3472180</wp:posOffset>
+            </wp:positionV>
+            <wp:extent cx="786765" cy="864235"/>
+            <wp:effectExtent l="0" t="0" r="0" b="0"/>
+            <wp:wrapSquare wrapText="bothSides"/>
+            <wp:docPr id="282" name="Picture 282"/>
+            <wp:cNvGraphicFramePr>
+              <a:graphicFrameLocks xmlns:a="http://schemas.openxmlformats.org/drawingml/2006/main" noChangeAspect="1"/>
+            </wp:cNvGraphicFramePr>
+            <a:graphic xmlns:a="http://schemas.openxmlformats.org/drawingml/2006/main">
+              <a:graphicData uri="http://schemas.openxmlformats.org/drawingml/2006/picture">
+                <pic:pic xmlns:pic="http://schemas.openxmlformats.org/drawingml/2006/picture">
+                  <pic:nvPicPr>
+                    <pic:cNvPr id="1" name=""/>
+                    <pic:cNvPicPr/>
+                  </pic:nvPicPr>
+                  <pic:blipFill>
+                    <a:blip r:embed="rId56" cstate="print">
+                      <a:extLst>
+                        <a:ext uri="{28A0092B-C50C-407E-A947-70E740481C1C}">
+                          <a14:useLocalDpi xmlns:a14="http://schemas.microsoft.com/office/drawing/2010/main" val="0"/>
+                        </a:ext>
+                      </a:extLst>
+                    </a:blip>
+                    <a:stretch>
+                      <a:fillRect/>
+                    </a:stretch>
+                  </pic:blipFill>
+                  <pic:spPr>
+                    <a:xfrm>
+                      <a:off x="0" y="0"/>
+                      <a:ext cx="786765" cy="864235"/>
+                    </a:xfrm>
+                    <a:prstGeom prst="rect">
+                      <a:avLst/>
+                    </a:prstGeom>
+                  </pic:spPr>
+                </pic:pic>
+              </a:graphicData>
+            </a:graphic>
+            <wp14:sizeRelH relativeFrom="margin">
+              <wp14:pctWidth>0</wp14:pctWidth>
+            </wp14:sizeRelH>
+            <wp14:sizeRelV relativeFrom="margin">
+              <wp14:pctHeight>0</wp14:pctHeight>
+            </wp14:sizeRelV>
+          </wp:anchor>
+        </w:drawing>
+      </w:r>
+      <w:r>
+        <w:rPr>
+          <w:rFonts w:ascii="Times New Roman" w:hAnsi="Times New Roman" w:cs="Times New Roman"/>
+          <w:b/>
+          <w:noProof/>
+          <w:sz w:val="27"/>
+          <w:szCs w:val="27"/>
+          <w:lang w:val="es-NI"/>
+        </w:rPr>
+        <w:drawing>
+          <wp:anchor distT="0" distB="0" distL="114300" distR="114300" simplePos="0" relativeHeight="251802624" behindDoc="0" locked="0" layoutInCell="1" allowOverlap="1" wp14:anchorId="5E843923" wp14:editId="266936EC">
+            <wp:simplePos x="0" y="0"/>
+            <wp:positionH relativeFrom="margin">
+              <wp:posOffset>-501650</wp:posOffset>
+            </wp:positionH>
+            <wp:positionV relativeFrom="paragraph">
+              <wp:posOffset>3450590</wp:posOffset>
+            </wp:positionV>
+            <wp:extent cx="945515" cy="882015"/>
+            <wp:effectExtent l="0" t="0" r="6985" b="0"/>
+            <wp:wrapSquare wrapText="bothSides"/>
+            <wp:docPr id="280" name="Picture 280"/>
+            <wp:cNvGraphicFramePr>
+              <a:graphicFrameLocks xmlns:a="http://schemas.openxmlformats.org/drawingml/2006/main" noChangeAspect="1"/>
+            </wp:cNvGraphicFramePr>
+            <a:graphic xmlns:a="http://schemas.openxmlformats.org/drawingml/2006/main">
+              <a:graphicData uri="http://schemas.openxmlformats.org/drawingml/2006/picture">
+                <pic:pic xmlns:pic="http://schemas.openxmlformats.org/drawingml/2006/picture">
+                  <pic:nvPicPr>
+                    <pic:cNvPr id="1" name=""/>
+                    <pic:cNvPicPr/>
+                  </pic:nvPicPr>
+                  <pic:blipFill>
+                    <a:blip r:embed="rId57">
+                      <a:extLst>
+                        <a:ext uri="{28A0092B-C50C-407E-A947-70E740481C1C}">
+                          <a14:useLocalDpi xmlns:a14="http://schemas.microsoft.com/office/drawing/2010/main" val="0"/>
+                        </a:ext>
+                      </a:extLst>
+                    </a:blip>
+                    <a:stretch>
+                      <a:fillRect/>
+                    </a:stretch>
+                  </pic:blipFill>
+                  <pic:spPr>
+                    <a:xfrm>
+                      <a:off x="0" y="0"/>
+                      <a:ext cx="945515" cy="882015"/>
+                    </a:xfrm>
+                    <a:prstGeom prst="rect">
+                      <a:avLst/>
+                    </a:prstGeom>
+                  </pic:spPr>
+                </pic:pic>
+              </a:graphicData>
+            </a:graphic>
+            <wp14:sizeRelH relativeFrom="margin">
+              <wp14:pctWidth>0</wp14:pctWidth>
+            </wp14:sizeRelH>
+            <wp14:sizeRelV relativeFrom="margin">
+              <wp14:pctHeight>0</wp14:pctHeight>
+            </wp14:sizeRelV>
+          </wp:anchor>
+        </w:drawing>
+      </w:r>
+      <w:r>
+        <w:rPr>
+          <w:rFonts w:ascii="Times New Roman" w:hAnsi="Times New Roman" w:cs="Times New Roman"/>
+          <w:b/>
+          <w:noProof/>
+          <w:sz w:val="27"/>
+          <w:szCs w:val="27"/>
+          <w:lang w:val="es-NI"/>
+        </w:rPr>
+        <w:drawing>
+          <wp:anchor distT="0" distB="0" distL="114300" distR="114300" simplePos="0" relativeHeight="251821056" behindDoc="0" locked="0" layoutInCell="1" allowOverlap="1" wp14:anchorId="12772572" wp14:editId="2D6CD3ED">
+            <wp:simplePos x="0" y="0"/>
+            <wp:positionH relativeFrom="column">
+              <wp:posOffset>5093525</wp:posOffset>
+            </wp:positionH>
+            <wp:positionV relativeFrom="paragraph">
+              <wp:posOffset>3466465</wp:posOffset>
+            </wp:positionV>
+            <wp:extent cx="807085" cy="873125"/>
+            <wp:effectExtent l="0" t="0" r="0" b="3175"/>
+            <wp:wrapSquare wrapText="bothSides"/>
+            <wp:docPr id="292" name="Picture 292"/>
+            <wp:cNvGraphicFramePr>
+              <a:graphicFrameLocks xmlns:a="http://schemas.openxmlformats.org/drawingml/2006/main" noChangeAspect="1"/>
+            </wp:cNvGraphicFramePr>
+            <a:graphic xmlns:a="http://schemas.openxmlformats.org/drawingml/2006/main">
+              <a:graphicData uri="http://schemas.openxmlformats.org/drawingml/2006/picture">
+                <pic:pic xmlns:pic="http://schemas.openxmlformats.org/drawingml/2006/picture">
+                  <pic:nvPicPr>
+                    <pic:cNvPr id="1" name=""/>
+                    <pic:cNvPicPr/>
+                  </pic:nvPicPr>
+                  <pic:blipFill>
+                    <a:blip r:embed="rId58" cstate="print">
+                      <a:extLst>
+                        <a:ext uri="{28A0092B-C50C-407E-A947-70E740481C1C}">
+                          <a14:useLocalDpi xmlns:a14="http://schemas.microsoft.com/office/drawing/2010/main" val="0"/>
+                        </a:ext>
+                      </a:extLst>
+                    </a:blip>
+                    <a:stretch>
+                      <a:fillRect/>
+                    </a:stretch>
+                  </pic:blipFill>
+                  <pic:spPr>
+                    <a:xfrm>
+                      <a:off x="0" y="0"/>
+                      <a:ext cx="807085" cy="873125"/>
+                    </a:xfrm>
+                    <a:prstGeom prst="rect">
+                      <a:avLst/>
+                    </a:prstGeom>
+                  </pic:spPr>
+                </pic:pic>
+              </a:graphicData>
+            </a:graphic>
+            <wp14:sizeRelH relativeFrom="margin">
+              <wp14:pctWidth>0</wp14:pctWidth>
+            </wp14:sizeRelH>
+            <wp14:sizeRelV relativeFrom="margin">
+              <wp14:pctHeight>0</wp14:pctHeight>
+            </wp14:sizeRelV>
+          </wp:anchor>
+        </w:drawing>
+      </w:r>
+      <w:bookmarkStart w:id="0" w:name="_GoBack"/>
+      <w:bookmarkEnd w:id="0"/>
     </w:p>
     <w:sectPr>
       <w:pgSz w:w="11906" w:h="16838"/>
@@ -6571,7 +11214,7 @@
 </file>
 
 <file path=word/numbering.xml><?xml version="1.0" encoding="utf-8"?>
-<w:numbering xmlns:wpc="http://schemas.microsoft.com/office/word/2010/wordprocessingCanvas" xmlns:cx="http://schemas.microsoft.com/office/drawing/2014/chartex" xmlns:cx1="http://schemas.microsoft.com/office/drawing/2015/9/8/chartex" xmlns:cx2="http://schemas.microsoft.com/office/drawing/2015/10/21/chartex" xmlns:cx3="http://schemas.microsoft.com/office/drawing/2016/5/9/chartex" xmlns:cx4="http://schemas.microsoft.com/office/drawing/2016/5/10/chartex" xmlns:cx5="http://schemas.microsoft.com/office/drawing/2016/5/11/chartex" xmlns:cx6="http://schemas.microsoft.com/office/drawing/2016/5/12/chartex" xmlns:cx7="http://schemas.microsoft.com/office/drawing/2016/5/13/chartex" xmlns:cx8="http://schemas.microsoft.com/office/drawing/2016/5/14/chartex" xmlns:mc="http://schemas.openxmlformats.org/markup-compatibility/2006" xmlns:aink="http://schemas.microsoft.com/office/drawing/2016/ink" xmlns:am3d="http://schemas.microsoft.com/office/drawing/2017/model3d" xmlns:o="urn:schemas-microsoft-com:office:office" xmlns:r="http://schemas.openxmlformats.org/officeDocument/2006/relationships" xmlns:m="http://schemas.openxmlformats.org/officeDocument/2006/math" xmlns:v="urn:schemas-microsoft-com:vml" xmlns:wp14="http://schemas.microsoft.com/office/word/2010/wordprocessingDrawing" xmlns:wp="http://schemas.openxmlformats.org/drawingml/2006/wordprocessingDrawing" xmlns:w10="urn:schemas-microsoft-com:office:word" xmlns:w="http://schemas.openxmlformats.org/wordprocessingml/2006/main" xmlns:w14="http://schemas.microsoft.com/office/word/2010/wordml" xmlns:w15="http://schemas.microsoft.com/office/word/2012/wordml" xmlns:w16cex="http://schemas.microsoft.com/office/word/2018/wordml/cex" xmlns:w16cid="http://schemas.microsoft.com/office/word/2016/wordml/cid" xmlns:w16="http://schemas.microsoft.com/office/word/2018/wordml" xmlns:w16sdtdh="http://schemas.microsoft.com/office/word/2020/wordml/sdtdatahash" xmlns:w16se="http://schemas.microsoft.com/office/word/2015/wordml/symex" xmlns:wpg="http://schemas.microsoft.com/office/word/2010/wordprocessingGroup" xmlns:wpi="http://schemas.microsoft.com/office/word/2010/wordprocessingInk" xmlns:wne="http://schemas.microsoft.com/office/word/2006/wordml" xmlns:wps="http://schemas.microsoft.com/office/word/2010/wordprocessingShape" mc:Ignorable="w14 w15 w16se w16cid w16 w16cex w16sdtdh wp14">
+<w:numbering xmlns:wpc="http://schemas.microsoft.com/office/word/2010/wordprocessingCanvas" xmlns:cx="http://schemas.microsoft.com/office/drawing/2014/chartex" xmlns:cx1="http://schemas.microsoft.com/office/drawing/2015/9/8/chartex" xmlns:cx2="http://schemas.microsoft.com/office/drawing/2015/10/21/chartex" xmlns:cx3="http://schemas.microsoft.com/office/drawing/2016/5/9/chartex" xmlns:cx4="http://schemas.microsoft.com/office/drawing/2016/5/10/chartex" xmlns:cx5="http://schemas.microsoft.com/office/drawing/2016/5/11/chartex" xmlns:cx6="http://schemas.microsoft.com/office/drawing/2016/5/12/chartex" xmlns:cx7="http://schemas.microsoft.com/office/drawing/2016/5/13/chartex" xmlns:cx8="http://schemas.microsoft.com/office/drawing/2016/5/14/chartex" xmlns:mc="http://schemas.openxmlformats.org/markup-compatibility/2006" xmlns:aink="http://schemas.microsoft.com/office/drawing/2016/ink" xmlns:am3d="http://schemas.microsoft.com/office/drawing/2017/model3d" xmlns:o="urn:schemas-microsoft-com:office:office" xmlns:r="http://schemas.openxmlformats.org/officeDocument/2006/relationships" xmlns:m="http://schemas.openxmlformats.org/officeDocument/2006/math" xmlns:v="urn:schemas-microsoft-com:vml" xmlns:wp14="http://schemas.microsoft.com/office/word/2010/wordprocessingDrawing" xmlns:wp="http://schemas.openxmlformats.org/drawingml/2006/wordprocessingDrawing" xmlns:w10="urn:schemas-microsoft-com:office:word" xmlns:w="http://schemas.openxmlformats.org/wordprocessingml/2006/main" xmlns:w14="http://schemas.microsoft.com/office/word/2010/wordml" xmlns:w15="http://schemas.microsoft.com/office/word/2012/wordml" xmlns:w16cid="http://schemas.microsoft.com/office/word/2016/wordml/cid" xmlns:w16se="http://schemas.microsoft.com/office/word/2015/wordml/symex" xmlns:wpg="http://schemas.microsoft.com/office/word/2010/wordprocessingGroup" xmlns:wpi="http://schemas.microsoft.com/office/word/2010/wordprocessingInk" xmlns:wne="http://schemas.microsoft.com/office/word/2006/wordml" xmlns:wps="http://schemas.microsoft.com/office/word/2010/wordprocessingShape" mc:Ignorable="w14 w15 w16se w16cid wp14">
   <w:abstractNum w:abstractNumId="0" w15:restartNumberingAfterBreak="0">
     <w:nsid w:val="0CD57430"/>
     <w:multiLevelType w:val="multilevel"/>
@@ -7872,7 +12515,7 @@
 </file>
 
 <file path=word/styles.xml><?xml version="1.0" encoding="utf-8"?>
-<w:styles xmlns:mc="http://schemas.openxmlformats.org/markup-compatibility/2006" xmlns:r="http://schemas.openxmlformats.org/officeDocument/2006/relationships" xmlns:w="http://schemas.openxmlformats.org/wordprocessingml/2006/main" xmlns:w14="http://schemas.microsoft.com/office/word/2010/wordml" xmlns:w15="http://schemas.microsoft.com/office/word/2012/wordml" xmlns:w16cex="http://schemas.microsoft.com/office/word/2018/wordml/cex" xmlns:w16cid="http://schemas.microsoft.com/office/word/2016/wordml/cid" xmlns:w16="http://schemas.microsoft.com/office/word/2018/wordml" xmlns:w16sdtdh="http://schemas.microsoft.com/office/word/2020/wordml/sdtdatahash" xmlns:w16se="http://schemas.microsoft.com/office/word/2015/wordml/symex" mc:Ignorable="w14 w15 w16se w16cid w16 w16cex w16sdtdh">
+<w:styles xmlns:mc="http://schemas.openxmlformats.org/markup-compatibility/2006" xmlns:r="http://schemas.openxmlformats.org/officeDocument/2006/relationships" xmlns:w="http://schemas.openxmlformats.org/wordprocessingml/2006/main" xmlns:w14="http://schemas.microsoft.com/office/word/2010/wordml" xmlns:w15="http://schemas.microsoft.com/office/word/2012/wordml" xmlns:w16cid="http://schemas.microsoft.com/office/word/2016/wordml/cid" xmlns:w16se="http://schemas.microsoft.com/office/word/2015/wordml/symex" mc:Ignorable="w14 w15 w16se w16cid">
   <w:docDefaults>
     <w:rPrDefault>
       <w:rPr>
@@ -7888,7 +12531,7 @@
       </w:pPr>
     </w:pPrDefault>
   </w:docDefaults>
-  <w:latentStyles w:defLockedState="0" w:defUIPriority="99" w:defSemiHidden="0" w:defUnhideWhenUsed="0" w:defQFormat="0" w:count="376">
+  <w:latentStyles w:defLockedState="0" w:defUIPriority="99" w:defSemiHidden="0" w:defUnhideWhenUsed="0" w:defQFormat="0" w:count="375">
     <w:lsdException w:name="Normal" w:uiPriority="0" w:qFormat="1"/>
     <w:lsdException w:name="heading 1" w:uiPriority="9" w:qFormat="1"/>
     <w:lsdException w:name="heading 2" w:semiHidden="1" w:uiPriority="9" w:unhideWhenUsed="1" w:qFormat="1"/>
@@ -8264,7 +12907,6 @@
     <w:lsdException w:name="Smart Hyperlink" w:semiHidden="1" w:unhideWhenUsed="1"/>
     <w:lsdException w:name="Hashtag" w:semiHidden="1" w:unhideWhenUsed="1"/>
     <w:lsdException w:name="Unresolved Mention" w:semiHidden="1" w:unhideWhenUsed="1"/>
-    <w:lsdException w:name="Smart Link" w:semiHidden="1" w:unhideWhenUsed="1"/>
   </w:latentStyles>
   <w:style w:type="paragraph" w:default="1" w:styleId="Normal">
     <w:name w:val="Normal"/>

</xml_diff>